<commit_message>
paired down comments on rev8
</commit_message>
<xml_diff>
--- a/paper/Pop_Subs_Rates_r0008.docx
+++ b/paper/Pop_Subs_Rates_r0008.docx
@@ -5823,25 +5823,11 @@
         </w:rPr>
         <w:t xml:space="preserve"> </w:t>
       </w:r>
-      <w:commentRangeStart w:id="15"/>
       <w:r>
         <w:rPr>
           <w:rFonts w:ascii="Cambria" w:hAnsi="Cambria" w:cs="Arial"/>
         </w:rPr>
         <w:t xml:space="preserve">Profile </w:t>
-      </w:r>
-      <w:r>
-        <w:rPr>
-          <w:rStyle w:val="CommentReference"/>
-        </w:rPr>
-        <w:commentReference w:id="16"/>
-      </w:r>
-      <w:commentRangeEnd w:id="15"/>
-      <w:r>
-        <w:rPr>
-          <w:rStyle w:val="CommentReference"/>
-        </w:rPr>
-        <w:commentReference w:id="15"/>
       </w:r>
       <w:r>
         <w:rPr>
@@ -5962,28 +5948,18 @@
         </w:rPr>
         <w:t xml:space="preserve">The remaining </w:t>
       </w:r>
-      <w:del w:id="17" w:author="VoightLab" w:date="2017-10-01T14:49:00Z">
-        <w:r>
-          <w:rPr>
-            <w:rFonts w:ascii="Cambria" w:hAnsi="Cambria" w:cs="Arial"/>
-          </w:rPr>
-          <w:delText xml:space="preserve">two </w:delText>
-        </w:r>
-      </w:del>
-      <w:ins w:id="18" w:author="VoightLab" w:date="2017-10-01T14:49:00Z">
-        <w:r>
-          <w:rPr>
-            <w:rFonts w:ascii="Cambria" w:hAnsi="Cambria" w:cs="Arial"/>
-          </w:rPr>
-          <w:t>three</w:t>
-        </w:r>
-        <w:r>
-          <w:rPr>
-            <w:rFonts w:ascii="Cambria" w:hAnsi="Cambria" w:cs="Arial"/>
-          </w:rPr>
-          <w:t xml:space="preserve"> </w:t>
-        </w:r>
-      </w:ins>
+      <w:r>
+        <w:rPr>
+          <w:rFonts w:ascii="Cambria" w:hAnsi="Cambria" w:cs="Arial"/>
+        </w:rPr>
+        <w:t>three</w:t>
+      </w:r>
+      <w:r>
+        <w:rPr>
+          <w:rFonts w:ascii="Cambria" w:hAnsi="Cambria" w:cs="Arial"/>
+        </w:rPr>
+        <w:t xml:space="preserve"> </w:t>
+      </w:r>
       <w:r>
         <w:rPr>
           <w:rFonts w:ascii="Cambria" w:hAnsi="Cambria" w:cs="Arial"/>
@@ -7026,19 +7002,19 @@
         </w:rPr>
         <w:t xml:space="preserve">effects </w:t>
       </w:r>
-      <w:commentRangeStart w:id="19"/>
+      <w:commentRangeStart w:id="15"/>
       <w:r>
         <w:rPr>
           <w:rFonts w:ascii="Cambria" w:hAnsi="Cambria" w:cs="Arial"/>
         </w:rPr>
         <w:t>at</w:t>
       </w:r>
-      <w:commentRangeEnd w:id="19"/>
+      <w:commentRangeEnd w:id="15"/>
       <w:r>
         <w:rPr>
           <w:rStyle w:val="CommentReference"/>
         </w:rPr>
-        <w:commentReference w:id="19"/>
+        <w:commentReference w:id="15"/>
       </w:r>
       <w:r>
         <w:rPr>
@@ -7282,7 +7258,7 @@
         </w:rPr>
         <w:t>Alternatively, if a 3-mer signal were actually driven by a handful of highly variable 7-mer substitution types, only a handful of exceptional 7-mer types would lie far from the y=x line (case III)</w:t>
       </w:r>
-      <w:commentRangeStart w:id="20"/>
+      <w:commentRangeStart w:id="16"/>
       <w:r>
         <w:rPr>
           <w:rFonts w:ascii="Cambria" w:hAnsi="Cambria" w:cs="Arial"/>
@@ -7293,14 +7269,14 @@
         <w:rPr>
           <w:rStyle w:val="CommentReference"/>
         </w:rPr>
-        <w:commentReference w:id="21"/>
-      </w:r>
-      <w:commentRangeEnd w:id="20"/>
+        <w:commentReference w:id="17"/>
+      </w:r>
+      <w:commentRangeEnd w:id="16"/>
       <w:r>
         <w:rPr>
           <w:rStyle w:val="CommentReference"/>
         </w:rPr>
-        <w:commentReference w:id="20"/>
+        <w:commentReference w:id="16"/>
       </w:r>
     </w:p>
     <w:p>
@@ -7617,7 +7593,7 @@
         <w:spacing w:after="0" w:line="360" w:lineRule="auto"/>
         <w:jc w:val="both"/>
         <w:rPr>
-          <w:ins w:id="22" w:author="Ben Voight" w:date="2017-08-09T15:34:00Z"/>
+          <w:ins w:id="18" w:author="Ben Voight" w:date="2017-08-09T15:34:00Z"/>
           <w:rFonts w:ascii="Cambria" w:hAnsi="Cambria" w:cs="Arial"/>
         </w:rPr>
       </w:pPr>
@@ -8150,19 +8126,19 @@
         </w:rPr>
         <w:t>statistical test)</w:t>
       </w:r>
-      <w:commentRangeStart w:id="23"/>
+      <w:commentRangeStart w:id="19"/>
       <w:r>
         <w:rPr>
           <w:rFonts w:ascii="Cambria" w:hAnsi="Cambria" w:cs="Arial"/>
         </w:rPr>
         <w:t>.</w:t>
       </w:r>
-      <w:commentRangeEnd w:id="23"/>
+      <w:commentRangeEnd w:id="19"/>
       <w:r>
         <w:rPr>
           <w:rStyle w:val="CommentReference"/>
         </w:rPr>
-        <w:commentReference w:id="23"/>
+        <w:commentReference w:id="19"/>
       </w:r>
     </w:p>
     <w:p>
@@ -10403,7 +10379,7 @@
           <w:b/>
         </w:rPr>
       </w:pPr>
-      <w:commentRangeStart w:id="24"/>
+      <w:commentRangeStart w:id="20"/>
       <w:r>
         <w:rPr>
           <w:rFonts w:ascii="Cambria" w:hAnsi="Cambria" w:cs="Arial"/>
@@ -10985,12 +10961,12 @@
         </w:rPr>
         <w:t>Then we did some other stuff to show that our model is interesting and good…</w:t>
       </w:r>
-      <w:commentRangeEnd w:id="24"/>
+      <w:commentRangeEnd w:id="20"/>
       <w:r>
         <w:rPr>
           <w:rStyle w:val="CommentReference"/>
         </w:rPr>
-        <w:commentReference w:id="24"/>
+        <w:commentReference w:id="20"/>
       </w:r>
     </w:p>
     <w:p>
@@ -11629,44 +11605,24 @@
         </w:rPr>
         <w:t xml:space="preserve">important in shaping the patterns we observe.  For example, we find that </w:t>
       </w:r>
-      <w:del w:id="25" w:author="VoightLab" w:date="2017-10-01T16:19:00Z">
-        <w:r>
-          <w:rPr>
-            <w:rFonts w:ascii="Cambria" w:hAnsi="Cambria" w:cs="Arial"/>
-          </w:rPr>
-          <w:delText>all but two</w:delText>
-        </w:r>
-      </w:del>
-      <w:ins w:id="26" w:author="VoightLab" w:date="2017-10-01T16:19:00Z">
-        <w:r>
-          <w:rPr>
-            <w:rFonts w:ascii="Cambria" w:hAnsi="Cambria" w:cs="Arial"/>
-          </w:rPr>
-          <w:t>ten</w:t>
-        </w:r>
-      </w:ins>
+      <w:r>
+        <w:rPr>
+          <w:rFonts w:ascii="Cambria" w:hAnsi="Cambria" w:cs="Arial"/>
+        </w:rPr>
+        <w:t>ten</w:t>
+      </w:r>
       <w:r>
         <w:rPr>
           <w:rFonts w:ascii="Cambria" w:hAnsi="Cambria" w:cs="Arial"/>
         </w:rPr>
         <w:t xml:space="preserve"> of the </w:t>
       </w:r>
-      <w:ins w:id="27" w:author="VoightLab" w:date="2017-10-01T16:19:00Z">
-        <w:r>
-          <w:rPr>
-            <w:rFonts w:ascii="Cambria" w:hAnsi="Cambria" w:cs="Arial"/>
-          </w:rPr>
-          <w:t>fourteen</w:t>
-        </w:r>
-      </w:ins>
-      <w:del w:id="28" w:author="VoightLab" w:date="2017-10-01T16:19:00Z">
-        <w:r>
-          <w:rPr>
-            <w:rFonts w:ascii="Cambria" w:hAnsi="Cambria" w:cs="Arial"/>
-          </w:rPr>
-          <w:delText>nine</w:delText>
-        </w:r>
-      </w:del>
+      <w:r>
+        <w:rPr>
+          <w:rFonts w:ascii="Cambria" w:hAnsi="Cambria" w:cs="Arial"/>
+        </w:rPr>
+        <w:t>fourteen</w:t>
+      </w:r>
       <w:r>
         <w:rPr>
           <w:rFonts w:ascii="Cambria" w:hAnsi="Cambria" w:cs="Arial"/>
@@ -12296,7 +12252,7 @@
         </w:rPr>
         <w:t xml:space="preserve"> </w:t>
       </w:r>
-      <w:commentRangeStart w:id="29"/>
+      <w:commentRangeStart w:id="21"/>
       <w:r>
         <w:rPr>
           <w:rFonts w:ascii="Cambria" w:hAnsi="Cambria" w:cs="Arial"/>
@@ -12335,12 +12291,12 @@
         </w:rPr>
         <w:fldChar w:fldCharType="end"/>
       </w:r>
-      <w:commentRangeEnd w:id="29"/>
+      <w:commentRangeEnd w:id="21"/>
       <w:r>
         <w:rPr>
           <w:rStyle w:val="CommentReference"/>
         </w:rPr>
-        <w:commentReference w:id="29"/>
+        <w:commentReference w:id="21"/>
       </w:r>
       <w:r>
         <w:rPr>
@@ -12380,15 +12336,7 @@
         <w:rPr>
           <w:rFonts w:ascii="Cambria" w:hAnsi="Cambria" w:cs="Arial"/>
         </w:rPr>
-        <w:t>, an</w:t>
-      </w:r>
-      <w:bookmarkStart w:id="30" w:name="_GoBack"/>
-      <w:bookmarkEnd w:id="30"/>
-      <w:r>
-        <w:rPr>
-          <w:rFonts w:ascii="Cambria" w:hAnsi="Cambria" w:cs="Arial"/>
-        </w:rPr>
-        <w:t>d our report here is by no means exhaustive</w:t>
+        <w:t>, and our report here is by no means exhaustive</w:t>
       </w:r>
       <w:r>
         <w:rPr>
@@ -14387,24 +14335,13 @@
         </w:rPr>
         <w:t>profile #</w:t>
       </w:r>
-      <w:ins w:id="31" w:author="VoightLab" w:date="2017-10-01T16:18:00Z">
-        <w:r>
-          <w:rPr>
-            <w:rFonts w:ascii="Cambria" w:eastAsiaTheme="minorEastAsia" w:hAnsi="Cambria" w:cs="Arial"/>
-            <w:b/>
-          </w:rPr>
-          <w:t>3</w:t>
-        </w:r>
-      </w:ins>
-      <w:del w:id="32" w:author="VoightLab" w:date="2017-10-01T16:18:00Z">
-        <w:r>
-          <w:rPr>
-            <w:rFonts w:ascii="Cambria" w:eastAsiaTheme="minorEastAsia" w:hAnsi="Cambria" w:cs="Arial"/>
-            <w:b/>
-          </w:rPr>
-          <w:delText>4</w:delText>
-        </w:r>
-      </w:del>
+      <w:r>
+        <w:rPr>
+          <w:rFonts w:ascii="Cambria" w:eastAsiaTheme="minorEastAsia" w:hAnsi="Cambria" w:cs="Arial"/>
+          <w:b/>
+        </w:rPr>
+        <w:t>3</w:t>
+      </w:r>
       <w:r>
         <w:rPr>
           <w:rFonts w:ascii="Cambria" w:eastAsiaTheme="minorEastAsia" w:hAnsi="Cambria" w:cs="Arial"/>
@@ -17297,7 +17234,7 @@
         </w:rPr>
         <w:t xml:space="preserve"> </w:t>
       </w:r>
-      <w:commentRangeStart w:id="33"/>
+      <w:commentRangeStart w:id="22"/>
       <w:r>
         <w:rPr>
           <w:rFonts w:ascii="Cambria" w:hAnsi="Cambria"/>
@@ -17480,12 +17417,12 @@
         </w:rPr>
         <w:t xml:space="preserve"> </w:t>
       </w:r>
-      <w:commentRangeEnd w:id="33"/>
+      <w:commentRangeEnd w:id="22"/>
       <w:r>
         <w:rPr>
           <w:rStyle w:val="CommentReference"/>
         </w:rPr>
-        <w:commentReference w:id="33"/>
+        <w:commentReference w:id="22"/>
       </w:r>
       <w:r>
         <w:rPr>
@@ -19668,7 +19605,7 @@
                 <w:sz w:val="18"/>
               </w:rPr>
             </w:pPr>
-            <w:commentRangeStart w:id="34"/>
+            <w:commentRangeStart w:id="23"/>
             <w:r>
               <w:rPr>
                 <w:rFonts w:ascii="Cambria" w:hAnsi="Cambria" w:cs="Arial"/>
@@ -19690,13 +19627,13 @@
               </w:rPr>
               <w:t>T</w:t>
             </w:r>
-            <w:commentRangeEnd w:id="34"/>
+            <w:commentRangeEnd w:id="23"/>
             <w:r>
               <w:rPr>
                 <w:rStyle w:val="CommentReference"/>
                 <w:color w:val="auto"/>
               </w:rPr>
-              <w:commentReference w:id="34"/>
+              <w:commentReference w:id="23"/>
             </w:r>
           </w:p>
         </w:tc>
@@ -19888,7 +19825,7 @@
                 <w:sz w:val="18"/>
               </w:rPr>
             </w:pPr>
-            <w:commentRangeStart w:id="35"/>
+            <w:commentRangeStart w:id="24"/>
             <w:r>
               <w:rPr>
                 <w:rFonts w:ascii="Cambria" w:hAnsi="Cambria" w:cs="Arial"/>
@@ -19910,13 +19847,13 @@
               </w:rPr>
               <w:t>A</w:t>
             </w:r>
-            <w:commentRangeEnd w:id="35"/>
+            <w:commentRangeEnd w:id="24"/>
             <w:r>
               <w:rPr>
                 <w:rStyle w:val="CommentReference"/>
                 <w:color w:val="auto"/>
               </w:rPr>
-              <w:commentReference w:id="35"/>
+              <w:commentReference w:id="24"/>
             </w:r>
           </w:p>
         </w:tc>
@@ -20342,7 +20279,7 @@
                 <w:sz w:val="18"/>
               </w:rPr>
             </w:pPr>
-            <w:commentRangeStart w:id="36"/>
+            <w:commentRangeStart w:id="25"/>
             <w:r>
               <w:rPr>
                 <w:rFonts w:ascii="Cambria" w:hAnsi="Cambria" w:cs="Arial"/>
@@ -20350,13 +20287,13 @@
               </w:rPr>
               <w:t>TCA→T</w:t>
             </w:r>
-            <w:commentRangeEnd w:id="36"/>
+            <w:commentRangeEnd w:id="25"/>
             <w:r>
               <w:rPr>
                 <w:rStyle w:val="CommentReference"/>
                 <w:color w:val="auto"/>
               </w:rPr>
-              <w:commentReference w:id="36"/>
+              <w:commentReference w:id="25"/>
             </w:r>
           </w:p>
         </w:tc>
@@ -20540,7 +20477,7 @@
                 <w:sz w:val="18"/>
               </w:rPr>
             </w:pPr>
-            <w:commentRangeStart w:id="37"/>
+            <w:commentRangeStart w:id="26"/>
             <w:r>
               <w:rPr>
                 <w:rFonts w:ascii="Cambria" w:hAnsi="Cambria" w:cs="Arial"/>
@@ -20548,13 +20485,13 @@
               </w:rPr>
               <w:t>ACT→T</w:t>
             </w:r>
-            <w:commentRangeEnd w:id="37"/>
+            <w:commentRangeEnd w:id="26"/>
             <w:r>
               <w:rPr>
                 <w:rStyle w:val="CommentReference"/>
                 <w:color w:val="auto"/>
               </w:rPr>
-              <w:commentReference w:id="37"/>
+              <w:commentReference w:id="26"/>
             </w:r>
           </w:p>
         </w:tc>
@@ -20887,7 +20824,7 @@
                 <w:sz w:val="18"/>
               </w:rPr>
             </w:pPr>
-            <w:commentRangeStart w:id="38"/>
+            <w:commentRangeStart w:id="27"/>
             <w:r>
               <w:rPr>
                 <w:rFonts w:ascii="Cambria" w:hAnsi="Cambria" w:cs="Arial"/>
@@ -20909,13 +20846,13 @@
               </w:rPr>
               <w:t>T</w:t>
             </w:r>
-            <w:commentRangeEnd w:id="38"/>
+            <w:commentRangeEnd w:id="27"/>
             <w:r>
               <w:rPr>
                 <w:rStyle w:val="CommentReference"/>
                 <w:color w:val="auto"/>
               </w:rPr>
-              <w:commentReference w:id="38"/>
+              <w:commentReference w:id="27"/>
             </w:r>
           </w:p>
         </w:tc>
@@ -21101,7 +21038,7 @@
                 <w:sz w:val="18"/>
               </w:rPr>
             </w:pPr>
-            <w:commentRangeStart w:id="39"/>
+            <w:commentRangeStart w:id="28"/>
             <w:r>
               <w:rPr>
                 <w:rFonts w:ascii="Cambria" w:hAnsi="Cambria" w:cs="Arial"/>
@@ -21123,13 +21060,13 @@
               </w:rPr>
               <w:t>T</w:t>
             </w:r>
-            <w:commentRangeEnd w:id="39"/>
+            <w:commentRangeEnd w:id="28"/>
             <w:r>
               <w:rPr>
                 <w:rStyle w:val="CommentReference"/>
                 <w:color w:val="auto"/>
               </w:rPr>
-              <w:commentReference w:id="39"/>
+              <w:commentReference w:id="28"/>
             </w:r>
           </w:p>
         </w:tc>
@@ -22243,7 +22180,7 @@
         </w:rPr>
         <w:t xml:space="preserve">. </w:t>
       </w:r>
-      <w:commentRangeStart w:id="40"/>
+      <w:commentRangeStart w:id="29"/>
       <w:r>
         <w:rPr>
           <w:rFonts w:ascii="Cambria" w:hAnsi="Cambria"/>
@@ -22326,12 +22263,12 @@
         </w:rPr>
         <w:t xml:space="preserve">correction. </w:t>
       </w:r>
-      <w:commentRangeEnd w:id="40"/>
+      <w:commentRangeEnd w:id="29"/>
       <w:r>
         <w:rPr>
           <w:rStyle w:val="CommentReference"/>
         </w:rPr>
-        <w:commentReference w:id="40"/>
+        <w:commentReference w:id="29"/>
       </w:r>
       <w:r>
         <w:rPr>
@@ -22580,7 +22517,7 @@
         <w:rPr>
           <w:rStyle w:val="CommentReference"/>
         </w:rPr>
-        <w:commentReference w:id="41"/>
+        <w:commentReference w:id="30"/>
       </w:r>
     </w:p>
     <w:p>
@@ -22597,7 +22534,7 @@
           <w:b/>
         </w:rPr>
       </w:pPr>
-      <w:commentRangeStart w:id="42"/>
+      <w:commentRangeStart w:id="31"/>
       <w:r>
         <w:rPr>
           <w:rFonts w:ascii="Cambria" w:hAnsi="Cambria" w:cs="Arial"/>
@@ -22651,12 +22588,12 @@
           </wp:inline>
         </w:drawing>
       </w:r>
-      <w:commentRangeEnd w:id="42"/>
+      <w:commentRangeEnd w:id="31"/>
       <w:r>
         <w:rPr>
           <w:rStyle w:val="CommentReference"/>
         </w:rPr>
-        <w:commentReference w:id="42"/>
+        <w:commentReference w:id="31"/>
       </w:r>
     </w:p>
     <w:p>
@@ -23067,7 +23004,7 @@
               </w:rPr>
               <w:t>P</w:t>
             </w:r>
-            <w:commentRangeStart w:id="43"/>
+            <w:commentRangeStart w:id="32"/>
           </w:p>
           <w:p>
             <w:pPr>
@@ -23084,7 +23021,7 @@
               </w:rPr>
               <w:t>(X enrichment)</w:t>
             </w:r>
-            <w:commentRangeEnd w:id="43"/>
+            <w:commentRangeEnd w:id="32"/>
             <w:r>
               <w:rPr>
                 <w:rStyle w:val="CommentReference"/>
@@ -23092,7 +23029,7 @@
                 <w:bCs w:val="0"/>
                 <w:color w:val="auto"/>
               </w:rPr>
-              <w:commentReference w:id="43"/>
+              <w:commentReference w:id="32"/>
             </w:r>
           </w:p>
         </w:tc>
@@ -25768,6 +25705,7 @@
           <w:b/>
         </w:rPr>
       </w:pPr>
+      <w:bookmarkStart w:id="33" w:name="_GoBack"/>
       <w:r>
         <w:rPr>
           <w:noProof/>
@@ -25814,11 +25752,12 @@
           </wp:inline>
         </w:drawing>
       </w:r>
+      <w:bookmarkEnd w:id="33"/>
       <w:r>
         <w:rPr>
           <w:rStyle w:val="CommentReference"/>
         </w:rPr>
-        <w:commentReference w:id="44"/>
+        <w:commentReference w:id="34"/>
       </w:r>
     </w:p>
     <w:p>
@@ -27134,7 +27073,7 @@
           <w:b/>
         </w:rPr>
       </w:pPr>
-      <w:commentRangeStart w:id="45"/>
+      <w:commentRangeStart w:id="35"/>
       <w:r>
         <w:rPr>
           <w:noProof/>
@@ -27181,12 +27120,12 @@
           </wp:inline>
         </w:drawing>
       </w:r>
-      <w:commentRangeEnd w:id="45"/>
+      <w:commentRangeEnd w:id="35"/>
       <w:r>
         <w:rPr>
           <w:rStyle w:val="CommentReference"/>
         </w:rPr>
-        <w:commentReference w:id="45"/>
+        <w:commentReference w:id="35"/>
       </w:r>
     </w:p>
     <w:sectPr>
@@ -27306,7 +27245,7 @@
       </w:r>
     </w:p>
   </w:comment>
-  <w:comment w:id="3" w:author="VoightLab" w:date="2017-08-16T16:23:00Z" w:initials="V">
+  <w:comment w:id="3" w:author="VoightLab" w:date="2017-10-01T16:30:00Z" w:initials="V">
     <w:p>
       <w:pPr>
         <w:pStyle w:val="CommentText"/>
@@ -27319,6 +27258,9 @@
       </w:r>
       <w:r>
         <w:t>Wordy</w:t>
+      </w:r>
+      <w:r>
+        <w:t>?</w:t>
       </w:r>
     </w:p>
   </w:comment>
@@ -27402,7 +27344,7 @@
       </w:r>
     </w:p>
   </w:comment>
-  <w:comment w:id="5" w:author="VoightLab" w:date="2017-08-16T17:07:00Z" w:initials="V">
+  <w:comment w:id="5" w:author="VoightLab" w:date="2017-10-01T16:30:00Z" w:initials="V">
     <w:p>
       <w:pPr>
         <w:pStyle w:val="CommentText"/>
@@ -27414,7 +27356,7 @@
         <w:annotationRef/>
       </w:r>
       <w:r>
-        <w:t>Many of these sentences are redundant.</w:t>
+        <w:t>These sentences feel a bit redundant</w:t>
       </w:r>
     </w:p>
   </w:comment>
@@ -27514,7 +27456,7 @@
       </w:r>
     </w:p>
   </w:comment>
-  <w:comment w:id="16" w:author="Ben Voight" w:date="2017-08-10T16:11:00Z" w:initials="BV">
+  <w:comment w:id="15" w:author="VoightLab" w:date="2017-08-17T11:26:00Z" w:initials="V">
     <w:p>
       <w:pPr>
         <w:pStyle w:val="CommentText"/>
@@ -27526,11 +27468,11 @@
         <w:annotationRef/>
       </w:r>
       <w:r>
-        <w:t>Do we want to use the term “signature”? I feel like that equivocates a bit with the “signature” from cancer database analysis. Wonder if we stick with “clusters” or another term (group? Profile?)</w:t>
+        <w:t>Doesn’t feel like the right pronoun</w:t>
       </w:r>
     </w:p>
   </w:comment>
-  <w:comment w:id="15" w:author="VoightLab" w:date="2017-08-10T16:11:00Z" w:initials="V">
+  <w:comment w:id="17" w:author="Ben Voight" w:date="2017-08-10T16:11:00Z" w:initials="BV">
     <w:p>
       <w:pPr>
         <w:pStyle w:val="CommentText"/>
@@ -27542,11 +27484,11 @@
         <w:annotationRef/>
       </w:r>
       <w:r>
-        <w:t>I’m not sure. I was going with that term because it’s what Ian uses in his paper, but we could change it.</w:t>
+        <w:t>Think you can collapse this substantially</w:t>
       </w:r>
     </w:p>
   </w:comment>
-  <w:comment w:id="19" w:author="VoightLab" w:date="2017-08-17T11:26:00Z" w:initials="V">
+  <w:comment w:id="16" w:author="VoightLab" w:date="2017-08-10T16:11:00Z" w:initials="V">
     <w:p>
       <w:pPr>
         <w:pStyle w:val="CommentText"/>
@@ -27558,11 +27500,11 @@
         <w:annotationRef/>
       </w:r>
       <w:r>
-        <w:t>Doesn’t feel like the right pronoun</w:t>
+        <w:t>I did some collapsing, but might want to cut down more.</w:t>
       </w:r>
     </w:p>
   </w:comment>
-  <w:comment w:id="21" w:author="Ben Voight" w:date="2017-08-10T16:11:00Z" w:initials="BV">
+  <w:comment w:id="19" w:author="VoightLab" w:date="2017-08-10T16:11:00Z" w:initials="V">
     <w:p>
       <w:pPr>
         <w:pStyle w:val="CommentText"/>
@@ -27574,11 +27516,11 @@
         <w:annotationRef/>
       </w:r>
       <w:r>
-        <w:t>Think you can collapse this substantially</w:t>
+        <w:t>I feel like I need a concluding sentence here, but I don’t want to over-interpret.</w:t>
       </w:r>
     </w:p>
   </w:comment>
-  <w:comment w:id="20" w:author="VoightLab" w:date="2017-08-10T16:11:00Z" w:initials="V">
+  <w:comment w:id="20" w:author="VoightLab" w:date="2017-10-01T16:04:00Z" w:initials="V">
     <w:p>
       <w:pPr>
         <w:pStyle w:val="CommentText"/>
@@ -27590,11 +27532,11 @@
         <w:annotationRef/>
       </w:r>
       <w:r>
-        <w:t>I did some collapsing, but might want to cut down more.</w:t>
+        <w:t>May delete</w:t>
       </w:r>
     </w:p>
   </w:comment>
-  <w:comment w:id="23" w:author="VoightLab" w:date="2017-08-10T16:11:00Z" w:initials="V">
+  <w:comment w:id="21" w:author="VoightLab" w:date="2017-10-01T16:23:00Z" w:initials="V">
     <w:p>
       <w:pPr>
         <w:pStyle w:val="CommentText"/>
@@ -27606,11 +27548,11 @@
         <w:annotationRef/>
       </w:r>
       <w:r>
-        <w:t>I feel like I need a concluding sentence here, but I don’t want to over-interpret.</w:t>
+        <w:t>May want to add a paragraph entertaining the possibility that some “mutation rate variation” signals are actually the result of sequencing artifacts which seem to be systematically enriched or depleted in certain populations, perhaps (for example) b/c 1kg is drawn from a mix of blood and cell lines.   The fact that KH/JP and IM/DR replicate some of these results in SGDP is somewhat encouraging, but even SGDP is drawn from a mix of cell lines and blood, and we also know that some polymorphism proportions (e.g. profile #5) don’t agree between 1kg and SGDP.</w:t>
       </w:r>
     </w:p>
   </w:comment>
-  <w:comment w:id="24" w:author="VoightLab" w:date="2017-10-01T16:04:00Z" w:initials="V">
+  <w:comment w:id="22" w:author="VoightLab" w:date="2017-08-31T17:16:00Z" w:initials="V">
     <w:p>
       <w:pPr>
         <w:pStyle w:val="CommentText"/>
@@ -27622,11 +27564,11 @@
         <w:annotationRef/>
       </w:r>
       <w:r>
-        <w:t>May delete</w:t>
+        <w:t>Do this</w:t>
       </w:r>
     </w:p>
   </w:comment>
-  <w:comment w:id="29" w:author="VoightLab" w:date="2017-10-01T16:23:00Z" w:initials="V">
+  <w:comment w:id="23" w:author="VoightLab" w:date="2017-10-01T14:14:00Z" w:initials="V">
     <w:p>
       <w:pPr>
         <w:pStyle w:val="CommentText"/>
@@ -27638,11 +27580,11 @@
         <w:annotationRef/>
       </w:r>
       <w:r>
-        <w:t>May want to add a paragraph entertaining the possibility that some “mutation rate variation” signals are actually the result of sequencing artifacts which seem to be systematically enriched or depleted in certain populations, perhaps (for example) b/c 1kg is drawn from a mix of blood and cell lines.   The fact that KH/JP and IM/DR replicate some of these results in SGDP is somewhat encouraging, but even SGDP is drawn from a mix of cell lines and blood, and we also know that some polymorphism proportions (e.g. profile #5) don’t agree between 1kg and SGDP.</w:t>
+        <w:t>Profile 2</w:t>
       </w:r>
     </w:p>
   </w:comment>
-  <w:comment w:id="33" w:author="VoightLab" w:date="2017-08-31T17:16:00Z" w:initials="V">
+  <w:comment w:id="24" w:author="VoightLab" w:date="2017-10-01T14:14:00Z" w:initials="V">
     <w:p>
       <w:pPr>
         <w:pStyle w:val="CommentText"/>
@@ -27654,11 +27596,11 @@
         <w:annotationRef/>
       </w:r>
       <w:r>
-        <w:t>Do this</w:t>
+        <w:t>Profile 2</w:t>
       </w:r>
     </w:p>
   </w:comment>
-  <w:comment w:id="34" w:author="VoightLab" w:date="2017-10-01T14:14:00Z" w:initials="V">
+  <w:comment w:id="25" w:author="VoightLab" w:date="2017-10-01T14:15:00Z" w:initials="V">
     <w:p>
       <w:pPr>
         <w:pStyle w:val="CommentText"/>
@@ -27670,11 +27612,11 @@
         <w:annotationRef/>
       </w:r>
       <w:r>
-        <w:t>Profile 2</w:t>
+        <w:t>Profile 1</w:t>
       </w:r>
     </w:p>
   </w:comment>
-  <w:comment w:id="35" w:author="VoightLab" w:date="2017-10-01T14:14:00Z" w:initials="V">
+  <w:comment w:id="26" w:author="VoightLab" w:date="2017-10-01T14:15:00Z" w:initials="V">
     <w:p>
       <w:pPr>
         <w:pStyle w:val="CommentText"/>
@@ -27686,11 +27628,11 @@
         <w:annotationRef/>
       </w:r>
       <w:r>
-        <w:t>Profile 2</w:t>
+        <w:t>Profile 1</w:t>
       </w:r>
     </w:p>
   </w:comment>
-  <w:comment w:id="36" w:author="VoightLab" w:date="2017-10-01T14:15:00Z" w:initials="V">
+  <w:comment w:id="27" w:author="VoightLab" w:date="2017-10-01T14:15:00Z" w:initials="V">
     <w:p>
       <w:pPr>
         <w:pStyle w:val="CommentText"/>
@@ -27702,11 +27644,11 @@
         <w:annotationRef/>
       </w:r>
       <w:r>
-        <w:t>Profile 1</w:t>
+        <w:t>Profile 2</w:t>
       </w:r>
     </w:p>
   </w:comment>
-  <w:comment w:id="37" w:author="VoightLab" w:date="2017-10-01T14:15:00Z" w:initials="V">
+  <w:comment w:id="28" w:author="VoightLab" w:date="2017-10-01T14:15:00Z" w:initials="V">
     <w:p>
       <w:pPr>
         <w:pStyle w:val="CommentText"/>
@@ -27722,7 +27664,7 @@
       </w:r>
     </w:p>
   </w:comment>
-  <w:comment w:id="38" w:author="VoightLab" w:date="2017-10-01T14:15:00Z" w:initials="V">
+  <w:comment w:id="29" w:author="VoightLab" w:date="2017-08-31T17:16:00Z" w:initials="V">
     <w:p>
       <w:pPr>
         <w:pStyle w:val="CommentText"/>
@@ -27734,11 +27676,11 @@
         <w:annotationRef/>
       </w:r>
       <w:r>
-        <w:t>Profile 2</w:t>
+        <w:t>Do this</w:t>
       </w:r>
     </w:p>
   </w:comment>
-  <w:comment w:id="39" w:author="VoightLab" w:date="2017-10-01T14:15:00Z" w:initials="V">
+  <w:comment w:id="30" w:author="Ben Voight" w:date="2017-08-10T16:11:00Z" w:initials="BV">
     <w:p>
       <w:pPr>
         <w:pStyle w:val="CommentText"/>
@@ -27750,11 +27692,11 @@
         <w:annotationRef/>
       </w:r>
       <w:r>
-        <w:t>Profile 1</w:t>
+        <w:t>Let’s call them “profile”</w:t>
       </w:r>
     </w:p>
   </w:comment>
-  <w:comment w:id="40" w:author="VoightLab" w:date="2017-08-31T17:16:00Z" w:initials="V">
+  <w:comment w:id="31" w:author="Ben Voight" w:date="2017-08-10T16:11:00Z" w:initials="BV">
     <w:p>
       <w:pPr>
         <w:pStyle w:val="CommentText"/>
@@ -27766,11 +27708,11 @@
         <w:annotationRef/>
       </w:r>
       <w:r>
-        <w:t>Do this</w:t>
+        <w:t>Profile, instead of “signal” in y axis</w:t>
       </w:r>
     </w:p>
   </w:comment>
-  <w:comment w:id="41" w:author="Ben Voight" w:date="2017-08-10T16:11:00Z" w:initials="BV">
+  <w:comment w:id="32" w:author="VoightLab" w:date="2017-08-10T16:11:00Z" w:initials="V">
     <w:p>
       <w:pPr>
         <w:pStyle w:val="CommentText"/>
@@ -27782,11 +27724,11 @@
         <w:annotationRef/>
       </w:r>
       <w:r>
-        <w:t>Let’s call them “profile”</w:t>
+        <w:t>One-sided binomial test</w:t>
       </w:r>
     </w:p>
   </w:comment>
-  <w:comment w:id="42" w:author="Ben Voight" w:date="2017-08-10T16:11:00Z" w:initials="BV">
+  <w:comment w:id="34" w:author="VoightLab" w:date="2017-10-01T16:32:00Z" w:initials="V">
     <w:p>
       <w:pPr>
         <w:pStyle w:val="CommentText"/>
@@ -27798,43 +27740,17 @@
         <w:annotationRef/>
       </w:r>
       <w:r>
-        <w:t>Profile, instead of “signal” in y axis</w:t>
+        <w:t xml:space="preserve">3C should be </w:t>
+      </w:r>
+      <w:r>
+        <w:t xml:space="preserve">“profile </w:t>
+      </w:r>
+      <w:r>
+        <w:t>4.” Might want to come up with a better y axis title altogether</w:t>
       </w:r>
     </w:p>
   </w:comment>
-  <w:comment w:id="43" w:author="VoightLab" w:date="2017-08-10T16:11:00Z" w:initials="V">
-    <w:p>
-      <w:pPr>
-        <w:pStyle w:val="CommentText"/>
-      </w:pPr>
-      <w:r>
-        <w:rPr>
-          <w:rStyle w:val="CommentReference"/>
-        </w:rPr>
-        <w:annotationRef/>
-      </w:r>
-      <w:r>
-        <w:t>One-sided binomial test</w:t>
-      </w:r>
-    </w:p>
-  </w:comment>
-  <w:comment w:id="44" w:author="VoightLab" w:date="2017-08-10T16:11:00Z" w:initials="V">
-    <w:p>
-      <w:pPr>
-        <w:pStyle w:val="CommentText"/>
-      </w:pPr>
-      <w:r>
-        <w:rPr>
-          <w:rStyle w:val="CommentReference"/>
-        </w:rPr>
-        <w:annotationRef/>
-      </w:r>
-      <w:r>
-        <w:t>3C should be “signature 4.” Might want to come up with a better y axis title altogether</w:t>
-      </w:r>
-    </w:p>
-  </w:comment>
-  <w:comment w:id="45" w:author="VoightLab" w:date="2017-10-01T15:06:00Z" w:initials="V">
+  <w:comment w:id="35" w:author="VoightLab" w:date="2017-10-01T15:06:00Z" w:initials="V">
     <w:p>
       <w:pPr>
         <w:pStyle w:val="CommentText"/>
@@ -30169,7 +30085,7 @@
 </file>
 
 <file path=customXml/itemProps1.xml><?xml version="1.0" encoding="utf-8"?>
-<ds:datastoreItem xmlns:ds="http://schemas.openxmlformats.org/officeDocument/2006/customXml" ds:itemID="{3DA65FED-6A98-4471-9F0F-82AB5016EDF8}">
+<ds:datastoreItem xmlns:ds="http://schemas.openxmlformats.org/officeDocument/2006/customXml" ds:itemID="{EDA3484F-0E7A-4BA4-BED3-76FEDFB6FB69}">
   <ds:schemaRefs>
     <ds:schemaRef ds:uri="http://schemas.openxmlformats.org/officeDocument/2006/bibliography"/>
   </ds:schemaRefs>

</xml_diff>

<commit_message>
Updated manuscript and figures to r009
</commit_message>
<xml_diff>
--- a/paper/Pop_Subs_Rates_r0008.docx
+++ b/paper/Pop_Subs_Rates_r0008.docx
@@ -1440,31 +1440,6 @@
         <w:rPr>
           <w:rFonts w:ascii="Cambria" w:hAnsi="Cambria" w:cs="Arial"/>
         </w:rPr>
-        <w:t xml:space="preserve"> [</w:t>
-      </w:r>
-      <w:r>
-        <w:rPr>
-          <w:rFonts w:ascii="Cambria" w:hAnsi="Cambria" w:cs="Arial"/>
-          <w:highlight w:val="yellow"/>
-        </w:rPr>
-        <w:t>cite</w:t>
-      </w:r>
-      <w:r>
-        <w:rPr>
-          <w:rFonts w:ascii="Cambria" w:hAnsi="Cambria" w:cs="Arial"/>
-        </w:rPr>
-        <w:t>]</w:t>
-      </w:r>
-      <w:r>
-        <w:rPr>
-          <w:rFonts w:ascii="Cambria" w:hAnsi="Cambria" w:cs="Arial"/>
-        </w:rPr>
-        <w:t>, and down to specific local sequences</w:t>
-      </w:r>
-      <w:r>
-        <w:rPr>
-          <w:rFonts w:ascii="Cambria" w:hAnsi="Cambria" w:cs="Arial"/>
-        </w:rPr>
         <w:fldChar w:fldCharType="begin" w:fldLock="1"/>
       </w:r>
       <w:r>
@@ -1486,6 +1461,44 @@
           <w:vertAlign w:val="superscript"/>
         </w:rPr>
         <w:t>2</w:t>
+      </w:r>
+      <w:r>
+        <w:rPr>
+          <w:rFonts w:ascii="Cambria" w:hAnsi="Cambria" w:cs="Arial"/>
+        </w:rPr>
+        <w:fldChar w:fldCharType="end"/>
+      </w:r>
+      <w:r>
+        <w:rPr>
+          <w:rFonts w:ascii="Cambria" w:hAnsi="Cambria" w:cs="Arial"/>
+        </w:rPr>
+        <w:t>, and down to specific local sequences</w:t>
+      </w:r>
+      <w:r>
+        <w:rPr>
+          <w:rFonts w:ascii="Cambria" w:hAnsi="Cambria" w:cs="Arial"/>
+        </w:rPr>
+        <w:fldChar w:fldCharType="begin" w:fldLock="1"/>
+      </w:r>
+      <w:r>
+        <w:rPr>
+          <w:rFonts w:ascii="Cambria" w:hAnsi="Cambria" w:cs="Arial"/>
+        </w:rPr>
+        <w:instrText>ADDIN CSL_CITATION { "citationItems" : [ { "id" : "ITEM-1", "itemData" : { "DOI" : "10.1038/ng.3511", "ISSN" : "1061-4036", "abstract" : "The rate of single-nucleotide polymorphism varies substantially across the human genome and fundamentally influences evolution and incidence of genetic disease. Previous studies have only considered the immediately flanking nucleotides around a polymorphic site[mdash]the site's trinucleotide sequence context[mdash]to study polymorphism levels across the genome. Moreover, the impact of larger sequence contexts has not been fully clarified, even though context substantially influences rates of polymorphism. Using a new statistical framework and data from the 1000 Genomes Project, we demonstrate that a heptanucleotide context explains &gt;81% of variability in substitution probabilities, highlighting new mutation-promoting motifs at ApT dinucleotide, CAAT and TACG sequences. Our approach also identifies previously undocumented variability in C-to-T substitutions at CpG sites, which is not immediately explained by differential methylation intensity. Using our model, we present informative substitution intolerance scores for genes and a new intolerance score for amino acids, and we demonstrate clinical use of the model in neuropsychiatric diseases.", "author" : [ { "dropping-particle" : "", "family" : "Aggarwala", "given" : "Varun", "non-dropping-particle" : "", "parse-names" : false, "suffix" : "" }, { "dropping-particle" : "", "family" : "Voight", "given" : "Benjamin F", "non-dropping-particle" : "", "parse-names" : false, "suffix" : "" } ], "container-title" : "Nature Genetics", "id" : "ITEM-1", "issued" : { "date-parts" : [ [ "2016", "2", "15" ] ] }, "publisher" : "Nature Publishing Group, a division of Macmillan Publishers Limited. All Rights Reserved.", "title" : "An expanded sequence context model broadly explains variability in polymorphism levels across the human genome", "title-short" : "Nat Genet", "type" : "article-journal", "volume" : "advance on" }, "uris" : [ "http://www.mendeley.com/documents/?uuid=2dd5ed92-e737-4b0b-8c75-33198c4fe6f9" ] } ], "mendeley" : { "formattedCitation" : "&lt;sup&gt;3&lt;/sup&gt;", "plainTextFormattedCitation" : "3", "previouslyFormattedCitation" : "&lt;sup&gt;2&lt;/sup&gt;" }, "properties" : { "noteIndex" : 0 }, "schema" : "https://github.com/citation-style-language/schema/raw/master/csl-citation.json" }</w:instrText>
+      </w:r>
+      <w:r>
+        <w:rPr>
+          <w:rFonts w:ascii="Cambria" w:hAnsi="Cambria" w:cs="Arial"/>
+        </w:rPr>
+        <w:fldChar w:fldCharType="separate"/>
+      </w:r>
+      <w:r>
+        <w:rPr>
+          <w:rFonts w:ascii="Cambria" w:hAnsi="Cambria" w:cs="Arial"/>
+          <w:noProof/>
+          <w:vertAlign w:val="superscript"/>
+        </w:rPr>
+        <w:t>3</w:t>
       </w:r>
       <w:r>
         <w:rPr>
@@ -1687,7 +1700,7 @@
         <w:rPr>
           <w:rFonts w:ascii="Cambria" w:hAnsi="Cambria" w:cs="Arial"/>
         </w:rPr>
-        <w:instrText>ADDIN CSL_CITATION { "citationItems" : [ { "id" : "ITEM-1", "itemData" : { "DOI" : "10.1073/pnas.1418652112", "ISSN" : "1091-6490", "PMID" : "25733855", "abstract" : "As humans dispersed out of Africa they adapted to new environmental challenges, including changes in exposure to mutagenic solar radiation. Humans in temperate latitudes have acquired light skin that is relatively transparent to UV light, and some evidence suggests that their DNA damage response pathways have also experienced local adaptation. This raises the possibility that different populations have experienced different selective pressures affecting genome integrity. Here, I present evidence that the rate of a particular mutation type has recently increased in the European population, rising in frequency by 50% during the 40,000-80,000 y since Europeans began diverging from Asians. A comparison of SNPs private to Africa, Asia, and Europe in the 1000 Genomes data reveals that private European variation is enriched for the transition 5'-TCC-3'\u2009\u2192\u20095'-TTC-3'. Although it is not clear whether UV played a causal role in changing the European mutational spectrum, 5'-TCC-3'\u2009\u2192\u20095'-TTC-3' is known to be the most common somatic mutation present in melanoma skin cancers, as well as the mutation most frequently induced in vitro by UV. Regardless of its causality, this change indicates that DNA replication fidelity has not remained stable even since the origin of modern humans and might have changed numerous times during our recent evolutionary history.", "author" : [ { "dropping-particle" : "", "family" : "Harris", "given" : "Kelley", "non-dropping-particle" : "", "parse-names" : false, "suffix" : "" } ], "container-title" : "Proceedings of the National Academy of Sciences of the United States of America", "id" : "ITEM-1", "issue" : "11", "issued" : { "date-parts" : [ [ "2015", "3", "17" ] ] }, "page" : "3439-44", "title" : "Evidence for recent, population-specific evolution of the human mutation rate.", "type" : "article-journal", "volume" : "112" }, "uris" : [ "http://www.mendeley.com/documents/?uuid=3983a47e-ab02-4b06-bb6d-95505b4804d0" ] }, { "id" : "ITEM-2", "itemData" : { "DOI" : "10.1371/journal.pgen.1006581", "ISSN" : "1553-7404", "author" : [ { "dropping-particle" : "", "family" : "Mathieson", "given" : "Iain", "non-dropping-particle" : "", "parse-names" : false, "suffix" : "" }, { "dropping-particle" : "", "family" : "Reich", "given" : "David", "non-dropping-particle" : "", "parse-names" : false, "suffix" : "" }, { "dropping-particle" : "", "family" : "Gansauge", "given" : "MT", "non-dropping-particle" : "", "parse-names" : false, "suffix" : "" }, { "dropping-particle" : "", "family" : "Li", "given" : "H", "non-dropping-particle" : "", "parse-names" : false, "suffix" : "" }, { "dropping-particle" : "", "family" : "Racimo", "given" : "F", "non-dropping-particle" : "", "parse-names" : false, "suffix" : "" }, { "dropping-particle" : "", "family" : "Mallick", "given" : "S", "non-dropping-particle" : "", "parse-names" : false, "suffix" : "" } ], "container-title" : "PLOS Genetics", "editor" : [ { "dropping-particle" : "", "family" : "Girirajan", "given" : "Santhosh", "non-dropping-particle" : "", "parse-names" : false, "suffix" : "" } ], "id" : "ITEM-2", "issue" : "2", "issued" : { "date-parts" : [ [ "2017", "2", "1" ] ] }, "page" : "e1006581", "publisher" : "Public Library of Science", "title" : "Differences in the rare variant spectrum among human populations", "type" : "article-journal", "volume" : "13" }, "uris" : [ "http://www.mendeley.com/documents/?uuid=d44a75c8-5533-3970-9b8b-9b93e4f15767" ] }, { "id" : "ITEM-3", "itemData" : { "DOI" : "10.7554/eLife.24284", "ISSN" : "2050-084X", "PMID" : "28440220", "abstract" : "&lt;p&gt;DNA is a remarkably precise medium for copying and storing biological information. This high fidelity results from the action of hundreds of genes involved in replication, proofreading, and damage repair. Evolutionary theory suggests that in such a system, selection has limited ability to remove genetic variants that change mutation rates by small amounts or in specific sequence contexts. Consistent with this, using SNV variation as a proxy for mutational input, we report here that mutational spectra differ substantially among species, human continental groups and even some closely related populations. Close examination of one signal, an increased TCC?TTC mutation rate in Europeans, indicates a burst of mutations from about 15,000 to 2000 years ago, perhaps due to the appearance, drift, and ultimate elimination of a genetic modifier of mutation rate. Our results suggest that mutation rates can evolve markedly over short evolutionary timescales and suggest the possibility of mapping mutational modifiers.&lt;/p&gt;", "author" : [ { "dropping-particle" : "", "family" : "Harris", "given" : "Kelley", "non-dropping-particle" : "", "parse-names" : false, "suffix" : "" }, { "dropping-particle" : "", "family" : "Pritchard", "given" : "Jonathan K", "non-dropping-particle" : "", "parse-names" : false, "suffix" : "" } ], "container-title" : "eLife", "id" : "ITEM-3", "issued" : { "date-parts" : [ [ "2017", "4", "25" ] ] }, "title" : "Rapid evolution of the human mutation spectrum", "type" : "article-journal", "volume" : "6" }, "uris" : [ "http://www.mendeley.com/documents/?uuid=da87ea71-b541-380a-8b34-25f63265c4b9" ] } ], "mendeley" : { "formattedCitation" : "&lt;sup&gt;3\u20135&lt;/sup&gt;", "plainTextFormattedCitation" : "3\u20135", "previouslyFormattedCitation" : "&lt;sup&gt;3\u20135&lt;/sup&gt;" }, "properties" : { "noteIndex" : 0 }, "schema" : "https://github.com/citation-style-language/schema/raw/master/csl-citation.json" }</w:instrText>
+        <w:instrText>ADDIN CSL_CITATION { "citationItems" : [ { "id" : "ITEM-1", "itemData" : { "DOI" : "10.1073/pnas.1418652112", "ISSN" : "1091-6490", "PMID" : "25733855", "abstract" : "As humans dispersed out of Africa they adapted to new environmental challenges, including changes in exposure to mutagenic solar radiation. Humans in temperate latitudes have acquired light skin that is relatively transparent to UV light, and some evidence suggests that their DNA damage response pathways have also experienced local adaptation. This raises the possibility that different populations have experienced different selective pressures affecting genome integrity. Here, I present evidence that the rate of a particular mutation type has recently increased in the European population, rising in frequency by 50% during the 40,000-80,000 y since Europeans began diverging from Asians. A comparison of SNPs private to Africa, Asia, and Europe in the 1000 Genomes data reveals that private European variation is enriched for the transition 5'-TCC-3'\u2009\u2192\u20095'-TTC-3'. Although it is not clear whether UV played a causal role in changing the European mutational spectrum, 5'-TCC-3'\u2009\u2192\u20095'-TTC-3' is known to be the most common somatic mutation present in melanoma skin cancers, as well as the mutation most frequently induced in vitro by UV. Regardless of its causality, this change indicates that DNA replication fidelity has not remained stable even since the origin of modern humans and might have changed numerous times during our recent evolutionary history.", "author" : [ { "dropping-particle" : "", "family" : "Harris", "given" : "Kelley", "non-dropping-particle" : "", "parse-names" : false, "suffix" : "" } ], "container-title" : "Proceedings of the National Academy of Sciences of the United States of America", "id" : "ITEM-1", "issue" : "11", "issued" : { "date-parts" : [ [ "2015", "3", "17" ] ] }, "page" : "3439-44", "title" : "Evidence for recent, population-specific evolution of the human mutation rate.", "type" : "article-journal", "volume" : "112" }, "uris" : [ "http://www.mendeley.com/documents/?uuid=3983a47e-ab02-4b06-bb6d-95505b4804d0" ] }, { "id" : "ITEM-2", "itemData" : { "DOI" : "10.1371/journal.pgen.1006581", "ISSN" : "1553-7404", "author" : [ { "dropping-particle" : "", "family" : "Mathieson", "given" : "Iain", "non-dropping-particle" : "", "parse-names" : false, "suffix" : "" }, { "dropping-particle" : "", "family" : "Reich", "given" : "David", "non-dropping-particle" : "", "parse-names" : false, "suffix" : "" }, { "dropping-particle" : "", "family" : "Gansauge", "given" : "MT", "non-dropping-particle" : "", "parse-names" : false, "suffix" : "" }, { "dropping-particle" : "", "family" : "Li", "given" : "H", "non-dropping-particle" : "", "parse-names" : false, "suffix" : "" }, { "dropping-particle" : "", "family" : "Racimo", "given" : "F", "non-dropping-particle" : "", "parse-names" : false, "suffix" : "" }, { "dropping-particle" : "", "family" : "Mallick", "given" : "S", "non-dropping-particle" : "", "parse-names" : false, "suffix" : "" } ], "container-title" : "PLOS Genetics", "editor" : [ { "dropping-particle" : "", "family" : "Girirajan", "given" : "Santhosh", "non-dropping-particle" : "", "parse-names" : false, "suffix" : "" } ], "id" : "ITEM-2", "issue" : "2", "issued" : { "date-parts" : [ [ "2017", "2", "1" ] ] }, "page" : "e1006581", "publisher" : "Public Library of Science", "title" : "Differences in the rare variant spectrum among human populations", "type" : "article-journal", "volume" : "13" }, "uris" : [ "http://www.mendeley.com/documents/?uuid=d44a75c8-5533-3970-9b8b-9b93e4f15767" ] }, { "id" : "ITEM-3", "itemData" : { "DOI" : "10.7554/eLife.24284", "ISSN" : "2050-084X", "PMID" : "28440220", "abstract" : "&lt;p&gt;DNA is a remarkably precise medium for copying and storing biological information. This high fidelity results from the action of hundreds of genes involved in replication, proofreading, and damage repair. Evolutionary theory suggests that in such a system, selection has limited ability to remove genetic variants that change mutation rates by small amounts or in specific sequence contexts. Consistent with this, using SNV variation as a proxy for mutational input, we report here that mutational spectra differ substantially among species, human continental groups and even some closely related populations. Close examination of one signal, an increased TCC?TTC mutation rate in Europeans, indicates a burst of mutations from about 15,000 to 2000 years ago, perhaps due to the appearance, drift, and ultimate elimination of a genetic modifier of mutation rate. Our results suggest that mutation rates can evolve markedly over short evolutionary timescales and suggest the possibility of mapping mutational modifiers.&lt;/p&gt;", "author" : [ { "dropping-particle" : "", "family" : "Harris", "given" : "Kelley", "non-dropping-particle" : "", "parse-names" : false, "suffix" : "" }, { "dropping-particle" : "", "family" : "Pritchard", "given" : "Jonathan K", "non-dropping-particle" : "", "parse-names" : false, "suffix" : "" } ], "container-title" : "eLife", "id" : "ITEM-3", "issued" : { "date-parts" : [ [ "2017", "4", "25" ] ] }, "title" : "Rapid evolution of the human mutation spectrum", "type" : "article-journal", "volume" : "6" }, "uris" : [ "http://www.mendeley.com/documents/?uuid=da87ea71-b541-380a-8b34-25f63265c4b9" ] } ], "mendeley" : { "formattedCitation" : "&lt;sup&gt;4\u20136&lt;/sup&gt;", "plainTextFormattedCitation" : "4\u20136", "previouslyFormattedCitation" : "&lt;sup&gt;3\u20135&lt;/sup&gt;" }, "properties" : { "noteIndex" : 0 }, "schema" : "https://github.com/citation-style-language/schema/raw/master/csl-citation.json" }</w:instrText>
       </w:r>
       <w:r>
         <w:rPr>
@@ -1701,7 +1714,7 @@
           <w:noProof/>
           <w:vertAlign w:val="superscript"/>
         </w:rPr>
-        <w:t>3–5</w:t>
+        <w:t>4–6</w:t>
       </w:r>
       <w:r>
         <w:rPr>
@@ -1937,7 +1950,7 @@
         <w:rPr>
           <w:rFonts w:ascii="Cambria" w:hAnsi="Cambria" w:cs="Arial"/>
         </w:rPr>
-        <w:instrText>ADDIN CSL_CITATION { "citationItems" : [ { "id" : "ITEM-1", "itemData" : { "DOI" : "10.1371/journal.pgen.1006581", "ISSN" : "1553-7404", "author" : [ { "dropping-particle" : "", "family" : "Mathieson", "given" : "Iain", "non-dropping-particle" : "", "parse-names" : false, "suffix" : "" }, { "dropping-particle" : "", "family" : "Reich", "given" : "David", "non-dropping-particle" : "", "parse-names" : false, "suffix" : "" }, { "dropping-particle" : "", "family" : "Gansauge", "given" : "MT", "non-dropping-particle" : "", "parse-names" : false, "suffix" : "" }, { "dropping-particle" : "", "family" : "Li", "given" : "H", "non-dropping-particle" : "", "parse-names" : false, "suffix" : "" }, { "dropping-particle" : "", "family" : "Racimo", "given" : "F", "non-dropping-particle" : "", "parse-names" : false, "suffix" : "" }, { "dropping-particle" : "", "family" : "Mallick", "given" : "S", "non-dropping-particle" : "", "parse-names" : false, "suffix" : "" } ], "container-title" : "PLOS Genetics", "editor" : [ { "dropping-particle" : "", "family" : "Girirajan", "given" : "Santhosh", "non-dropping-particle" : "", "parse-names" : false, "suffix" : "" } ], "id" : "ITEM-1", "issue" : "2", "issued" : { "date-parts" : [ [ "2017", "2", "1" ] ] }, "page" : "e1006581", "publisher" : "Public Library of Science", "title" : "Differences in the rare variant spectrum among human populations", "type" : "article-journal", "volume" : "13" }, "uris" : [ "http://www.mendeley.com/documents/?uuid=d44a75c8-5533-3970-9b8b-9b93e4f15767" ] }, { "id" : "ITEM-2", "itemData" : { "DOI" : "10.1073/pnas.1418652112", "ISSN" : "1091-6490", "PMID" : "25733855", "abstract" : "As humans dispersed out of Africa they adapted to new environmental challenges, including changes in exposure to mutagenic solar radiation. Humans in temperate latitudes have acquired light skin that is relatively transparent to UV light, and some evidence suggests that their DNA damage response pathways have also experienced local adaptation. This raises the possibility that different populations have experienced different selective pressures affecting genome integrity. Here, I present evidence that the rate of a particular mutation type has recently increased in the European population, rising in frequency by 50% during the 40,000-80,000 y since Europeans began diverging from Asians. A comparison of SNPs private to Africa, Asia, and Europe in the 1000 Genomes data reveals that private European variation is enriched for the transition 5'-TCC-3'\u2009\u2192\u20095'-TTC-3'. Although it is not clear whether UV played a causal role in changing the European mutational spectrum, 5'-TCC-3'\u2009\u2192\u20095'-TTC-3' is known to be the most common somatic mutation present in melanoma skin cancers, as well as the mutation most frequently induced in vitro by UV. Regardless of its causality, this change indicates that DNA replication fidelity has not remained stable even since the origin of modern humans and might have changed numerous times during our recent evolutionary history.", "author" : [ { "dropping-particle" : "", "family" : "Harris", "given" : "Kelley", "non-dropping-particle" : "", "parse-names" : false, "suffix" : "" } ], "container-title" : "Proceedings of the National Academy of Sciences of the United States of America", "id" : "ITEM-2", "issue" : "11", "issued" : { "date-parts" : [ [ "2015", "3", "17" ] ] }, "page" : "3439-44", "title" : "Evidence for recent, population-specific evolution of the human mutation rate.", "type" : "article-journal", "volume" : "112" }, "uris" : [ "http://www.mendeley.com/documents/?uuid=3983a47e-ab02-4b06-bb6d-95505b4804d0" ] }, { "id" : "ITEM-3", "itemData" : { "DOI" : "10.7554/eLife.24284", "ISSN" : "2050-084X", "PMID" : "28440220", "abstract" : "&lt;p&gt;DNA is a remarkably precise medium for copying and storing biological information. This high fidelity results from the action of hundreds of genes involved in replication, proofreading, and damage repair. Evolutionary theory suggests that in such a system, selection has limited ability to remove genetic variants that change mutation rates by small amounts or in specific sequence contexts. Consistent with this, using SNV variation as a proxy for mutational input, we report here that mutational spectra differ substantially among species, human continental groups and even some closely related populations. Close examination of one signal, an increased TCC?TTC mutation rate in Europeans, indicates a burst of mutations from about 15,000 to 2000 years ago, perhaps due to the appearance, drift, and ultimate elimination of a genetic modifier of mutation rate. Our results suggest that mutation rates can evolve markedly over short evolutionary timescales and suggest the possibility of mapping mutational modifiers.&lt;/p&gt;", "author" : [ { "dropping-particle" : "", "family" : "Harris", "given" : "Kelley", "non-dropping-particle" : "", "parse-names" : false, "suffix" : "" }, { "dropping-particle" : "", "family" : "Pritchard", "given" : "Jonathan K", "non-dropping-particle" : "", "parse-names" : false, "suffix" : "" } ], "container-title" : "eLife", "id" : "ITEM-3", "issued" : { "date-parts" : [ [ "2017", "4", "25" ] ] }, "title" : "Rapid evolution of the human mutation spectrum", "type" : "article-journal", "volume" : "6" }, "uris" : [ "http://www.mendeley.com/documents/?uuid=da87ea71-b541-380a-8b34-25f63265c4b9" ] } ], "mendeley" : { "formattedCitation" : "&lt;sup&gt;3\u20135&lt;/sup&gt;", "plainTextFormattedCitation" : "3\u20135", "previouslyFormattedCitation" : "&lt;sup&gt;3\u20135&lt;/sup&gt;" }, "properties" : { "noteIndex" : 0 }, "schema" : "https://github.com/citation-style-language/schema/raw/master/csl-citation.json" }</w:instrText>
+        <w:instrText>ADDIN CSL_CITATION { "citationItems" : [ { "id" : "ITEM-1", "itemData" : { "DOI" : "10.1371/journal.pgen.1006581", "ISSN" : "1553-7404", "author" : [ { "dropping-particle" : "", "family" : "Mathieson", "given" : "Iain", "non-dropping-particle" : "", "parse-names" : false, "suffix" : "" }, { "dropping-particle" : "", "family" : "Reich", "given" : "David", "non-dropping-particle" : "", "parse-names" : false, "suffix" : "" }, { "dropping-particle" : "", "family" : "Gansauge", "given" : "MT", "non-dropping-particle" : "", "parse-names" : false, "suffix" : "" }, { "dropping-particle" : "", "family" : "Li", "given" : "H", "non-dropping-particle" : "", "parse-names" : false, "suffix" : "" }, { "dropping-particle" : "", "family" : "Racimo", "given" : "F", "non-dropping-particle" : "", "parse-names" : false, "suffix" : "" }, { "dropping-particle" : "", "family" : "Mallick", "given" : "S", "non-dropping-particle" : "", "parse-names" : false, "suffix" : "" } ], "container-title" : "PLOS Genetics", "editor" : [ { "dropping-particle" : "", "family" : "Girirajan", "given" : "Santhosh", "non-dropping-particle" : "", "parse-names" : false, "suffix" : "" } ], "id" : "ITEM-1", "issue" : "2", "issued" : { "date-parts" : [ [ "2017", "2", "1" ] ] }, "page" : "e1006581", "publisher" : "Public Library of Science", "title" : "Differences in the rare variant spectrum among human populations", "type" : "article-journal", "volume" : "13" }, "uris" : [ "http://www.mendeley.com/documents/?uuid=d44a75c8-5533-3970-9b8b-9b93e4f15767" ] }, { "id" : "ITEM-2", "itemData" : { "DOI" : "10.1073/pnas.1418652112", "ISSN" : "1091-6490", "PMID" : "25733855", "abstract" : "As humans dispersed out of Africa they adapted to new environmental challenges, including changes in exposure to mutagenic solar radiation. Humans in temperate latitudes have acquired light skin that is relatively transparent to UV light, and some evidence suggests that their DNA damage response pathways have also experienced local adaptation. This raises the possibility that different populations have experienced different selective pressures affecting genome integrity. Here, I present evidence that the rate of a particular mutation type has recently increased in the European population, rising in frequency by 50% during the 40,000-80,000 y since Europeans began diverging from Asians. A comparison of SNPs private to Africa, Asia, and Europe in the 1000 Genomes data reveals that private European variation is enriched for the transition 5'-TCC-3'\u2009\u2192\u20095'-TTC-3'. Although it is not clear whether UV played a causal role in changing the European mutational spectrum, 5'-TCC-3'\u2009\u2192\u20095'-TTC-3' is known to be the most common somatic mutation present in melanoma skin cancers, as well as the mutation most frequently induced in vitro by UV. Regardless of its causality, this change indicates that DNA replication fidelity has not remained stable even since the origin of modern humans and might have changed numerous times during our recent evolutionary history.", "author" : [ { "dropping-particle" : "", "family" : "Harris", "given" : "Kelley", "non-dropping-particle" : "", "parse-names" : false, "suffix" : "" } ], "container-title" : "Proceedings of the National Academy of Sciences of the United States of America", "id" : "ITEM-2", "issue" : "11", "issued" : { "date-parts" : [ [ "2015", "3", "17" ] ] }, "page" : "3439-44", "title" : "Evidence for recent, population-specific evolution of the human mutation rate.", "type" : "article-journal", "volume" : "112" }, "uris" : [ "http://www.mendeley.com/documents/?uuid=3983a47e-ab02-4b06-bb6d-95505b4804d0" ] }, { "id" : "ITEM-3", "itemData" : { "DOI" : "10.7554/eLife.24284", "ISSN" : "2050-084X", "PMID" : "28440220", "abstract" : "&lt;p&gt;DNA is a remarkably precise medium for copying and storing biological information. This high fidelity results from the action of hundreds of genes involved in replication, proofreading, and damage repair. Evolutionary theory suggests that in such a system, selection has limited ability to remove genetic variants that change mutation rates by small amounts or in specific sequence contexts. Consistent with this, using SNV variation as a proxy for mutational input, we report here that mutational spectra differ substantially among species, human continental groups and even some closely related populations. Close examination of one signal, an increased TCC?TTC mutation rate in Europeans, indicates a burst of mutations from about 15,000 to 2000 years ago, perhaps due to the appearance, drift, and ultimate elimination of a genetic modifier of mutation rate. Our results suggest that mutation rates can evolve markedly over short evolutionary timescales and suggest the possibility of mapping mutational modifiers.&lt;/p&gt;", "author" : [ { "dropping-particle" : "", "family" : "Harris", "given" : "Kelley", "non-dropping-particle" : "", "parse-names" : false, "suffix" : "" }, { "dropping-particle" : "", "family" : "Pritchard", "given" : "Jonathan K", "non-dropping-particle" : "", "parse-names" : false, "suffix" : "" } ], "container-title" : "eLife", "id" : "ITEM-3", "issued" : { "date-parts" : [ [ "2017", "4", "25" ] ] }, "title" : "Rapid evolution of the human mutation spectrum", "type" : "article-journal", "volume" : "6" }, "uris" : [ "http://www.mendeley.com/documents/?uuid=da87ea71-b541-380a-8b34-25f63265c4b9" ] } ], "mendeley" : { "formattedCitation" : "&lt;sup&gt;4\u20136&lt;/sup&gt;", "plainTextFormattedCitation" : "4\u20136", "previouslyFormattedCitation" : "&lt;sup&gt;3\u20135&lt;/sup&gt;" }, "properties" : { "noteIndex" : 0 }, "schema" : "https://github.com/citation-style-language/schema/raw/master/csl-citation.json" }</w:instrText>
       </w:r>
       <w:r>
         <w:rPr>
@@ -1951,7 +1964,7 @@
           <w:noProof/>
           <w:vertAlign w:val="superscript"/>
         </w:rPr>
-        <w:t>3–5</w:t>
+        <w:t>4–6</w:t>
       </w:r>
       <w:r>
         <w:rPr>
@@ -2038,7 +2051,7 @@
         <w:rPr>
           <w:rFonts w:ascii="Cambria" w:hAnsi="Cambria" w:cs="Arial"/>
         </w:rPr>
-        <w:instrText>ADDIN CSL_CITATION { "citationItems" : [ { "id" : "ITEM-1", "itemData" : { "DOI" : "10.7554/eLife.24284", "ISSN" : "2050-084X", "PMID" : "28440220", "abstract" : "&lt;p&gt;DNA is a remarkably precise medium for copying and storing biological information. This high fidelity results from the action of hundreds of genes involved in replication, proofreading, and damage repair. Evolutionary theory suggests that in such a system, selection has limited ability to remove genetic variants that change mutation rates by small amounts or in specific sequence contexts. Consistent with this, using SNV variation as a proxy for mutational input, we report here that mutational spectra differ substantially among species, human continental groups and even some closely related populations. Close examination of one signal, an increased TCC?TTC mutation rate in Europeans, indicates a burst of mutations from about 15,000 to 2000 years ago, perhaps due to the appearance, drift, and ultimate elimination of a genetic modifier of mutation rate. Our results suggest that mutation rates can evolve markedly over short evolutionary timescales and suggest the possibility of mapping mutational modifiers.&lt;/p&gt;", "author" : [ { "dropping-particle" : "", "family" : "Harris", "given" : "Kelley", "non-dropping-particle" : "", "parse-names" : false, "suffix" : "" }, { "dropping-particle" : "", "family" : "Pritchard", "given" : "Jonathan K", "non-dropping-particle" : "", "parse-names" : false, "suffix" : "" } ], "container-title" : "eLife", "id" : "ITEM-1", "issued" : { "date-parts" : [ [ "2017", "4", "25" ] ] }, "title" : "Rapid evolution of the human mutation spectrum", "type" : "article-journal", "volume" : "6" }, "uris" : [ "http://www.mendeley.com/documents/?uuid=da87ea71-b541-380a-8b34-25f63265c4b9" ] }, { "id" : "ITEM-2", "itemData" : { "DOI" : "10.1371/journal.pgen.1006581", "ISSN" : "1553-7404", "author" : [ { "dropping-particle" : "", "family" : "Mathieson", "given" : "Iain", "non-dropping-particle" : "", "parse-names" : false, "suffix" : "" }, { "dropping-particle" : "", "family" : "Reich", "given" : "David", "non-dropping-particle" : "", "parse-names" : false, "suffix" : "" }, { "dropping-particle" : "", "family" : "Gansauge", "given" : "MT", "non-dropping-particle" : "", "parse-names" : false, "suffix" : "" }, { "dropping-particle" : "", "family" : "Li", "given" : "H", "non-dropping-particle" : "", "parse-names" : false, "suffix" : "" }, { "dropping-particle" : "", "family" : "Racimo", "given" : "F", "non-dropping-particle" : "", "parse-names" : false, "suffix" : "" }, { "dropping-particle" : "", "family" : "Mallick", "given" : "S", "non-dropping-particle" : "", "parse-names" : false, "suffix" : "" } ], "container-title" : "PLOS Genetics", "editor" : [ { "dropping-particle" : "", "family" : "Girirajan", "given" : "Santhosh", "non-dropping-particle" : "", "parse-names" : false, "suffix" : "" } ], "id" : "ITEM-2", "issue" : "2", "issued" : { "date-parts" : [ [ "2017", "2", "1" ] ] }, "page" : "e1006581", "publisher" : "Public Library of Science", "title" : "Differences in the rare variant spectrum among human populations", "type" : "article-journal", "volume" : "13" }, "uris" : [ "http://www.mendeley.com/documents/?uuid=d44a75c8-5533-3970-9b8b-9b93e4f15767" ] } ], "mendeley" : { "formattedCitation" : "&lt;sup&gt;4,5&lt;/sup&gt;", "plainTextFormattedCitation" : "4,5" }, "properties" : { "noteIndex" : 0 }, "schema" : "https://github.com/citation-style-language/schema/raw/master/csl-citation.json" }</w:instrText>
+        <w:instrText>ADDIN CSL_CITATION { "citationItems" : [ { "id" : "ITEM-1", "itemData" : { "DOI" : "10.7554/eLife.24284", "ISSN" : "2050-084X", "PMID" : "28440220", "abstract" : "&lt;p&gt;DNA is a remarkably precise medium for copying and storing biological information. This high fidelity results from the action of hundreds of genes involved in replication, proofreading, and damage repair. Evolutionary theory suggests that in such a system, selection has limited ability to remove genetic variants that change mutation rates by small amounts or in specific sequence contexts. Consistent with this, using SNV variation as a proxy for mutational input, we report here that mutational spectra differ substantially among species, human continental groups and even some closely related populations. Close examination of one signal, an increased TCC?TTC mutation rate in Europeans, indicates a burst of mutations from about 15,000 to 2000 years ago, perhaps due to the appearance, drift, and ultimate elimination of a genetic modifier of mutation rate. Our results suggest that mutation rates can evolve markedly over short evolutionary timescales and suggest the possibility of mapping mutational modifiers.&lt;/p&gt;", "author" : [ { "dropping-particle" : "", "family" : "Harris", "given" : "Kelley", "non-dropping-particle" : "", "parse-names" : false, "suffix" : "" }, { "dropping-particle" : "", "family" : "Pritchard", "given" : "Jonathan K", "non-dropping-particle" : "", "parse-names" : false, "suffix" : "" } ], "container-title" : "eLife", "id" : "ITEM-1", "issued" : { "date-parts" : [ [ "2017", "4", "25" ] ] }, "title" : "Rapid evolution of the human mutation spectrum", "type" : "article-journal", "volume" : "6" }, "uris" : [ "http://www.mendeley.com/documents/?uuid=da87ea71-b541-380a-8b34-25f63265c4b9" ] }, { "id" : "ITEM-2", "itemData" : { "DOI" : "10.1371/journal.pgen.1006581", "ISSN" : "1553-7404", "author" : [ { "dropping-particle" : "", "family" : "Mathieson", "given" : "Iain", "non-dropping-particle" : "", "parse-names" : false, "suffix" : "" }, { "dropping-particle" : "", "family" : "Reich", "given" : "David", "non-dropping-particle" : "", "parse-names" : false, "suffix" : "" }, { "dropping-particle" : "", "family" : "Gansauge", "given" : "MT", "non-dropping-particle" : "", "parse-names" : false, "suffix" : "" }, { "dropping-particle" : "", "family" : "Li", "given" : "H", "non-dropping-particle" : "", "parse-names" : false, "suffix" : "" }, { "dropping-particle" : "", "family" : "Racimo", "given" : "F", "non-dropping-particle" : "", "parse-names" : false, "suffix" : "" }, { "dropping-particle" : "", "family" : "Mallick", "given" : "S", "non-dropping-particle" : "", "parse-names" : false, "suffix" : "" } ], "container-title" : "PLOS Genetics", "editor" : [ { "dropping-particle" : "", "family" : "Girirajan", "given" : "Santhosh", "non-dropping-particle" : "", "parse-names" : false, "suffix" : "" } ], "id" : "ITEM-2", "issue" : "2", "issued" : { "date-parts" : [ [ "2017", "2", "1" ] ] }, "page" : "e1006581", "publisher" : "Public Library of Science", "title" : "Differences in the rare variant spectrum among human populations", "type" : "article-journal", "volume" : "13" }, "uris" : [ "http://www.mendeley.com/documents/?uuid=d44a75c8-5533-3970-9b8b-9b93e4f15767" ] } ], "mendeley" : { "formattedCitation" : "&lt;sup&gt;5,6&lt;/sup&gt;", "plainTextFormattedCitation" : "5,6", "previouslyFormattedCitation" : "&lt;sup&gt;4,5&lt;/sup&gt;" }, "properties" : { "noteIndex" : 0 }, "schema" : "https://github.com/citation-style-language/schema/raw/master/csl-citation.json" }</w:instrText>
       </w:r>
       <w:r>
         <w:rPr>
@@ -2052,7 +2065,7 @@
           <w:noProof/>
           <w:vertAlign w:val="superscript"/>
         </w:rPr>
-        <w:t>4,5</w:t>
+        <w:t>5,6</w:t>
       </w:r>
       <w:r>
         <w:rPr>
@@ -2172,7 +2185,21 @@
         <w:rPr>
           <w:rFonts w:ascii="Cambria" w:hAnsi="Cambria" w:cs="Arial"/>
         </w:rPr>
-        <w:t>polymorphisms with similar global profiles of enrichment may be</w:t>
+        <w:t xml:space="preserve">polymorphisms with </w:t>
+      </w:r>
+      <w:proofErr w:type="gramStart"/>
+      <w:r>
+        <w:rPr>
+          <w:rFonts w:ascii="Cambria" w:hAnsi="Cambria" w:cs="Arial"/>
+        </w:rPr>
+        <w:t>similar</w:t>
+      </w:r>
+      <w:proofErr w:type="gramEnd"/>
+      <w:r>
+        <w:rPr>
+          <w:rFonts w:ascii="Cambria" w:hAnsi="Cambria" w:cs="Arial"/>
+        </w:rPr>
+        <w:t xml:space="preserve"> global profiles of enrichment may be</w:t>
       </w:r>
       <w:r>
         <w:rPr>
@@ -2361,7 +2388,7 @@
         <w:rPr>
           <w:rFonts w:ascii="Cambria" w:hAnsi="Cambria" w:cs="Arial"/>
         </w:rPr>
-        <w:instrText>ADDIN CSL_CITATION { "citationItems" : [ { "id" : "ITEM-1", "itemData" : { "DOI" : "10.1038/ng.3511", "ISSN" : "1061-4036", "abstract" : "The rate of single-nucleotide polymorphism varies substantially across the human genome and fundamentally influences evolution and incidence of genetic disease. Previous studies have only considered the immediately flanking nucleotides around a polymorphic site[mdash]the site's trinucleotide sequence context[mdash]to study polymorphism levels across the genome. Moreover, the impact of larger sequence contexts has not been fully clarified, even though context substantially influences rates of polymorphism. Using a new statistical framework and data from the 1000 Genomes Project, we demonstrate that a heptanucleotide context explains &gt;81% of variability in substitution probabilities, highlighting new mutation-promoting motifs at ApT dinucleotide, CAAT and TACG sequences. Our approach also identifies previously undocumented variability in C-to-T substitutions at CpG sites, which is not immediately explained by differential methylation intensity. Using our model, we present informative substitution intolerance scores for genes and a new intolerance score for amino acids, and we demonstrate clinical use of the model in neuropsychiatric diseases.", "author" : [ { "dropping-particle" : "", "family" : "Aggarwala", "given" : "Varun", "non-dropping-particle" : "", "parse-names" : false, "suffix" : "" }, { "dropping-particle" : "", "family" : "Voight", "given" : "Benjamin F", "non-dropping-particle" : "", "parse-names" : false, "suffix" : "" } ], "container-title" : "Nature Genetics", "id" : "ITEM-1", "issued" : { "date-parts" : [ [ "2016", "2", "15" ] ] }, "publisher" : "Nature Publishing Group, a division of Macmillan Publishers Limited. All Rights Reserved.", "title" : "An expanded sequence context model broadly explains variability in polymorphism levels across the human genome", "title-short" : "Nat Genet", "type" : "article-journal", "volume" : "advance on" }, "uris" : [ "http://www.mendeley.com/documents/?uuid=2dd5ed92-e737-4b0b-8c75-33198c4fe6f9" ] }, { "id" : "ITEM-2", "itemData" : { "author" : [ { "dropping-particle" : "", "family" : "Zhu", "given" : "Yicheng", "non-dropping-particle" : "", "parse-names" : false, "suffix" : "" }, { "dropping-particle" : "", "family" : "Neeman", "given" : "Teresa", "non-dropping-particle" : "", "parse-names" : false, "suffix" : "" }, { "dropping-particle" : "", "family" : "Yap", "given" : "Von Bing", "non-dropping-particle" : "", "parse-names" : false, "suffix" : "" }, { "dropping-particle" : "", "family" : "Huttley", "given" : "Gavin A.", "non-dropping-particle" : "", "parse-names" : false, "suffix" : "" } ], "container-title" : "Genetics", "id" : "ITEM-2", "issue" : "2", "issued" : { "date-parts" : [ [ "2017" ] ] }, "title" : "Statistical Methods for Identifying Sequence Motifs Affecting Point Mutations", "type" : "article-journal", "volume" : "205" }, "uris" : [ "http://www.mendeley.com/documents/?uuid=8cf47904-af6d-3dc4-9b13-643e407a6dae" ] } ], "mendeley" : { "formattedCitation" : "&lt;sup&gt;6,7&lt;/sup&gt;", "plainTextFormattedCitation" : "6,7", "previouslyFormattedCitation" : "&lt;sup&gt;6,7&lt;/sup&gt;" }, "properties" : { "noteIndex" : 0 }, "schema" : "https://github.com/citation-style-language/schema/raw/master/csl-citation.json" }</w:instrText>
+        <w:instrText>ADDIN CSL_CITATION { "citationItems" : [ { "id" : "ITEM-1", "itemData" : { "DOI" : "10.1038/ng.3511", "ISSN" : "1061-4036", "abstract" : "The rate of single-nucleotide polymorphism varies substantially across the human genome and fundamentally influences evolution and incidence of genetic disease. Previous studies have only considered the immediately flanking nucleotides around a polymorphic site[mdash]the site's trinucleotide sequence context[mdash]to study polymorphism levels across the genome. Moreover, the impact of larger sequence contexts has not been fully clarified, even though context substantially influences rates of polymorphism. Using a new statistical framework and data from the 1000 Genomes Project, we demonstrate that a heptanucleotide context explains &gt;81% of variability in substitution probabilities, highlighting new mutation-promoting motifs at ApT dinucleotide, CAAT and TACG sequences. Our approach also identifies previously undocumented variability in C-to-T substitutions at CpG sites, which is not immediately explained by differential methylation intensity. Using our model, we present informative substitution intolerance scores for genes and a new intolerance score for amino acids, and we demonstrate clinical use of the model in neuropsychiatric diseases.", "author" : [ { "dropping-particle" : "", "family" : "Aggarwala", "given" : "Varun", "non-dropping-particle" : "", "parse-names" : false, "suffix" : "" }, { "dropping-particle" : "", "family" : "Voight", "given" : "Benjamin F", "non-dropping-particle" : "", "parse-names" : false, "suffix" : "" } ], "container-title" : "Nature Genetics", "id" : "ITEM-1", "issued" : { "date-parts" : [ [ "2016", "2", "15" ] ] }, "publisher" : "Nature Publishing Group, a division of Macmillan Publishers Limited. All Rights Reserved.", "title" : "An expanded sequence context model broadly explains variability in polymorphism levels across the human genome", "title-short" : "Nat Genet", "type" : "article-journal", "volume" : "advance on" }, "uris" : [ "http://www.mendeley.com/documents/?uuid=2dd5ed92-e737-4b0b-8c75-33198c4fe6f9" ] }, { "id" : "ITEM-2", "itemData" : { "author" : [ { "dropping-particle" : "", "family" : "Zhu", "given" : "Yicheng", "non-dropping-particle" : "", "parse-names" : false, "suffix" : "" }, { "dropping-particle" : "", "family" : "Neeman", "given" : "Teresa", "non-dropping-particle" : "", "parse-names" : false, "suffix" : "" }, { "dropping-particle" : "", "family" : "Yap", "given" : "Von Bing", "non-dropping-particle" : "", "parse-names" : false, "suffix" : "" }, { "dropping-particle" : "", "family" : "Huttley", "given" : "Gavin A.", "non-dropping-particle" : "", "parse-names" : false, "suffix" : "" } ], "container-title" : "Genetics", "id" : "ITEM-2", "issue" : "2", "issued" : { "date-parts" : [ [ "2017" ] ] }, "title" : "Statistical Methods for Identifying Sequence Motifs Affecting Point Mutations", "type" : "article-journal", "volume" : "205" }, "uris" : [ "http://www.mendeley.com/documents/?uuid=8cf47904-af6d-3dc4-9b13-643e407a6dae" ] } ], "mendeley" : { "formattedCitation" : "&lt;sup&gt;3,7&lt;/sup&gt;", "plainTextFormattedCitation" : "3,7", "previouslyFormattedCitation" : "&lt;sup&gt;6,7&lt;/sup&gt;" }, "properties" : { "noteIndex" : 0 }, "schema" : "https://github.com/citation-style-language/schema/raw/master/csl-citation.json" }</w:instrText>
       </w:r>
       <w:r>
         <w:rPr>
@@ -2375,7 +2402,7 @@
           <w:noProof/>
           <w:vertAlign w:val="superscript"/>
         </w:rPr>
-        <w:t>6,7</w:t>
+        <w:t>3,7</w:t>
       </w:r>
       <w:r>
         <w:rPr>
@@ -2680,14 +2707,22 @@
         <w:rPr>
           <w:rFonts w:ascii="Cambria" w:hAnsi="Cambria" w:cs="Arial"/>
         </w:rPr>
-        <w:t xml:space="preserve"> To this end, we have</w:t>
-      </w:r>
-      <w:r>
-        <w:rPr>
-          <w:rFonts w:ascii="Cambria" w:hAnsi="Cambria" w:cs="Arial"/>
-        </w:rPr>
         <w:t xml:space="preserve"> </w:t>
       </w:r>
+      <w:bookmarkStart w:id="9" w:name="_GoBack"/>
+      <w:bookmarkEnd w:id="9"/>
+      <w:r>
+        <w:rPr>
+          <w:rFonts w:ascii="Cambria" w:hAnsi="Cambria" w:cs="Arial"/>
+        </w:rPr>
+        <w:t>To this end, we have</w:t>
+      </w:r>
+      <w:r>
+        <w:rPr>
+          <w:rFonts w:ascii="Cambria" w:hAnsi="Cambria" w:cs="Arial"/>
+        </w:rPr>
+        <w:t xml:space="preserve"> </w:t>
+      </w:r>
       <w:r>
         <w:rPr>
           <w:rFonts w:ascii="Cambria" w:hAnsi="Cambria" w:cs="Arial"/>
@@ -2718,7 +2753,7 @@
         </w:rPr>
         <w:t xml:space="preserve">, spanning &gt;2,000 subjects across four continents. </w:t>
       </w:r>
-      <w:commentRangeStart w:id="9"/>
+      <w:commentRangeStart w:id="10"/>
       <w:r>
         <w:rPr>
           <w:rFonts w:ascii="Cambria" w:hAnsi="Cambria" w:cs="Arial"/>
@@ -2817,12 +2852,12 @@
         </w:rPr>
         <w:t xml:space="preserve">. </w:t>
       </w:r>
-      <w:commentRangeEnd w:id="9"/>
+      <w:commentRangeEnd w:id="10"/>
       <w:r>
         <w:rPr>
           <w:rStyle w:val="CommentReference"/>
         </w:rPr>
-        <w:commentReference w:id="9"/>
+        <w:commentReference w:id="10"/>
       </w:r>
     </w:p>
     <w:p>
@@ -3028,19 +3063,19 @@
         </w:rPr>
         <w:t xml:space="preserve"> variants found in the </w:t>
       </w:r>
-      <w:commentRangeStart w:id="10"/>
+      <w:commentRangeStart w:id="11"/>
       <w:r>
         <w:rPr>
           <w:rFonts w:ascii="Cambria" w:hAnsi="Cambria" w:cs="Arial"/>
         </w:rPr>
         <w:t>non-coding genome</w:t>
       </w:r>
-      <w:commentRangeEnd w:id="10"/>
+      <w:commentRangeEnd w:id="11"/>
       <w:r>
         <w:rPr>
           <w:rStyle w:val="CommentReference"/>
         </w:rPr>
-        <w:commentReference w:id="10"/>
+        <w:commentReference w:id="11"/>
       </w:r>
       <w:r>
         <w:rPr>
@@ -3073,6 +3108,7 @@
         </w:rPr>
         <w:t xml:space="preserve"> Our final sets consisted of </w:t>
       </w:r>
+      <w:commentRangeStart w:id="12"/>
       <w:r>
         <w:rPr>
           <w:rFonts w:ascii="Cambria" w:hAnsi="Cambria" w:cs="Arial"/>
@@ -3149,7 +3185,20 @@
         <w:rPr>
           <w:rFonts w:ascii="Cambria" w:hAnsi="Cambria" w:cs="Arial"/>
         </w:rPr>
-        <w:t xml:space="preserve"> private East Asian and South Asian variants, respectively</w:t>
+        <w:t xml:space="preserve"> </w:t>
+      </w:r>
+      <w:commentRangeEnd w:id="12"/>
+      <w:r>
+        <w:rPr>
+          <w:rStyle w:val="CommentReference"/>
+        </w:rPr>
+        <w:commentReference w:id="12"/>
+      </w:r>
+      <w:r>
+        <w:rPr>
+          <w:rFonts w:ascii="Cambria" w:hAnsi="Cambria" w:cs="Arial"/>
+        </w:rPr>
+        <w:t>private East Asian and South Asian variants, respectively</w:t>
       </w:r>
       <w:r>
         <w:rPr>
@@ -3345,7 +3394,7 @@
         <w:rPr>
           <w:rFonts w:ascii="Cambria" w:hAnsi="Cambria" w:cs="Arial"/>
         </w:rPr>
-        <w:instrText>ADDIN CSL_CITATION { "citationItems" : [ { "id" : "ITEM-1", "itemData" : { "DOI" : "10.7554/eLife.24284", "ISSN" : "2050-084X", "PMID" : "28440220", "abstract" : "&lt;p&gt;DNA is a remarkably precise medium for copying and storing biological information. This high fidelity results from the action of hundreds of genes involved in replication, proofreading, and damage repair. Evolutionary theory suggests that in such a system, selection has limited ability to remove genetic variants that change mutation rates by small amounts or in specific sequence contexts. Consistent with this, using SNV variation as a proxy for mutational input, we report here that mutational spectra differ substantially among species, human continental groups and even some closely related populations. Close examination of one signal, an increased TCC?TTC mutation rate in Europeans, indicates a burst of mutations from about 15,000 to 2000 years ago, perhaps due to the appearance, drift, and ultimate elimination of a genetic modifier of mutation rate. Our results suggest that mutation rates can evolve markedly over short evolutionary timescales and suggest the possibility of mapping mutational modifiers.&lt;/p&gt;", "author" : [ { "dropping-particle" : "", "family" : "Harris", "given" : "Kelley", "non-dropping-particle" : "", "parse-names" : false, "suffix" : "" }, { "dropping-particle" : "", "family" : "Pritchard", "given" : "Jonathan K", "non-dropping-particle" : "", "parse-names" : false, "suffix" : "" } ], "container-title" : "eLife", "id" : "ITEM-1", "issued" : { "date-parts" : [ [ "2017", "4", "25" ] ] }, "title" : "Rapid evolution of the human mutation spectrum", "type" : "article-journal", "volume" : "6" }, "uris" : [ "http://www.mendeley.com/documents/?uuid=da87ea71-b541-380a-8b34-25f63265c4b9" ] }, { "id" : "ITEM-2", "itemData" : { "DOI" : "10.1073/pnas.1418652112", "ISSN" : "1091-6490", "PMID" : "25733855", "abstract" : "As humans dispersed out of Africa they adapted to new environmental challenges, including changes in exposure to mutagenic solar radiation. Humans in temperate latitudes have acquired light skin that is relatively transparent to UV light, and some evidence suggests that their DNA damage response pathways have also experienced local adaptation. This raises the possibility that different populations have experienced different selective pressures affecting genome integrity. Here, I present evidence that the rate of a particular mutation type has recently increased in the European population, rising in frequency by 50% during the 40,000-80,000 y since Europeans began diverging from Asians. A comparison of SNPs private to Africa, Asia, and Europe in the 1000 Genomes data reveals that private European variation is enriched for the transition 5'-TCC-3'\u2009\u2192\u20095'-TTC-3'. Although it is not clear whether UV played a causal role in changing the European mutational spectrum, 5'-TCC-3'\u2009\u2192\u20095'-TTC-3' is known to be the most common somatic mutation present in melanoma skin cancers, as well as the mutation most frequently induced in vitro by UV. Regardless of its causality, this change indicates that DNA replication fidelity has not remained stable even since the origin of modern humans and might have changed numerous times during our recent evolutionary history.", "author" : [ { "dropping-particle" : "", "family" : "Harris", "given" : "Kelley", "non-dropping-particle" : "", "parse-names" : false, "suffix" : "" } ], "container-title" : "Proceedings of the National Academy of Sciences of the United States of America", "id" : "ITEM-2", "issue" : "11", "issued" : { "date-parts" : [ [ "2015", "3", "17" ] ] }, "page" : "3439-44", "title" : "Evidence for recent, population-specific evolution of the human mutation rate.", "type" : "article-journal", "volume" : "112" }, "uris" : [ "http://www.mendeley.com/documents/?uuid=3983a47e-ab02-4b06-bb6d-95505b4804d0" ] } ], "mendeley" : { "formattedCitation" : "&lt;sup&gt;3,5&lt;/sup&gt;", "plainTextFormattedCitation" : "3,5", "previouslyFormattedCitation" : "&lt;sup&gt;3,5&lt;/sup&gt;" }, "properties" : { "noteIndex" : 0 }, "schema" : "https://github.com/citation-style-language/schema/raw/master/csl-citation.json" }</w:instrText>
+        <w:instrText>ADDIN CSL_CITATION { "citationItems" : [ { "id" : "ITEM-1", "itemData" : { "DOI" : "10.7554/eLife.24284", "ISSN" : "2050-084X", "PMID" : "28440220", "abstract" : "&lt;p&gt;DNA is a remarkably precise medium for copying and storing biological information. This high fidelity results from the action of hundreds of genes involved in replication, proofreading, and damage repair. Evolutionary theory suggests that in such a system, selection has limited ability to remove genetic variants that change mutation rates by small amounts or in specific sequence contexts. Consistent with this, using SNV variation as a proxy for mutational input, we report here that mutational spectra differ substantially among species, human continental groups and even some closely related populations. Close examination of one signal, an increased TCC?TTC mutation rate in Europeans, indicates a burst of mutations from about 15,000 to 2000 years ago, perhaps due to the appearance, drift, and ultimate elimination of a genetic modifier of mutation rate. Our results suggest that mutation rates can evolve markedly over short evolutionary timescales and suggest the possibility of mapping mutational modifiers.&lt;/p&gt;", "author" : [ { "dropping-particle" : "", "family" : "Harris", "given" : "Kelley", "non-dropping-particle" : "", "parse-names" : false, "suffix" : "" }, { "dropping-particle" : "", "family" : "Pritchard", "given" : "Jonathan K", "non-dropping-particle" : "", "parse-names" : false, "suffix" : "" } ], "container-title" : "eLife", "id" : "ITEM-1", "issued" : { "date-parts" : [ [ "2017", "4", "25" ] ] }, "title" : "Rapid evolution of the human mutation spectrum", "type" : "article-journal", "volume" : "6" }, "uris" : [ "http://www.mendeley.com/documents/?uuid=da87ea71-b541-380a-8b34-25f63265c4b9" ] }, { "id" : "ITEM-2", "itemData" : { "DOI" : "10.1073/pnas.1418652112", "ISSN" : "1091-6490", "PMID" : "25733855", "abstract" : "As humans dispersed out of Africa they adapted to new environmental challenges, including changes in exposure to mutagenic solar radiation. Humans in temperate latitudes have acquired light skin that is relatively transparent to UV light, and some evidence suggests that their DNA damage response pathways have also experienced local adaptation. This raises the possibility that different populations have experienced different selective pressures affecting genome integrity. Here, I present evidence that the rate of a particular mutation type has recently increased in the European population, rising in frequency by 50% during the 40,000-80,000 y since Europeans began diverging from Asians. A comparison of SNPs private to Africa, Asia, and Europe in the 1000 Genomes data reveals that private European variation is enriched for the transition 5'-TCC-3'\u2009\u2192\u20095'-TTC-3'. Although it is not clear whether UV played a causal role in changing the European mutational spectrum, 5'-TCC-3'\u2009\u2192\u20095'-TTC-3' is known to be the most common somatic mutation present in melanoma skin cancers, as well as the mutation most frequently induced in vitro by UV. Regardless of its causality, this change indicates that DNA replication fidelity has not remained stable even since the origin of modern humans and might have changed numerous times during our recent evolutionary history.", "author" : [ { "dropping-particle" : "", "family" : "Harris", "given" : "Kelley", "non-dropping-particle" : "", "parse-names" : false, "suffix" : "" } ], "container-title" : "Proceedings of the National Academy of Sciences of the United States of America", "id" : "ITEM-2", "issue" : "11", "issued" : { "date-parts" : [ [ "2015", "3", "17" ] ] }, "page" : "3439-44", "title" : "Evidence for recent, population-specific evolution of the human mutation rate.", "type" : "article-journal", "volume" : "112" }, "uris" : [ "http://www.mendeley.com/documents/?uuid=3983a47e-ab02-4b06-bb6d-95505b4804d0" ] } ], "mendeley" : { "formattedCitation" : "&lt;sup&gt;4,6&lt;/sup&gt;", "plainTextFormattedCitation" : "4,6", "previouslyFormattedCitation" : "&lt;sup&gt;3,5&lt;/sup&gt;" }, "properties" : { "noteIndex" : 0 }, "schema" : "https://github.com/citation-style-language/schema/raw/master/csl-citation.json" }</w:instrText>
       </w:r>
       <w:r>
         <w:rPr>
@@ -3359,7 +3408,7 @@
           <w:noProof/>
           <w:vertAlign w:val="superscript"/>
         </w:rPr>
-        <w:t>3,5</w:t>
+        <w:t>4,6</w:t>
       </w:r>
       <w:r>
         <w:rPr>
@@ -3534,7 +3583,7 @@
         <w:rPr>
           <w:rFonts w:ascii="Cambria" w:hAnsi="Cambria" w:cs="Arial"/>
         </w:rPr>
-        <w:instrText>ADDIN CSL_CITATION { "citationItems" : [ { "id" : "ITEM-1", "itemData" : { "DOI" : "10.7554/eLife.24284", "ISSN" : "2050-084X", "PMID" : "28440220", "abstract" : "&lt;p&gt;DNA is a remarkably precise medium for copying and storing biological information. This high fidelity results from the action of hundreds of genes involved in replication, proofreading, and damage repair. Evolutionary theory suggests that in such a system, selection has limited ability to remove genetic variants that change mutation rates by small amounts or in specific sequence contexts. Consistent with this, using SNV variation as a proxy for mutational input, we report here that mutational spectra differ substantially among species, human continental groups and even some closely related populations. Close examination of one signal, an increased TCC?TTC mutation rate in Europeans, indicates a burst of mutations from about 15,000 to 2000 years ago, perhaps due to the appearance, drift, and ultimate elimination of a genetic modifier of mutation rate. Our results suggest that mutation rates can evolve markedly over short evolutionary timescales and suggest the possibility of mapping mutational modifiers.&lt;/p&gt;", "author" : [ { "dropping-particle" : "", "family" : "Harris", "given" : "Kelley", "non-dropping-particle" : "", "parse-names" : false, "suffix" : "" }, { "dropping-particle" : "", "family" : "Pritchard", "given" : "Jonathan K", "non-dropping-particle" : "", "parse-names" : false, "suffix" : "" } ], "container-title" : "eLife", "id" : "ITEM-1", "issued" : { "date-parts" : [ [ "2017", "4", "25" ] ] }, "title" : "Rapid evolution of the human mutation spectrum", "type" : "article-journal", "volume" : "6" }, "uris" : [ "http://www.mendeley.com/documents/?uuid=da87ea71-b541-380a-8b34-25f63265c4b9" ] }, { "id" : "ITEM-2", "itemData" : { "DOI" : "10.1073/pnas.1418652112", "ISSN" : "1091-6490", "PMID" : "25733855", "abstract" : "As humans dispersed out of Africa they adapted to new environmental challenges, including changes in exposure to mutagenic solar radiation. Humans in temperate latitudes have acquired light skin that is relatively transparent to UV light, and some evidence suggests that their DNA damage response pathways have also experienced local adaptation. This raises the possibility that different populations have experienced different selective pressures affecting genome integrity. Here, I present evidence that the rate of a particular mutation type has recently increased in the European population, rising in frequency by 50% during the 40,000-80,000 y since Europeans began diverging from Asians. A comparison of SNPs private to Africa, Asia, and Europe in the 1000 Genomes data reveals that private European variation is enriched for the transition 5'-TCC-3'\u2009\u2192\u20095'-TTC-3'. Although it is not clear whether UV played a causal role in changing the European mutational spectrum, 5'-TCC-3'\u2009\u2192\u20095'-TTC-3' is known to be the most common somatic mutation present in melanoma skin cancers, as well as the mutation most frequently induced in vitro by UV. Regardless of its causality, this change indicates that DNA replication fidelity has not remained stable even since the origin of modern humans and might have changed numerous times during our recent evolutionary history.", "author" : [ { "dropping-particle" : "", "family" : "Harris", "given" : "Kelley", "non-dropping-particle" : "", "parse-names" : false, "suffix" : "" } ], "container-title" : "Proceedings of the National Academy of Sciences of the United States of America", "id" : "ITEM-2", "issue" : "11", "issued" : { "date-parts" : [ [ "2015", "3", "17" ] ] }, "page" : "3439-44", "title" : "Evidence for recent, population-specific evolution of the human mutation rate.", "type" : "article-journal", "volume" : "112" }, "uris" : [ "http://www.mendeley.com/documents/?uuid=3983a47e-ab02-4b06-bb6d-95505b4804d0" ] } ], "mendeley" : { "formattedCitation" : "&lt;sup&gt;3,5&lt;/sup&gt;", "plainTextFormattedCitation" : "3,5", "previouslyFormattedCitation" : "&lt;sup&gt;3,5&lt;/sup&gt;" }, "properties" : { "noteIndex" : 0 }, "schema" : "https://github.com/citation-style-language/schema/raw/master/csl-citation.json" }</w:instrText>
+        <w:instrText>ADDIN CSL_CITATION { "citationItems" : [ { "id" : "ITEM-1", "itemData" : { "DOI" : "10.7554/eLife.24284", "ISSN" : "2050-084X", "PMID" : "28440220", "abstract" : "&lt;p&gt;DNA is a remarkably precise medium for copying and storing biological information. This high fidelity results from the action of hundreds of genes involved in replication, proofreading, and damage repair. Evolutionary theory suggests that in such a system, selection has limited ability to remove genetic variants that change mutation rates by small amounts or in specific sequence contexts. Consistent with this, using SNV variation as a proxy for mutational input, we report here that mutational spectra differ substantially among species, human continental groups and even some closely related populations. Close examination of one signal, an increased TCC?TTC mutation rate in Europeans, indicates a burst of mutations from about 15,000 to 2000 years ago, perhaps due to the appearance, drift, and ultimate elimination of a genetic modifier of mutation rate. Our results suggest that mutation rates can evolve markedly over short evolutionary timescales and suggest the possibility of mapping mutational modifiers.&lt;/p&gt;", "author" : [ { "dropping-particle" : "", "family" : "Harris", "given" : "Kelley", "non-dropping-particle" : "", "parse-names" : false, "suffix" : "" }, { "dropping-particle" : "", "family" : "Pritchard", "given" : "Jonathan K", "non-dropping-particle" : "", "parse-names" : false, "suffix" : "" } ], "container-title" : "eLife", "id" : "ITEM-1", "issued" : { "date-parts" : [ [ "2017", "4", "25" ] ] }, "title" : "Rapid evolution of the human mutation spectrum", "type" : "article-journal", "volume" : "6" }, "uris" : [ "http://www.mendeley.com/documents/?uuid=da87ea71-b541-380a-8b34-25f63265c4b9" ] }, { "id" : "ITEM-2", "itemData" : { "DOI" : "10.1073/pnas.1418652112", "ISSN" : "1091-6490", "PMID" : "25733855", "abstract" : "As humans dispersed out of Africa they adapted to new environmental challenges, including changes in exposure to mutagenic solar radiation. Humans in temperate latitudes have acquired light skin that is relatively transparent to UV light, and some evidence suggests that their DNA damage response pathways have also experienced local adaptation. This raises the possibility that different populations have experienced different selective pressures affecting genome integrity. Here, I present evidence that the rate of a particular mutation type has recently increased in the European population, rising in frequency by 50% during the 40,000-80,000 y since Europeans began diverging from Asians. A comparison of SNPs private to Africa, Asia, and Europe in the 1000 Genomes data reveals that private European variation is enriched for the transition 5'-TCC-3'\u2009\u2192\u20095'-TTC-3'. Although it is not clear whether UV played a causal role in changing the European mutational spectrum, 5'-TCC-3'\u2009\u2192\u20095'-TTC-3' is known to be the most common somatic mutation present in melanoma skin cancers, as well as the mutation most frequently induced in vitro by UV. Regardless of its causality, this change indicates that DNA replication fidelity has not remained stable even since the origin of modern humans and might have changed numerous times during our recent evolutionary history.", "author" : [ { "dropping-particle" : "", "family" : "Harris", "given" : "Kelley", "non-dropping-particle" : "", "parse-names" : false, "suffix" : "" } ], "container-title" : "Proceedings of the National Academy of Sciences of the United States of America", "id" : "ITEM-2", "issue" : "11", "issued" : { "date-parts" : [ [ "2015", "3", "17" ] ] }, "page" : "3439-44", "title" : "Evidence for recent, population-specific evolution of the human mutation rate.", "type" : "article-journal", "volume" : "112" }, "uris" : [ "http://www.mendeley.com/documents/?uuid=3983a47e-ab02-4b06-bb6d-95505b4804d0" ] } ], "mendeley" : { "formattedCitation" : "&lt;sup&gt;4,6&lt;/sup&gt;", "plainTextFormattedCitation" : "4,6", "previouslyFormattedCitation" : "&lt;sup&gt;3,5&lt;/sup&gt;" }, "properties" : { "noteIndex" : 0 }, "schema" : "https://github.com/citation-style-language/schema/raw/master/csl-citation.json" }</w:instrText>
       </w:r>
       <w:r>
         <w:rPr>
@@ -3548,7 +3597,7 @@
           <w:noProof/>
           <w:vertAlign w:val="superscript"/>
         </w:rPr>
-        <w:t>3,5</w:t>
+        <w:t>4,6</w:t>
       </w:r>
       <w:r>
         <w:rPr>
@@ -3663,7 +3712,7 @@
         <w:rPr>
           <w:rFonts w:ascii="Cambria" w:hAnsi="Cambria" w:cs="Arial"/>
         </w:rPr>
-        <w:instrText>ADDIN CSL_CITATION { "citationItems" : [ { "id" : "ITEM-1", "itemData" : { "DOI" : "10.7554/eLife.24284", "ISSN" : "2050-084X", "PMID" : "28440220", "abstract" : "&lt;p&gt;DNA is a remarkably precise medium for copying and storing biological information. This high fidelity results from the action of hundreds of genes involved in replication, proofreading, and damage repair. Evolutionary theory suggests that in such a system, selection has limited ability to remove genetic variants that change mutation rates by small amounts or in specific sequence contexts. Consistent with this, using SNV variation as a proxy for mutational input, we report here that mutational spectra differ substantially among species, human continental groups and even some closely related populations. Close examination of one signal, an increased TCC?TTC mutation rate in Europeans, indicates a burst of mutations from about 15,000 to 2000 years ago, perhaps due to the appearance, drift, and ultimate elimination of a genetic modifier of mutation rate. Our results suggest that mutation rates can evolve markedly over short evolutionary timescales and suggest the possibility of mapping mutational modifiers.&lt;/p&gt;", "author" : [ { "dropping-particle" : "", "family" : "Harris", "given" : "Kelley", "non-dropping-particle" : "", "parse-names" : false, "suffix" : "" }, { "dropping-particle" : "", "family" : "Pritchard", "given" : "Jonathan K", "non-dropping-particle" : "", "parse-names" : false, "suffix" : "" } ], "container-title" : "eLife", "id" : "ITEM-1", "issued" : { "date-parts" : [ [ "2017", "4", "25" ] ] }, "title" : "Rapid evolution of the human mutation spectrum", "type" : "article-journal", "volume" : "6" }, "uris" : [ "http://www.mendeley.com/documents/?uuid=da87ea71-b541-380a-8b34-25f63265c4b9" ] } ], "mendeley" : { "formattedCitation" : "&lt;sup&gt;5&lt;/sup&gt;", "plainTextFormattedCitation" : "5", "previouslyFormattedCitation" : "&lt;sup&gt;5&lt;/sup&gt;" }, "properties" : { "noteIndex" : 0 }, "schema" : "https://github.com/citation-style-language/schema/raw/master/csl-citation.json" }</w:instrText>
+        <w:instrText>ADDIN CSL_CITATION { "citationItems" : [ { "id" : "ITEM-1", "itemData" : { "DOI" : "10.7554/eLife.24284", "ISSN" : "2050-084X", "PMID" : "28440220", "abstract" : "&lt;p&gt;DNA is a remarkably precise medium for copying and storing biological information. This high fidelity results from the action of hundreds of genes involved in replication, proofreading, and damage repair. Evolutionary theory suggests that in such a system, selection has limited ability to remove genetic variants that change mutation rates by small amounts or in specific sequence contexts. Consistent with this, using SNV variation as a proxy for mutational input, we report here that mutational spectra differ substantially among species, human continental groups and even some closely related populations. Close examination of one signal, an increased TCC?TTC mutation rate in Europeans, indicates a burst of mutations from about 15,000 to 2000 years ago, perhaps due to the appearance, drift, and ultimate elimination of a genetic modifier of mutation rate. Our results suggest that mutation rates can evolve markedly over short evolutionary timescales and suggest the possibility of mapping mutational modifiers.&lt;/p&gt;", "author" : [ { "dropping-particle" : "", "family" : "Harris", "given" : "Kelley", "non-dropping-particle" : "", "parse-names" : false, "suffix" : "" }, { "dropping-particle" : "", "family" : "Pritchard", "given" : "Jonathan K", "non-dropping-particle" : "", "parse-names" : false, "suffix" : "" } ], "container-title" : "eLife", "id" : "ITEM-1", "issued" : { "date-parts" : [ [ "2017", "4", "25" ] ] }, "title" : "Rapid evolution of the human mutation spectrum", "type" : "article-journal", "volume" : "6" }, "uris" : [ "http://www.mendeley.com/documents/?uuid=da87ea71-b541-380a-8b34-25f63265c4b9" ] } ], "mendeley" : { "formattedCitation" : "&lt;sup&gt;6&lt;/sup&gt;", "plainTextFormattedCitation" : "6", "previouslyFormattedCitation" : "&lt;sup&gt;5&lt;/sup&gt;" }, "properties" : { "noteIndex" : 0 }, "schema" : "https://github.com/citation-style-language/schema/raw/master/csl-citation.json" }</w:instrText>
       </w:r>
       <w:r>
         <w:rPr>
@@ -3677,7 +3726,7 @@
           <w:noProof/>
           <w:vertAlign w:val="superscript"/>
         </w:rPr>
-        <w:t>5</w:t>
+        <w:t>6</w:t>
       </w:r>
       <w:r>
         <w:rPr>
@@ -4233,7 +4282,7 @@
         <w:rPr>
           <w:rFonts w:ascii="Cambria" w:hAnsi="Cambria" w:cs="Arial"/>
         </w:rPr>
-        <w:instrText>ADDIN CSL_CITATION { "citationItems" : [ { "id" : "ITEM-1", "itemData" : { "DOI" : "10.1371/journal.pgen.1006581", "ISSN" : "1553-7404", "author" : [ { "dropping-particle" : "", "family" : "Mathieson", "given" : "Iain", "non-dropping-particle" : "", "parse-names" : false, "suffix" : "" }, { "dropping-particle" : "", "family" : "Reich", "given" : "David", "non-dropping-particle" : "", "parse-names" : false, "suffix" : "" }, { "dropping-particle" : "", "family" : "Gansauge", "given" : "MT", "non-dropping-particle" : "", "parse-names" : false, "suffix" : "" }, { "dropping-particle" : "", "family" : "Li", "given" : "H", "non-dropping-particle" : "", "parse-names" : false, "suffix" : "" }, { "dropping-particle" : "", "family" : "Racimo", "given" : "F", "non-dropping-particle" : "", "parse-names" : false, "suffix" : "" }, { "dropping-particle" : "", "family" : "Mallick", "given" : "S", "non-dropping-particle" : "", "parse-names" : false, "suffix" : "" } ], "container-title" : "PLOS Genetics", "editor" : [ { "dropping-particle" : "", "family" : "Girirajan", "given" : "Santhosh", "non-dropping-particle" : "", "parse-names" : false, "suffix" : "" } ], "id" : "ITEM-1", "issue" : "2", "issued" : { "date-parts" : [ [ "2017", "2", "1" ] ] }, "page" : "e1006581", "publisher" : "Public Library of Science", "title" : "Differences in the rare variant spectrum among human populations", "type" : "article-journal", "volume" : "13" }, "uris" : [ "http://www.mendeley.com/documents/?uuid=d44a75c8-5533-3970-9b8b-9b93e4f15767" ] } ], "mendeley" : { "formattedCitation" : "&lt;sup&gt;4&lt;/sup&gt;", "plainTextFormattedCitation" : "4", "previouslyFormattedCitation" : "&lt;sup&gt;4&lt;/sup&gt;" }, "properties" : { "noteIndex" : 0 }, "schema" : "https://github.com/citation-style-language/schema/raw/master/csl-citation.json" }</w:instrText>
+        <w:instrText>ADDIN CSL_CITATION { "citationItems" : [ { "id" : "ITEM-1", "itemData" : { "DOI" : "10.1371/journal.pgen.1006581", "ISSN" : "1553-7404", "author" : [ { "dropping-particle" : "", "family" : "Mathieson", "given" : "Iain", "non-dropping-particle" : "", "parse-names" : false, "suffix" : "" }, { "dropping-particle" : "", "family" : "Reich", "given" : "David", "non-dropping-particle" : "", "parse-names" : false, "suffix" : "" }, { "dropping-particle" : "", "family" : "Gansauge", "given" : "MT", "non-dropping-particle" : "", "parse-names" : false, "suffix" : "" }, { "dropping-particle" : "", "family" : "Li", "given" : "H", "non-dropping-particle" : "", "parse-names" : false, "suffix" : "" }, { "dropping-particle" : "", "family" : "Racimo", "given" : "F", "non-dropping-particle" : "", "parse-names" : false, "suffix" : "" }, { "dropping-particle" : "", "family" : "Mallick", "given" : "S", "non-dropping-particle" : "", "parse-names" : false, "suffix" : "" } ], "container-title" : "PLOS Genetics", "editor" : [ { "dropping-particle" : "", "family" : "Girirajan", "given" : "Santhosh", "non-dropping-particle" : "", "parse-names" : false, "suffix" : "" } ], "id" : "ITEM-1", "issue" : "2", "issued" : { "date-parts" : [ [ "2017", "2", "1" ] ] }, "page" : "e1006581", "publisher" : "Public Library of Science", "title" : "Differences in the rare variant spectrum among human populations", "type" : "article-journal", "volume" : "13" }, "uris" : [ "http://www.mendeley.com/documents/?uuid=d44a75c8-5533-3970-9b8b-9b93e4f15767" ] } ], "mendeley" : { "formattedCitation" : "&lt;sup&gt;5&lt;/sup&gt;", "plainTextFormattedCitation" : "5", "previouslyFormattedCitation" : "&lt;sup&gt;4&lt;/sup&gt;" }, "properties" : { "noteIndex" : 0 }, "schema" : "https://github.com/citation-style-language/schema/raw/master/csl-citation.json" }</w:instrText>
       </w:r>
       <w:r>
         <w:rPr>
@@ -4247,7 +4296,7 @@
           <w:noProof/>
           <w:vertAlign w:val="superscript"/>
         </w:rPr>
-        <w:t>4</w:t>
+        <w:t>5</w:t>
       </w:r>
       <w:r>
         <w:rPr>
@@ -4339,7 +4388,7 @@
         <w:rPr>
           <w:rFonts w:ascii="Cambria" w:hAnsi="Cambria" w:cs="Arial"/>
         </w:rPr>
-        <w:instrText>ADDIN CSL_CITATION { "citationItems" : [ { "id" : "ITEM-1", "itemData" : { "DOI" : "10.1371/journal.pgen.1006581", "ISSN" : "1553-7404", "author" : [ { "dropping-particle" : "", "family" : "Mathieson", "given" : "Iain", "non-dropping-particle" : "", "parse-names" : false, "suffix" : "" }, { "dropping-particle" : "", "family" : "Reich", "given" : "David", "non-dropping-particle" : "", "parse-names" : false, "suffix" : "" }, { "dropping-particle" : "", "family" : "Gansauge", "given" : "MT", "non-dropping-particle" : "", "parse-names" : false, "suffix" : "" }, { "dropping-particle" : "", "family" : "Li", "given" : "H", "non-dropping-particle" : "", "parse-names" : false, "suffix" : "" }, { "dropping-particle" : "", "family" : "Racimo", "given" : "F", "non-dropping-particle" : "", "parse-names" : false, "suffix" : "" }, { "dropping-particle" : "", "family" : "Mallick", "given" : "S", "non-dropping-particle" : "", "parse-names" : false, "suffix" : "" } ], "container-title" : "PLOS Genetics", "editor" : [ { "dropping-particle" : "", "family" : "Girirajan", "given" : "Santhosh", "non-dropping-particle" : "", "parse-names" : false, "suffix" : "" } ], "id" : "ITEM-1", "issue" : "2", "issued" : { "date-parts" : [ [ "2017", "2", "1" ] ] }, "page" : "e1006581", "publisher" : "Public Library of Science", "title" : "Differences in the rare variant spectrum among human populations", "type" : "article-journal", "volume" : "13" }, "uris" : [ "http://www.mendeley.com/documents/?uuid=d44a75c8-5533-3970-9b8b-9b93e4f15767" ] } ], "mendeley" : { "formattedCitation" : "&lt;sup&gt;4&lt;/sup&gt;", "plainTextFormattedCitation" : "4", "previouslyFormattedCitation" : "&lt;sup&gt;4&lt;/sup&gt;" }, "properties" : { "noteIndex" : 0 }, "schema" : "https://github.com/citation-style-language/schema/raw/master/csl-citation.json" }</w:instrText>
+        <w:instrText>ADDIN CSL_CITATION { "citationItems" : [ { "id" : "ITEM-1", "itemData" : { "DOI" : "10.1371/journal.pgen.1006581", "ISSN" : "1553-7404", "author" : [ { "dropping-particle" : "", "family" : "Mathieson", "given" : "Iain", "non-dropping-particle" : "", "parse-names" : false, "suffix" : "" }, { "dropping-particle" : "", "family" : "Reich", "given" : "David", "non-dropping-particle" : "", "parse-names" : false, "suffix" : "" }, { "dropping-particle" : "", "family" : "Gansauge", "given" : "MT", "non-dropping-particle" : "", "parse-names" : false, "suffix" : "" }, { "dropping-particle" : "", "family" : "Li", "given" : "H", "non-dropping-particle" : "", "parse-names" : false, "suffix" : "" }, { "dropping-particle" : "", "family" : "Racimo", "given" : "F", "non-dropping-particle" : "", "parse-names" : false, "suffix" : "" }, { "dropping-particle" : "", "family" : "Mallick", "given" : "S", "non-dropping-particle" : "", "parse-names" : false, "suffix" : "" } ], "container-title" : "PLOS Genetics", "editor" : [ { "dropping-particle" : "", "family" : "Girirajan", "given" : "Santhosh", "non-dropping-particle" : "", "parse-names" : false, "suffix" : "" } ], "id" : "ITEM-1", "issue" : "2", "issued" : { "date-parts" : [ [ "2017", "2", "1" ] ] }, "page" : "e1006581", "publisher" : "Public Library of Science", "title" : "Differences in the rare variant spectrum among human populations", "type" : "article-journal", "volume" : "13" }, "uris" : [ "http://www.mendeley.com/documents/?uuid=d44a75c8-5533-3970-9b8b-9b93e4f15767" ] } ], "mendeley" : { "formattedCitation" : "&lt;sup&gt;5&lt;/sup&gt;", "plainTextFormattedCitation" : "5", "previouslyFormattedCitation" : "&lt;sup&gt;4&lt;/sup&gt;" }, "properties" : { "noteIndex" : 0 }, "schema" : "https://github.com/citation-style-language/schema/raw/master/csl-citation.json" }</w:instrText>
       </w:r>
       <w:r>
         <w:rPr>
@@ -4353,7 +4402,7 @@
           <w:noProof/>
           <w:vertAlign w:val="superscript"/>
         </w:rPr>
-        <w:t>4</w:t>
+        <w:t>5</w:t>
       </w:r>
       <w:r>
         <w:rPr>
@@ -4415,19 +4464,19 @@
         </w:rPr>
         <w:t xml:space="preserve">did </w:t>
       </w:r>
-      <w:commentRangeStart w:id="11"/>
+      <w:commentRangeStart w:id="13"/>
       <w:r>
         <w:rPr>
           <w:rFonts w:ascii="Cambria" w:hAnsi="Cambria" w:cs="Arial"/>
         </w:rPr>
         <w:t>not observe</w:t>
       </w:r>
-      <w:commentRangeEnd w:id="11"/>
+      <w:commentRangeEnd w:id="13"/>
       <w:r>
         <w:rPr>
           <w:rStyle w:val="CommentReference"/>
         </w:rPr>
-        <w:commentReference w:id="11"/>
+        <w:commentReference w:id="13"/>
       </w:r>
       <w:r>
         <w:rPr>
@@ -4658,7 +4707,7 @@
         </w:rPr>
         <w:t>ordered</w:t>
       </w:r>
-      <w:commentRangeStart w:id="12"/>
+      <w:commentRangeStart w:id="14"/>
       <w:proofErr w:type="spellEnd"/>
       <w:r>
         <w:rPr>
@@ -4710,12 +4759,12 @@
         </w:rPr>
         <w:t>37</w:t>
       </w:r>
-      <w:commentRangeEnd w:id="12"/>
+      <w:commentRangeEnd w:id="14"/>
       <w:r>
         <w:rPr>
           <w:rStyle w:val="CommentReference"/>
         </w:rPr>
-        <w:commentReference w:id="12"/>
+        <w:commentReference w:id="14"/>
       </w:r>
       <w:r>
         <w:rPr>
@@ -4839,7 +4888,7 @@
         </w:rPr>
         <w:t xml:space="preserve">(per generation per site) </w:t>
       </w:r>
-      <w:commentRangeStart w:id="13"/>
+      <w:commentRangeStart w:id="15"/>
       <w:r>
         <w:rPr>
           <w:rFonts w:ascii="Cambria" w:hAnsi="Cambria" w:cs="Arial"/>
@@ -4884,13 +4933,13 @@
         </w:rPr>
         <w:t xml:space="preserve"> Kong</w:t>
       </w:r>
-      <w:commentRangeEnd w:id="13"/>
+      <w:commentRangeEnd w:id="15"/>
       <w:proofErr w:type="gramEnd"/>
       <w:r>
         <w:rPr>
           <w:rStyle w:val="CommentReference"/>
         </w:rPr>
-        <w:commentReference w:id="13"/>
+        <w:commentReference w:id="15"/>
       </w:r>
       <w:r>
         <w:rPr>
@@ -4980,7 +5029,7 @@
         <w:ind w:firstLine="720"/>
         <w:jc w:val="both"/>
         <w:rPr>
-          <w:ins w:id="14" w:author="VoightLab" w:date="2017-08-17T11:16:00Z"/>
+          <w:ins w:id="16" w:author="VoightLab" w:date="2017-08-17T11:16:00Z"/>
           <w:rFonts w:ascii="Cambria" w:hAnsi="Cambria" w:cs="Arial"/>
         </w:rPr>
       </w:pPr>
@@ -5146,7 +5195,67 @@
         <w:rPr>
           <w:rFonts w:ascii="Cambria" w:hAnsi="Cambria" w:cs="Arial"/>
         </w:rPr>
-        <w:t>T, was likewise enriched in Europe and South Asia, but also showed an elevation in East Asia.</w:t>
+        <w:t xml:space="preserve">T, was likewise enriched in Europe and South Asia, but also showed an elevation in East Asia. </w:t>
+      </w:r>
+      <w:r>
+        <w:rPr>
+          <w:rFonts w:ascii="Cambria" w:hAnsi="Cambria" w:cs="Arial"/>
+        </w:rPr>
+        <w:t xml:space="preserve">Interestingly </w:t>
+      </w:r>
+      <w:r>
+        <w:rPr>
+          <w:rFonts w:ascii="Cambria" w:hAnsi="Cambria" w:cs="Arial"/>
+        </w:rPr>
+        <w:t>GAT→T</w:t>
+      </w:r>
+      <w:r>
+        <w:rPr>
+          <w:rFonts w:ascii="Cambria" w:hAnsi="Cambria" w:cs="Arial"/>
+        </w:rPr>
+        <w:t>,</w:t>
+      </w:r>
+      <w:r>
+        <w:rPr>
+          <w:rFonts w:ascii="Cambria" w:hAnsi="Cambria" w:cs="Arial"/>
+        </w:rPr>
+        <w:t xml:space="preserve"> ACC→A</w:t>
+      </w:r>
+      <w:r>
+        <w:rPr>
+          <w:rFonts w:ascii="Cambria" w:hAnsi="Cambria" w:cs="Arial"/>
+        </w:rPr>
+        <w:t>, GAC</w:t>
+      </w:r>
+      <w:r>
+        <w:rPr>
+          <w:rFonts w:ascii="Cambria" w:hAnsi="Cambria" w:cs="Arial"/>
+        </w:rPr>
+        <w:t>→</w:t>
+      </w:r>
+      <w:r>
+        <w:rPr>
+          <w:rFonts w:ascii="Cambria" w:hAnsi="Cambria" w:cs="Arial"/>
+        </w:rPr>
+        <w:t>T</w:t>
+      </w:r>
+      <w:r>
+        <w:rPr>
+          <w:rFonts w:ascii="Cambria" w:hAnsi="Cambria" w:cs="Arial"/>
+        </w:rPr>
+        <w:t xml:space="preserve">, and GCT </w:t>
+      </w:r>
+      <w:r>
+        <w:rPr>
+          <w:rFonts w:ascii="Calibri" w:hAnsi="Calibri" w:cs="Arial"/>
+        </w:rPr>
+        <w:t>→</w:t>
+      </w:r>
+      <w:r>
+        <w:rPr>
+          <w:rFonts w:ascii="Cambria" w:hAnsi="Cambria" w:cs="Arial"/>
+        </w:rPr>
+        <w:t>T</w:t>
       </w:r>
       <w:r>
         <w:rPr>
@@ -5158,61 +5267,7 @@
         <w:rPr>
           <w:rFonts w:ascii="Cambria" w:hAnsi="Cambria" w:cs="Arial"/>
         </w:rPr>
-        <w:t xml:space="preserve">Interestingly </w:t>
-      </w:r>
-      <w:r>
-        <w:rPr>
-          <w:rFonts w:ascii="Cambria" w:hAnsi="Cambria" w:cs="Arial"/>
-        </w:rPr>
-        <w:t>GAT→T</w:t>
-      </w:r>
-      <w:r>
-        <w:rPr>
-          <w:rFonts w:ascii="Cambria" w:hAnsi="Cambria" w:cs="Arial"/>
-        </w:rPr>
-        <w:t>,</w:t>
-      </w:r>
-      <w:r>
-        <w:rPr>
-          <w:rFonts w:ascii="Cambria" w:hAnsi="Cambria" w:cs="Arial"/>
-        </w:rPr>
-        <w:t xml:space="preserve"> ACC→A</w:t>
-      </w:r>
-      <w:r>
-        <w:rPr>
-          <w:rFonts w:ascii="Cambria" w:hAnsi="Cambria" w:cs="Arial"/>
-        </w:rPr>
-        <w:t>, GAC</w:t>
-      </w:r>
-      <w:r>
-        <w:rPr>
-          <w:rFonts w:ascii="Cambria" w:hAnsi="Cambria" w:cs="Arial"/>
-        </w:rPr>
-        <w:t>→</w:t>
-      </w:r>
-      <w:r>
-        <w:rPr>
-          <w:rFonts w:ascii="Cambria" w:hAnsi="Cambria" w:cs="Arial"/>
-        </w:rPr>
-        <w:t>T</w:t>
-      </w:r>
-      <w:r>
-        <w:rPr>
-          <w:rFonts w:ascii="Cambria" w:hAnsi="Cambria" w:cs="Arial"/>
-        </w:rPr>
-        <w:t xml:space="preserve">, and GCT </w:t>
-      </w:r>
-      <w:r>
-        <w:rPr>
-          <w:rFonts w:ascii="Calibri" w:hAnsi="Calibri" w:cs="Arial"/>
-        </w:rPr>
-        <w:t>→</w:t>
-      </w:r>
-      <w:r>
-        <w:rPr>
-          <w:rFonts w:ascii="Cambria" w:hAnsi="Cambria" w:cs="Arial"/>
-        </w:rPr>
-        <w:t>T</w:t>
+        <w:t>polymorphisms</w:t>
       </w:r>
       <w:r>
         <w:rPr>
@@ -5224,7 +5279,37 @@
         <w:rPr>
           <w:rFonts w:ascii="Cambria" w:hAnsi="Cambria" w:cs="Arial"/>
         </w:rPr>
-        <w:t>polymorphisms</w:t>
+        <w:t>displayed</w:t>
+      </w:r>
+      <w:r>
+        <w:rPr>
+          <w:rFonts w:ascii="Cambria" w:hAnsi="Cambria" w:cs="Arial"/>
+        </w:rPr>
+        <w:t xml:space="preserve"> a similar </w:t>
+      </w:r>
+      <w:r>
+        <w:rPr>
+          <w:rFonts w:ascii="Cambria" w:hAnsi="Cambria" w:cs="Arial"/>
+        </w:rPr>
+        <w:t xml:space="preserve">profile of </w:t>
+      </w:r>
+      <w:r>
+        <w:rPr>
+          <w:rFonts w:ascii="Cambria" w:hAnsi="Cambria" w:cs="Arial"/>
+        </w:rPr>
+        <w:t>heterogeneity</w:t>
+      </w:r>
+      <w:r>
+        <w:rPr>
+          <w:rFonts w:ascii="Cambria" w:hAnsi="Cambria" w:cs="Arial"/>
+        </w:rPr>
+        <w:t xml:space="preserve"> distinct from previously reported signatures of variation</w:t>
+      </w:r>
+      <w:r>
+        <w:rPr>
+          <w:rFonts w:ascii="Cambria" w:hAnsi="Cambria" w:cs="Arial"/>
+        </w:rPr>
+        <w:t>:</w:t>
       </w:r>
       <w:r>
         <w:rPr>
@@ -5236,37 +5321,25 @@
         <w:rPr>
           <w:rFonts w:ascii="Cambria" w:hAnsi="Cambria" w:cs="Arial"/>
         </w:rPr>
-        <w:t>displayed</w:t>
-      </w:r>
-      <w:r>
-        <w:rPr>
-          <w:rFonts w:ascii="Cambria" w:hAnsi="Cambria" w:cs="Arial"/>
-        </w:rPr>
-        <w:t xml:space="preserve"> a similar </w:t>
-      </w:r>
-      <w:r>
-        <w:rPr>
-          <w:rFonts w:ascii="Cambria" w:hAnsi="Cambria" w:cs="Arial"/>
-        </w:rPr>
-        <w:t xml:space="preserve">profile of </w:t>
-      </w:r>
-      <w:r>
-        <w:rPr>
-          <w:rFonts w:ascii="Cambria" w:hAnsi="Cambria" w:cs="Arial"/>
-        </w:rPr>
-        <w:t>heterogeneity</w:t>
-      </w:r>
-      <w:r>
-        <w:rPr>
-          <w:rFonts w:ascii="Cambria" w:hAnsi="Cambria" w:cs="Arial"/>
-        </w:rPr>
-        <w:t xml:space="preserve"> distinct from previously reported signatures of variation</w:t>
-      </w:r>
-      <w:r>
-        <w:rPr>
-          <w:rFonts w:ascii="Cambria" w:hAnsi="Cambria" w:cs="Arial"/>
-        </w:rPr>
-        <w:t>:</w:t>
+        <w:t>highest rates in</w:t>
+      </w:r>
+      <w:r>
+        <w:rPr>
+          <w:rFonts w:ascii="Cambria" w:hAnsi="Cambria" w:cs="Arial"/>
+        </w:rPr>
+        <w:t xml:space="preserve"> East and South Asi</w:t>
+      </w:r>
+      <w:r>
+        <w:rPr>
+          <w:rFonts w:ascii="Cambria" w:hAnsi="Cambria" w:cs="Arial"/>
+        </w:rPr>
+        <w:t>a Africa and intermediate levels in Europe, relative to Africa. T</w:t>
+      </w:r>
+      <w:r>
+        <w:rPr>
+          <w:rFonts w:ascii="Cambria" w:hAnsi="Cambria" w:cs="Arial"/>
+        </w:rPr>
+        <w:t>his suggests that these three substitution classes</w:t>
       </w:r>
       <w:r>
         <w:rPr>
@@ -5278,36 +5351,6 @@
         <w:rPr>
           <w:rFonts w:ascii="Cambria" w:hAnsi="Cambria" w:cs="Arial"/>
         </w:rPr>
-        <w:t>highest rates in</w:t>
-      </w:r>
-      <w:r>
-        <w:rPr>
-          <w:rFonts w:ascii="Cambria" w:hAnsi="Cambria" w:cs="Arial"/>
-        </w:rPr>
-        <w:t xml:space="preserve"> East and South Asi</w:t>
-      </w:r>
-      <w:r>
-        <w:rPr>
-          <w:rFonts w:ascii="Cambria" w:hAnsi="Cambria" w:cs="Arial"/>
-        </w:rPr>
-        <w:t>a Africa and intermediate levels in Europe, relative to Africa. T</w:t>
-      </w:r>
-      <w:r>
-        <w:rPr>
-          <w:rFonts w:ascii="Cambria" w:hAnsi="Cambria" w:cs="Arial"/>
-        </w:rPr>
-        <w:t>his suggests that these three substitution classes</w:t>
-      </w:r>
-      <w:r>
-        <w:rPr>
-          <w:rFonts w:ascii="Cambria" w:hAnsi="Cambria" w:cs="Arial"/>
-        </w:rPr>
-        <w:t xml:space="preserve"> </w:t>
-      </w:r>
-      <w:r>
-        <w:rPr>
-          <w:rFonts w:ascii="Cambria" w:hAnsi="Cambria" w:cs="Arial"/>
-        </w:rPr>
         <w:t>may</w:t>
       </w:r>
       <w:r>
@@ -5332,13 +5375,7 @@
         <w:rPr>
           <w:rFonts w:ascii="Cambria" w:hAnsi="Cambria" w:cs="Arial"/>
         </w:rPr>
-        <w:t>final</w:t>
-      </w:r>
-      <w:r>
-        <w:rPr>
-          <w:rFonts w:ascii="Cambria" w:hAnsi="Cambria" w:cs="Arial"/>
-        </w:rPr>
-        <w:t xml:space="preserve"> </w:t>
+        <w:t xml:space="preserve">final </w:t>
       </w:r>
       <w:r>
         <w:rPr>
@@ -5869,7 +5906,7 @@
         <w:rPr>
           <w:rFonts w:ascii="Cambria" w:hAnsi="Cambria" w:cs="Arial"/>
         </w:rPr>
-        <w:instrText>ADDIN CSL_CITATION { "citationItems" : [ { "id" : "ITEM-1", "itemData" : { "DOI" : "10.7554/eLife.24284", "ISSN" : "2050-084X", "PMID" : "28440220", "abstract" : "&lt;p&gt;DNA is a remarkably precise medium for copying and storing biological information. This high fidelity results from the action of hundreds of genes involved in replication, proofreading, and damage repair. Evolutionary theory suggests that in such a system, selection has limited ability to remove genetic variants that change mutation rates by small amounts or in specific sequence contexts. Consistent with this, using SNV variation as a proxy for mutational input, we report here that mutational spectra differ substantially among species, human continental groups and even some closely related populations. Close examination of one signal, an increased TCC?TTC mutation rate in Europeans, indicates a burst of mutations from about 15,000 to 2000 years ago, perhaps due to the appearance, drift, and ultimate elimination of a genetic modifier of mutation rate. Our results suggest that mutation rates can evolve markedly over short evolutionary timescales and suggest the possibility of mapping mutational modifiers.&lt;/p&gt;", "author" : [ { "dropping-particle" : "", "family" : "Harris", "given" : "Kelley", "non-dropping-particle" : "", "parse-names" : false, "suffix" : "" }, { "dropping-particle" : "", "family" : "Pritchard", "given" : "Jonathan K", "non-dropping-particle" : "", "parse-names" : false, "suffix" : "" } ], "container-title" : "eLife", "id" : "ITEM-1", "issued" : { "date-parts" : [ [ "2017", "4", "25" ] ] }, "title" : "Rapid evolution of the human mutation spectrum", "type" : "article-journal", "volume" : "6" }, "uris" : [ "http://www.mendeley.com/documents/?uuid=da87ea71-b541-380a-8b34-25f63265c4b9" ] }, { "id" : "ITEM-2", "itemData" : { "DOI" : "10.1371/journal.pgen.1006581", "ISSN" : "1553-7404", "author" : [ { "dropping-particle" : "", "family" : "Mathieson", "given" : "Iain", "non-dropping-particle" : "", "parse-names" : false, "suffix" : "" }, { "dropping-particle" : "", "family" : "Reich", "given" : "David", "non-dropping-particle" : "", "parse-names" : false, "suffix" : "" }, { "dropping-particle" : "", "family" : "Gansauge", "given" : "MT", "non-dropping-particle" : "", "parse-names" : false, "suffix" : "" }, { "dropping-particle" : "", "family" : "Li", "given" : "H", "non-dropping-particle" : "", "parse-names" : false, "suffix" : "" }, { "dropping-particle" : "", "family" : "Racimo", "given" : "F", "non-dropping-particle" : "", "parse-names" : false, "suffix" : "" }, { "dropping-particle" : "", "family" : "Mallick", "given" : "S", "non-dropping-particle" : "", "parse-names" : false, "suffix" : "" } ], "container-title" : "PLOS Genetics", "editor" : [ { "dropping-particle" : "", "family" : "Girirajan", "given" : "Santhosh", "non-dropping-particle" : "", "parse-names" : false, "suffix" : "" } ], "id" : "ITEM-2", "issue" : "2", "issued" : { "date-parts" : [ [ "2017", "2", "1" ] ] }, "page" : "e1006581", "publisher" : "Public Library of Science", "title" : "Differences in the rare variant spectrum among human populations", "type" : "article-journal", "volume" : "13" }, "uris" : [ "http://www.mendeley.com/documents/?uuid=d44a75c8-5533-3970-9b8b-9b93e4f15767" ] } ], "mendeley" : { "formattedCitation" : "&lt;sup&gt;4,5&lt;/sup&gt;", "plainTextFormattedCitation" : "4,5", "previouslyFormattedCitation" : "&lt;sup&gt;4,5&lt;/sup&gt;" }, "properties" : { "noteIndex" : 0 }, "schema" : "https://github.com/citation-style-language/schema/raw/master/csl-citation.json" }</w:instrText>
+        <w:instrText>ADDIN CSL_CITATION { "citationItems" : [ { "id" : "ITEM-1", "itemData" : { "DOI" : "10.7554/eLife.24284", "ISSN" : "2050-084X", "PMID" : "28440220", "abstract" : "&lt;p&gt;DNA is a remarkably precise medium for copying and storing biological information. This high fidelity results from the action of hundreds of genes involved in replication, proofreading, and damage repair. Evolutionary theory suggests that in such a system, selection has limited ability to remove genetic variants that change mutation rates by small amounts or in specific sequence contexts. Consistent with this, using SNV variation as a proxy for mutational input, we report here that mutational spectra differ substantially among species, human continental groups and even some closely related populations. Close examination of one signal, an increased TCC?TTC mutation rate in Europeans, indicates a burst of mutations from about 15,000 to 2000 years ago, perhaps due to the appearance, drift, and ultimate elimination of a genetic modifier of mutation rate. Our results suggest that mutation rates can evolve markedly over short evolutionary timescales and suggest the possibility of mapping mutational modifiers.&lt;/p&gt;", "author" : [ { "dropping-particle" : "", "family" : "Harris", "given" : "Kelley", "non-dropping-particle" : "", "parse-names" : false, "suffix" : "" }, { "dropping-particle" : "", "family" : "Pritchard", "given" : "Jonathan K", "non-dropping-particle" : "", "parse-names" : false, "suffix" : "" } ], "container-title" : "eLife", "id" : "ITEM-1", "issued" : { "date-parts" : [ [ "2017", "4", "25" ] ] }, "title" : "Rapid evolution of the human mutation spectrum", "type" : "article-journal", "volume" : "6" }, "uris" : [ "http://www.mendeley.com/documents/?uuid=da87ea71-b541-380a-8b34-25f63265c4b9" ] }, { "id" : "ITEM-2", "itemData" : { "DOI" : "10.1371/journal.pgen.1006581", "ISSN" : "1553-7404", "author" : [ { "dropping-particle" : "", "family" : "Mathieson", "given" : "Iain", "non-dropping-particle" : "", "parse-names" : false, "suffix" : "" }, { "dropping-particle" : "", "family" : "Reich", "given" : "David", "non-dropping-particle" : "", "parse-names" : false, "suffix" : "" }, { "dropping-particle" : "", "family" : "Gansauge", "given" : "MT", "non-dropping-particle" : "", "parse-names" : false, "suffix" : "" }, { "dropping-particle" : "", "family" : "Li", "given" : "H", "non-dropping-particle" : "", "parse-names" : false, "suffix" : "" }, { "dropping-particle" : "", "family" : "Racimo", "given" : "F", "non-dropping-particle" : "", "parse-names" : false, "suffix" : "" }, { "dropping-particle" : "", "family" : "Mallick", "given" : "S", "non-dropping-particle" : "", "parse-names" : false, "suffix" : "" } ], "container-title" : "PLOS Genetics", "editor" : [ { "dropping-particle" : "", "family" : "Girirajan", "given" : "Santhosh", "non-dropping-particle" : "", "parse-names" : false, "suffix" : "" } ], "id" : "ITEM-2", "issue" : "2", "issued" : { "date-parts" : [ [ "2017", "2", "1" ] ] }, "page" : "e1006581", "publisher" : "Public Library of Science", "title" : "Differences in the rare variant spectrum among human populations", "type" : "article-journal", "volume" : "13" }, "uris" : [ "http://www.mendeley.com/documents/?uuid=d44a75c8-5533-3970-9b8b-9b93e4f15767" ] } ], "mendeley" : { "formattedCitation" : "&lt;sup&gt;5,6&lt;/sup&gt;", "plainTextFormattedCitation" : "5,6", "previouslyFormattedCitation" : "&lt;sup&gt;4,5&lt;/sup&gt;" }, "properties" : { "noteIndex" : 0 }, "schema" : "https://github.com/citation-style-language/schema/raw/master/csl-citation.json" }</w:instrText>
       </w:r>
       <w:r>
         <w:rPr>
@@ -5883,7 +5920,7 @@
           <w:noProof/>
           <w:vertAlign w:val="superscript"/>
         </w:rPr>
-        <w:t>4,5</w:t>
+        <w:t>5,6</w:t>
       </w:r>
       <w:r>
         <w:rPr>
@@ -5952,13 +5989,7 @@
         <w:rPr>
           <w:rFonts w:ascii="Cambria" w:hAnsi="Cambria" w:cs="Arial"/>
         </w:rPr>
-        <w:t>three</w:t>
-      </w:r>
-      <w:r>
-        <w:rPr>
-          <w:rFonts w:ascii="Cambria" w:hAnsi="Cambria" w:cs="Arial"/>
-        </w:rPr>
-        <w:t xml:space="preserve"> </w:t>
+        <w:t xml:space="preserve">three </w:t>
       </w:r>
       <w:r>
         <w:rPr>
@@ -5988,19 +6019,7 @@
         <w:rPr>
           <w:rFonts w:ascii="Cambria" w:hAnsi="Cambria" w:cs="Arial"/>
         </w:rPr>
-        <w:t>, and GCC</w:t>
-      </w:r>
-      <w:r>
-        <w:rPr>
-          <w:rFonts w:ascii="Cambria" w:hAnsi="Cambria" w:cs="Arial"/>
-        </w:rPr>
-        <w:t>→</w:t>
-      </w:r>
-      <w:r>
-        <w:rPr>
-          <w:rFonts w:ascii="Cambria" w:hAnsi="Cambria" w:cs="Arial"/>
-        </w:rPr>
-        <w:t>T</w:t>
+        <w:t>, and GCC→T</w:t>
       </w:r>
       <w:r>
         <w:rPr>
@@ -6389,7 +6408,7 @@
         <w:rPr>
           <w:rFonts w:ascii="Cambria" w:hAnsi="Cambria" w:cs="Arial"/>
         </w:rPr>
-        <w:instrText>ADDIN CSL_CITATION { "citationItems" : [ { "id" : "ITEM-1", "itemData" : { "DOI" : "10.7554/eLife.24284", "ISSN" : "2050-084X", "PMID" : "28440220", "abstract" : "&lt;p&gt;DNA is a remarkably precise medium for copying and storing biological information. This high fidelity results from the action of hundreds of genes involved in replication, proofreading, and damage repair. Evolutionary theory suggests that in such a system, selection has limited ability to remove genetic variants that change mutation rates by small amounts or in specific sequence contexts. Consistent with this, using SNV variation as a proxy for mutational input, we report here that mutational spectra differ substantially among species, human continental groups and even some closely related populations. Close examination of one signal, an increased TCC?TTC mutation rate in Europeans, indicates a burst of mutations from about 15,000 to 2000 years ago, perhaps due to the appearance, drift, and ultimate elimination of a genetic modifier of mutation rate. Our results suggest that mutation rates can evolve markedly over short evolutionary timescales and suggest the possibility of mapping mutational modifiers.&lt;/p&gt;", "author" : [ { "dropping-particle" : "", "family" : "Harris", "given" : "Kelley", "non-dropping-particle" : "", "parse-names" : false, "suffix" : "" }, { "dropping-particle" : "", "family" : "Pritchard", "given" : "Jonathan K", "non-dropping-particle" : "", "parse-names" : false, "suffix" : "" } ], "container-title" : "eLife", "id" : "ITEM-1", "issued" : { "date-parts" : [ [ "2017", "4", "25" ] ] }, "title" : "Rapid evolution of the human mutation spectrum", "type" : "article-journal", "volume" : "6" }, "uris" : [ "http://www.mendeley.com/documents/?uuid=da87ea71-b541-380a-8b34-25f63265c4b9" ] } ], "mendeley" : { "formattedCitation" : "&lt;sup&gt;5&lt;/sup&gt;", "plainTextFormattedCitation" : "5", "previouslyFormattedCitation" : "&lt;sup&gt;5&lt;/sup&gt;" }, "properties" : { "noteIndex" : 0 }, "schema" : "https://github.com/citation-style-language/schema/raw/master/csl-citation.json" }</w:instrText>
+        <w:instrText>ADDIN CSL_CITATION { "citationItems" : [ { "id" : "ITEM-1", "itemData" : { "DOI" : "10.7554/eLife.24284", "ISSN" : "2050-084X", "PMID" : "28440220", "abstract" : "&lt;p&gt;DNA is a remarkably precise medium for copying and storing biological information. This high fidelity results from the action of hundreds of genes involved in replication, proofreading, and damage repair. Evolutionary theory suggests that in such a system, selection has limited ability to remove genetic variants that change mutation rates by small amounts or in specific sequence contexts. Consistent with this, using SNV variation as a proxy for mutational input, we report here that mutational spectra differ substantially among species, human continental groups and even some closely related populations. Close examination of one signal, an increased TCC?TTC mutation rate in Europeans, indicates a burst of mutations from about 15,000 to 2000 years ago, perhaps due to the appearance, drift, and ultimate elimination of a genetic modifier of mutation rate. Our results suggest that mutation rates can evolve markedly over short evolutionary timescales and suggest the possibility of mapping mutational modifiers.&lt;/p&gt;", "author" : [ { "dropping-particle" : "", "family" : "Harris", "given" : "Kelley", "non-dropping-particle" : "", "parse-names" : false, "suffix" : "" }, { "dropping-particle" : "", "family" : "Pritchard", "given" : "Jonathan K", "non-dropping-particle" : "", "parse-names" : false, "suffix" : "" } ], "container-title" : "eLife", "id" : "ITEM-1", "issued" : { "date-parts" : [ [ "2017", "4", "25" ] ] }, "title" : "Rapid evolution of the human mutation spectrum", "type" : "article-journal", "volume" : "6" }, "uris" : [ "http://www.mendeley.com/documents/?uuid=da87ea71-b541-380a-8b34-25f63265c4b9" ] } ], "mendeley" : { "formattedCitation" : "&lt;sup&gt;6&lt;/sup&gt;", "plainTextFormattedCitation" : "6", "previouslyFormattedCitation" : "&lt;sup&gt;5&lt;/sup&gt;" }, "properties" : { "noteIndex" : 0 }, "schema" : "https://github.com/citation-style-language/schema/raw/master/csl-citation.json" }</w:instrText>
       </w:r>
       <w:r>
         <w:rPr>
@@ -6403,7 +6422,7 @@
           <w:noProof/>
           <w:vertAlign w:val="superscript"/>
         </w:rPr>
-        <w:t>5</w:t>
+        <w:t>6</w:t>
       </w:r>
       <w:r>
         <w:rPr>
@@ -6535,25 +6554,7 @@
         <w:rPr>
           <w:rFonts w:ascii="Cambria" w:hAnsi="Cambria" w:cs="Arial"/>
         </w:rPr>
-        <w:t xml:space="preserve"> within CpG contexts. Profile #4</w:t>
-      </w:r>
-      <w:r>
-        <w:rPr>
-          <w:rFonts w:ascii="Cambria" w:hAnsi="Cambria" w:cs="Arial"/>
-        </w:rPr>
-        <w:t>, correspon</w:t>
-      </w:r>
-      <w:r>
-        <w:rPr>
-          <w:rFonts w:ascii="Cambria" w:hAnsi="Cambria" w:cs="Arial"/>
-        </w:rPr>
-        <w:t>ds</w:t>
-      </w:r>
-      <w:r>
-        <w:rPr>
-          <w:rFonts w:ascii="Cambria" w:hAnsi="Cambria" w:cs="Arial"/>
-        </w:rPr>
-        <w:t xml:space="preserve"> to the CpG transitions, which cluster together even after the data are normalized to show only relative mutation rates (</w:t>
+        <w:t xml:space="preserve"> within CpG contexts. Profile #4, corresponds to the CpG transitions, which cluster together even after the data are normalized to show only relative mutation rates (</w:t>
       </w:r>
       <w:r>
         <w:rPr>
@@ -6566,7 +6567,55 @@
         <w:rPr>
           <w:rFonts w:ascii="Cambria" w:hAnsi="Cambria" w:cs="Arial"/>
         </w:rPr>
-        <w:t>).</w:t>
+        <w:t xml:space="preserve">). </w:t>
+      </w:r>
+      <w:r>
+        <w:rPr>
+          <w:rFonts w:ascii="Cambria" w:hAnsi="Cambria" w:cs="Arial"/>
+        </w:rPr>
+        <w:t>The</w:t>
+      </w:r>
+      <w:r>
+        <w:rPr>
+          <w:rFonts w:ascii="Cambria" w:hAnsi="Cambria" w:cs="Arial"/>
+        </w:rPr>
+        <w:t xml:space="preserve"> final </w:t>
+      </w:r>
+      <w:r>
+        <w:rPr>
+          <w:rFonts w:ascii="Cambria" w:hAnsi="Cambria" w:cs="Arial"/>
+        </w:rPr>
+        <w:t xml:space="preserve">profile </w:t>
+      </w:r>
+      <w:r>
+        <w:rPr>
+          <w:rFonts w:ascii="Cambria" w:hAnsi="Cambria" w:cs="Arial"/>
+        </w:rPr>
+        <w:t>(</w:t>
+      </w:r>
+      <w:r>
+        <w:rPr>
+          <w:rFonts w:ascii="Cambria" w:hAnsi="Cambria" w:cs="Arial"/>
+        </w:rPr>
+        <w:t>#</w:t>
+      </w:r>
+      <w:r>
+        <w:rPr>
+          <w:rFonts w:ascii="Cambria" w:hAnsi="Cambria" w:cs="Arial"/>
+        </w:rPr>
+        <w:t xml:space="preserve">5) </w:t>
+      </w:r>
+      <w:r>
+        <w:rPr>
+          <w:rFonts w:ascii="Cambria" w:hAnsi="Cambria" w:cs="Arial"/>
+        </w:rPr>
+        <w:t xml:space="preserve">is </w:t>
+      </w:r>
+      <w:r>
+        <w:rPr>
+          <w:rFonts w:ascii="Cambria" w:hAnsi="Cambria" w:cs="Arial"/>
+        </w:rPr>
+        <w:t>comprised</w:t>
       </w:r>
       <w:r>
         <w:rPr>
@@ -6578,49 +6627,13 @@
         <w:rPr>
           <w:rFonts w:ascii="Cambria" w:hAnsi="Cambria" w:cs="Arial"/>
         </w:rPr>
-        <w:t>The</w:t>
-      </w:r>
-      <w:r>
-        <w:rPr>
-          <w:rFonts w:ascii="Cambria" w:hAnsi="Cambria" w:cs="Arial"/>
-        </w:rPr>
-        <w:t xml:space="preserve"> final </w:t>
-      </w:r>
-      <w:r>
-        <w:rPr>
-          <w:rFonts w:ascii="Cambria" w:hAnsi="Cambria" w:cs="Arial"/>
-        </w:rPr>
-        <w:t xml:space="preserve">profile </w:t>
-      </w:r>
-      <w:r>
-        <w:rPr>
-          <w:rFonts w:ascii="Cambria" w:hAnsi="Cambria" w:cs="Arial"/>
-        </w:rPr>
-        <w:t>(</w:t>
-      </w:r>
-      <w:r>
-        <w:rPr>
-          <w:rFonts w:ascii="Cambria" w:hAnsi="Cambria" w:cs="Arial"/>
-        </w:rPr>
-        <w:t>#</w:t>
-      </w:r>
-      <w:r>
-        <w:rPr>
-          <w:rFonts w:ascii="Cambria" w:hAnsi="Cambria" w:cs="Arial"/>
-        </w:rPr>
-        <w:t xml:space="preserve">5) </w:t>
-      </w:r>
-      <w:r>
-        <w:rPr>
-          <w:rFonts w:ascii="Cambria" w:hAnsi="Cambria" w:cs="Arial"/>
-        </w:rPr>
-        <w:t xml:space="preserve">is </w:t>
-      </w:r>
-      <w:r>
-        <w:rPr>
-          <w:rFonts w:ascii="Cambria" w:hAnsi="Cambria" w:cs="Arial"/>
-        </w:rPr>
-        <w:t>comprised</w:t>
+        <w:t xml:space="preserve">of </w:t>
+      </w:r>
+      <w:r>
+        <w:rPr>
+          <w:rFonts w:ascii="Cambria" w:hAnsi="Cambria" w:cs="Arial"/>
+        </w:rPr>
+        <w:t>CpG transversions which appear to be elevated in Africa.</w:t>
       </w:r>
       <w:r>
         <w:rPr>
@@ -6632,24 +6645,6 @@
         <w:rPr>
           <w:rFonts w:ascii="Cambria" w:hAnsi="Cambria" w:cs="Arial"/>
         </w:rPr>
-        <w:t xml:space="preserve">of </w:t>
-      </w:r>
-      <w:r>
-        <w:rPr>
-          <w:rFonts w:ascii="Cambria" w:hAnsi="Cambria" w:cs="Arial"/>
-        </w:rPr>
-        <w:t>CpG transversions which appear to be elevated in Africa.</w:t>
-      </w:r>
-      <w:r>
-        <w:rPr>
-          <w:rFonts w:ascii="Cambria" w:hAnsi="Cambria" w:cs="Arial"/>
-        </w:rPr>
-        <w:t xml:space="preserve"> </w:t>
-      </w:r>
-      <w:r>
-        <w:rPr>
-          <w:rFonts w:ascii="Cambria" w:hAnsi="Cambria" w:cs="Arial"/>
-        </w:rPr>
         <w:t>However, Harris and Pritchard</w:t>
       </w:r>
       <w:r>
@@ -6662,7 +6657,7 @@
         <w:rPr>
           <w:rFonts w:ascii="Cambria" w:hAnsi="Cambria" w:cs="Arial"/>
         </w:rPr>
-        <w:instrText>ADDIN CSL_CITATION { "citationItems" : [ { "id" : "ITEM-1", "itemData" : { "DOI" : "10.7554/eLife.24284", "ISSN" : "2050-084X", "PMID" : "28440220", "abstract" : "&lt;p&gt;DNA is a remarkably precise medium for copying and storing biological information. This high fidelity results from the action of hundreds of genes involved in replication, proofreading, and damage repair. Evolutionary theory suggests that in such a system, selection has limited ability to remove genetic variants that change mutation rates by small amounts or in specific sequence contexts. Consistent with this, using SNV variation as a proxy for mutational input, we report here that mutational spectra differ substantially among species, human continental groups and even some closely related populations. Close examination of one signal, an increased TCC?TTC mutation rate in Europeans, indicates a burst of mutations from about 15,000 to 2000 years ago, perhaps due to the appearance, drift, and ultimate elimination of a genetic modifier of mutation rate. Our results suggest that mutation rates can evolve markedly over short evolutionary timescales and suggest the possibility of mapping mutational modifiers.&lt;/p&gt;", "author" : [ { "dropping-particle" : "", "family" : "Harris", "given" : "Kelley", "non-dropping-particle" : "", "parse-names" : false, "suffix" : "" }, { "dropping-particle" : "", "family" : "Pritchard", "given" : "Jonathan K", "non-dropping-particle" : "", "parse-names" : false, "suffix" : "" } ], "container-title" : "eLife", "id" : "ITEM-1", "issued" : { "date-parts" : [ [ "2017", "4", "25" ] ] }, "title" : "Rapid evolution of the human mutation spectrum", "type" : "article-journal", "volume" : "6" }, "uris" : [ "http://www.mendeley.com/documents/?uuid=da87ea71-b541-380a-8b34-25f63265c4b9" ] } ], "mendeley" : { "formattedCitation" : "&lt;sup&gt;5&lt;/sup&gt;", "plainTextFormattedCitation" : "5", "previouslyFormattedCitation" : "&lt;sup&gt;5&lt;/sup&gt;" }, "properties" : { "noteIndex" : 0 }, "schema" : "https://github.com/citation-style-language/schema/raw/master/csl-citation.json" }</w:instrText>
+        <w:instrText>ADDIN CSL_CITATION { "citationItems" : [ { "id" : "ITEM-1", "itemData" : { "DOI" : "10.7554/eLife.24284", "ISSN" : "2050-084X", "PMID" : "28440220", "abstract" : "&lt;p&gt;DNA is a remarkably precise medium for copying and storing biological information. This high fidelity results from the action of hundreds of genes involved in replication, proofreading, and damage repair. Evolutionary theory suggests that in such a system, selection has limited ability to remove genetic variants that change mutation rates by small amounts or in specific sequence contexts. Consistent with this, using SNV variation as a proxy for mutational input, we report here that mutational spectra differ substantially among species, human continental groups and even some closely related populations. Close examination of one signal, an increased TCC?TTC mutation rate in Europeans, indicates a burst of mutations from about 15,000 to 2000 years ago, perhaps due to the appearance, drift, and ultimate elimination of a genetic modifier of mutation rate. Our results suggest that mutation rates can evolve markedly over short evolutionary timescales and suggest the possibility of mapping mutational modifiers.&lt;/p&gt;", "author" : [ { "dropping-particle" : "", "family" : "Harris", "given" : "Kelley", "non-dropping-particle" : "", "parse-names" : false, "suffix" : "" }, { "dropping-particle" : "", "family" : "Pritchard", "given" : "Jonathan K", "non-dropping-particle" : "", "parse-names" : false, "suffix" : "" } ], "container-title" : "eLife", "id" : "ITEM-1", "issued" : { "date-parts" : [ [ "2017", "4", "25" ] ] }, "title" : "Rapid evolution of the human mutation spectrum", "type" : "article-journal", "volume" : "6" }, "uris" : [ "http://www.mendeley.com/documents/?uuid=da87ea71-b541-380a-8b34-25f63265c4b9" ] } ], "mendeley" : { "formattedCitation" : "&lt;sup&gt;6&lt;/sup&gt;", "plainTextFormattedCitation" : "6", "previouslyFormattedCitation" : "&lt;sup&gt;5&lt;/sup&gt;" }, "properties" : { "noteIndex" : 0 }, "schema" : "https://github.com/citation-style-language/schema/raw/master/csl-citation.json" }</w:instrText>
       </w:r>
       <w:r>
         <w:rPr>
@@ -6676,7 +6671,7 @@
           <w:noProof/>
           <w:vertAlign w:val="superscript"/>
         </w:rPr>
-        <w:t>5</w:t>
+        <w:t>6</w:t>
       </w:r>
       <w:r>
         <w:rPr>
@@ -6932,7 +6927,7 @@
         <w:rPr>
           <w:rFonts w:ascii="Cambria" w:hAnsi="Cambria" w:cs="Arial"/>
         </w:rPr>
-        <w:instrText>ADDIN CSL_CITATION { "citationItems" : [ { "id" : "ITEM-1", "itemData" : { "DOI" : "10.1038/ng.3511", "ISSN" : "1061-4036", "abstract" : "The rate of single-nucleotide polymorphism varies substantially across the human genome and fundamentally influences evolution and incidence of genetic disease. Previous studies have only considered the immediately flanking nucleotides around a polymorphic site[mdash]the site's trinucleotide sequence context[mdash]to study polymorphism levels across the genome. Moreover, the impact of larger sequence contexts has not been fully clarified, even though context substantially influences rates of polymorphism. Using a new statistical framework and data from the 1000 Genomes Project, we demonstrate that a heptanucleotide context explains &gt;81% of variability in substitution probabilities, highlighting new mutation-promoting motifs at ApT dinucleotide, CAAT and TACG sequences. Our approach also identifies previously undocumented variability in C-to-T substitutions at CpG sites, which is not immediately explained by differential methylation intensity. Using our model, we present informative substitution intolerance scores for genes and a new intolerance score for amino acids, and we demonstrate clinical use of the model in neuropsychiatric diseases.", "author" : [ { "dropping-particle" : "", "family" : "Aggarwala", "given" : "Varun", "non-dropping-particle" : "", "parse-names" : false, "suffix" : "" }, { "dropping-particle" : "", "family" : "Voight", "given" : "Benjamin F", "non-dropping-particle" : "", "parse-names" : false, "suffix" : "" } ], "container-title" : "Nature Genetics", "id" : "ITEM-1", "issued" : { "date-parts" : [ [ "2016", "2", "15" ] ] }, "publisher" : "Nature Publishing Group, a division of Macmillan Publishers Limited. All Rights Reserved.", "title" : "An expanded sequence context model broadly explains variability in polymorphism levels across the human genome", "title-short" : "Nat Genet", "type" : "article-journal", "volume" : "advance on" }, "uris" : [ "http://www.mendeley.com/documents/?uuid=2dd5ed92-e737-4b0b-8c75-33198c4fe6f9" ] }, { "id" : "ITEM-2", "itemData" : { "author" : [ { "dropping-particle" : "", "family" : "Zhu", "given" : "Yicheng", "non-dropping-particle" : "", "parse-names" : false, "suffix" : "" }, { "dropping-particle" : "", "family" : "Neeman", "given" : "Teresa", "non-dropping-particle" : "", "parse-names" : false, "suffix" : "" }, { "dropping-particle" : "", "family" : "Yap", "given" : "Von Bing", "non-dropping-particle" : "", "parse-names" : false, "suffix" : "" }, { "dropping-particle" : "", "family" : "Huttley", "given" : "Gavin A.", "non-dropping-particle" : "", "parse-names" : false, "suffix" : "" } ], "container-title" : "Genetics", "id" : "ITEM-2", "issue" : "2", "issued" : { "date-parts" : [ [ "2017" ] ] }, "title" : "Statistical Methods for Identifying Sequence Motifs Affecting Point Mutations", "type" : "article-journal", "volume" : "205" }, "uris" : [ "http://www.mendeley.com/documents/?uuid=8cf47904-af6d-3dc4-9b13-643e407a6dae" ] } ], "mendeley" : { "formattedCitation" : "&lt;sup&gt;6,7&lt;/sup&gt;", "plainTextFormattedCitation" : "6,7", "previouslyFormattedCitation" : "&lt;sup&gt;6,7&lt;/sup&gt;" }, "properties" : { "noteIndex" : 0 }, "schema" : "https://github.com/citation-style-language/schema/raw/master/csl-citation.json" }</w:instrText>
+        <w:instrText>ADDIN CSL_CITATION { "citationItems" : [ { "id" : "ITEM-1", "itemData" : { "DOI" : "10.1038/ng.3511", "ISSN" : "1061-4036", "abstract" : "The rate of single-nucleotide polymorphism varies substantially across the human genome and fundamentally influences evolution and incidence of genetic disease. Previous studies have only considered the immediately flanking nucleotides around a polymorphic site[mdash]the site's trinucleotide sequence context[mdash]to study polymorphism levels across the genome. Moreover, the impact of larger sequence contexts has not been fully clarified, even though context substantially influences rates of polymorphism. Using a new statistical framework and data from the 1000 Genomes Project, we demonstrate that a heptanucleotide context explains &gt;81% of variability in substitution probabilities, highlighting new mutation-promoting motifs at ApT dinucleotide, CAAT and TACG sequences. Our approach also identifies previously undocumented variability in C-to-T substitutions at CpG sites, which is not immediately explained by differential methylation intensity. Using our model, we present informative substitution intolerance scores for genes and a new intolerance score for amino acids, and we demonstrate clinical use of the model in neuropsychiatric diseases.", "author" : [ { "dropping-particle" : "", "family" : "Aggarwala", "given" : "Varun", "non-dropping-particle" : "", "parse-names" : false, "suffix" : "" }, { "dropping-particle" : "", "family" : "Voight", "given" : "Benjamin F", "non-dropping-particle" : "", "parse-names" : false, "suffix" : "" } ], "container-title" : "Nature Genetics", "id" : "ITEM-1", "issued" : { "date-parts" : [ [ "2016", "2", "15" ] ] }, "publisher" : "Nature Publishing Group, a division of Macmillan Publishers Limited. All Rights Reserved.", "title" : "An expanded sequence context model broadly explains variability in polymorphism levels across the human genome", "title-short" : "Nat Genet", "type" : "article-journal", "volume" : "advance on" }, "uris" : [ "http://www.mendeley.com/documents/?uuid=2dd5ed92-e737-4b0b-8c75-33198c4fe6f9" ] }, { "id" : "ITEM-2", "itemData" : { "author" : [ { "dropping-particle" : "", "family" : "Zhu", "given" : "Yicheng", "non-dropping-particle" : "", "parse-names" : false, "suffix" : "" }, { "dropping-particle" : "", "family" : "Neeman", "given" : "Teresa", "non-dropping-particle" : "", "parse-names" : false, "suffix" : "" }, { "dropping-particle" : "", "family" : "Yap", "given" : "Von Bing", "non-dropping-particle" : "", "parse-names" : false, "suffix" : "" }, { "dropping-particle" : "", "family" : "Huttley", "given" : "Gavin A.", "non-dropping-particle" : "", "parse-names" : false, "suffix" : "" } ], "container-title" : "Genetics", "id" : "ITEM-2", "issue" : "2", "issued" : { "date-parts" : [ [ "2017" ] ] }, "title" : "Statistical Methods for Identifying Sequence Motifs Affecting Point Mutations", "type" : "article-journal", "volume" : "205" }, "uris" : [ "http://www.mendeley.com/documents/?uuid=8cf47904-af6d-3dc4-9b13-643e407a6dae" ] } ], "mendeley" : { "formattedCitation" : "&lt;sup&gt;3,7&lt;/sup&gt;", "plainTextFormattedCitation" : "3,7", "previouslyFormattedCitation" : "&lt;sup&gt;6,7&lt;/sup&gt;" }, "properties" : { "noteIndex" : 0 }, "schema" : "https://github.com/citation-style-language/schema/raw/master/csl-citation.json" }</w:instrText>
       </w:r>
       <w:r>
         <w:rPr>
@@ -6946,7 +6941,7 @@
           <w:noProof/>
           <w:vertAlign w:val="superscript"/>
         </w:rPr>
-        <w:t>6,7</w:t>
+        <w:t>3,7</w:t>
       </w:r>
       <w:r>
         <w:rPr>
@@ -7002,19 +6997,19 @@
         </w:rPr>
         <w:t xml:space="preserve">effects </w:t>
       </w:r>
-      <w:commentRangeStart w:id="15"/>
+      <w:commentRangeStart w:id="17"/>
       <w:r>
         <w:rPr>
           <w:rFonts w:ascii="Cambria" w:hAnsi="Cambria" w:cs="Arial"/>
         </w:rPr>
         <w:t>at</w:t>
       </w:r>
-      <w:commentRangeEnd w:id="15"/>
+      <w:commentRangeEnd w:id="17"/>
       <w:r>
         <w:rPr>
           <w:rStyle w:val="CommentReference"/>
         </w:rPr>
-        <w:commentReference w:id="15"/>
+        <w:commentReference w:id="17"/>
       </w:r>
       <w:r>
         <w:rPr>
@@ -7258,7 +7253,7 @@
         </w:rPr>
         <w:t>Alternatively, if a 3-mer signal were actually driven by a handful of highly variable 7-mer substitution types, only a handful of exceptional 7-mer types would lie far from the y=x line (case III)</w:t>
       </w:r>
-      <w:commentRangeStart w:id="16"/>
+      <w:commentRangeStart w:id="18"/>
       <w:r>
         <w:rPr>
           <w:rFonts w:ascii="Cambria" w:hAnsi="Cambria" w:cs="Arial"/>
@@ -7269,14 +7264,14 @@
         <w:rPr>
           <w:rStyle w:val="CommentReference"/>
         </w:rPr>
-        <w:commentReference w:id="17"/>
-      </w:r>
-      <w:commentRangeEnd w:id="16"/>
+        <w:commentReference w:id="19"/>
+      </w:r>
+      <w:commentRangeEnd w:id="18"/>
       <w:r>
         <w:rPr>
           <w:rStyle w:val="CommentReference"/>
         </w:rPr>
-        <w:commentReference w:id="16"/>
+        <w:commentReference w:id="18"/>
       </w:r>
     </w:p>
     <w:p>
@@ -7593,7 +7588,7 @@
         <w:spacing w:after="0" w:line="360" w:lineRule="auto"/>
         <w:jc w:val="both"/>
         <w:rPr>
-          <w:ins w:id="18" w:author="Ben Voight" w:date="2017-08-09T15:34:00Z"/>
+          <w:ins w:id="20" w:author="Ben Voight" w:date="2017-08-09T15:34:00Z"/>
           <w:rFonts w:ascii="Cambria" w:hAnsi="Cambria" w:cs="Arial"/>
         </w:rPr>
       </w:pPr>
@@ -7905,13 +7900,7 @@
         <w:rPr>
           <w:rFonts w:ascii="Cambria" w:hAnsi="Cambria" w:cs="Arial"/>
         </w:rPr>
-        <w:t>Of these, ten</w:t>
-      </w:r>
-      <w:r>
-        <w:rPr>
-          <w:rFonts w:ascii="Cambria" w:hAnsi="Cambria" w:cs="Arial"/>
-        </w:rPr>
-        <w:t xml:space="preserve"> </w:t>
+        <w:t xml:space="preserve">Of these, ten </w:t>
       </w:r>
       <w:r>
         <w:rPr>
@@ -8088,13 +8077,7 @@
         <w:rPr>
           <w:rFonts w:ascii="Cambria" w:hAnsi="Cambria" w:cs="Arial"/>
         </w:rPr>
-        <w:t>although many of the</w:t>
-      </w:r>
-      <w:r>
-        <w:rPr>
-          <w:rFonts w:ascii="Cambria" w:hAnsi="Cambria" w:cs="Arial"/>
-        </w:rPr>
-        <w:t xml:space="preserve"> </w:t>
+        <w:t xml:space="preserve">although many of the </w:t>
       </w:r>
       <w:r>
         <w:rPr>
@@ -8126,19 +8109,19 @@
         </w:rPr>
         <w:t>statistical test)</w:t>
       </w:r>
-      <w:commentRangeStart w:id="19"/>
+      <w:commentRangeStart w:id="21"/>
       <w:r>
         <w:rPr>
           <w:rFonts w:ascii="Cambria" w:hAnsi="Cambria" w:cs="Arial"/>
         </w:rPr>
         <w:t>.</w:t>
       </w:r>
-      <w:commentRangeEnd w:id="19"/>
+      <w:commentRangeEnd w:id="21"/>
       <w:r>
         <w:rPr>
           <w:rStyle w:val="CommentReference"/>
         </w:rPr>
-        <w:commentReference w:id="19"/>
+        <w:commentReference w:id="21"/>
       </w:r>
     </w:p>
     <w:p>
@@ -8197,7 +8180,7 @@
         <w:rPr>
           <w:rFonts w:ascii="Cambria" w:hAnsi="Cambria" w:cs="Arial"/>
         </w:rPr>
-        <w:instrText>ADDIN CSL_CITATION { "citationItems" : [ { "id" : "ITEM-1", "itemData" : { "DOI" : "10.1038/ng.3511", "ISSN" : "1061-4036", "abstract" : "The rate of single-nucleotide polymorphism varies substantially across the human genome and fundamentally influences evolution and incidence of genetic disease. Previous studies have only considered the immediately flanking nucleotides around a polymorphic site[mdash]the site's trinucleotide sequence context[mdash]to study polymorphism levels across the genome. Moreover, the impact of larger sequence contexts has not been fully clarified, even though context substantially influences rates of polymorphism. Using a new statistical framework and data from the 1000 Genomes Project, we demonstrate that a heptanucleotide context explains &gt;81% of variability in substitution probabilities, highlighting new mutation-promoting motifs at ApT dinucleotide, CAAT and TACG sequences. Our approach also identifies previously undocumented variability in C-to-T substitutions at CpG sites, which is not immediately explained by differential methylation intensity. Using our model, we present informative substitution intolerance scores for genes and a new intolerance score for amino acids, and we demonstrate clinical use of the model in neuropsychiatric diseases.", "author" : [ { "dropping-particle" : "", "family" : "Aggarwala", "given" : "Varun", "non-dropping-particle" : "", "parse-names" : false, "suffix" : "" }, { "dropping-particle" : "", "family" : "Voight", "given" : "Benjamin F", "non-dropping-particle" : "", "parse-names" : false, "suffix" : "" } ], "container-title" : "Nature Genetics", "id" : "ITEM-1", "issued" : { "date-parts" : [ [ "2016", "2", "15" ] ] }, "publisher" : "Nature Publishing Group, a division of Macmillan Publishers Limited. All Rights Reserved.", "title" : "An expanded sequence context model broadly explains variability in polymorphism levels across the human genome", "title-short" : "Nat Genet", "type" : "article-journal", "volume" : "advance on" }, "uris" : [ "http://www.mendeley.com/documents/?uuid=2dd5ed92-e737-4b0b-8c75-33198c4fe6f9" ] } ], "mendeley" : { "formattedCitation" : "&lt;sup&gt;6&lt;/sup&gt;", "plainTextFormattedCitation" : "6", "previouslyFormattedCitation" : "&lt;sup&gt;6&lt;/sup&gt;" }, "properties" : { "noteIndex" : 0 }, "schema" : "https://github.com/citation-style-language/schema/raw/master/csl-citation.json" }</w:instrText>
+        <w:instrText>ADDIN CSL_CITATION { "citationItems" : [ { "id" : "ITEM-1", "itemData" : { "DOI" : "10.1038/ng.3511", "ISSN" : "1061-4036", "abstract" : "The rate of single-nucleotide polymorphism varies substantially across the human genome and fundamentally influences evolution and incidence of genetic disease. Previous studies have only considered the immediately flanking nucleotides around a polymorphic site[mdash]the site's trinucleotide sequence context[mdash]to study polymorphism levels across the genome. Moreover, the impact of larger sequence contexts has not been fully clarified, even though context substantially influences rates of polymorphism. Using a new statistical framework and data from the 1000 Genomes Project, we demonstrate that a heptanucleotide context explains &gt;81% of variability in substitution probabilities, highlighting new mutation-promoting motifs at ApT dinucleotide, CAAT and TACG sequences. Our approach also identifies previously undocumented variability in C-to-T substitutions at CpG sites, which is not immediately explained by differential methylation intensity. Using our model, we present informative substitution intolerance scores for genes and a new intolerance score for amino acids, and we demonstrate clinical use of the model in neuropsychiatric diseases.", "author" : [ { "dropping-particle" : "", "family" : "Aggarwala", "given" : "Varun", "non-dropping-particle" : "", "parse-names" : false, "suffix" : "" }, { "dropping-particle" : "", "family" : "Voight", "given" : "Benjamin F", "non-dropping-particle" : "", "parse-names" : false, "suffix" : "" } ], "container-title" : "Nature Genetics", "id" : "ITEM-1", "issued" : { "date-parts" : [ [ "2016", "2", "15" ] ] }, "publisher" : "Nature Publishing Group, a division of Macmillan Publishers Limited. All Rights Reserved.", "title" : "An expanded sequence context model broadly explains variability in polymorphism levels across the human genome", "title-short" : "Nat Genet", "type" : "article-journal", "volume" : "advance on" }, "uris" : [ "http://www.mendeley.com/documents/?uuid=2dd5ed92-e737-4b0b-8c75-33198c4fe6f9" ] } ], "mendeley" : { "formattedCitation" : "&lt;sup&gt;3&lt;/sup&gt;", "plainTextFormattedCitation" : "3", "previouslyFormattedCitation" : "&lt;sup&gt;6&lt;/sup&gt;" }, "properties" : { "noteIndex" : 0 }, "schema" : "https://github.com/citation-style-language/schema/raw/master/csl-citation.json" }</w:instrText>
       </w:r>
       <w:r>
         <w:rPr>
@@ -8211,7 +8194,7 @@
           <w:noProof/>
           <w:vertAlign w:val="superscript"/>
         </w:rPr>
-        <w:t>6</w:t>
+        <w:t>3</w:t>
       </w:r>
       <w:r>
         <w:rPr>
@@ -8769,7 +8752,7 @@
         <w:rPr>
           <w:rFonts w:ascii="Cambria" w:hAnsi="Cambria" w:cs="Arial"/>
         </w:rPr>
-        <w:instrText>ADDIN CSL_CITATION { "citationItems" : [ { "id" : "ITEM-1", "itemData" : { "DOI" : "10.1073/pnas.1418652112", "ISSN" : "1091-6490", "PMID" : "25733855", "abstract" : "As humans dispersed out of Africa they adapted to new environmental challenges, including changes in exposure to mutagenic solar radiation. Humans in temperate latitudes have acquired light skin that is relatively transparent to UV light, and some evidence suggests that their DNA damage response pathways have also experienced local adaptation. This raises the possibility that different populations have experienced different selective pressures affecting genome integrity. Here, I present evidence that the rate of a particular mutation type has recently increased in the European population, rising in frequency by 50% during the 40,000-80,000 y since Europeans began diverging from Asians. A comparison of SNPs private to Africa, Asia, and Europe in the 1000 Genomes data reveals that private European variation is enriched for the transition 5'-TCC-3'\u2009\u2192\u20095'-TTC-3'. Although it is not clear whether UV played a causal role in changing the European mutational spectrum, 5'-TCC-3'\u2009\u2192\u20095'-TTC-3' is known to be the most common somatic mutation present in melanoma skin cancers, as well as the mutation most frequently induced in vitro by UV. Regardless of its causality, this change indicates that DNA replication fidelity has not remained stable even since the origin of modern humans and might have changed numerous times during our recent evolutionary history.", "author" : [ { "dropping-particle" : "", "family" : "Harris", "given" : "Kelley", "non-dropping-particle" : "", "parse-names" : false, "suffix" : "" } ], "container-title" : "Proceedings of the National Academy of Sciences of the United States of America", "id" : "ITEM-1", "issue" : "11", "issued" : { "date-parts" : [ [ "2015", "3", "17" ] ] }, "page" : "3439-44", "title" : "Evidence for recent, population-specific evolution of the human mutation rate.", "type" : "article-journal", "volume" : "112" }, "uris" : [ "http://www.mendeley.com/documents/?uuid=3983a47e-ab02-4b06-bb6d-95505b4804d0" ] }, { "id" : "ITEM-2", "itemData" : { "DOI" : "10.1371/journal.pgen.1006581", "ISSN" : "1553-7404", "author" : [ { "dropping-particle" : "", "family" : "Mathieson", "given" : "Iain", "non-dropping-particle" : "", "parse-names" : false, "suffix" : "" }, { "dropping-particle" : "", "family" : "Reich", "given" : "David", "non-dropping-particle" : "", "parse-names" : false, "suffix" : "" }, { "dropping-particle" : "", "family" : "Gansauge", "given" : "MT", "non-dropping-particle" : "", "parse-names" : false, "suffix" : "" }, { "dropping-particle" : "", "family" : "Li", "given" : "H", "non-dropping-particle" : "", "parse-names" : false, "suffix" : "" }, { "dropping-particle" : "", "family" : "Racimo", "given" : "F", "non-dropping-particle" : "", "parse-names" : false, "suffix" : "" }, { "dropping-particle" : "", "family" : "Mallick", "given" : "S", "non-dropping-particle" : "", "parse-names" : false, "suffix" : "" } ], "container-title" : "PLOS Genetics", "editor" : [ { "dropping-particle" : "", "family" : "Girirajan", "given" : "Santhosh", "non-dropping-particle" : "", "parse-names" : false, "suffix" : "" } ], "id" : "ITEM-2", "issue" : "2", "issued" : { "date-parts" : [ [ "2017", "2", "1" ] ] }, "page" : "e1006581", "publisher" : "Public Library of Science", "title" : "Differences in the rare variant spectrum among human populations", "type" : "article-journal", "volume" : "13" }, "uris" : [ "http://www.mendeley.com/documents/?uuid=d44a75c8-5533-3970-9b8b-9b93e4f15767" ] } ], "mendeley" : { "formattedCitation" : "&lt;sup&gt;3,4&lt;/sup&gt;", "plainTextFormattedCitation" : "3,4", "previouslyFormattedCitation" : "&lt;sup&gt;3,4&lt;/sup&gt;" }, "properties" : { "noteIndex" : 0 }, "schema" : "https://github.com/citation-style-language/schema/raw/master/csl-citation.json" }</w:instrText>
+        <w:instrText>ADDIN CSL_CITATION { "citationItems" : [ { "id" : "ITEM-1", "itemData" : { "DOI" : "10.1073/pnas.1418652112", "ISSN" : "1091-6490", "PMID" : "25733855", "abstract" : "As humans dispersed out of Africa they adapted to new environmental challenges, including changes in exposure to mutagenic solar radiation. Humans in temperate latitudes have acquired light skin that is relatively transparent to UV light, and some evidence suggests that their DNA damage response pathways have also experienced local adaptation. This raises the possibility that different populations have experienced different selective pressures affecting genome integrity. Here, I present evidence that the rate of a particular mutation type has recently increased in the European population, rising in frequency by 50% during the 40,000-80,000 y since Europeans began diverging from Asians. A comparison of SNPs private to Africa, Asia, and Europe in the 1000 Genomes data reveals that private European variation is enriched for the transition 5'-TCC-3'\u2009\u2192\u20095'-TTC-3'. Although it is not clear whether UV played a causal role in changing the European mutational spectrum, 5'-TCC-3'\u2009\u2192\u20095'-TTC-3' is known to be the most common somatic mutation present in melanoma skin cancers, as well as the mutation most frequently induced in vitro by UV. Regardless of its causality, this change indicates that DNA replication fidelity has not remained stable even since the origin of modern humans and might have changed numerous times during our recent evolutionary history.", "author" : [ { "dropping-particle" : "", "family" : "Harris", "given" : "Kelley", "non-dropping-particle" : "", "parse-names" : false, "suffix" : "" } ], "container-title" : "Proceedings of the National Academy of Sciences of the United States of America", "id" : "ITEM-1", "issue" : "11", "issued" : { "date-parts" : [ [ "2015", "3", "17" ] ] }, "page" : "3439-44", "title" : "Evidence for recent, population-specific evolution of the human mutation rate.", "type" : "article-journal", "volume" : "112" }, "uris" : [ "http://www.mendeley.com/documents/?uuid=3983a47e-ab02-4b06-bb6d-95505b4804d0" ] }, { "id" : "ITEM-2", "itemData" : { "DOI" : "10.1371/journal.pgen.1006581", "ISSN" : "1553-7404", "author" : [ { "dropping-particle" : "", "family" : "Mathieson", "given" : "Iain", "non-dropping-particle" : "", "parse-names" : false, "suffix" : "" }, { "dropping-particle" : "", "family" : "Reich", "given" : "David", "non-dropping-particle" : "", "parse-names" : false, "suffix" : "" }, { "dropping-particle" : "", "family" : "Gansauge", "given" : "MT", "non-dropping-particle" : "", "parse-names" : false, "suffix" : "" }, { "dropping-particle" : "", "family" : "Li", "given" : "H", "non-dropping-particle" : "", "parse-names" : false, "suffix" : "" }, { "dropping-particle" : "", "family" : "Racimo", "given" : "F", "non-dropping-particle" : "", "parse-names" : false, "suffix" : "" }, { "dropping-particle" : "", "family" : "Mallick", "given" : "S", "non-dropping-particle" : "", "parse-names" : false, "suffix" : "" } ], "container-title" : "PLOS Genetics", "editor" : [ { "dropping-particle" : "", "family" : "Girirajan", "given" : "Santhosh", "non-dropping-particle" : "", "parse-names" : false, "suffix" : "" } ], "id" : "ITEM-2", "issue" : "2", "issued" : { "date-parts" : [ [ "2017", "2", "1" ] ] }, "page" : "e1006581", "publisher" : "Public Library of Science", "title" : "Differences in the rare variant spectrum among human populations", "type" : "article-journal", "volume" : "13" }, "uris" : [ "http://www.mendeley.com/documents/?uuid=d44a75c8-5533-3970-9b8b-9b93e4f15767" ] } ], "mendeley" : { "formattedCitation" : "&lt;sup&gt;4,5&lt;/sup&gt;", "plainTextFormattedCitation" : "4,5", "previouslyFormattedCitation" : "&lt;sup&gt;3,4&lt;/sup&gt;" }, "properties" : { "noteIndex" : 0 }, "schema" : "https://github.com/citation-style-language/schema/raw/master/csl-citation.json" }</w:instrText>
       </w:r>
       <w:r>
         <w:rPr>
@@ -8783,7 +8766,7 @@
           <w:noProof/>
           <w:vertAlign w:val="superscript"/>
         </w:rPr>
-        <w:t>3,4</w:t>
+        <w:t>4,5</w:t>
       </w:r>
       <w:r>
         <w:rPr>
@@ -8996,7 +8979,37 @@
         <w:rPr>
           <w:rFonts w:ascii="Cambria" w:hAnsi="Cambria" w:cs="Arial"/>
         </w:rPr>
-        <w:t>668</w:t>
+        <w:t xml:space="preserve">668 </w:t>
+      </w:r>
+      <w:r>
+        <w:rPr>
+          <w:rFonts w:ascii="Cambria" w:hAnsi="Cambria" w:cs="Arial"/>
+        </w:rPr>
+        <w:t>possible 7</w:t>
+      </w:r>
+      <w:r>
+        <w:rPr>
+          <w:rFonts w:ascii="Cambria" w:hAnsi="Cambria" w:cs="Arial"/>
+        </w:rPr>
+        <w:t>-</w:t>
+      </w:r>
+      <w:r>
+        <w:rPr>
+          <w:rFonts w:ascii="Cambria" w:hAnsi="Cambria" w:cs="Arial"/>
+        </w:rPr>
+        <w:t xml:space="preserve">mer substitution types with sufficient data available for a statistical test, </w:t>
+      </w:r>
+      <w:r>
+        <w:rPr>
+          <w:rFonts w:ascii="Cambria" w:hAnsi="Cambria" w:cs="Arial"/>
+        </w:rPr>
+        <w:t>1</w:t>
+      </w:r>
+      <w:r>
+        <w:rPr>
+          <w:rFonts w:ascii="Cambria" w:hAnsi="Cambria" w:cs="Arial"/>
+        </w:rPr>
+        <w:t>41</w:t>
       </w:r>
       <w:r>
         <w:rPr>
@@ -9008,7 +9021,100 @@
         <w:rPr>
           <w:rFonts w:ascii="Cambria" w:hAnsi="Cambria" w:cs="Arial"/>
         </w:rPr>
-        <w:t>possible 7</w:t>
+        <w:t>surpassed</w:t>
+      </w:r>
+      <w:r>
+        <w:rPr>
+          <w:rFonts w:ascii="Cambria" w:hAnsi="Cambria" w:cs="Arial"/>
+        </w:rPr>
+        <w:t xml:space="preserve"> Bonferroni </w:t>
+      </w:r>
+      <w:r>
+        <w:rPr>
+          <w:rFonts w:ascii="Cambria" w:hAnsi="Cambria" w:cs="Arial"/>
+        </w:rPr>
+        <w:t xml:space="preserve">multiple test </w:t>
+      </w:r>
+      <w:r>
+        <w:rPr>
+          <w:rFonts w:ascii="Cambria" w:hAnsi="Cambria" w:cs="Arial"/>
+        </w:rPr>
+        <w:t>correction (</w:t>
+      </w:r>
+      <w:r>
+        <w:rPr>
+          <w:rFonts w:ascii="Cambria" w:hAnsi="Cambria" w:cs="Arial"/>
+          <w:b/>
+        </w:rPr>
+        <w:t>Figure 4A</w:t>
+      </w:r>
+      <w:r>
+        <w:rPr>
+          <w:rFonts w:ascii="Cambria" w:hAnsi="Cambria" w:cs="Arial"/>
+          <w:b/>
+        </w:rPr>
+        <w:t xml:space="preserve">, </w:t>
+      </w:r>
+      <w:r>
+        <w:rPr>
+          <w:rFonts w:ascii="Cambria" w:hAnsi="Cambria" w:cs="Arial"/>
+          <w:b/>
+        </w:rPr>
+        <w:t>Methods, and Supplementary Note</w:t>
+      </w:r>
+      <w:r>
+        <w:rPr>
+          <w:rFonts w:ascii="Cambria" w:hAnsi="Cambria" w:cs="Arial"/>
+        </w:rPr>
+        <w:t>).</w:t>
+      </w:r>
+      <w:r>
+        <w:rPr>
+          <w:rFonts w:ascii="Cambria" w:hAnsi="Cambria" w:cs="Arial"/>
+        </w:rPr>
+        <w:t xml:space="preserve"> </w:t>
+      </w:r>
+      <w:r>
+        <w:rPr>
+          <w:rFonts w:ascii="Cambria" w:hAnsi="Cambria" w:cs="Arial"/>
+        </w:rPr>
+        <w:t xml:space="preserve"> </w:t>
+      </w:r>
+      <w:r>
+        <w:rPr>
+          <w:rFonts w:ascii="Cambria" w:hAnsi="Cambria" w:cs="Arial"/>
+        </w:rPr>
+        <w:t>Of th</w:t>
+      </w:r>
+      <w:r>
+        <w:rPr>
+          <w:rFonts w:ascii="Cambria" w:hAnsi="Cambria" w:cs="Arial"/>
+        </w:rPr>
+        <w:t>ese</w:t>
+      </w:r>
+      <w:r>
+        <w:rPr>
+          <w:rFonts w:ascii="Cambria" w:hAnsi="Cambria" w:cs="Arial"/>
+        </w:rPr>
+        <w:t>,</w:t>
+      </w:r>
+      <w:r>
+        <w:rPr>
+          <w:rFonts w:ascii="Cambria" w:hAnsi="Cambria" w:cs="Arial"/>
+        </w:rPr>
+        <w:t xml:space="preserve"> </w:t>
+      </w:r>
+      <w:r>
+        <w:rPr>
+          <w:rFonts w:ascii="Cambria" w:hAnsi="Cambria" w:cs="Arial"/>
+        </w:rPr>
+        <w:t>119</w:t>
+      </w:r>
+      <w:r>
+        <w:rPr>
+          <w:rFonts w:ascii="Cambria" w:hAnsi="Cambria" w:cs="Arial"/>
+        </w:rPr>
+        <w:t xml:space="preserve"> represent expansions of polymorphisms identified at the 3</w:t>
       </w:r>
       <w:r>
         <w:rPr>
@@ -9020,19 +9126,55 @@
         <w:rPr>
           <w:rFonts w:ascii="Cambria" w:hAnsi="Cambria" w:cs="Arial"/>
         </w:rPr>
-        <w:t xml:space="preserve">mer substitution types with sufficient data available for a statistical test, </w:t>
-      </w:r>
-      <w:r>
-        <w:rPr>
-          <w:rFonts w:ascii="Cambria" w:hAnsi="Cambria" w:cs="Arial"/>
-        </w:rPr>
-        <w:t>1</w:t>
-      </w:r>
-      <w:r>
-        <w:rPr>
-          <w:rFonts w:ascii="Cambria" w:hAnsi="Cambria" w:cs="Arial"/>
-        </w:rPr>
-        <w:t>41</w:t>
+        <w:t>mer level</w:t>
+      </w:r>
+      <w:r>
+        <w:rPr>
+          <w:rFonts w:ascii="Cambria" w:hAnsi="Cambria" w:cs="Arial"/>
+        </w:rPr>
+        <w:t xml:space="preserve">, while </w:t>
+      </w:r>
+      <w:r>
+        <w:rPr>
+          <w:rFonts w:ascii="Cambria" w:hAnsi="Cambria" w:cs="Arial"/>
+        </w:rPr>
+        <w:t>2</w:t>
+      </w:r>
+      <w:r>
+        <w:rPr>
+          <w:rFonts w:ascii="Cambria" w:hAnsi="Cambria" w:cs="Arial"/>
+        </w:rPr>
+        <w:t>2</w:t>
+      </w:r>
+      <w:r>
+        <w:rPr>
+          <w:rFonts w:ascii="Cambria" w:hAnsi="Cambria" w:cs="Arial"/>
+        </w:rPr>
+        <w:t xml:space="preserve"> have not been previously noted. </w:t>
+      </w:r>
+      <w:r>
+        <w:rPr>
+          <w:rFonts w:ascii="Cambria" w:hAnsi="Cambria" w:cs="Arial"/>
+        </w:rPr>
+        <w:t>The strongest effect at the</w:t>
+      </w:r>
+      <w:r>
+        <w:rPr>
+          <w:rFonts w:ascii="Cambria" w:hAnsi="Cambria" w:cs="Arial"/>
+        </w:rPr>
+        <w:t xml:space="preserve"> 7</w:t>
+      </w:r>
+      <w:r>
+        <w:rPr>
+          <w:rFonts w:ascii="Cambria" w:hAnsi="Cambria" w:cs="Arial"/>
+        </w:rPr>
+        <w:t>-</w:t>
+      </w:r>
+      <w:r>
+        <w:rPr>
+          <w:rFonts w:ascii="Cambria" w:hAnsi="Cambria" w:cs="Arial"/>
+        </w:rPr>
+        <w:t>mer</w:t>
       </w:r>
       <w:r>
         <w:rPr>
@@ -9044,52 +9186,261 @@
         <w:rPr>
           <w:rFonts w:ascii="Cambria" w:hAnsi="Cambria" w:cs="Arial"/>
         </w:rPr>
-        <w:t>surpassed</w:t>
-      </w:r>
-      <w:r>
-        <w:rPr>
-          <w:rFonts w:ascii="Cambria" w:hAnsi="Cambria" w:cs="Arial"/>
-        </w:rPr>
-        <w:t xml:space="preserve"> Bonferroni </w:t>
-      </w:r>
-      <w:r>
-        <w:rPr>
-          <w:rFonts w:ascii="Cambria" w:hAnsi="Cambria" w:cs="Arial"/>
-        </w:rPr>
-        <w:t xml:space="preserve">multiple test </w:t>
-      </w:r>
-      <w:r>
-        <w:rPr>
-          <w:rFonts w:ascii="Cambria" w:hAnsi="Cambria" w:cs="Arial"/>
-        </w:rPr>
-        <w:t>correction (</w:t>
+        <w:t>level was</w:t>
+      </w:r>
+      <w:r>
+        <w:rPr>
+          <w:rFonts w:ascii="Cambria" w:hAnsi="Cambria" w:cs="Arial"/>
+        </w:rPr>
+        <w:t xml:space="preserve"> the</w:t>
+      </w:r>
+      <w:r>
+        <w:rPr>
+          <w:rFonts w:ascii="Cambria" w:hAnsi="Cambria" w:cs="Arial"/>
+        </w:rPr>
+        <w:t xml:space="preserve"> CAAACCC</w:t>
+      </w:r>
+      <w:r>
+        <w:rPr>
+          <w:rFonts w:ascii="Cambria" w:hAnsi="Cambria" w:cs="Arial"/>
+        </w:rPr>
+        <w:t>→</w:t>
+      </w:r>
+      <w:r>
+        <w:rPr>
+          <w:rFonts w:ascii="Cambria" w:hAnsi="Cambria" w:cs="Arial"/>
+        </w:rPr>
+        <w:t>C</w:t>
+      </w:r>
+      <w:r>
+        <w:rPr>
+          <w:rFonts w:ascii="Cambria" w:hAnsi="Cambria" w:cs="Arial"/>
+        </w:rPr>
+        <w:t xml:space="preserve"> substitution</w:t>
+      </w:r>
+      <w:r>
+        <w:rPr>
+          <w:rFonts w:ascii="Cambria" w:hAnsi="Cambria" w:cs="Arial"/>
+        </w:rPr>
+        <w:t xml:space="preserve"> (</w:t>
+      </w:r>
+      <w:r>
+        <w:rPr>
+          <w:rFonts w:ascii="Cambria" w:hAnsi="Cambria" w:cs="Arial"/>
+        </w:rPr>
+        <w:t>H</w:t>
+      </w:r>
+      <w:r>
+        <w:rPr>
+          <w:rFonts w:ascii="Cambria" w:hAnsi="Cambria" w:cs="Arial"/>
+        </w:rPr>
+        <w:t xml:space="preserve">omogeneity test </w:t>
+      </w:r>
+      <w:proofErr w:type="spellStart"/>
+      <w:r>
+        <w:rPr>
+          <w:rFonts w:ascii="Cambria" w:hAnsi="Cambria" w:cs="Arial"/>
+        </w:rPr>
+        <w:t>P</w:t>
+      </w:r>
+      <w:r>
+        <w:rPr>
+          <w:rFonts w:ascii="Cambria" w:hAnsi="Cambria" w:cs="Arial"/>
+          <w:vertAlign w:val="subscript"/>
+        </w:rPr>
+        <w:t>ordered</w:t>
+      </w:r>
+      <w:proofErr w:type="spellEnd"/>
+      <w:r>
+        <w:rPr>
+          <w:rFonts w:ascii="Cambria" w:hAnsi="Cambria" w:cs="Arial"/>
+        </w:rPr>
+        <w:t xml:space="preserve"> </w:t>
+      </w:r>
+      <w:r>
+        <w:rPr>
+          <w:rFonts w:ascii="Cambria" w:hAnsi="Cambria" w:cs="Arial"/>
+        </w:rPr>
+        <w:t xml:space="preserve">= </w:t>
+      </w:r>
+      <w:r>
+        <w:rPr>
+          <w:rFonts w:ascii="Cambria" w:hAnsi="Cambria" w:cs="Arial"/>
+        </w:rPr>
+        <w:t>3</w:t>
+      </w:r>
+      <w:r>
+        <w:rPr>
+          <w:rFonts w:ascii="Cambria" w:hAnsi="Cambria" w:cs="Arial"/>
+        </w:rPr>
+        <w:t xml:space="preserve"> x </w:t>
+      </w:r>
+      <w:r>
+        <w:rPr>
+          <w:rFonts w:ascii="Cambria" w:hAnsi="Cambria" w:cs="Arial"/>
+        </w:rPr>
+        <w:t>10</w:t>
+      </w:r>
+      <w:r>
+        <w:rPr>
+          <w:rFonts w:ascii="Cambria" w:hAnsi="Cambria" w:cs="Arial"/>
+          <w:vertAlign w:val="superscript"/>
+        </w:rPr>
+        <w:t>-3</w:t>
+      </w:r>
+      <w:r>
+        <w:rPr>
+          <w:rFonts w:ascii="Cambria" w:hAnsi="Cambria" w:cs="Arial"/>
+          <w:vertAlign w:val="superscript"/>
+        </w:rPr>
+        <w:t>9</w:t>
+      </w:r>
+      <w:r>
+        <w:rPr>
+          <w:rFonts w:ascii="Cambria" w:hAnsi="Cambria" w:cs="Arial"/>
+        </w:rPr>
+        <w:t xml:space="preserve">, </w:t>
       </w:r>
       <w:r>
         <w:rPr>
           <w:rFonts w:ascii="Cambria" w:hAnsi="Cambria" w:cs="Arial"/>
           <w:b/>
         </w:rPr>
-        <w:t>Figure 4A</w:t>
+        <w:t>F</w:t>
       </w:r>
       <w:r>
         <w:rPr>
           <w:rFonts w:ascii="Cambria" w:hAnsi="Cambria" w:cs="Arial"/>
           <w:b/>
         </w:rPr>
-        <w:t xml:space="preserve">, </w:t>
+        <w:t>igure 4</w:t>
+      </w:r>
+      <w:r>
+        <w:rPr>
+          <w:rFonts w:ascii="Cambria" w:hAnsi="Cambria" w:cs="Arial"/>
+        </w:rPr>
+        <w:t>)</w:t>
+      </w:r>
+      <w:r>
+        <w:rPr>
+          <w:rFonts w:ascii="Cambria" w:hAnsi="Cambria" w:cs="Arial"/>
+        </w:rPr>
+        <w:t xml:space="preserve"> </w:t>
+      </w:r>
+      <w:r>
+        <w:rPr>
+          <w:rFonts w:ascii="Cambria" w:hAnsi="Cambria" w:cs="Arial"/>
+        </w:rPr>
+        <w:t>corresponding</w:t>
+      </w:r>
+      <w:r>
+        <w:rPr>
+          <w:rFonts w:ascii="Cambria" w:hAnsi="Cambria" w:cs="Arial"/>
+        </w:rPr>
+        <w:t xml:space="preserve"> to </w:t>
+      </w:r>
+      <w:r>
+        <w:rPr>
+          <w:rFonts w:ascii="Cambria" w:hAnsi="Cambria" w:cs="Arial"/>
+        </w:rPr>
+        <w:t>one of the</w:t>
+      </w:r>
+      <w:r>
+        <w:rPr>
+          <w:rFonts w:ascii="Cambria" w:hAnsi="Cambria" w:cs="Arial"/>
+        </w:rPr>
+        <w:t xml:space="preserve"> </w:t>
+      </w:r>
+      <w:r>
+        <w:rPr>
+          <w:rFonts w:ascii="Cambria" w:hAnsi="Cambria" w:cs="Arial"/>
+        </w:rPr>
+        <w:t>Japanese</w:t>
+      </w:r>
+      <w:r>
+        <w:rPr>
+          <w:rFonts w:ascii="Cambria" w:hAnsi="Cambria" w:cs="Arial"/>
+        </w:rPr>
+        <w:t>-enriched</w:t>
+      </w:r>
+      <w:r>
+        <w:rPr>
+          <w:rFonts w:ascii="Cambria" w:hAnsi="Cambria" w:cs="Arial"/>
+        </w:rPr>
+        <w:t xml:space="preserve"> 7</w:t>
+      </w:r>
+      <w:r>
+        <w:rPr>
+          <w:rFonts w:ascii="Cambria" w:hAnsi="Cambria" w:cs="Arial"/>
+        </w:rPr>
+        <w:t>-</w:t>
+      </w:r>
+      <w:r>
+        <w:rPr>
+          <w:rFonts w:ascii="Cambria" w:hAnsi="Cambria" w:cs="Arial"/>
+        </w:rPr>
+        <w:t xml:space="preserve">mers </w:t>
+      </w:r>
+      <w:r>
+        <w:rPr>
+          <w:rFonts w:ascii="Cambria" w:hAnsi="Cambria" w:cs="Arial"/>
+        </w:rPr>
+        <w:t xml:space="preserve">we </w:t>
+      </w:r>
+      <w:r>
+        <w:rPr>
+          <w:rFonts w:ascii="Cambria" w:hAnsi="Cambria" w:cs="Arial"/>
+        </w:rPr>
+        <w:t>identified</w:t>
+      </w:r>
+      <w:r>
+        <w:rPr>
+          <w:rFonts w:ascii="Cambria" w:hAnsi="Cambria" w:cs="Arial"/>
+        </w:rPr>
+        <w:t xml:space="preserve"> above</w:t>
+      </w:r>
+      <w:r>
+        <w:rPr>
+          <w:rFonts w:ascii="Cambria" w:hAnsi="Cambria" w:cs="Arial"/>
+        </w:rPr>
+        <w:t xml:space="preserve"> (</w:t>
       </w:r>
       <w:r>
         <w:rPr>
           <w:rFonts w:ascii="Cambria" w:hAnsi="Cambria" w:cs="Arial"/>
           <w:b/>
         </w:rPr>
-        <w:t>Methods, and Supplementary Note</w:t>
-      </w:r>
-      <w:r>
-        <w:rPr>
-          <w:rFonts w:ascii="Cambria" w:hAnsi="Cambria" w:cs="Arial"/>
-        </w:rPr>
-        <w:t>).</w:t>
+        <w:t>Figure 3A</w:t>
+      </w:r>
+      <w:r>
+        <w:rPr>
+          <w:rFonts w:ascii="Cambria" w:hAnsi="Cambria" w:cs="Arial"/>
+        </w:rPr>
+        <w:t>)</w:t>
+      </w:r>
+      <w:r>
+        <w:rPr>
+          <w:rFonts w:ascii="Cambria" w:hAnsi="Cambria" w:cs="Arial"/>
+        </w:rPr>
+        <w:t>.</w:t>
+      </w:r>
+      <w:r>
+        <w:rPr>
+          <w:rFonts w:ascii="Cambria" w:hAnsi="Cambria" w:cs="Arial"/>
+        </w:rPr>
+        <w:t xml:space="preserve"> In total</w:t>
+      </w:r>
+      <w:r>
+        <w:rPr>
+          <w:rFonts w:ascii="Cambria" w:hAnsi="Cambria" w:cs="Arial"/>
+        </w:rPr>
+        <w:t>, 4 of the 2</w:t>
+      </w:r>
+      <w:r>
+        <w:rPr>
+          <w:rFonts w:ascii="Cambria" w:hAnsi="Cambria" w:cs="Arial"/>
+        </w:rPr>
+        <w:t>2</w:t>
       </w:r>
       <w:r>
         <w:rPr>
@@ -9101,43 +9452,13 @@
         <w:rPr>
           <w:rFonts w:ascii="Cambria" w:hAnsi="Cambria" w:cs="Arial"/>
         </w:rPr>
-        <w:t xml:space="preserve"> </w:t>
-      </w:r>
-      <w:r>
-        <w:rPr>
-          <w:rFonts w:ascii="Cambria" w:hAnsi="Cambria" w:cs="Arial"/>
-        </w:rPr>
-        <w:t>Of th</w:t>
-      </w:r>
-      <w:r>
-        <w:rPr>
-          <w:rFonts w:ascii="Cambria" w:hAnsi="Cambria" w:cs="Arial"/>
-        </w:rPr>
-        <w:t>ese</w:t>
-      </w:r>
-      <w:r>
-        <w:rPr>
-          <w:rFonts w:ascii="Cambria" w:hAnsi="Cambria" w:cs="Arial"/>
-        </w:rPr>
-        <w:t>,</w:t>
-      </w:r>
-      <w:r>
-        <w:rPr>
-          <w:rFonts w:ascii="Cambria" w:hAnsi="Cambria" w:cs="Arial"/>
-        </w:rPr>
-        <w:t xml:space="preserve"> </w:t>
-      </w:r>
-      <w:r>
-        <w:rPr>
-          <w:rFonts w:ascii="Cambria" w:hAnsi="Cambria" w:cs="Arial"/>
-        </w:rPr>
-        <w:t>119</w:t>
-      </w:r>
-      <w:r>
-        <w:rPr>
-          <w:rFonts w:ascii="Cambria" w:hAnsi="Cambria" w:cs="Arial"/>
-        </w:rPr>
-        <w:t xml:space="preserve"> represent expansions of polymorphisms identified at the 3</w:t>
+        <w:t xml:space="preserve">previously unreported significant </w:t>
+      </w:r>
+      <w:r>
+        <w:rPr>
+          <w:rFonts w:ascii="Cambria" w:hAnsi="Cambria" w:cs="Arial"/>
+        </w:rPr>
+        <w:t>7</w:t>
       </w:r>
       <w:r>
         <w:rPr>
@@ -9149,363 +9470,13 @@
         <w:rPr>
           <w:rFonts w:ascii="Cambria" w:hAnsi="Cambria" w:cs="Arial"/>
         </w:rPr>
-        <w:t>mer level</w:t>
-      </w:r>
-      <w:r>
-        <w:rPr>
-          <w:rFonts w:ascii="Cambria" w:hAnsi="Cambria" w:cs="Arial"/>
-        </w:rPr>
-        <w:t xml:space="preserve">, while </w:t>
-      </w:r>
-      <w:r>
-        <w:rPr>
-          <w:rFonts w:ascii="Cambria" w:hAnsi="Cambria" w:cs="Arial"/>
-        </w:rPr>
-        <w:t>2</w:t>
-      </w:r>
-      <w:r>
-        <w:rPr>
-          <w:rFonts w:ascii="Cambria" w:hAnsi="Cambria" w:cs="Arial"/>
-        </w:rPr>
-        <w:t>2</w:t>
-      </w:r>
-      <w:r>
-        <w:rPr>
-          <w:rFonts w:ascii="Cambria" w:hAnsi="Cambria" w:cs="Arial"/>
-        </w:rPr>
-        <w:t xml:space="preserve"> have not been previously noted. </w:t>
-      </w:r>
-      <w:r>
-        <w:rPr>
-          <w:rFonts w:ascii="Cambria" w:hAnsi="Cambria" w:cs="Arial"/>
-        </w:rPr>
-        <w:t>The strongest effect at the</w:t>
-      </w:r>
-      <w:r>
-        <w:rPr>
-          <w:rFonts w:ascii="Cambria" w:hAnsi="Cambria" w:cs="Arial"/>
-        </w:rPr>
-        <w:t xml:space="preserve"> 7</w:t>
-      </w:r>
-      <w:r>
-        <w:rPr>
-          <w:rFonts w:ascii="Cambria" w:hAnsi="Cambria" w:cs="Arial"/>
-        </w:rPr>
-        <w:t>-</w:t>
-      </w:r>
-      <w:r>
-        <w:rPr>
-          <w:rFonts w:ascii="Cambria" w:hAnsi="Cambria" w:cs="Arial"/>
-        </w:rPr>
-        <w:t>mer</w:t>
-      </w:r>
-      <w:r>
-        <w:rPr>
-          <w:rFonts w:ascii="Cambria" w:hAnsi="Cambria" w:cs="Arial"/>
-        </w:rPr>
-        <w:t xml:space="preserve"> </w:t>
-      </w:r>
-      <w:r>
-        <w:rPr>
-          <w:rFonts w:ascii="Cambria" w:hAnsi="Cambria" w:cs="Arial"/>
-        </w:rPr>
-        <w:t>level was</w:t>
-      </w:r>
-      <w:r>
-        <w:rPr>
-          <w:rFonts w:ascii="Cambria" w:hAnsi="Cambria" w:cs="Arial"/>
-        </w:rPr>
-        <w:t xml:space="preserve"> the</w:t>
-      </w:r>
-      <w:r>
-        <w:rPr>
-          <w:rFonts w:ascii="Cambria" w:hAnsi="Cambria" w:cs="Arial"/>
-        </w:rPr>
-        <w:t xml:space="preserve"> CAAACCC</w:t>
-      </w:r>
-      <w:r>
-        <w:rPr>
-          <w:rFonts w:ascii="Cambria" w:hAnsi="Cambria" w:cs="Arial"/>
-        </w:rPr>
-        <w:t>→</w:t>
-      </w:r>
-      <w:r>
-        <w:rPr>
-          <w:rFonts w:ascii="Cambria" w:hAnsi="Cambria" w:cs="Arial"/>
-        </w:rPr>
-        <w:t>C</w:t>
-      </w:r>
-      <w:r>
-        <w:rPr>
-          <w:rFonts w:ascii="Cambria" w:hAnsi="Cambria" w:cs="Arial"/>
-        </w:rPr>
-        <w:t xml:space="preserve"> substitution</w:t>
-      </w:r>
-      <w:r>
-        <w:rPr>
-          <w:rFonts w:ascii="Cambria" w:hAnsi="Cambria" w:cs="Arial"/>
-        </w:rPr>
-        <w:t xml:space="preserve"> (</w:t>
-      </w:r>
-      <w:r>
-        <w:rPr>
-          <w:rFonts w:ascii="Cambria" w:hAnsi="Cambria" w:cs="Arial"/>
-        </w:rPr>
-        <w:t>H</w:t>
-      </w:r>
-      <w:r>
-        <w:rPr>
-          <w:rFonts w:ascii="Cambria" w:hAnsi="Cambria" w:cs="Arial"/>
-        </w:rPr>
-        <w:t xml:space="preserve">omogeneity test </w:t>
-      </w:r>
-      <w:proofErr w:type="spellStart"/>
-      <w:r>
-        <w:rPr>
-          <w:rFonts w:ascii="Cambria" w:hAnsi="Cambria" w:cs="Arial"/>
-        </w:rPr>
-        <w:t>P</w:t>
-      </w:r>
-      <w:r>
-        <w:rPr>
-          <w:rFonts w:ascii="Cambria" w:hAnsi="Cambria" w:cs="Arial"/>
-          <w:vertAlign w:val="subscript"/>
-        </w:rPr>
-        <w:t>ordered</w:t>
-      </w:r>
-      <w:proofErr w:type="spellEnd"/>
-      <w:r>
-        <w:rPr>
-          <w:rFonts w:ascii="Cambria" w:hAnsi="Cambria" w:cs="Arial"/>
-        </w:rPr>
-        <w:t xml:space="preserve"> </w:t>
-      </w:r>
-      <w:r>
-        <w:rPr>
-          <w:rFonts w:ascii="Cambria" w:hAnsi="Cambria" w:cs="Arial"/>
-        </w:rPr>
-        <w:t xml:space="preserve">= </w:t>
-      </w:r>
-      <w:r>
-        <w:rPr>
-          <w:rFonts w:ascii="Cambria" w:hAnsi="Cambria" w:cs="Arial"/>
-        </w:rPr>
-        <w:t>3</w:t>
-      </w:r>
-      <w:r>
-        <w:rPr>
-          <w:rFonts w:ascii="Cambria" w:hAnsi="Cambria" w:cs="Arial"/>
-        </w:rPr>
-        <w:t xml:space="preserve"> x </w:t>
-      </w:r>
-      <w:r>
-        <w:rPr>
-          <w:rFonts w:ascii="Cambria" w:hAnsi="Cambria" w:cs="Arial"/>
-        </w:rPr>
-        <w:t>10</w:t>
-      </w:r>
-      <w:r>
-        <w:rPr>
-          <w:rFonts w:ascii="Cambria" w:hAnsi="Cambria" w:cs="Arial"/>
-          <w:vertAlign w:val="superscript"/>
-        </w:rPr>
-        <w:t>-3</w:t>
-      </w:r>
-      <w:r>
-        <w:rPr>
-          <w:rFonts w:ascii="Cambria" w:hAnsi="Cambria" w:cs="Arial"/>
-          <w:vertAlign w:val="superscript"/>
-        </w:rPr>
-        <w:t>9</w:t>
-      </w:r>
-      <w:r>
-        <w:rPr>
-          <w:rFonts w:ascii="Cambria" w:hAnsi="Cambria" w:cs="Arial"/>
-        </w:rPr>
-        <w:t xml:space="preserve">, </w:t>
-      </w:r>
-      <w:r>
-        <w:rPr>
-          <w:rFonts w:ascii="Cambria" w:hAnsi="Cambria" w:cs="Arial"/>
-          <w:b/>
-        </w:rPr>
-        <w:t>F</w:t>
-      </w:r>
-      <w:r>
-        <w:rPr>
-          <w:rFonts w:ascii="Cambria" w:hAnsi="Cambria" w:cs="Arial"/>
-          <w:b/>
-        </w:rPr>
-        <w:t>igure 4</w:t>
-      </w:r>
-      <w:r>
-        <w:rPr>
-          <w:rFonts w:ascii="Cambria" w:hAnsi="Cambria" w:cs="Arial"/>
-        </w:rPr>
-        <w:t>)</w:t>
-      </w:r>
-      <w:r>
-        <w:rPr>
-          <w:rFonts w:ascii="Cambria" w:hAnsi="Cambria" w:cs="Arial"/>
-        </w:rPr>
-        <w:t xml:space="preserve"> </w:t>
-      </w:r>
-      <w:r>
-        <w:rPr>
-          <w:rFonts w:ascii="Cambria" w:hAnsi="Cambria" w:cs="Arial"/>
-        </w:rPr>
-        <w:t>corresponding</w:t>
-      </w:r>
-      <w:r>
-        <w:rPr>
-          <w:rFonts w:ascii="Cambria" w:hAnsi="Cambria" w:cs="Arial"/>
-        </w:rPr>
-        <w:t xml:space="preserve"> to </w:t>
-      </w:r>
-      <w:r>
-        <w:rPr>
-          <w:rFonts w:ascii="Cambria" w:hAnsi="Cambria" w:cs="Arial"/>
-        </w:rPr>
-        <w:t>one of the</w:t>
-      </w:r>
-      <w:r>
-        <w:rPr>
-          <w:rFonts w:ascii="Cambria" w:hAnsi="Cambria" w:cs="Arial"/>
-        </w:rPr>
-        <w:t xml:space="preserve"> </w:t>
-      </w:r>
-      <w:r>
-        <w:rPr>
-          <w:rFonts w:ascii="Cambria" w:hAnsi="Cambria" w:cs="Arial"/>
-        </w:rPr>
-        <w:t>Japanese</w:t>
-      </w:r>
-      <w:r>
-        <w:rPr>
-          <w:rFonts w:ascii="Cambria" w:hAnsi="Cambria" w:cs="Arial"/>
-        </w:rPr>
-        <w:t>-enriched</w:t>
-      </w:r>
-      <w:r>
-        <w:rPr>
-          <w:rFonts w:ascii="Cambria" w:hAnsi="Cambria" w:cs="Arial"/>
-        </w:rPr>
-        <w:t xml:space="preserve"> 7</w:t>
-      </w:r>
-      <w:r>
-        <w:rPr>
-          <w:rFonts w:ascii="Cambria" w:hAnsi="Cambria" w:cs="Arial"/>
-        </w:rPr>
-        <w:t>-</w:t>
-      </w:r>
-      <w:r>
-        <w:rPr>
-          <w:rFonts w:ascii="Cambria" w:hAnsi="Cambria" w:cs="Arial"/>
-        </w:rPr>
-        <w:t xml:space="preserve">mers </w:t>
-      </w:r>
-      <w:r>
-        <w:rPr>
-          <w:rFonts w:ascii="Cambria" w:hAnsi="Cambria" w:cs="Arial"/>
-        </w:rPr>
-        <w:t xml:space="preserve">we </w:t>
-      </w:r>
-      <w:r>
-        <w:rPr>
-          <w:rFonts w:ascii="Cambria" w:hAnsi="Cambria" w:cs="Arial"/>
-        </w:rPr>
-        <w:t>identified</w:t>
-      </w:r>
-      <w:r>
-        <w:rPr>
-          <w:rFonts w:ascii="Cambria" w:hAnsi="Cambria" w:cs="Arial"/>
-        </w:rPr>
-        <w:t xml:space="preserve"> above</w:t>
-      </w:r>
-      <w:r>
-        <w:rPr>
-          <w:rFonts w:ascii="Cambria" w:hAnsi="Cambria" w:cs="Arial"/>
-        </w:rPr>
-        <w:t xml:space="preserve"> (</w:t>
-      </w:r>
-      <w:r>
-        <w:rPr>
-          <w:rFonts w:ascii="Cambria" w:hAnsi="Cambria" w:cs="Arial"/>
-          <w:b/>
-        </w:rPr>
-        <w:t>Figure 3A</w:t>
-      </w:r>
-      <w:r>
-        <w:rPr>
-          <w:rFonts w:ascii="Cambria" w:hAnsi="Cambria" w:cs="Arial"/>
-        </w:rPr>
-        <w:t>)</w:t>
-      </w:r>
-      <w:r>
-        <w:rPr>
-          <w:rFonts w:ascii="Cambria" w:hAnsi="Cambria" w:cs="Arial"/>
-        </w:rPr>
-        <w:t>.</w:t>
-      </w:r>
-      <w:r>
-        <w:rPr>
-          <w:rFonts w:ascii="Cambria" w:hAnsi="Cambria" w:cs="Arial"/>
-        </w:rPr>
-        <w:t xml:space="preserve"> In total</w:t>
-      </w:r>
-      <w:r>
-        <w:rPr>
-          <w:rFonts w:ascii="Cambria" w:hAnsi="Cambria" w:cs="Arial"/>
-        </w:rPr>
-        <w:t>, 4 of the 2</w:t>
-      </w:r>
-      <w:r>
-        <w:rPr>
-          <w:rFonts w:ascii="Cambria" w:hAnsi="Cambria" w:cs="Arial"/>
-        </w:rPr>
-        <w:t>2</w:t>
-      </w:r>
-      <w:r>
-        <w:rPr>
-          <w:rFonts w:ascii="Cambria" w:hAnsi="Cambria" w:cs="Arial"/>
-        </w:rPr>
-        <w:t xml:space="preserve"> </w:t>
-      </w:r>
-      <w:r>
-        <w:rPr>
-          <w:rFonts w:ascii="Cambria" w:hAnsi="Cambria" w:cs="Arial"/>
-        </w:rPr>
-        <w:t xml:space="preserve">previously unreported significant </w:t>
-      </w:r>
-      <w:r>
-        <w:rPr>
-          <w:rFonts w:ascii="Cambria" w:hAnsi="Cambria" w:cs="Arial"/>
-        </w:rPr>
-        <w:t>7</w:t>
-      </w:r>
-      <w:r>
-        <w:rPr>
-          <w:rFonts w:ascii="Cambria" w:hAnsi="Cambria" w:cs="Arial"/>
-        </w:rPr>
-        <w:t>-</w:t>
-      </w:r>
-      <w:r>
-        <w:rPr>
-          <w:rFonts w:ascii="Cambria" w:hAnsi="Cambria" w:cs="Arial"/>
-        </w:rPr>
         <w:t xml:space="preserve">mer polymorphisms were one of the </w:t>
       </w:r>
       <w:r>
         <w:rPr>
           <w:rFonts w:ascii="Cambria" w:hAnsi="Cambria" w:cs="Arial"/>
         </w:rPr>
-        <w:t>fourteen</w:t>
-      </w:r>
-      <w:r>
-        <w:rPr>
-          <w:rFonts w:ascii="Cambria" w:hAnsi="Cambria" w:cs="Arial"/>
-        </w:rPr>
-        <w:t xml:space="preserve"> </w:t>
+        <w:t xml:space="preserve">fourteen </w:t>
       </w:r>
       <w:r>
         <w:rPr>
@@ -10379,7 +10350,7 @@
           <w:b/>
         </w:rPr>
       </w:pPr>
-      <w:commentRangeStart w:id="20"/>
+      <w:commentRangeStart w:id="22"/>
       <w:r>
         <w:rPr>
           <w:rFonts w:ascii="Cambria" w:hAnsi="Cambria" w:cs="Arial"/>
@@ -10961,12 +10932,12 @@
         </w:rPr>
         <w:t>Then we did some other stuff to show that our model is interesting and good…</w:t>
       </w:r>
-      <w:commentRangeEnd w:id="20"/>
+      <w:commentRangeEnd w:id="22"/>
       <w:r>
         <w:rPr>
           <w:rStyle w:val="CommentReference"/>
         </w:rPr>
-        <w:commentReference w:id="20"/>
+        <w:commentReference w:id="22"/>
       </w:r>
     </w:p>
     <w:p>
@@ -11087,7 +11058,7 @@
         <w:rPr>
           <w:rFonts w:ascii="Cambria" w:hAnsi="Cambria" w:cs="Arial"/>
         </w:rPr>
-        <w:instrText>ADDIN CSL_CITATION { "citationItems" : [ { "id" : "ITEM-1", "itemData" : { "DOI" : "10.1371/journal.pgen.1006581", "ISSN" : "1553-7404", "author" : [ { "dropping-particle" : "", "family" : "Mathieson", "given" : "Iain", "non-dropping-particle" : "", "parse-names" : false, "suffix" : "" }, { "dropping-particle" : "", "family" : "Reich", "given" : "David", "non-dropping-particle" : "", "parse-names" : false, "suffix" : "" }, { "dropping-particle" : "", "family" : "Gansauge", "given" : "MT", "non-dropping-particle" : "", "parse-names" : false, "suffix" : "" }, { "dropping-particle" : "", "family" : "Li", "given" : "H", "non-dropping-particle" : "", "parse-names" : false, "suffix" : "" }, { "dropping-particle" : "", "family" : "Racimo", "given" : "F", "non-dropping-particle" : "", "parse-names" : false, "suffix" : "" }, { "dropping-particle" : "", "family" : "Mallick", "given" : "S", "non-dropping-particle" : "", "parse-names" : false, "suffix" : "" } ], "container-title" : "PLOS Genetics", "editor" : [ { "dropping-particle" : "", "family" : "Girirajan", "given" : "Santhosh", "non-dropping-particle" : "", "parse-names" : false, "suffix" : "" } ], "id" : "ITEM-1", "issue" : "2", "issued" : { "date-parts" : [ [ "2017", "2", "1" ] ] }, "page" : "e1006581", "publisher" : "Public Library of Science", "title" : "Differences in the rare variant spectrum among human populations", "type" : "article-journal", "volume" : "13" }, "uris" : [ "http://www.mendeley.com/documents/?uuid=d44a75c8-5533-3970-9b8b-9b93e4f15767" ] }, { "id" : "ITEM-2", "itemData" : { "DOI" : "10.1093/nar/gku1075", "ISSN" : "0305-1048", "author" : [ { "dropping-particle" : "", "family" : "Forbes", "given" : "S. A.", "non-dropping-particle" : "", "parse-names" : false, "suffix" : "" }, { "dropping-particle" : "", "family" : "Beare", "given" : "D.", "non-dropping-particle" : "", "parse-names" : false, "suffix" : "" }, { "dropping-particle" : "", "family" : "Gunasekaran", "given" : "P.", "non-dropping-particle" : "", "parse-names" : false, "suffix" : "" }, { "dropping-particle" : "", "family" : "Leung", "given" : "K.", "non-dropping-particle" : "", "parse-names" : false, "suffix" : "" }, { "dropping-particle" : "", "family" : "Bindal", "given" : "N.", "non-dropping-particle" : "", "parse-names" : false, "suffix" : "" }, { "dropping-particle" : "", "family" : "Boutselakis", "given" : "H.", "non-dropping-particle" : "", "parse-names" : false, "suffix" : "" }, { "dropping-particle" : "", "family" : "Ding", "given" : "M.", "non-dropping-particle" : "", "parse-names" : false, "suffix" : "" }, { "dropping-particle" : "", "family" : "Bamford", "given" : "S.", "non-dropping-particle" : "", "parse-names" : false, "suffix" : "" }, { "dropping-particle" : "", "family" : "Cole", "given" : "C.", "non-dropping-particle" : "", "parse-names" : false, "suffix" : "" }, { "dropping-particle" : "", "family" : "Ward", "given" : "S.", "non-dropping-particle" : "", "parse-names" : false, "suffix" : "" }, { "dropping-particle" : "", "family" : "Kok", "given" : "C. Y.", "non-dropping-particle" : "", "parse-names" : false, "suffix" : "" }, { "dropping-particle" : "", "family" : "Jia", "given" : "M.", "non-dropping-particle" : "", "parse-names" : false, "suffix" : "" }, { "dropping-particle" : "", "family" : "De", "given" : "T.", "non-dropping-particle" : "", "parse-names" : false, "suffix" : "" }, { "dropping-particle" : "", "family" : "Teague", "given" : "J. W.", "non-dropping-particle" : "", "parse-names" : false, "suffix" : "" }, { "dropping-particle" : "", "family" : "Stratton", "given" : "M. R.", "non-dropping-particle" : "", "parse-names" : false, "suffix" : "" }, { "dropping-particle" : "", "family" : "McDermott", "given" : "U.", "non-dropping-particle" : "", "parse-names" : false, "suffix" : "" }, { "dropping-particle" : "", "family" : "Campbell", "given" : "P. J.", "non-dropping-particle" : "", "parse-names" : false, "suffix" : "" } ], "container-title" : "Nucleic Acids Research", "id" : "ITEM-2", "issue" : "D1", "issued" : { "date-parts" : [ [ "2015", "1", "28" ] ] }, "page" : "D805-D811", "publisher" : "Oxford University Press", "title" : "COSMIC: exploring the world's knowledge of somatic mutations in human cancer", "type" : "article-journal", "volume" : "43" }, "uris" : [ "http://www.mendeley.com/documents/?uuid=6df6c9f5-ce1b-3766-a4dc-d2affa5f721e" ] } ], "mendeley" : { "formattedCitation" : "&lt;sup&gt;4,10&lt;/sup&gt;", "plainTextFormattedCitation" : "4,10", "previouslyFormattedCitation" : "&lt;sup&gt;4,10&lt;/sup&gt;" }, "properties" : { "noteIndex" : 0 }, "schema" : "https://github.com/citation-style-language/schema/raw/master/csl-citation.json" }</w:instrText>
+        <w:instrText>ADDIN CSL_CITATION { "citationItems" : [ { "id" : "ITEM-1", "itemData" : { "DOI" : "10.1371/journal.pgen.1006581", "ISSN" : "1553-7404", "author" : [ { "dropping-particle" : "", "family" : "Mathieson", "given" : "Iain", "non-dropping-particle" : "", "parse-names" : false, "suffix" : "" }, { "dropping-particle" : "", "family" : "Reich", "given" : "David", "non-dropping-particle" : "", "parse-names" : false, "suffix" : "" }, { "dropping-particle" : "", "family" : "Gansauge", "given" : "MT", "non-dropping-particle" : "", "parse-names" : false, "suffix" : "" }, { "dropping-particle" : "", "family" : "Li", "given" : "H", "non-dropping-particle" : "", "parse-names" : false, "suffix" : "" }, { "dropping-particle" : "", "family" : "Racimo", "given" : "F", "non-dropping-particle" : "", "parse-names" : false, "suffix" : "" }, { "dropping-particle" : "", "family" : "Mallick", "given" : "S", "non-dropping-particle" : "", "parse-names" : false, "suffix" : "" } ], "container-title" : "PLOS Genetics", "editor" : [ { "dropping-particle" : "", "family" : "Girirajan", "given" : "Santhosh", "non-dropping-particle" : "", "parse-names" : false, "suffix" : "" } ], "id" : "ITEM-1", "issue" : "2", "issued" : { "date-parts" : [ [ "2017", "2", "1" ] ] }, "page" : "e1006581", "publisher" : "Public Library of Science", "title" : "Differences in the rare variant spectrum among human populations", "type" : "article-journal", "volume" : "13" }, "uris" : [ "http://www.mendeley.com/documents/?uuid=d44a75c8-5533-3970-9b8b-9b93e4f15767" ] }, { "id" : "ITEM-2", "itemData" : { "DOI" : "10.1093/nar/gku1075", "ISSN" : "0305-1048", "author" : [ { "dropping-particle" : "", "family" : "Forbes", "given" : "S. A.", "non-dropping-particle" : "", "parse-names" : false, "suffix" : "" }, { "dropping-particle" : "", "family" : "Beare", "given" : "D.", "non-dropping-particle" : "", "parse-names" : false, "suffix" : "" }, { "dropping-particle" : "", "family" : "Gunasekaran", "given" : "P.", "non-dropping-particle" : "", "parse-names" : false, "suffix" : "" }, { "dropping-particle" : "", "family" : "Leung", "given" : "K.", "non-dropping-particle" : "", "parse-names" : false, "suffix" : "" }, { "dropping-particle" : "", "family" : "Bindal", "given" : "N.", "non-dropping-particle" : "", "parse-names" : false, "suffix" : "" }, { "dropping-particle" : "", "family" : "Boutselakis", "given" : "H.", "non-dropping-particle" : "", "parse-names" : false, "suffix" : "" }, { "dropping-particle" : "", "family" : "Ding", "given" : "M.", "non-dropping-particle" : "", "parse-names" : false, "suffix" : "" }, { "dropping-particle" : "", "family" : "Bamford", "given" : "S.", "non-dropping-particle" : "", "parse-names" : false, "suffix" : "" }, { "dropping-particle" : "", "family" : "Cole", "given" : "C.", "non-dropping-particle" : "", "parse-names" : false, "suffix" : "" }, { "dropping-particle" : "", "family" : "Ward", "given" : "S.", "non-dropping-particle" : "", "parse-names" : false, "suffix" : "" }, { "dropping-particle" : "", "family" : "Kok", "given" : "C. Y.", "non-dropping-particle" : "", "parse-names" : false, "suffix" : "" }, { "dropping-particle" : "", "family" : "Jia", "given" : "M.", "non-dropping-particle" : "", "parse-names" : false, "suffix" : "" }, { "dropping-particle" : "", "family" : "De", "given" : "T.", "non-dropping-particle" : "", "parse-names" : false, "suffix" : "" }, { "dropping-particle" : "", "family" : "Teague", "given" : "J. W.", "non-dropping-particle" : "", "parse-names" : false, "suffix" : "" }, { "dropping-particle" : "", "family" : "Stratton", "given" : "M. R.", "non-dropping-particle" : "", "parse-names" : false, "suffix" : "" }, { "dropping-particle" : "", "family" : "McDermott", "given" : "U.", "non-dropping-particle" : "", "parse-names" : false, "suffix" : "" }, { "dropping-particle" : "", "family" : "Campbell", "given" : "P. J.", "non-dropping-particle" : "", "parse-names" : false, "suffix" : "" } ], "container-title" : "Nucleic Acids Research", "id" : "ITEM-2", "issue" : "D1", "issued" : { "date-parts" : [ [ "2015", "1", "28" ] ] }, "page" : "D805-D811", "publisher" : "Oxford University Press", "title" : "COSMIC: exploring the world's knowledge of somatic mutations in human cancer", "type" : "article-journal", "volume" : "43" }, "uris" : [ "http://www.mendeley.com/documents/?uuid=6df6c9f5-ce1b-3766-a4dc-d2affa5f721e" ] } ], "mendeley" : { "formattedCitation" : "&lt;sup&gt;5,10&lt;/sup&gt;", "plainTextFormattedCitation" : "5,10", "previouslyFormattedCitation" : "&lt;sup&gt;4,10&lt;/sup&gt;" }, "properties" : { "noteIndex" : 0 }, "schema" : "https://github.com/citation-style-language/schema/raw/master/csl-citation.json" }</w:instrText>
       </w:r>
       <w:r>
         <w:rPr>
@@ -11101,7 +11072,7 @@
           <w:noProof/>
           <w:vertAlign w:val="superscript"/>
         </w:rPr>
-        <w:t>4,10</w:t>
+        <w:t>5,10</w:t>
       </w:r>
       <w:r>
         <w:rPr>
@@ -11125,7 +11096,7 @@
         <w:rPr>
           <w:rFonts w:ascii="Cambria" w:hAnsi="Cambria" w:cs="Arial"/>
         </w:rPr>
-        <w:instrText>ADDIN CSL_CITATION { "citationItems" : [ { "id" : "ITEM-1", "itemData" : { "DOI" : "10.1371/journal.pgen.1006581", "ISSN" : "1553-7404", "author" : [ { "dropping-particle" : "", "family" : "Mathieson", "given" : "Iain", "non-dropping-particle" : "", "parse-names" : false, "suffix" : "" }, { "dropping-particle" : "", "family" : "Reich", "given" : "David", "non-dropping-particle" : "", "parse-names" : false, "suffix" : "" }, { "dropping-particle" : "", "family" : "Gansauge", "given" : "MT", "non-dropping-particle" : "", "parse-names" : false, "suffix" : "" }, { "dropping-particle" : "", "family" : "Li", "given" : "H", "non-dropping-particle" : "", "parse-names" : false, "suffix" : "" }, { "dropping-particle" : "", "family" : "Racimo", "given" : "F", "non-dropping-particle" : "", "parse-names" : false, "suffix" : "" }, { "dropping-particle" : "", "family" : "Mallick", "given" : "S", "non-dropping-particle" : "", "parse-names" : false, "suffix" : "" } ], "container-title" : "PLOS Genetics", "editor" : [ { "dropping-particle" : "", "family" : "Girirajan", "given" : "Santhosh", "non-dropping-particle" : "", "parse-names" : false, "suffix" : "" } ], "id" : "ITEM-1", "issue" : "2", "issued" : { "date-parts" : [ [ "2017", "2", "1" ] ] }, "page" : "e1006581", "publisher" : "Public Library of Science", "title" : "Differences in the rare variant spectrum among human populations", "type" : "article-journal", "volume" : "13" }, "uris" : [ "http://www.mendeley.com/documents/?uuid=d44a75c8-5533-3970-9b8b-9b93e4f15767" ] } ], "mendeley" : { "formattedCitation" : "&lt;sup&gt;4&lt;/sup&gt;", "plainTextFormattedCitation" : "4", "previouslyFormattedCitation" : "&lt;sup&gt;4&lt;/sup&gt;" }, "properties" : { "noteIndex" : 0 }, "schema" : "https://github.com/citation-style-language/schema/raw/master/csl-citation.json" }</w:instrText>
+        <w:instrText>ADDIN CSL_CITATION { "citationItems" : [ { "id" : "ITEM-1", "itemData" : { "DOI" : "10.1371/journal.pgen.1006581", "ISSN" : "1553-7404", "author" : [ { "dropping-particle" : "", "family" : "Mathieson", "given" : "Iain", "non-dropping-particle" : "", "parse-names" : false, "suffix" : "" }, { "dropping-particle" : "", "family" : "Reich", "given" : "David", "non-dropping-particle" : "", "parse-names" : false, "suffix" : "" }, { "dropping-particle" : "", "family" : "Gansauge", "given" : "MT", "non-dropping-particle" : "", "parse-names" : false, "suffix" : "" }, { "dropping-particle" : "", "family" : "Li", "given" : "H", "non-dropping-particle" : "", "parse-names" : false, "suffix" : "" }, { "dropping-particle" : "", "family" : "Racimo", "given" : "F", "non-dropping-particle" : "", "parse-names" : false, "suffix" : "" }, { "dropping-particle" : "", "family" : "Mallick", "given" : "S", "non-dropping-particle" : "", "parse-names" : false, "suffix" : "" } ], "container-title" : "PLOS Genetics", "editor" : [ { "dropping-particle" : "", "family" : "Girirajan", "given" : "Santhosh", "non-dropping-particle" : "", "parse-names" : false, "suffix" : "" } ], "id" : "ITEM-1", "issue" : "2", "issued" : { "date-parts" : [ [ "2017", "2", "1" ] ] }, "page" : "e1006581", "publisher" : "Public Library of Science", "title" : "Differences in the rare variant spectrum among human populations", "type" : "article-journal", "volume" : "13" }, "uris" : [ "http://www.mendeley.com/documents/?uuid=d44a75c8-5533-3970-9b8b-9b93e4f15767" ] } ], "mendeley" : { "formattedCitation" : "&lt;sup&gt;5&lt;/sup&gt;", "plainTextFormattedCitation" : "5", "previouslyFormattedCitation" : "&lt;sup&gt;4&lt;/sup&gt;" }, "properties" : { "noteIndex" : 0 }, "schema" : "https://github.com/citation-style-language/schema/raw/master/csl-citation.json" }</w:instrText>
       </w:r>
       <w:r>
         <w:rPr>
@@ -11139,7 +11110,7 @@
           <w:noProof/>
           <w:vertAlign w:val="superscript"/>
         </w:rPr>
-        <w:t>4</w:t>
+        <w:t>5</w:t>
       </w:r>
       <w:r>
         <w:rPr>
@@ -11191,7 +11162,7 @@
         <w:rPr>
           <w:rFonts w:ascii="Cambria" w:hAnsi="Cambria" w:cs="Arial"/>
         </w:rPr>
-        <w:instrText>ADDIN CSL_CITATION { "citationItems" : [ { "id" : "ITEM-1", "itemData" : { "DOI" : "10.7554/eLife.24284", "ISSN" : "2050-084X", "PMID" : "28440220", "abstract" : "&lt;p&gt;DNA is a remarkably precise medium for copying and storing biological information. This high fidelity results from the action of hundreds of genes involved in replication, proofreading, and damage repair. Evolutionary theory suggests that in such a system, selection has limited ability to remove genetic variants that change mutation rates by small amounts or in specific sequence contexts. Consistent with this, using SNV variation as a proxy for mutational input, we report here that mutational spectra differ substantially among species, human continental groups and even some closely related populations. Close examination of one signal, an increased TCC?TTC mutation rate in Europeans, indicates a burst of mutations from about 15,000 to 2000 years ago, perhaps due to the appearance, drift, and ultimate elimination of a genetic modifier of mutation rate. Our results suggest that mutation rates can evolve markedly over short evolutionary timescales and suggest the possibility of mapping mutational modifiers.&lt;/p&gt;", "author" : [ { "dropping-particle" : "", "family" : "Harris", "given" : "Kelley", "non-dropping-particle" : "", "parse-names" : false, "suffix" : "" }, { "dropping-particle" : "", "family" : "Pritchard", "given" : "Jonathan K", "non-dropping-particle" : "", "parse-names" : false, "suffix" : "" } ], "container-title" : "eLife", "id" : "ITEM-1", "issued" : { "date-parts" : [ [ "2017", "4", "25" ] ] }, "title" : "Rapid evolution of the human mutation spectrum", "type" : "article-journal", "volume" : "6" }, "uris" : [ "http://www.mendeley.com/documents/?uuid=da87ea71-b541-380a-8b34-25f63265c4b9" ] }, { "id" : "ITEM-2", "itemData" : { "DOI" : "10.1371/journal.pgen.1006581", "ISSN" : "1553-7404", "author" : [ { "dropping-particle" : "", "family" : "Mathieson", "given" : "Iain", "non-dropping-particle" : "", "parse-names" : false, "suffix" : "" }, { "dropping-particle" : "", "family" : "Reich", "given" : "David", "non-dropping-particle" : "", "parse-names" : false, "suffix" : "" }, { "dropping-particle" : "", "family" : "Gansauge", "given" : "MT", "non-dropping-particle" : "", "parse-names" : false, "suffix" : "" }, { "dropping-particle" : "", "family" : "Li", "given" : "H", "non-dropping-particle" : "", "parse-names" : false, "suffix" : "" }, { "dropping-particle" : "", "family" : "Racimo", "given" : "F", "non-dropping-particle" : "", "parse-names" : false, "suffix" : "" }, { "dropping-particle" : "", "family" : "Mallick", "given" : "S", "non-dropping-particle" : "", "parse-names" : false, "suffix" : "" } ], "container-title" : "PLOS Genetics", "editor" : [ { "dropping-particle" : "", "family" : "Girirajan", "given" : "Santhosh", "non-dropping-particle" : "", "parse-names" : false, "suffix" : "" } ], "id" : "ITEM-2", "issue" : "2", "issued" : { "date-parts" : [ [ "2017", "2", "1" ] ] }, "page" : "e1006581", "publisher" : "Public Library of Science", "title" : "Differences in the rare variant spectrum among human populations", "type" : "article-journal", "volume" : "13" }, "uris" : [ "http://www.mendeley.com/documents/?uuid=d44a75c8-5533-3970-9b8b-9b93e4f15767" ] } ], "mendeley" : { "formattedCitation" : "&lt;sup&gt;4,5&lt;/sup&gt;", "plainTextFormattedCitation" : "4,5", "previouslyFormattedCitation" : "&lt;sup&gt;4,5&lt;/sup&gt;" }, "properties" : { "noteIndex" : 0 }, "schema" : "https://github.com/citation-style-language/schema/raw/master/csl-citation.json" }</w:instrText>
+        <w:instrText>ADDIN CSL_CITATION { "citationItems" : [ { "id" : "ITEM-1", "itemData" : { "DOI" : "10.7554/eLife.24284", "ISSN" : "2050-084X", "PMID" : "28440220", "abstract" : "&lt;p&gt;DNA is a remarkably precise medium for copying and storing biological information. This high fidelity results from the action of hundreds of genes involved in replication, proofreading, and damage repair. Evolutionary theory suggests that in such a system, selection has limited ability to remove genetic variants that change mutation rates by small amounts or in specific sequence contexts. Consistent with this, using SNV variation as a proxy for mutational input, we report here that mutational spectra differ substantially among species, human continental groups and even some closely related populations. Close examination of one signal, an increased TCC?TTC mutation rate in Europeans, indicates a burst of mutations from about 15,000 to 2000 years ago, perhaps due to the appearance, drift, and ultimate elimination of a genetic modifier of mutation rate. Our results suggest that mutation rates can evolve markedly over short evolutionary timescales and suggest the possibility of mapping mutational modifiers.&lt;/p&gt;", "author" : [ { "dropping-particle" : "", "family" : "Harris", "given" : "Kelley", "non-dropping-particle" : "", "parse-names" : false, "suffix" : "" }, { "dropping-particle" : "", "family" : "Pritchard", "given" : "Jonathan K", "non-dropping-particle" : "", "parse-names" : false, "suffix" : "" } ], "container-title" : "eLife", "id" : "ITEM-1", "issued" : { "date-parts" : [ [ "2017", "4", "25" ] ] }, "title" : "Rapid evolution of the human mutation spectrum", "type" : "article-journal", "volume" : "6" }, "uris" : [ "http://www.mendeley.com/documents/?uuid=da87ea71-b541-380a-8b34-25f63265c4b9" ] }, { "id" : "ITEM-2", "itemData" : { "DOI" : "10.1371/journal.pgen.1006581", "ISSN" : "1553-7404", "author" : [ { "dropping-particle" : "", "family" : "Mathieson", "given" : "Iain", "non-dropping-particle" : "", "parse-names" : false, "suffix" : "" }, { "dropping-particle" : "", "family" : "Reich", "given" : "David", "non-dropping-particle" : "", "parse-names" : false, "suffix" : "" }, { "dropping-particle" : "", "family" : "Gansauge", "given" : "MT", "non-dropping-particle" : "", "parse-names" : false, "suffix" : "" }, { "dropping-particle" : "", "family" : "Li", "given" : "H", "non-dropping-particle" : "", "parse-names" : false, "suffix" : "" }, { "dropping-particle" : "", "family" : "Racimo", "given" : "F", "non-dropping-particle" : "", "parse-names" : false, "suffix" : "" }, { "dropping-particle" : "", "family" : "Mallick", "given" : "S", "non-dropping-particle" : "", "parse-names" : false, "suffix" : "" } ], "container-title" : "PLOS Genetics", "editor" : [ { "dropping-particle" : "", "family" : "Girirajan", "given" : "Santhosh", "non-dropping-particle" : "", "parse-names" : false, "suffix" : "" } ], "id" : "ITEM-2", "issue" : "2", "issued" : { "date-parts" : [ [ "2017", "2", "1" ] ] }, "page" : "e1006581", "publisher" : "Public Library of Science", "title" : "Differences in the rare variant spectrum among human populations", "type" : "article-journal", "volume" : "13" }, "uris" : [ "http://www.mendeley.com/documents/?uuid=d44a75c8-5533-3970-9b8b-9b93e4f15767" ] } ], "mendeley" : { "formattedCitation" : "&lt;sup&gt;5,6&lt;/sup&gt;", "plainTextFormattedCitation" : "5,6", "previouslyFormattedCitation" : "&lt;sup&gt;4,5&lt;/sup&gt;" }, "properties" : { "noteIndex" : 0 }, "schema" : "https://github.com/citation-style-language/schema/raw/master/csl-citation.json" }</w:instrText>
       </w:r>
       <w:r>
         <w:rPr>
@@ -11205,7 +11176,7 @@
           <w:noProof/>
           <w:vertAlign w:val="superscript"/>
         </w:rPr>
-        <w:t>4,5</w:t>
+        <w:t>5,6</w:t>
       </w:r>
       <w:r>
         <w:rPr>
@@ -11485,7 +11456,7 @@
         <w:rPr>
           <w:rFonts w:ascii="Cambria" w:hAnsi="Cambria" w:cs="Arial"/>
         </w:rPr>
-        <w:instrText>ADDIN CSL_CITATION { "citationItems" : [ { "id" : "ITEM-1", "itemData" : { "DOI" : "10.7554/eLife.24284", "ISSN" : "2050-084X", "PMID" : "28440220", "abstract" : "&lt;p&gt;DNA is a remarkably precise medium for copying and storing biological information. This high fidelity results from the action of hundreds of genes involved in replication, proofreading, and damage repair. Evolutionary theory suggests that in such a system, selection has limited ability to remove genetic variants that change mutation rates by small amounts or in specific sequence contexts. Consistent with this, using SNV variation as a proxy for mutational input, we report here that mutational spectra differ substantially among species, human continental groups and even some closely related populations. Close examination of one signal, an increased TCC?TTC mutation rate in Europeans, indicates a burst of mutations from about 15,000 to 2000 years ago, perhaps due to the appearance, drift, and ultimate elimination of a genetic modifier of mutation rate. Our results suggest that mutation rates can evolve markedly over short evolutionary timescales and suggest the possibility of mapping mutational modifiers.&lt;/p&gt;", "author" : [ { "dropping-particle" : "", "family" : "Harris", "given" : "Kelley", "non-dropping-particle" : "", "parse-names" : false, "suffix" : "" }, { "dropping-particle" : "", "family" : "Pritchard", "given" : "Jonathan K", "non-dropping-particle" : "", "parse-names" : false, "suffix" : "" } ], "container-title" : "eLife", "id" : "ITEM-1", "issued" : { "date-parts" : [ [ "2017", "4", "25" ] ] }, "title" : "Rapid evolution of the human mutation spectrum", "type" : "article-journal", "volume" : "6" }, "uris" : [ "http://www.mendeley.com/documents/?uuid=da87ea71-b541-380a-8b34-25f63265c4b9" ] } ], "mendeley" : { "formattedCitation" : "&lt;sup&gt;5&lt;/sup&gt;", "plainTextFormattedCitation" : "5", "previouslyFormattedCitation" : "&lt;sup&gt;5&lt;/sup&gt;" }, "properties" : { "noteIndex" : 0 }, "schema" : "https://github.com/citation-style-language/schema/raw/master/csl-citation.json" }</w:instrText>
+        <w:instrText>ADDIN CSL_CITATION { "citationItems" : [ { "id" : "ITEM-1", "itemData" : { "DOI" : "10.7554/eLife.24284", "ISSN" : "2050-084X", "PMID" : "28440220", "abstract" : "&lt;p&gt;DNA is a remarkably precise medium for copying and storing biological information. This high fidelity results from the action of hundreds of genes involved in replication, proofreading, and damage repair. Evolutionary theory suggests that in such a system, selection has limited ability to remove genetic variants that change mutation rates by small amounts or in specific sequence contexts. Consistent with this, using SNV variation as a proxy for mutational input, we report here that mutational spectra differ substantially among species, human continental groups and even some closely related populations. Close examination of one signal, an increased TCC?TTC mutation rate in Europeans, indicates a burst of mutations from about 15,000 to 2000 years ago, perhaps due to the appearance, drift, and ultimate elimination of a genetic modifier of mutation rate. Our results suggest that mutation rates can evolve markedly over short evolutionary timescales and suggest the possibility of mapping mutational modifiers.&lt;/p&gt;", "author" : [ { "dropping-particle" : "", "family" : "Harris", "given" : "Kelley", "non-dropping-particle" : "", "parse-names" : false, "suffix" : "" }, { "dropping-particle" : "", "family" : "Pritchard", "given" : "Jonathan K", "non-dropping-particle" : "", "parse-names" : false, "suffix" : "" } ], "container-title" : "eLife", "id" : "ITEM-1", "issued" : { "date-parts" : [ [ "2017", "4", "25" ] ] }, "title" : "Rapid evolution of the human mutation spectrum", "type" : "article-journal", "volume" : "6" }, "uris" : [ "http://www.mendeley.com/documents/?uuid=da87ea71-b541-380a-8b34-25f63265c4b9" ] } ], "mendeley" : { "formattedCitation" : "&lt;sup&gt;6&lt;/sup&gt;", "plainTextFormattedCitation" : "6", "previouslyFormattedCitation" : "&lt;sup&gt;5&lt;/sup&gt;" }, "properties" : { "noteIndex" : 0 }, "schema" : "https://github.com/citation-style-language/schema/raw/master/csl-citation.json" }</w:instrText>
       </w:r>
       <w:r>
         <w:rPr>
@@ -11499,7 +11470,7 @@
           <w:noProof/>
           <w:vertAlign w:val="superscript"/>
         </w:rPr>
-        <w:t>5</w:t>
+        <w:t>6</w:t>
       </w:r>
       <w:r>
         <w:rPr>
@@ -12170,7 +12141,7 @@
         <w:rPr>
           <w:rFonts w:ascii="Cambria" w:hAnsi="Cambria" w:cs="Arial"/>
         </w:rPr>
-        <w:instrText>ADDIN CSL_CITATION { "citationItems" : [ { "id" : "ITEM-1", "itemData" : { "DOI" : "10.1371/journal.pgen.1006581", "ISSN" : "1553-7404", "author" : [ { "dropping-particle" : "", "family" : "Mathieson", "given" : "Iain", "non-dropping-particle" : "", "parse-names" : false, "suffix" : "" }, { "dropping-particle" : "", "family" : "Reich", "given" : "David", "non-dropping-particle" : "", "parse-names" : false, "suffix" : "" }, { "dropping-particle" : "", "family" : "Gansauge", "given" : "MT", "non-dropping-particle" : "", "parse-names" : false, "suffix" : "" }, { "dropping-particle" : "", "family" : "Li", "given" : "H", "non-dropping-particle" : "", "parse-names" : false, "suffix" : "" }, { "dropping-particle" : "", "family" : "Racimo", "given" : "F", "non-dropping-particle" : "", "parse-names" : false, "suffix" : "" }, { "dropping-particle" : "", "family" : "Mallick", "given" : "S", "non-dropping-particle" : "", "parse-names" : false, "suffix" : "" } ], "container-title" : "PLOS Genetics", "editor" : [ { "dropping-particle" : "", "family" : "Girirajan", "given" : "Santhosh", "non-dropping-particle" : "", "parse-names" : false, "suffix" : "" } ], "id" : "ITEM-1", "issue" : "2", "issued" : { "date-parts" : [ [ "2017", "2", "1" ] ] }, "page" : "e1006581", "publisher" : "Public Library of Science", "title" : "Differences in the rare variant spectrum among human populations", "type" : "article-journal", "volume" : "13" }, "uris" : [ "http://www.mendeley.com/documents/?uuid=d44a75c8-5533-3970-9b8b-9b93e4f15767" ] }, { "id" : "ITEM-2", "itemData" : { "DOI" : "10.7554/eLife.24284", "ISSN" : "2050-084X", "PMID" : "28440220", "abstract" : "&lt;p&gt;DNA is a remarkably precise medium for copying and storing biological information. This high fidelity results from the action of hundreds of genes involved in replication, proofreading, and damage repair. Evolutionary theory suggests that in such a system, selection has limited ability to remove genetic variants that change mutation rates by small amounts or in specific sequence contexts. Consistent with this, using SNV variation as a proxy for mutational input, we report here that mutational spectra differ substantially among species, human continental groups and even some closely related populations. Close examination of one signal, an increased TCC?TTC mutation rate in Europeans, indicates a burst of mutations from about 15,000 to 2000 years ago, perhaps due to the appearance, drift, and ultimate elimination of a genetic modifier of mutation rate. Our results suggest that mutation rates can evolve markedly over short evolutionary timescales and suggest the possibility of mapping mutational modifiers.&lt;/p&gt;", "author" : [ { "dropping-particle" : "", "family" : "Harris", "given" : "Kelley", "non-dropping-particle" : "", "parse-names" : false, "suffix" : "" }, { "dropping-particle" : "", "family" : "Pritchard", "given" : "Jonathan K", "non-dropping-particle" : "", "parse-names" : false, "suffix" : "" } ], "container-title" : "eLife", "id" : "ITEM-2", "issued" : { "date-parts" : [ [ "2017", "4", "25" ] ] }, "title" : "Rapid evolution of the human mutation spectrum", "type" : "article-journal", "volume" : "6" }, "uris" : [ "http://www.mendeley.com/documents/?uuid=da87ea71-b541-380a-8b34-25f63265c4b9" ] } ], "mendeley" : { "formattedCitation" : "&lt;sup&gt;4,5&lt;/sup&gt;", "plainTextFormattedCitation" : "4,5", "previouslyFormattedCitation" : "&lt;sup&gt;4,5&lt;/sup&gt;" }, "properties" : { "noteIndex" : 0 }, "schema" : "https://github.com/citation-style-language/schema/raw/master/csl-citation.json" }</w:instrText>
+        <w:instrText>ADDIN CSL_CITATION { "citationItems" : [ { "id" : "ITEM-1", "itemData" : { "DOI" : "10.1371/journal.pgen.1006581", "ISSN" : "1553-7404", "author" : [ { "dropping-particle" : "", "family" : "Mathieson", "given" : "Iain", "non-dropping-particle" : "", "parse-names" : false, "suffix" : "" }, { "dropping-particle" : "", "family" : "Reich", "given" : "David", "non-dropping-particle" : "", "parse-names" : false, "suffix" : "" }, { "dropping-particle" : "", "family" : "Gansauge", "given" : "MT", "non-dropping-particle" : "", "parse-names" : false, "suffix" : "" }, { "dropping-particle" : "", "family" : "Li", "given" : "H", "non-dropping-particle" : "", "parse-names" : false, "suffix" : "" }, { "dropping-particle" : "", "family" : "Racimo", "given" : "F", "non-dropping-particle" : "", "parse-names" : false, "suffix" : "" }, { "dropping-particle" : "", "family" : "Mallick", "given" : "S", "non-dropping-particle" : "", "parse-names" : false, "suffix" : "" } ], "container-title" : "PLOS Genetics", "editor" : [ { "dropping-particle" : "", "family" : "Girirajan", "given" : "Santhosh", "non-dropping-particle" : "", "parse-names" : false, "suffix" : "" } ], "id" : "ITEM-1", "issue" : "2", "issued" : { "date-parts" : [ [ "2017", "2", "1" ] ] }, "page" : "e1006581", "publisher" : "Public Library of Science", "title" : "Differences in the rare variant spectrum among human populations", "type" : "article-journal", "volume" : "13" }, "uris" : [ "http://www.mendeley.com/documents/?uuid=d44a75c8-5533-3970-9b8b-9b93e4f15767" ] }, { "id" : "ITEM-2", "itemData" : { "DOI" : "10.7554/eLife.24284", "ISSN" : "2050-084X", "PMID" : "28440220", "abstract" : "&lt;p&gt;DNA is a remarkably precise medium for copying and storing biological information. This high fidelity results from the action of hundreds of genes involved in replication, proofreading, and damage repair. Evolutionary theory suggests that in such a system, selection has limited ability to remove genetic variants that change mutation rates by small amounts or in specific sequence contexts. Consistent with this, using SNV variation as a proxy for mutational input, we report here that mutational spectra differ substantially among species, human continental groups and even some closely related populations. Close examination of one signal, an increased TCC?TTC mutation rate in Europeans, indicates a burst of mutations from about 15,000 to 2000 years ago, perhaps due to the appearance, drift, and ultimate elimination of a genetic modifier of mutation rate. Our results suggest that mutation rates can evolve markedly over short evolutionary timescales and suggest the possibility of mapping mutational modifiers.&lt;/p&gt;", "author" : [ { "dropping-particle" : "", "family" : "Harris", "given" : "Kelley", "non-dropping-particle" : "", "parse-names" : false, "suffix" : "" }, { "dropping-particle" : "", "family" : "Pritchard", "given" : "Jonathan K", "non-dropping-particle" : "", "parse-names" : false, "suffix" : "" } ], "container-title" : "eLife", "id" : "ITEM-2", "issued" : { "date-parts" : [ [ "2017", "4", "25" ] ] }, "title" : "Rapid evolution of the human mutation spectrum", "type" : "article-journal", "volume" : "6" }, "uris" : [ "http://www.mendeley.com/documents/?uuid=da87ea71-b541-380a-8b34-25f63265c4b9" ] } ], "mendeley" : { "formattedCitation" : "&lt;sup&gt;5,6&lt;/sup&gt;", "plainTextFormattedCitation" : "5,6", "previouslyFormattedCitation" : "&lt;sup&gt;4,5&lt;/sup&gt;" }, "properties" : { "noteIndex" : 0 }, "schema" : "https://github.com/citation-style-language/schema/raw/master/csl-citation.json" }</w:instrText>
       </w:r>
       <w:r>
         <w:rPr>
@@ -12184,7 +12155,7 @@
           <w:noProof/>
           <w:vertAlign w:val="superscript"/>
         </w:rPr>
-        <w:t>4,5</w:t>
+        <w:t>5,6</w:t>
       </w:r>
       <w:r>
         <w:rPr>
@@ -12252,7 +12223,7 @@
         </w:rPr>
         <w:t xml:space="preserve"> </w:t>
       </w:r>
-      <w:commentRangeStart w:id="21"/>
+      <w:commentRangeStart w:id="23"/>
       <w:r>
         <w:rPr>
           <w:rFonts w:ascii="Cambria" w:hAnsi="Cambria" w:cs="Arial"/>
@@ -12269,7 +12240,7 @@
         <w:rPr>
           <w:rFonts w:ascii="Cambria" w:hAnsi="Cambria" w:cs="Arial"/>
         </w:rPr>
-        <w:instrText>ADDIN CSL_CITATION { "citationItems" : [ { "id" : "ITEM-1", "itemData" : { "DOI" : "10.7554/eLife.24284", "ISSN" : "2050-084X", "PMID" : "28440220", "abstract" : "&lt;p&gt;DNA is a remarkably precise medium for copying and storing biological information. This high fidelity results from the action of hundreds of genes involved in replication, proofreading, and damage repair. Evolutionary theory suggests that in such a system, selection has limited ability to remove genetic variants that change mutation rates by small amounts or in specific sequence contexts. Consistent with this, using SNV variation as a proxy for mutational input, we report here that mutational spectra differ substantially among species, human continental groups and even some closely related populations. Close examination of one signal, an increased TCC?TTC mutation rate in Europeans, indicates a burst of mutations from about 15,000 to 2000 years ago, perhaps due to the appearance, drift, and ultimate elimination of a genetic modifier of mutation rate. Our results suggest that mutation rates can evolve markedly over short evolutionary timescales and suggest the possibility of mapping mutational modifiers.&lt;/p&gt;", "author" : [ { "dropping-particle" : "", "family" : "Harris", "given" : "Kelley", "non-dropping-particle" : "", "parse-names" : false, "suffix" : "" }, { "dropping-particle" : "", "family" : "Pritchard", "given" : "Jonathan K", "non-dropping-particle" : "", "parse-names" : false, "suffix" : "" } ], "container-title" : "eLife", "id" : "ITEM-1", "issued" : { "date-parts" : [ [ "2017", "4", "25" ] ] }, "title" : "Rapid evolution of the human mutation spectrum", "type" : "article-journal", "volume" : "6" }, "uris" : [ "http://www.mendeley.com/documents/?uuid=da87ea71-b541-380a-8b34-25f63265c4b9" ] } ], "mendeley" : { "formattedCitation" : "&lt;sup&gt;5&lt;/sup&gt;", "plainTextFormattedCitation" : "5", "previouslyFormattedCitation" : "&lt;sup&gt;5&lt;/sup&gt;" }, "properties" : { "noteIndex" : 0 }, "schema" : "https://github.com/citation-style-language/schema/raw/master/csl-citation.json" }</w:instrText>
+        <w:instrText>ADDIN CSL_CITATION { "citationItems" : [ { "id" : "ITEM-1", "itemData" : { "DOI" : "10.7554/eLife.24284", "ISSN" : "2050-084X", "PMID" : "28440220", "abstract" : "&lt;p&gt;DNA is a remarkably precise medium for copying and storing biological information. This high fidelity results from the action of hundreds of genes involved in replication, proofreading, and damage repair. Evolutionary theory suggests that in such a system, selection has limited ability to remove genetic variants that change mutation rates by small amounts or in specific sequence contexts. Consistent with this, using SNV variation as a proxy for mutational input, we report here that mutational spectra differ substantially among species, human continental groups and even some closely related populations. Close examination of one signal, an increased TCC?TTC mutation rate in Europeans, indicates a burst of mutations from about 15,000 to 2000 years ago, perhaps due to the appearance, drift, and ultimate elimination of a genetic modifier of mutation rate. Our results suggest that mutation rates can evolve markedly over short evolutionary timescales and suggest the possibility of mapping mutational modifiers.&lt;/p&gt;", "author" : [ { "dropping-particle" : "", "family" : "Harris", "given" : "Kelley", "non-dropping-particle" : "", "parse-names" : false, "suffix" : "" }, { "dropping-particle" : "", "family" : "Pritchard", "given" : "Jonathan K", "non-dropping-particle" : "", "parse-names" : false, "suffix" : "" } ], "container-title" : "eLife", "id" : "ITEM-1", "issued" : { "date-parts" : [ [ "2017", "4", "25" ] ] }, "title" : "Rapid evolution of the human mutation spectrum", "type" : "article-journal", "volume" : "6" }, "uris" : [ "http://www.mendeley.com/documents/?uuid=da87ea71-b541-380a-8b34-25f63265c4b9" ] } ], "mendeley" : { "formattedCitation" : "&lt;sup&gt;6&lt;/sup&gt;", "plainTextFormattedCitation" : "6", "previouslyFormattedCitation" : "&lt;sup&gt;5&lt;/sup&gt;" }, "properties" : { "noteIndex" : 0 }, "schema" : "https://github.com/citation-style-language/schema/raw/master/csl-citation.json" }</w:instrText>
       </w:r>
       <w:r>
         <w:rPr>
@@ -12283,7 +12254,7 @@
           <w:noProof/>
           <w:vertAlign w:val="superscript"/>
         </w:rPr>
-        <w:t>5</w:t>
+        <w:t>6</w:t>
       </w:r>
       <w:r>
         <w:rPr>
@@ -12291,12 +12262,12 @@
         </w:rPr>
         <w:fldChar w:fldCharType="end"/>
       </w:r>
-      <w:commentRangeEnd w:id="21"/>
+      <w:commentRangeEnd w:id="23"/>
       <w:r>
         <w:rPr>
           <w:rStyle w:val="CommentReference"/>
         </w:rPr>
-        <w:commentReference w:id="21"/>
+        <w:commentReference w:id="23"/>
       </w:r>
       <w:r>
         <w:rPr>
@@ -12575,7 +12546,7 @@
         <w:rPr>
           <w:rFonts w:ascii="Cambria" w:hAnsi="Cambria" w:cs="Arial"/>
         </w:rPr>
-        <w:instrText>ADDIN CSL_CITATION { "citationItems" : [ { "id" : "ITEM-1", "itemData" : { "DOI" : "10.1073/pnas.1418652112", "ISSN" : "1091-6490", "PMID" : "25733855", "abstract" : "As humans dispersed out of Africa they adapted to new environmental challenges, including changes in exposure to mutagenic solar radiation. Humans in temperate latitudes have acquired light skin that is relatively transparent to UV light, and some evidence suggests that their DNA damage response pathways have also experienced local adaptation. This raises the possibility that different populations have experienced different selective pressures affecting genome integrity. Here, I present evidence that the rate of a particular mutation type has recently increased in the European population, rising in frequency by 50% during the 40,000-80,000 y since Europeans began diverging from Asians. A comparison of SNPs private to Africa, Asia, and Europe in the 1000 Genomes data reveals that private European variation is enriched for the transition 5'-TCC-3'\u2009\u2192\u20095'-TTC-3'. Although it is not clear whether UV played a causal role in changing the European mutational spectrum, 5'-TCC-3'\u2009\u2192\u20095'-TTC-3' is known to be the most common somatic mutation present in melanoma skin cancers, as well as the mutation most frequently induced in vitro by UV. Regardless of its causality, this change indicates that DNA replication fidelity has not remained stable even since the origin of modern humans and might have changed numerous times during our recent evolutionary history.", "author" : [ { "dropping-particle" : "", "family" : "Harris", "given" : "Kelley", "non-dropping-particle" : "", "parse-names" : false, "suffix" : "" } ], "container-title" : "Proceedings of the National Academy of Sciences of the United States of America", "id" : "ITEM-1", "issue" : "11", "issued" : { "date-parts" : [ [ "2015", "3", "17" ] ] }, "page" : "3439-44", "title" : "Evidence for recent, population-specific evolution of the human mutation rate.", "type" : "article-journal", "volume" : "112" }, "uris" : [ "http://www.mendeley.com/documents/?uuid=3983a47e-ab02-4b06-bb6d-95505b4804d0" ] } ], "mendeley" : { "formattedCitation" : "&lt;sup&gt;3&lt;/sup&gt;", "plainTextFormattedCitation" : "3", "previouslyFormattedCitation" : "&lt;sup&gt;3&lt;/sup&gt;" }, "properties" : { "noteIndex" : 0 }, "schema" : "https://github.com/citation-style-language/schema/raw/master/csl-citation.json" }</w:instrText>
+        <w:instrText>ADDIN CSL_CITATION { "citationItems" : [ { "id" : "ITEM-1", "itemData" : { "DOI" : "10.1073/pnas.1418652112", "ISSN" : "1091-6490", "PMID" : "25733855", "abstract" : "As humans dispersed out of Africa they adapted to new environmental challenges, including changes in exposure to mutagenic solar radiation. Humans in temperate latitudes have acquired light skin that is relatively transparent to UV light, and some evidence suggests that their DNA damage response pathways have also experienced local adaptation. This raises the possibility that different populations have experienced different selective pressures affecting genome integrity. Here, I present evidence that the rate of a particular mutation type has recently increased in the European population, rising in frequency by 50% during the 40,000-80,000 y since Europeans began diverging from Asians. A comparison of SNPs private to Africa, Asia, and Europe in the 1000 Genomes data reveals that private European variation is enriched for the transition 5'-TCC-3'\u2009\u2192\u20095'-TTC-3'. Although it is not clear whether UV played a causal role in changing the European mutational spectrum, 5'-TCC-3'\u2009\u2192\u20095'-TTC-3' is known to be the most common somatic mutation present in melanoma skin cancers, as well as the mutation most frequently induced in vitro by UV. Regardless of its causality, this change indicates that DNA replication fidelity has not remained stable even since the origin of modern humans and might have changed numerous times during our recent evolutionary history.", "author" : [ { "dropping-particle" : "", "family" : "Harris", "given" : "Kelley", "non-dropping-particle" : "", "parse-names" : false, "suffix" : "" } ], "container-title" : "Proceedings of the National Academy of Sciences of the United States of America", "id" : "ITEM-1", "issue" : "11", "issued" : { "date-parts" : [ [ "2015", "3", "17" ] ] }, "page" : "3439-44", "title" : "Evidence for recent, population-specific evolution of the human mutation rate.", "type" : "article-journal", "volume" : "112" }, "uris" : [ "http://www.mendeley.com/documents/?uuid=3983a47e-ab02-4b06-bb6d-95505b4804d0" ] } ], "mendeley" : { "formattedCitation" : "&lt;sup&gt;4&lt;/sup&gt;", "plainTextFormattedCitation" : "4", "previouslyFormattedCitation" : "&lt;sup&gt;3&lt;/sup&gt;" }, "properties" : { "noteIndex" : 0 }, "schema" : "https://github.com/citation-style-language/schema/raw/master/csl-citation.json" }</w:instrText>
       </w:r>
       <w:r>
         <w:rPr>
@@ -12589,7 +12560,7 @@
           <w:noProof/>
           <w:vertAlign w:val="superscript"/>
         </w:rPr>
-        <w:t>3</w:t>
+        <w:t>4</w:t>
       </w:r>
       <w:r>
         <w:rPr>
@@ -12641,7 +12612,7 @@
         <w:rPr>
           <w:rFonts w:ascii="Cambria" w:hAnsi="Cambria" w:cs="Arial"/>
         </w:rPr>
-        <w:instrText>ADDIN CSL_CITATION { "citationItems" : [ { "id" : "ITEM-1", "itemData" : { "DOI" : "10.1038/ng.3511", "ISSN" : "1061-4036", "abstract" : "The rate of single-nucleotide polymorphism varies substantially across the human genome and fundamentally influences evolution and incidence of genetic disease. Previous studies have only considered the immediately flanking nucleotides around a polymorphic site[mdash]the site's trinucleotide sequence context[mdash]to study polymorphism levels across the genome. Moreover, the impact of larger sequence contexts has not been fully clarified, even though context substantially influences rates of polymorphism. Using a new statistical framework and data from the 1000 Genomes Project, we demonstrate that a heptanucleotide context explains &gt;81% of variability in substitution probabilities, highlighting new mutation-promoting motifs at ApT dinucleotide, CAAT and TACG sequences. Our approach also identifies previously undocumented variability in C-to-T substitutions at CpG sites, which is not immediately explained by differential methylation intensity. Using our model, we present informative substitution intolerance scores for genes and a new intolerance score for amino acids, and we demonstrate clinical use of the model in neuropsychiatric diseases.", "author" : [ { "dropping-particle" : "", "family" : "Aggarwala", "given" : "Varun", "non-dropping-particle" : "", "parse-names" : false, "suffix" : "" }, { "dropping-particle" : "", "family" : "Voight", "given" : "Benjamin F", "non-dropping-particle" : "", "parse-names" : false, "suffix" : "" } ], "container-title" : "Nature Genetics", "id" : "ITEM-1", "issued" : { "date-parts" : [ [ "2016", "2", "15" ] ] }, "publisher" : "Nature Publishing Group, a division of Macmillan Publishers Limited. All Rights Reserved.", "title" : "An expanded sequence context model broadly explains variability in polymorphism levels across the human genome", "title-short" : "Nat Genet", "type" : "article-journal", "volume" : "advance on" }, "uris" : [ "http://www.mendeley.com/documents/?uuid=2dd5ed92-e737-4b0b-8c75-33198c4fe6f9" ] } ], "mendeley" : { "formattedCitation" : "&lt;sup&gt;6&lt;/sup&gt;", "plainTextFormattedCitation" : "6", "previouslyFormattedCitation" : "&lt;sup&gt;6&lt;/sup&gt;" }, "properties" : { "noteIndex" : 0 }, "schema" : "https://github.com/citation-style-language/schema/raw/master/csl-citation.json" }</w:instrText>
+        <w:instrText>ADDIN CSL_CITATION { "citationItems" : [ { "id" : "ITEM-1", "itemData" : { "DOI" : "10.1038/ng.3511", "ISSN" : "1061-4036", "abstract" : "The rate of single-nucleotide polymorphism varies substantially across the human genome and fundamentally influences evolution and incidence of genetic disease. Previous studies have only considered the immediately flanking nucleotides around a polymorphic site[mdash]the site's trinucleotide sequence context[mdash]to study polymorphism levels across the genome. Moreover, the impact of larger sequence contexts has not been fully clarified, even though context substantially influences rates of polymorphism. Using a new statistical framework and data from the 1000 Genomes Project, we demonstrate that a heptanucleotide context explains &gt;81% of variability in substitution probabilities, highlighting new mutation-promoting motifs at ApT dinucleotide, CAAT and TACG sequences. Our approach also identifies previously undocumented variability in C-to-T substitutions at CpG sites, which is not immediately explained by differential methylation intensity. Using our model, we present informative substitution intolerance scores for genes and a new intolerance score for amino acids, and we demonstrate clinical use of the model in neuropsychiatric diseases.", "author" : [ { "dropping-particle" : "", "family" : "Aggarwala", "given" : "Varun", "non-dropping-particle" : "", "parse-names" : false, "suffix" : "" }, { "dropping-particle" : "", "family" : "Voight", "given" : "Benjamin F", "non-dropping-particle" : "", "parse-names" : false, "suffix" : "" } ], "container-title" : "Nature Genetics", "id" : "ITEM-1", "issued" : { "date-parts" : [ [ "2016", "2", "15" ] ] }, "publisher" : "Nature Publishing Group, a division of Macmillan Publishers Limited. All Rights Reserved.", "title" : "An expanded sequence context model broadly explains variability in polymorphism levels across the human genome", "title-short" : "Nat Genet", "type" : "article-journal", "volume" : "advance on" }, "uris" : [ "http://www.mendeley.com/documents/?uuid=2dd5ed92-e737-4b0b-8c75-33198c4fe6f9" ] } ], "mendeley" : { "formattedCitation" : "&lt;sup&gt;3&lt;/sup&gt;", "plainTextFormattedCitation" : "3", "previouslyFormattedCitation" : "&lt;sup&gt;6&lt;/sup&gt;" }, "properties" : { "noteIndex" : 0 }, "schema" : "https://github.com/citation-style-language/schema/raw/master/csl-citation.json" }</w:instrText>
       </w:r>
       <w:r>
         <w:rPr>
@@ -12655,7 +12626,7 @@
           <w:noProof/>
           <w:vertAlign w:val="superscript"/>
         </w:rPr>
-        <w:t>6</w:t>
+        <w:t>3</w:t>
       </w:r>
       <w:r>
         <w:rPr>
@@ -12867,7 +12838,6 @@
       <w:r>
         <w:rPr>
           <w:rFonts w:ascii="Cambria" w:hAnsi="Cambria" w:cs="Arial"/>
-          <w:highlight w:val="yellow"/>
         </w:rPr>
         <w:t>v0.1.12b</w:t>
       </w:r>
@@ -13074,7 +13044,7 @@
         <w:rPr>
           <w:rFonts w:ascii="Cambria" w:hAnsi="Cambria" w:cs="Arial"/>
         </w:rPr>
-        <w:instrText>ADDIN CSL_CITATION { "citationItems" : [ { "id" : "ITEM-1", "itemData" : { "DOI" : "10.1073/pnas.1418652112", "ISSN" : "1091-6490", "PMID" : "25733855", "abstract" : "As humans dispersed out of Africa they adapted to new environmental challenges, including changes in exposure to mutagenic solar radiation. Humans in temperate latitudes have acquired light skin that is relatively transparent to UV light, and some evidence suggests that their DNA damage response pathways have also experienced local adaptation. This raises the possibility that different populations have experienced different selective pressures affecting genome integrity. Here, I present evidence that the rate of a particular mutation type has recently increased in the European population, rising in frequency by 50% during the 40,000-80,000 y since Europeans began diverging from Asians. A comparison of SNPs private to Africa, Asia, and Europe in the 1000 Genomes data reveals that private European variation is enriched for the transition 5'-TCC-3'\u2009\u2192\u20095'-TTC-3'. Although it is not clear whether UV played a causal role in changing the European mutational spectrum, 5'-TCC-3'\u2009\u2192\u20095'-TTC-3' is known to be the most common somatic mutation present in melanoma skin cancers, as well as the mutation most frequently induced in vitro by UV. Regardless of its causality, this change indicates that DNA replication fidelity has not remained stable even since the origin of modern humans and might have changed numerous times during our recent evolutionary history.", "author" : [ { "dropping-particle" : "", "family" : "Harris", "given" : "Kelley", "non-dropping-particle" : "", "parse-names" : false, "suffix" : "" } ], "container-title" : "Proceedings of the National Academy of Sciences of the United States of America", "id" : "ITEM-1", "issue" : "11", "issued" : { "date-parts" : [ [ "2015", "3", "17" ] ] }, "page" : "3439-44", "title" : "Evidence for recent, population-specific evolution of the human mutation rate.", "type" : "article-journal", "volume" : "112" }, "uris" : [ "http://www.mendeley.com/documents/?uuid=3983a47e-ab02-4b06-bb6d-95505b4804d0" ] }, { "id" : "ITEM-2", "itemData" : { "DOI" : "10.7554/eLife.24284", "ISSN" : "2050-084X", "PMID" : "28440220", "abstract" : "&lt;p&gt;DNA is a remarkably precise medium for copying and storing biological information. This high fidelity results from the action of hundreds of genes involved in replication, proofreading, and damage repair. Evolutionary theory suggests that in such a system, selection has limited ability to remove genetic variants that change mutation rates by small amounts or in specific sequence contexts. Consistent with this, using SNV variation as a proxy for mutational input, we report here that mutational spectra differ substantially among species, human continental groups and even some closely related populations. Close examination of one signal, an increased TCC?TTC mutation rate in Europeans, indicates a burst of mutations from about 15,000 to 2000 years ago, perhaps due to the appearance, drift, and ultimate elimination of a genetic modifier of mutation rate. Our results suggest that mutation rates can evolve markedly over short evolutionary timescales and suggest the possibility of mapping mutational modifiers.&lt;/p&gt;", "author" : [ { "dropping-particle" : "", "family" : "Harris", "given" : "Kelley", "non-dropping-particle" : "", "parse-names" : false, "suffix" : "" }, { "dropping-particle" : "", "family" : "Pritchard", "given" : "Jonathan K", "non-dropping-particle" : "", "parse-names" : false, "suffix" : "" } ], "container-title" : "eLife", "id" : "ITEM-2", "issued" : { "date-parts" : [ [ "2017", "4", "25" ] ] }, "title" : "Rapid evolution of the human mutation spectrum", "type" : "article-journal", "volume" : "6" }, "uris" : [ "http://www.mendeley.com/documents/?uuid=da87ea71-b541-380a-8b34-25f63265c4b9" ] } ], "mendeley" : { "formattedCitation" : "&lt;sup&gt;3,5&lt;/sup&gt;", "plainTextFormattedCitation" : "3,5", "previouslyFormattedCitation" : "&lt;sup&gt;3,5&lt;/sup&gt;" }, "properties" : { "noteIndex" : 0 }, "schema" : "https://github.com/citation-style-language/schema/raw/master/csl-citation.json" }</w:instrText>
+        <w:instrText>ADDIN CSL_CITATION { "citationItems" : [ { "id" : "ITEM-1", "itemData" : { "DOI" : "10.1073/pnas.1418652112", "ISSN" : "1091-6490", "PMID" : "25733855", "abstract" : "As humans dispersed out of Africa they adapted to new environmental challenges, including changes in exposure to mutagenic solar radiation. Humans in temperate latitudes have acquired light skin that is relatively transparent to UV light, and some evidence suggests that their DNA damage response pathways have also experienced local adaptation. This raises the possibility that different populations have experienced different selective pressures affecting genome integrity. Here, I present evidence that the rate of a particular mutation type has recently increased in the European population, rising in frequency by 50% during the 40,000-80,000 y since Europeans began diverging from Asians. A comparison of SNPs private to Africa, Asia, and Europe in the 1000 Genomes data reveals that private European variation is enriched for the transition 5'-TCC-3'\u2009\u2192\u20095'-TTC-3'. Although it is not clear whether UV played a causal role in changing the European mutational spectrum, 5'-TCC-3'\u2009\u2192\u20095'-TTC-3' is known to be the most common somatic mutation present in melanoma skin cancers, as well as the mutation most frequently induced in vitro by UV. Regardless of its causality, this change indicates that DNA replication fidelity has not remained stable even since the origin of modern humans and might have changed numerous times during our recent evolutionary history.", "author" : [ { "dropping-particle" : "", "family" : "Harris", "given" : "Kelley", "non-dropping-particle" : "", "parse-names" : false, "suffix" : "" } ], "container-title" : "Proceedings of the National Academy of Sciences of the United States of America", "id" : "ITEM-1", "issue" : "11", "issued" : { "date-parts" : [ [ "2015", "3", "17" ] ] }, "page" : "3439-44", "title" : "Evidence for recent, population-specific evolution of the human mutation rate.", "type" : "article-journal", "volume" : "112" }, "uris" : [ "http://www.mendeley.com/documents/?uuid=3983a47e-ab02-4b06-bb6d-95505b4804d0" ] }, { "id" : "ITEM-2", "itemData" : { "DOI" : "10.7554/eLife.24284", "ISSN" : "2050-084X", "PMID" : "28440220", "abstract" : "&lt;p&gt;DNA is a remarkably precise medium for copying and storing biological information. This high fidelity results from the action of hundreds of genes involved in replication, proofreading, and damage repair. Evolutionary theory suggests that in such a system, selection has limited ability to remove genetic variants that change mutation rates by small amounts or in specific sequence contexts. Consistent with this, using SNV variation as a proxy for mutational input, we report here that mutational spectra differ substantially among species, human continental groups and even some closely related populations. Close examination of one signal, an increased TCC?TTC mutation rate in Europeans, indicates a burst of mutations from about 15,000 to 2000 years ago, perhaps due to the appearance, drift, and ultimate elimination of a genetic modifier of mutation rate. Our results suggest that mutation rates can evolve markedly over short evolutionary timescales and suggest the possibility of mapping mutational modifiers.&lt;/p&gt;", "author" : [ { "dropping-particle" : "", "family" : "Harris", "given" : "Kelley", "non-dropping-particle" : "", "parse-names" : false, "suffix" : "" }, { "dropping-particle" : "", "family" : "Pritchard", "given" : "Jonathan K", "non-dropping-particle" : "", "parse-names" : false, "suffix" : "" } ], "container-title" : "eLife", "id" : "ITEM-2", "issued" : { "date-parts" : [ [ "2017", "4", "25" ] ] }, "title" : "Rapid evolution of the human mutation spectrum", "type" : "article-journal", "volume" : "6" }, "uris" : [ "http://www.mendeley.com/documents/?uuid=da87ea71-b541-380a-8b34-25f63265c4b9" ] } ], "mendeley" : { "formattedCitation" : "&lt;sup&gt;4,6&lt;/sup&gt;", "plainTextFormattedCitation" : "4,6", "previouslyFormattedCitation" : "&lt;sup&gt;3,5&lt;/sup&gt;" }, "properties" : { "noteIndex" : 0 }, "schema" : "https://github.com/citation-style-language/schema/raw/master/csl-citation.json" }</w:instrText>
       </w:r>
       <w:r>
         <w:rPr>
@@ -13088,7 +13058,7 @@
           <w:noProof/>
           <w:vertAlign w:val="superscript"/>
         </w:rPr>
-        <w:t>3,5</w:t>
+        <w:t>4,6</w:t>
       </w:r>
       <w:r>
         <w:rPr>
@@ -13254,7 +13224,7 @@
         <w:rPr>
           <w:rFonts w:ascii="Cambria" w:hAnsi="Cambria" w:cs="Arial"/>
         </w:rPr>
-        <w:instrText>ADDIN CSL_CITATION { "citationItems" : [ { "id" : "ITEM-1", "itemData" : { "DOI" : "10.7554/eLife.24284", "ISSN" : "2050-084X", "PMID" : "28440220", "abstract" : "&lt;p&gt;DNA is a remarkably precise medium for copying and storing biological information. This high fidelity results from the action of hundreds of genes involved in replication, proofreading, and damage repair. Evolutionary theory suggests that in such a system, selection has limited ability to remove genetic variants that change mutation rates by small amounts or in specific sequence contexts. Consistent with this, using SNV variation as a proxy for mutational input, we report here that mutational spectra differ substantially among species, human continental groups and even some closely related populations. Close examination of one signal, an increased TCC?TTC mutation rate in Europeans, indicates a burst of mutations from about 15,000 to 2000 years ago, perhaps due to the appearance, drift, and ultimate elimination of a genetic modifier of mutation rate. Our results suggest that mutation rates can evolve markedly over short evolutionary timescales and suggest the possibility of mapping mutational modifiers.&lt;/p&gt;", "author" : [ { "dropping-particle" : "", "family" : "Harris", "given" : "Kelley", "non-dropping-particle" : "", "parse-names" : false, "suffix" : "" }, { "dropping-particle" : "", "family" : "Pritchard", "given" : "Jonathan K", "non-dropping-particle" : "", "parse-names" : false, "suffix" : "" } ], "container-title" : "eLife", "id" : "ITEM-1", "issued" : { "date-parts" : [ [ "2017", "4", "25" ] ] }, "title" : "Rapid evolution of the human mutation spectrum", "type" : "article-journal", "volume" : "6" }, "uris" : [ "http://www.mendeley.com/documents/?uuid=da87ea71-b541-380a-8b34-25f63265c4b9" ] } ], "mendeley" : { "formattedCitation" : "&lt;sup&gt;5&lt;/sup&gt;", "plainTextFormattedCitation" : "5", "previouslyFormattedCitation" : "&lt;sup&gt;5&lt;/sup&gt;" }, "properties" : { "noteIndex" : 0 }, "schema" : "https://github.com/citation-style-language/schema/raw/master/csl-citation.json" }</w:instrText>
+        <w:instrText>ADDIN CSL_CITATION { "citationItems" : [ { "id" : "ITEM-1", "itemData" : { "DOI" : "10.7554/eLife.24284", "ISSN" : "2050-084X", "PMID" : "28440220", "abstract" : "&lt;p&gt;DNA is a remarkably precise medium for copying and storing biological information. This high fidelity results from the action of hundreds of genes involved in replication, proofreading, and damage repair. Evolutionary theory suggests that in such a system, selection has limited ability to remove genetic variants that change mutation rates by small amounts or in specific sequence contexts. Consistent with this, using SNV variation as a proxy for mutational input, we report here that mutational spectra differ substantially among species, human continental groups and even some closely related populations. Close examination of one signal, an increased TCC?TTC mutation rate in Europeans, indicates a burst of mutations from about 15,000 to 2000 years ago, perhaps due to the appearance, drift, and ultimate elimination of a genetic modifier of mutation rate. Our results suggest that mutation rates can evolve markedly over short evolutionary timescales and suggest the possibility of mapping mutational modifiers.&lt;/p&gt;", "author" : [ { "dropping-particle" : "", "family" : "Harris", "given" : "Kelley", "non-dropping-particle" : "", "parse-names" : false, "suffix" : "" }, { "dropping-particle" : "", "family" : "Pritchard", "given" : "Jonathan K", "non-dropping-particle" : "", "parse-names" : false, "suffix" : "" } ], "container-title" : "eLife", "id" : "ITEM-1", "issued" : { "date-parts" : [ [ "2017", "4", "25" ] ] }, "title" : "Rapid evolution of the human mutation spectrum", "type" : "article-journal", "volume" : "6" }, "uris" : [ "http://www.mendeley.com/documents/?uuid=da87ea71-b541-380a-8b34-25f63265c4b9" ] } ], "mendeley" : { "formattedCitation" : "&lt;sup&gt;6&lt;/sup&gt;", "plainTextFormattedCitation" : "6", "previouslyFormattedCitation" : "&lt;sup&gt;5&lt;/sup&gt;" }, "properties" : { "noteIndex" : 0 }, "schema" : "https://github.com/citation-style-language/schema/raw/master/csl-citation.json" }</w:instrText>
       </w:r>
       <w:r>
         <w:rPr>
@@ -13268,7 +13238,7 @@
           <w:noProof/>
           <w:vertAlign w:val="superscript"/>
         </w:rPr>
-        <w:t>5</w:t>
+        <w:t>6</w:t>
       </w:r>
       <w:r>
         <w:rPr>
@@ -13393,9 +13363,14 @@
       <w:r>
         <w:rPr>
           <w:rFonts w:ascii="Cambria" w:hAnsi="Cambria" w:cs="Arial"/>
-          <w:highlight w:val="yellow"/>
-        </w:rPr>
-        <w:t>v3.3.2</w:t>
+        </w:rPr>
+        <w:t>v3.</w:t>
+      </w:r>
+      <w:r>
+        <w:rPr>
+          <w:rFonts w:ascii="Cambria" w:hAnsi="Cambria" w:cs="Arial"/>
+        </w:rPr>
+        <w:t>4.0</w:t>
       </w:r>
       <w:r>
         <w:rPr>
@@ -14037,7 +14012,6 @@
       <w:r>
         <w:rPr>
           <w:rFonts w:ascii="Cambria" w:eastAsiaTheme="minorEastAsia" w:hAnsi="Cambria" w:cs="Arial"/>
-          <w:highlight w:val="yellow"/>
         </w:rPr>
         <w:t>v3.4.0</w:t>
       </w:r>
@@ -14247,7 +14221,7 @@
         <w:rPr>
           <w:rFonts w:ascii="Cambria" w:eastAsiaTheme="minorEastAsia" w:hAnsi="Cambria" w:cs="Arial"/>
         </w:rPr>
-        <w:instrText>ADDIN CSL_CITATION { "citationItems" : [ { "id" : "ITEM-1", "itemData" : { "DOI" : "10.7554/eLife.24284", "ISSN" : "2050-084X", "PMID" : "28440220", "abstract" : "&lt;p&gt;DNA is a remarkably precise medium for copying and storing biological information. This high fidelity results from the action of hundreds of genes involved in replication, proofreading, and damage repair. Evolutionary theory suggests that in such a system, selection has limited ability to remove genetic variants that change mutation rates by small amounts or in specific sequence contexts. Consistent with this, using SNV variation as a proxy for mutational input, we report here that mutational spectra differ substantially among species, human continental groups and even some closely related populations. Close examination of one signal, an increased TCC?TTC mutation rate in Europeans, indicates a burst of mutations from about 15,000 to 2000 years ago, perhaps due to the appearance, drift, and ultimate elimination of a genetic modifier of mutation rate. Our results suggest that mutation rates can evolve markedly over short evolutionary timescales and suggest the possibility of mapping mutational modifiers.&lt;/p&gt;", "author" : [ { "dropping-particle" : "", "family" : "Harris", "given" : "Kelley", "non-dropping-particle" : "", "parse-names" : false, "suffix" : "" }, { "dropping-particle" : "", "family" : "Pritchard", "given" : "Jonathan K", "non-dropping-particle" : "", "parse-names" : false, "suffix" : "" } ], "container-title" : "eLife", "id" : "ITEM-1", "issued" : { "date-parts" : [ [ "2017", "4", "25" ] ] }, "title" : "Rapid evolution of the human mutation spectrum", "type" : "article-journal", "volume" : "6" }, "uris" : [ "http://www.mendeley.com/documents/?uuid=da87ea71-b541-380a-8b34-25f63265c4b9" ] }, { "id" : "ITEM-2", "itemData" : { "DOI" : "10.1073/pnas.1418652112", "ISSN" : "1091-6490", "PMID" : "25733855", "abstract" : "As humans dispersed out of Africa they adapted to new environmental challenges, including changes in exposure to mutagenic solar radiation. Humans in temperate latitudes have acquired light skin that is relatively transparent to UV light, and some evidence suggests that their DNA damage response pathways have also experienced local adaptation. This raises the possibility that different populations have experienced different selective pressures affecting genome integrity. Here, I present evidence that the rate of a particular mutation type has recently increased in the European population, rising in frequency by 50% during the 40,000-80,000 y since Europeans began diverging from Asians. A comparison of SNPs private to Africa, Asia, and Europe in the 1000 Genomes data reveals that private European variation is enriched for the transition 5'-TCC-3'\u2009\u2192\u20095'-TTC-3'. Although it is not clear whether UV played a causal role in changing the European mutational spectrum, 5'-TCC-3'\u2009\u2192\u20095'-TTC-3' is known to be the most common somatic mutation present in melanoma skin cancers, as well as the mutation most frequently induced in vitro by UV. Regardless of its causality, this change indicates that DNA replication fidelity has not remained stable even since the origin of modern humans and might have changed numerous times during our recent evolutionary history.", "author" : [ { "dropping-particle" : "", "family" : "Harris", "given" : "Kelley", "non-dropping-particle" : "", "parse-names" : false, "suffix" : "" } ], "container-title" : "Proceedings of the National Academy of Sciences of the United States of America", "id" : "ITEM-2", "issue" : "11", "issued" : { "date-parts" : [ [ "2015", "3", "17" ] ] }, "page" : "3439-44", "title" : "Evidence for recent, population-specific evolution of the human mutation rate.", "type" : "article-journal", "volume" : "112" }, "uris" : [ "http://www.mendeley.com/documents/?uuid=3983a47e-ab02-4b06-bb6d-95505b4804d0" ] }, { "id" : "ITEM-3", "itemData" : { "DOI" : "10.1371/journal.pgen.1006581", "ISSN" : "1553-7404", "author" : [ { "dropping-particle" : "", "family" : "Mathieson", "given" : "Iain", "non-dropping-particle" : "", "parse-names" : false, "suffix" : "" }, { "dropping-particle" : "", "family" : "Reich", "given" : "David", "non-dropping-particle" : "", "parse-names" : false, "suffix" : "" }, { "dropping-particle" : "", "family" : "Gansauge", "given" : "MT", "non-dropping-particle" : "", "parse-names" : false, "suffix" : "" }, { "dropping-particle" : "", "family" : "Li", "given" : "H", "non-dropping-particle" : "", "parse-names" : false, "suffix" : "" }, { "dropping-particle" : "", "family" : "Racimo", "given" : "F", "non-dropping-particle" : "", "parse-names" : false, "suffix" : "" }, { "dropping-particle" : "", "family" : "Mallick", "given" : "S", "non-dropping-particle" : "", "parse-names" : false, "suffix" : "" } ], "container-title" : "PLOS Genetics", "editor" : [ { "dropping-particle" : "", "family" : "Girirajan", "given" : "Santhosh", "non-dropping-particle" : "", "parse-names" : false, "suffix" : "" } ], "id" : "ITEM-3", "issue" : "2", "issued" : { "date-parts" : [ [ "2017", "2", "1" ] ] }, "page" : "e1006581", "publisher" : "Public Library of Science", "title" : "Differences in the rare variant spectrum among human populations", "type" : "article-journal", "volume" : "13" }, "uris" : [ "http://www.mendeley.com/documents/?uuid=d44a75c8-5533-3970-9b8b-9b93e4f15767" ] } ], "mendeley" : { "formattedCitation" : "&lt;sup&gt;3\u20135&lt;/sup&gt;", "plainTextFormattedCitation" : "3\u20135", "previouslyFormattedCitation" : "&lt;sup&gt;3\u20135&lt;/sup&gt;" }, "properties" : { "noteIndex" : 0 }, "schema" : "https://github.com/citation-style-language/schema/raw/master/csl-citation.json" }</w:instrText>
+        <w:instrText>ADDIN CSL_CITATION { "citationItems" : [ { "id" : "ITEM-1", "itemData" : { "DOI" : "10.7554/eLife.24284", "ISSN" : "2050-084X", "PMID" : "28440220", "abstract" : "&lt;p&gt;DNA is a remarkably precise medium for copying and storing biological information. This high fidelity results from the action of hundreds of genes involved in replication, proofreading, and damage repair. Evolutionary theory suggests that in such a system, selection has limited ability to remove genetic variants that change mutation rates by small amounts or in specific sequence contexts. Consistent with this, using SNV variation as a proxy for mutational input, we report here that mutational spectra differ substantially among species, human continental groups and even some closely related populations. Close examination of one signal, an increased TCC?TTC mutation rate in Europeans, indicates a burst of mutations from about 15,000 to 2000 years ago, perhaps due to the appearance, drift, and ultimate elimination of a genetic modifier of mutation rate. Our results suggest that mutation rates can evolve markedly over short evolutionary timescales and suggest the possibility of mapping mutational modifiers.&lt;/p&gt;", "author" : [ { "dropping-particle" : "", "family" : "Harris", "given" : "Kelley", "non-dropping-particle" : "", "parse-names" : false, "suffix" : "" }, { "dropping-particle" : "", "family" : "Pritchard", "given" : "Jonathan K", "non-dropping-particle" : "", "parse-names" : false, "suffix" : "" } ], "container-title" : "eLife", "id" : "ITEM-1", "issued" : { "date-parts" : [ [ "2017", "4", "25" ] ] }, "title" : "Rapid evolution of the human mutation spectrum", "type" : "article-journal", "volume" : "6" }, "uris" : [ "http://www.mendeley.com/documents/?uuid=da87ea71-b541-380a-8b34-25f63265c4b9" ] }, { "id" : "ITEM-2", "itemData" : { "DOI" : "10.1073/pnas.1418652112", "ISSN" : "1091-6490", "PMID" : "25733855", "abstract" : "As humans dispersed out of Africa they adapted to new environmental challenges, including changes in exposure to mutagenic solar radiation. Humans in temperate latitudes have acquired light skin that is relatively transparent to UV light, and some evidence suggests that their DNA damage response pathways have also experienced local adaptation. This raises the possibility that different populations have experienced different selective pressures affecting genome integrity. Here, I present evidence that the rate of a particular mutation type has recently increased in the European population, rising in frequency by 50% during the 40,000-80,000 y since Europeans began diverging from Asians. A comparison of SNPs private to Africa, Asia, and Europe in the 1000 Genomes data reveals that private European variation is enriched for the transition 5'-TCC-3'\u2009\u2192\u20095'-TTC-3'. Although it is not clear whether UV played a causal role in changing the European mutational spectrum, 5'-TCC-3'\u2009\u2192\u20095'-TTC-3' is known to be the most common somatic mutation present in melanoma skin cancers, as well as the mutation most frequently induced in vitro by UV. Regardless of its causality, this change indicates that DNA replication fidelity has not remained stable even since the origin of modern humans and might have changed numerous times during our recent evolutionary history.", "author" : [ { "dropping-particle" : "", "family" : "Harris", "given" : "Kelley", "non-dropping-particle" : "", "parse-names" : false, "suffix" : "" } ], "container-title" : "Proceedings of the National Academy of Sciences of the United States of America", "id" : "ITEM-2", "issue" : "11", "issued" : { "date-parts" : [ [ "2015", "3", "17" ] ] }, "page" : "3439-44", "title" : "Evidence for recent, population-specific evolution of the human mutation rate.", "type" : "article-journal", "volume" : "112" }, "uris" : [ "http://www.mendeley.com/documents/?uuid=3983a47e-ab02-4b06-bb6d-95505b4804d0" ] }, { "id" : "ITEM-3", "itemData" : { "DOI" : "10.1371/journal.pgen.1006581", "ISSN" : "1553-7404", "author" : [ { "dropping-particle" : "", "family" : "Mathieson", "given" : "Iain", "non-dropping-particle" : "", "parse-names" : false, "suffix" : "" }, { "dropping-particle" : "", "family" : "Reich", "given" : "David", "non-dropping-particle" : "", "parse-names" : false, "suffix" : "" }, { "dropping-particle" : "", "family" : "Gansauge", "given" : "MT", "non-dropping-particle" : "", "parse-names" : false, "suffix" : "" }, { "dropping-particle" : "", "family" : "Li", "given" : "H", "non-dropping-particle" : "", "parse-names" : false, "suffix" : "" }, { "dropping-particle" : "", "family" : "Racimo", "given" : "F", "non-dropping-particle" : "", "parse-names" : false, "suffix" : "" }, { "dropping-particle" : "", "family" : "Mallick", "given" : "S", "non-dropping-particle" : "", "parse-names" : false, "suffix" : "" } ], "container-title" : "PLOS Genetics", "editor" : [ { "dropping-particle" : "", "family" : "Girirajan", "given" : "Santhosh", "non-dropping-particle" : "", "parse-names" : false, "suffix" : "" } ], "id" : "ITEM-3", "issue" : "2", "issued" : { "date-parts" : [ [ "2017", "2", "1" ] ] }, "page" : "e1006581", "publisher" : "Public Library of Science", "title" : "Differences in the rare variant spectrum among human populations", "type" : "article-journal", "volume" : "13" }, "uris" : [ "http://www.mendeley.com/documents/?uuid=d44a75c8-5533-3970-9b8b-9b93e4f15767" ] } ], "mendeley" : { "formattedCitation" : "&lt;sup&gt;4\u20136&lt;/sup&gt;", "plainTextFormattedCitation" : "4\u20136", "previouslyFormattedCitation" : "&lt;sup&gt;3\u20135&lt;/sup&gt;" }, "properties" : { "noteIndex" : 0 }, "schema" : "https://github.com/citation-style-language/schema/raw/master/csl-citation.json" }</w:instrText>
       </w:r>
       <w:r>
         <w:rPr>
@@ -14261,7 +14235,7 @@
           <w:noProof/>
           <w:vertAlign w:val="superscript"/>
         </w:rPr>
-        <w:t>3–5</w:t>
+        <w:t>4–6</w:t>
       </w:r>
       <w:r>
         <w:rPr>
@@ -14727,515 +14701,6 @@
           <w:rFonts w:ascii="Cambria" w:eastAsiaTheme="minorEastAsia" w:hAnsi="Cambria" w:cs="Arial"/>
         </w:rPr>
       </w:pPr>
-    </w:p>
-    <w:p>
-      <w:pPr>
-        <w:spacing w:after="0" w:line="360" w:lineRule="auto"/>
-        <w:jc w:val="both"/>
-        <w:rPr>
-          <w:rFonts w:ascii="Cambria" w:eastAsiaTheme="minorEastAsia" w:hAnsi="Cambria" w:cs="Arial"/>
-          <w:b/>
-        </w:rPr>
-      </w:pPr>
-      <w:r>
-        <w:rPr>
-          <w:rFonts w:ascii="Cambria" w:eastAsiaTheme="minorEastAsia" w:hAnsi="Cambria" w:cs="Arial"/>
-          <w:b/>
-        </w:rPr>
-        <w:t>Developing a Multinomial Model for Polymorphism</w:t>
-      </w:r>
-    </w:p>
-    <w:p>
-      <w:pPr>
-        <w:spacing w:after="0" w:line="360" w:lineRule="auto"/>
-        <w:ind w:firstLine="720"/>
-        <w:jc w:val="both"/>
-        <w:rPr>
-          <w:rFonts w:ascii="Cambria" w:hAnsi="Cambria" w:cs="Arial"/>
-        </w:rPr>
-      </w:pPr>
-      <w:r>
-        <w:rPr>
-          <w:rFonts w:ascii="Cambria" w:hAnsi="Cambria" w:cs="Arial"/>
-        </w:rPr>
-        <w:t xml:space="preserve">In order to develop a formal statistical framework for understanding global polymorphism, we designed a series of multinomial models </w:t>
-      </w:r>
-      <w:r>
-        <w:rPr>
-          <w:rFonts w:ascii="Cambria" w:hAnsi="Cambria" w:cs="Arial"/>
-        </w:rPr>
-        <w:t xml:space="preserve">analogous to those </w:t>
-      </w:r>
-      <w:r>
-        <w:rPr>
-          <w:rFonts w:ascii="Cambria" w:hAnsi="Cambria" w:cs="Arial"/>
-        </w:rPr>
-        <w:t>devised in a previous report</w:t>
-      </w:r>
-      <w:r>
-        <w:rPr>
-          <w:rFonts w:ascii="Cambria" w:hAnsi="Cambria" w:cs="Arial"/>
-        </w:rPr>
-        <w:fldChar w:fldCharType="begin" w:fldLock="1"/>
-      </w:r>
-      <w:r>
-        <w:rPr>
-          <w:rFonts w:ascii="Cambria" w:hAnsi="Cambria" w:cs="Arial"/>
-        </w:rPr>
-        <w:instrText>ADDIN CSL_CITATION { "citationItems" : [ { "id" : "ITEM-1", "itemData" : { "DOI" : "10.1038/ng.3511", "ISSN" : "1061-4036", "abstract" : "The rate of single-nucleotide polymorphism varies substantially across the human genome and fundamentally influences evolution and incidence of genetic disease. Previous studies have only considered the immediately flanking nucleotides around a polymorphic site[mdash]the site's trinucleotide sequence context[mdash]to study polymorphism levels across the genome. Moreover, the impact of larger sequence contexts has not been fully clarified, even though context substantially influences rates of polymorphism. Using a new statistical framework and data from the 1000 Genomes Project, we demonstrate that a heptanucleotide context explains &gt;81% of variability in substitution probabilities, highlighting new mutation-promoting motifs at ApT dinucleotide, CAAT and TACG sequences. Our approach also identifies previously undocumented variability in C-to-T substitutions at CpG sites, which is not immediately explained by differential methylation intensity. Using our model, we present informative substitution intolerance scores for genes and a new intolerance score for amino acids, and we demonstrate clinical use of the model in neuropsychiatric diseases.", "author" : [ { "dropping-particle" : "", "family" : "Aggarwala", "given" : "Varun", "non-dropping-particle" : "", "parse-names" : false, "suffix" : "" }, { "dropping-particle" : "", "family" : "Voight", "given" : "Benjamin F", "non-dropping-particle" : "", "parse-names" : false, "suffix" : "" } ], "container-title" : "Nature Genetics", "id" : "ITEM-1", "issued" : { "date-parts" : [ [ "2016", "2", "15" ] ] }, "publisher" : "Nature Publishing Group, a division of Macmillan Publishers Limited. All Rights Reserved.", "title" : "An expanded sequence context model broadly explains variability in polymorphism levels across the human genome", "title-short" : "Nat Genet", "type" : "article-journal", "volume" : "advance on" }, "uris" : [ "http://www.mendeley.com/documents/?uuid=2dd5ed92-e737-4b0b-8c75-33198c4fe6f9" ] } ], "mendeley" : { "formattedCitation" : "&lt;sup&gt;6&lt;/sup&gt;", "plainTextFormattedCitation" : "6", "previouslyFormattedCitation" : "&lt;sup&gt;6&lt;/sup&gt;" }, "properties" : { "noteIndex" : 0 }, "schema" : "https://github.com/citation-style-language/schema/raw/master/csl-citation.json" }</w:instrText>
-      </w:r>
-      <w:r>
-        <w:rPr>
-          <w:rFonts w:ascii="Cambria" w:hAnsi="Cambria" w:cs="Arial"/>
-        </w:rPr>
-        <w:fldChar w:fldCharType="separate"/>
-      </w:r>
-      <w:r>
-        <w:rPr>
-          <w:rFonts w:ascii="Cambria" w:hAnsi="Cambria" w:cs="Arial"/>
-          <w:noProof/>
-          <w:vertAlign w:val="superscript"/>
-        </w:rPr>
-        <w:t>6</w:t>
-      </w:r>
-      <w:r>
-        <w:rPr>
-          <w:rFonts w:ascii="Cambria" w:hAnsi="Cambria" w:cs="Arial"/>
-        </w:rPr>
-        <w:fldChar w:fldCharType="end"/>
-      </w:r>
-      <w:r>
-        <w:rPr>
-          <w:rFonts w:ascii="Cambria" w:hAnsi="Cambria" w:cs="Arial"/>
-        </w:rPr>
-        <w:t xml:space="preserve">, which capture different levels of mutation rate variation. First, we defined cosmopolitan SNPs to be those </w:t>
-      </w:r>
-      <w:r>
-        <w:rPr>
-          <w:rFonts w:ascii="Cambria" w:hAnsi="Cambria" w:cs="Arial"/>
-        </w:rPr>
-        <w:t>that</w:t>
-      </w:r>
-      <w:r>
-        <w:rPr>
-          <w:rFonts w:ascii="Cambria" w:hAnsi="Cambria" w:cs="Arial"/>
-        </w:rPr>
-        <w:t xml:space="preserve"> </w:t>
-      </w:r>
-      <w:r>
-        <w:rPr>
-          <w:rFonts w:ascii="Cambria" w:hAnsi="Cambria" w:cs="Arial"/>
-        </w:rPr>
-        <w:t xml:space="preserve">are shared between two or more of the African, European, South Asian, and East Asian 1,000 </w:t>
-      </w:r>
-      <w:r>
-        <w:rPr>
-          <w:rFonts w:ascii="Cambria" w:hAnsi="Cambria" w:cs="Arial"/>
-        </w:rPr>
-        <w:t>G</w:t>
-      </w:r>
-      <w:r>
-        <w:rPr>
-          <w:rFonts w:ascii="Cambria" w:hAnsi="Cambria" w:cs="Arial"/>
-        </w:rPr>
-        <w:t>enome</w:t>
-      </w:r>
-      <w:r>
-        <w:rPr>
-          <w:rFonts w:ascii="Cambria" w:hAnsi="Cambria" w:cs="Arial"/>
-        </w:rPr>
-        <w:t>s Project</w:t>
-      </w:r>
-      <w:r>
-        <w:rPr>
-          <w:rFonts w:ascii="Cambria" w:hAnsi="Cambria" w:cs="Arial"/>
-        </w:rPr>
-        <w:t xml:space="preserve"> </w:t>
-      </w:r>
-      <w:r>
-        <w:rPr>
-          <w:rFonts w:ascii="Cambria" w:hAnsi="Cambria" w:cs="Arial"/>
-        </w:rPr>
-        <w:t xml:space="preserve">samples. For a given population at a given sequence context, </w:t>
-      </w:r>
-      <w:r>
-        <w:rPr>
-          <w:rFonts w:ascii="Cambria" w:hAnsi="Cambria" w:cs="Arial"/>
-        </w:rPr>
-        <w:t xml:space="preserve">we assumed that </w:t>
-      </w:r>
-      <w:r>
-        <w:rPr>
-          <w:rFonts w:ascii="Cambria" w:hAnsi="Cambria" w:cs="Arial"/>
-        </w:rPr>
-        <w:t xml:space="preserve">the probability of recurrent mutation is zero. Under these assumptions, we have seven mutually exclusive possible events: either the site is not polymorphic, it is a private polymorphism for that population (with three possible alternate alleles), or it is a cosmopolitan polymorphism (with three possible alternate alleles). If the context appears </w:t>
-      </w:r>
-      <w:r>
-        <w:rPr>
-          <w:rFonts w:ascii="Cambria" w:hAnsi="Cambria" w:cs="Arial"/>
-          <w:i/>
-        </w:rPr>
-        <w:t>N</w:t>
-      </w:r>
-      <w:r>
-        <w:rPr>
-          <w:rFonts w:ascii="Cambria" w:hAnsi="Cambria" w:cs="Arial"/>
-        </w:rPr>
-        <w:t xml:space="preserve"> times in the genome, polymorphism in this population follows a multinomial distribution with size </w:t>
-      </w:r>
-      <w:r>
-        <w:rPr>
-          <w:rFonts w:ascii="Cambria" w:hAnsi="Cambria" w:cs="Arial"/>
-          <w:i/>
-        </w:rPr>
-        <w:t>N</w:t>
-      </w:r>
-      <w:r>
-        <w:rPr>
-          <w:rFonts w:ascii="Cambria" w:hAnsi="Cambria" w:cs="Arial"/>
-        </w:rPr>
-        <w:t xml:space="preserve"> and parameters c</w:t>
-      </w:r>
-      <w:r>
-        <w:rPr>
-          <w:rFonts w:ascii="Cambria" w:hAnsi="Cambria" w:cs="Arial"/>
-          <w:vertAlign w:val="subscript"/>
-        </w:rPr>
-        <w:t>1</w:t>
-      </w:r>
-      <w:r>
-        <w:rPr>
-          <w:rFonts w:ascii="Cambria" w:hAnsi="Cambria" w:cs="Arial"/>
-        </w:rPr>
-        <w:t>, c</w:t>
-      </w:r>
-      <w:r>
-        <w:rPr>
-          <w:rFonts w:ascii="Cambria" w:hAnsi="Cambria" w:cs="Arial"/>
-          <w:vertAlign w:val="subscript"/>
-        </w:rPr>
-        <w:t>2</w:t>
-      </w:r>
-      <w:r>
-        <w:rPr>
-          <w:rFonts w:ascii="Cambria" w:hAnsi="Cambria" w:cs="Arial"/>
-        </w:rPr>
-        <w:t>, and c</w:t>
-      </w:r>
-      <w:r>
-        <w:rPr>
-          <w:rFonts w:ascii="Cambria" w:hAnsi="Cambria" w:cs="Arial"/>
-          <w:vertAlign w:val="subscript"/>
-        </w:rPr>
-        <w:t>3</w:t>
-      </w:r>
-      <w:r>
-        <w:rPr>
-          <w:rFonts w:ascii="Cambria" w:hAnsi="Cambria" w:cs="Arial"/>
-        </w:rPr>
-        <w:t xml:space="preserve"> for the probabilities of each cosmopolitan polymorphism, and p</w:t>
-      </w:r>
-      <w:r>
-        <w:rPr>
-          <w:rFonts w:ascii="Cambria" w:hAnsi="Cambria" w:cs="Arial"/>
-          <w:vertAlign w:val="subscript"/>
-        </w:rPr>
-        <w:t>1</w:t>
-      </w:r>
-      <w:r>
-        <w:rPr>
-          <w:rFonts w:ascii="Cambria" w:hAnsi="Cambria" w:cs="Arial"/>
-        </w:rPr>
-        <w:t>, p</w:t>
-      </w:r>
-      <w:r>
-        <w:rPr>
-          <w:rFonts w:ascii="Cambria" w:hAnsi="Cambria" w:cs="Arial"/>
-          <w:vertAlign w:val="subscript"/>
-        </w:rPr>
-        <w:t>2</w:t>
-      </w:r>
-      <w:r>
-        <w:rPr>
-          <w:rFonts w:ascii="Cambria" w:hAnsi="Cambria" w:cs="Arial"/>
-        </w:rPr>
-        <w:t>, and p</w:t>
-      </w:r>
-      <w:r>
-        <w:rPr>
-          <w:rFonts w:ascii="Cambria" w:hAnsi="Cambria" w:cs="Arial"/>
-          <w:vertAlign w:val="subscript"/>
-        </w:rPr>
-        <w:t>3</w:t>
-      </w:r>
-      <w:r>
-        <w:rPr>
-          <w:rFonts w:ascii="Cambria" w:hAnsi="Cambria" w:cs="Arial"/>
-        </w:rPr>
-        <w:t xml:space="preserve"> for the three private polymorphisms.</w:t>
-      </w:r>
-      <w:r>
-        <w:rPr>
-          <w:rFonts w:ascii="Cambria" w:hAnsi="Cambria" w:cs="Arial"/>
-        </w:rPr>
-        <w:t xml:space="preserve"> </w:t>
-      </w:r>
-    </w:p>
-    <w:p>
-      <w:pPr>
-        <w:spacing w:after="0" w:line="360" w:lineRule="auto"/>
-        <w:ind w:firstLine="720"/>
-        <w:jc w:val="both"/>
-        <w:rPr>
-          <w:rFonts w:ascii="Cambria" w:hAnsi="Cambria" w:cs="Arial"/>
-        </w:rPr>
-      </w:pPr>
-      <w:r>
-        <w:rPr>
-          <w:rFonts w:ascii="Cambria" w:hAnsi="Cambria" w:cs="Arial"/>
-        </w:rPr>
-        <w:t>If the mutation rate at this context had not changed in recent evolutionary time for this population, then we would expect the probabilities of each private polymorphism type to be proportional to the probabilities of the corresponding cosmopolitan polymorphism types.</w:t>
-      </w:r>
-      <w:r>
-        <w:rPr>
-          <w:rFonts w:ascii="Cambria" w:hAnsi="Cambria" w:cs="Arial"/>
-        </w:rPr>
-        <w:t xml:space="preserve"> </w:t>
-      </w:r>
-      <w:r>
-        <w:rPr>
-          <w:rFonts w:ascii="Cambria" w:hAnsi="Cambria" w:cs="Arial"/>
-        </w:rPr>
-        <w:t>It remains to estimate this proportionality constant, which we denote α.</w:t>
-      </w:r>
-      <w:r>
-        <w:rPr>
-          <w:rFonts w:ascii="Cambria" w:hAnsi="Cambria" w:cs="Arial"/>
-        </w:rPr>
-        <w:t xml:space="preserve"> </w:t>
-      </w:r>
-      <w:r>
-        <w:rPr>
-          <w:rFonts w:ascii="Cambria" w:hAnsi="Cambria" w:cs="Arial"/>
-        </w:rPr>
-        <w:t xml:space="preserve">In a </w:t>
-      </w:r>
-      <w:r>
-        <w:rPr>
-          <w:rFonts w:ascii="Cambria" w:hAnsi="Cambria" w:cs="Arial"/>
-        </w:rPr>
-        <w:t>base</w:t>
-      </w:r>
-      <w:r>
-        <w:rPr>
-          <w:rFonts w:ascii="Cambria" w:hAnsi="Cambria" w:cs="Arial"/>
-        </w:rPr>
-        <w:t xml:space="preserve"> </w:t>
-      </w:r>
-      <w:r>
-        <w:rPr>
-          <w:rFonts w:ascii="Cambria" w:hAnsi="Cambria" w:cs="Arial"/>
-        </w:rPr>
-        <w:t>model (H</w:t>
-      </w:r>
-      <w:r>
-        <w:rPr>
-          <w:rFonts w:ascii="Cambria" w:hAnsi="Cambria" w:cs="Arial"/>
-          <w:vertAlign w:val="subscript"/>
-        </w:rPr>
-        <w:t>0</w:t>
-      </w:r>
-      <w:r>
-        <w:rPr>
-          <w:rFonts w:ascii="Cambria" w:hAnsi="Cambria" w:cs="Arial"/>
-        </w:rPr>
-        <w:t>), mutation rate has not changed at any context, so α for a given population is just the ratio of total private polymorphisms to total cosmopolitan polymorphisms over all contexts. Alternatively (H</w:t>
-      </w:r>
-      <w:r>
-        <w:rPr>
-          <w:rFonts w:ascii="Cambria" w:hAnsi="Cambria" w:cs="Arial"/>
-          <w:vertAlign w:val="subscript"/>
-        </w:rPr>
-        <w:t>1</w:t>
-      </w:r>
-      <w:r>
-        <w:rPr>
-          <w:rFonts w:ascii="Cambria" w:hAnsi="Cambria" w:cs="Arial"/>
-        </w:rPr>
-        <w:t>), if mutation rate has changed at specific contexts but the relative substitution probabilities for the alternative alleles is fixed, then a unique α must be estimated from the private to cosmopolitan ratio of polymorphisms at each context.</w:t>
-      </w:r>
-      <w:r>
-        <w:rPr>
-          <w:rFonts w:ascii="Cambria" w:hAnsi="Cambria" w:cs="Arial"/>
-        </w:rPr>
-        <w:t xml:space="preserve"> </w:t>
-      </w:r>
-      <w:r>
-        <w:rPr>
-          <w:rFonts w:ascii="Cambria" w:hAnsi="Cambria" w:cs="Arial"/>
-        </w:rPr>
-        <w:t xml:space="preserve">Finally, in a model </w:t>
-      </w:r>
-      <w:r>
-        <w:rPr>
-          <w:rFonts w:ascii="Cambria" w:hAnsi="Cambria" w:cs="Arial"/>
-        </w:rPr>
-        <w:t>that</w:t>
-      </w:r>
-      <w:r>
-        <w:rPr>
-          <w:rFonts w:ascii="Cambria" w:hAnsi="Cambria" w:cs="Arial"/>
-        </w:rPr>
-        <w:t xml:space="preserve"> </w:t>
-      </w:r>
-      <w:r>
-        <w:rPr>
-          <w:rFonts w:ascii="Cambria" w:hAnsi="Cambria" w:cs="Arial"/>
-        </w:rPr>
-        <w:t>allows for maximal polymorphism variation (H</w:t>
-      </w:r>
-      <w:r>
-        <w:rPr>
-          <w:rFonts w:ascii="Cambria" w:hAnsi="Cambria" w:cs="Arial"/>
-          <w:vertAlign w:val="subscript"/>
-        </w:rPr>
-        <w:t>2</w:t>
-      </w:r>
-      <w:r>
-        <w:rPr>
-          <w:rFonts w:ascii="Cambria" w:hAnsi="Cambria" w:cs="Arial"/>
-        </w:rPr>
-        <w:t xml:space="preserve">), mutation rate may have changed even between different polymorphism types at same context (e.g. C/T, C/A, and C/G polymorphism at a C context). In this model, the private </w:t>
-      </w:r>
-      <w:r>
-        <w:rPr>
-          <w:rFonts w:ascii="Cambria" w:hAnsi="Cambria" w:cs="Arial"/>
-        </w:rPr>
-        <w:lastRenderedPageBreak/>
-        <w:t>substitution rates are not proportional to the cosmopolitan rates even at a context-specific level, and the private rates must be estimated independently for each possible mutation.</w:t>
-      </w:r>
-    </w:p>
-    <w:p>
-      <w:pPr>
-        <w:spacing w:after="0" w:line="360" w:lineRule="auto"/>
-        <w:ind w:firstLine="720"/>
-        <w:jc w:val="both"/>
-        <w:rPr>
-          <w:rFonts w:ascii="Cambria" w:hAnsi="Cambria" w:cs="Arial"/>
-        </w:rPr>
-      </w:pPr>
-      <w:r>
-        <w:rPr>
-          <w:rFonts w:ascii="Cambria" w:hAnsi="Cambria" w:cs="Arial"/>
-        </w:rPr>
-        <w:t xml:space="preserve">Once we have estimated the necessary parameters for each of these three models from the 1,000 </w:t>
-      </w:r>
-      <w:r>
-        <w:rPr>
-          <w:rFonts w:ascii="Cambria" w:hAnsi="Cambria" w:cs="Arial"/>
-        </w:rPr>
-        <w:t>G</w:t>
-      </w:r>
-      <w:r>
-        <w:rPr>
-          <w:rFonts w:ascii="Cambria" w:hAnsi="Cambria" w:cs="Arial"/>
-        </w:rPr>
-        <w:t xml:space="preserve">enomes </w:t>
-      </w:r>
-      <w:r>
-        <w:rPr>
-          <w:rFonts w:ascii="Cambria" w:hAnsi="Cambria" w:cs="Arial"/>
-        </w:rPr>
-        <w:t xml:space="preserve">Project </w:t>
-      </w:r>
-      <w:r>
-        <w:rPr>
-          <w:rFonts w:ascii="Cambria" w:hAnsi="Cambria" w:cs="Arial"/>
-        </w:rPr>
-        <w:t>data, we can compare the fit of the observed data under each model (H</w:t>
-      </w:r>
-      <w:r>
-        <w:rPr>
-          <w:rFonts w:ascii="Cambria" w:hAnsi="Cambria" w:cs="Arial"/>
-          <w:vertAlign w:val="subscript"/>
-        </w:rPr>
-        <w:t>0</w:t>
-      </w:r>
-      <w:r>
-        <w:rPr>
-          <w:rFonts w:ascii="Cambria" w:hAnsi="Cambria" w:cs="Arial"/>
-        </w:rPr>
-        <w:t>,</w:t>
-      </w:r>
-      <w:r>
-        <w:rPr>
-          <w:rFonts w:ascii="Cambria" w:hAnsi="Cambria" w:cs="Arial"/>
-          <w:vertAlign w:val="subscript"/>
-        </w:rPr>
-        <w:t xml:space="preserve"> </w:t>
-      </w:r>
-      <w:r>
-        <w:rPr>
-          <w:rFonts w:ascii="Cambria" w:hAnsi="Cambria" w:cs="Arial"/>
-        </w:rPr>
-        <w:t>H</w:t>
-      </w:r>
-      <w:r>
-        <w:rPr>
-          <w:rFonts w:ascii="Cambria" w:hAnsi="Cambria" w:cs="Arial"/>
-          <w:vertAlign w:val="subscript"/>
-        </w:rPr>
-        <w:t>1</w:t>
-      </w:r>
-      <w:r>
-        <w:rPr>
-          <w:rFonts w:ascii="Cambria" w:hAnsi="Cambria" w:cs="Arial"/>
-        </w:rPr>
-        <w:t>, or H</w:t>
-      </w:r>
-      <w:r>
-        <w:rPr>
-          <w:rFonts w:ascii="Cambria" w:hAnsi="Cambria" w:cs="Arial"/>
-          <w:vertAlign w:val="subscript"/>
-        </w:rPr>
-        <w:t>2</w:t>
-      </w:r>
-      <w:r>
-        <w:rPr>
-          <w:rFonts w:ascii="Cambria" w:hAnsi="Cambria" w:cs="Arial"/>
-        </w:rPr>
-        <w:t>) using a log-likelihood ratio test. If Λ represents the ratio of the likelihoods of a null model to an alternative, the test statistic</w:t>
-      </w:r>
-      <w:r>
-        <w:rPr>
-          <w:rFonts w:ascii="Cambria" w:hAnsi="Cambria" w:cs="Arial"/>
-        </w:rPr>
-        <w:t xml:space="preserve"> -2ln(</w:t>
-      </w:r>
-      <w:r>
-        <w:rPr>
-          <w:rFonts w:ascii="Cambria" w:hAnsi="Cambria" w:cs="Arial"/>
-        </w:rPr>
-        <w:t>Λ</w:t>
-      </w:r>
-      <w:r>
-        <w:rPr>
-          <w:rFonts w:ascii="Cambria" w:hAnsi="Cambria" w:cs="Arial"/>
-        </w:rPr>
-        <w:t>)_</w:t>
-      </w:r>
-      <w:r>
-        <w:rPr>
-          <w:rFonts w:ascii="Cambria" w:eastAsiaTheme="minorEastAsia" w:hAnsi="Cambria" w:cs="Arial"/>
-        </w:rPr>
-        <w:t>is known to approximately follow a chi-squared distribution with degrees of freedom equal to the difference in the number of parameters in the null versus the alternative. This testing framework</w:t>
-      </w:r>
-      <w:r>
-        <w:rPr>
-          <w:rFonts w:ascii="Cambria" w:hAnsi="Cambria" w:cs="Arial"/>
-        </w:rPr>
-        <w:t xml:space="preserve"> allows us to ask broad questions about what level of mutation rate variability best explains observed polymorphism data at a given sequence context level.</w:t>
-      </w:r>
     </w:p>
     <w:p>
       <w:pPr>
@@ -16118,7 +15583,7 @@
           <w:szCs w:val="24"/>
         </w:rPr>
         <w:tab/>
-        <w:t xml:space="preserve">Harris, K. Evidence for recent, population-specific evolution of the human mutation rate. </w:t>
+        <w:t xml:space="preserve">Aggarwala, V. &amp; Voight, B. F. An expanded sequence context model broadly explains variability in polymorphism levels across the human genome. </w:t>
       </w:r>
       <w:r>
         <w:rPr>
@@ -16128,7 +15593,7 @@
           <w:noProof/>
           <w:szCs w:val="24"/>
         </w:rPr>
-        <w:t>Proc. Natl. Acad. Sci. U. S. A.</w:t>
+        <w:t>Nat. Genet.</w:t>
       </w:r>
       <w:r>
         <w:rPr>
@@ -16146,7 +15611,7 @@
           <w:noProof/>
           <w:szCs w:val="24"/>
         </w:rPr>
-        <w:t>112,</w:t>
+        <w:t>advance on,</w:t>
       </w:r>
       <w:r>
         <w:rPr>
@@ -16154,7 +15619,7 @@
           <w:noProof/>
           <w:szCs w:val="24"/>
         </w:rPr>
-        <w:t xml:space="preserve"> 3439–44 (2015).</w:t>
+        <w:t xml:space="preserve"> (2016).</w:t>
       </w:r>
     </w:p>
     <w:p>
@@ -16186,7 +15651,7 @@
           <w:szCs w:val="24"/>
         </w:rPr>
         <w:tab/>
-        <w:t xml:space="preserve">Mathieson, I. </w:t>
+        <w:t xml:space="preserve">Harris, K. Evidence for recent, population-specific evolution of the human mutation rate. </w:t>
       </w:r>
       <w:r>
         <w:rPr>
@@ -16196,25 +15661,8 @@
           <w:noProof/>
           <w:szCs w:val="24"/>
         </w:rPr>
-        <w:t>et al.</w:t>
-      </w:r>
-      <w:r>
-        <w:rPr>
-          <w:rFonts w:ascii="Cambria" w:hAnsi="Cambria" w:cs="Times New Roman"/>
-          <w:noProof/>
-          <w:szCs w:val="24"/>
-        </w:rPr>
-        <w:t xml:space="preserve"> Differences in the rare variant spectrum among human populations. </w:t>
-      </w:r>
-      <w:r>
-        <w:rPr>
-          <w:rFonts w:ascii="Cambria" w:hAnsi="Cambria" w:cs="Times New Roman"/>
-          <w:i/>
-          <w:iCs/>
-          <w:noProof/>
-          <w:szCs w:val="24"/>
-        </w:rPr>
-        <w:t>PLOS Genet.</w:t>
+        <w:lastRenderedPageBreak/>
+        <w:t>Proc. Natl. Acad. Sci. U. S. A.</w:t>
       </w:r>
       <w:r>
         <w:rPr>
@@ -16232,7 +15680,7 @@
           <w:noProof/>
           <w:szCs w:val="24"/>
         </w:rPr>
-        <w:t>13,</w:t>
+        <w:t>112,</w:t>
       </w:r>
       <w:r>
         <w:rPr>
@@ -16240,7 +15688,7 @@
           <w:noProof/>
           <w:szCs w:val="24"/>
         </w:rPr>
-        <w:t xml:space="preserve"> e1006581 (2017).</w:t>
+        <w:t xml:space="preserve"> 3439–44 (2015).</w:t>
       </w:r>
     </w:p>
     <w:p>
@@ -16263,7 +15711,6 @@
           <w:noProof/>
           <w:szCs w:val="24"/>
         </w:rPr>
-        <w:lastRenderedPageBreak/>
         <w:t>5.</w:t>
       </w:r>
       <w:r>
@@ -16273,7 +15720,7 @@
           <w:szCs w:val="24"/>
         </w:rPr>
         <w:tab/>
-        <w:t xml:space="preserve">Harris, K. &amp; Pritchard, J. K. Rapid evolution of the human mutation spectrum. </w:t>
+        <w:t xml:space="preserve">Mathieson, I. </w:t>
       </w:r>
       <w:r>
         <w:rPr>
@@ -16283,7 +15730,25 @@
           <w:noProof/>
           <w:szCs w:val="24"/>
         </w:rPr>
-        <w:t>Elife</w:t>
+        <w:t>et al.</w:t>
+      </w:r>
+      <w:r>
+        <w:rPr>
+          <w:rFonts w:ascii="Cambria" w:hAnsi="Cambria" w:cs="Times New Roman"/>
+          <w:noProof/>
+          <w:szCs w:val="24"/>
+        </w:rPr>
+        <w:t xml:space="preserve"> Differences in the rare variant spectrum among human populations. </w:t>
+      </w:r>
+      <w:r>
+        <w:rPr>
+          <w:rFonts w:ascii="Cambria" w:hAnsi="Cambria" w:cs="Times New Roman"/>
+          <w:i/>
+          <w:iCs/>
+          <w:noProof/>
+          <w:szCs w:val="24"/>
+        </w:rPr>
+        <w:t>PLOS Genet.</w:t>
       </w:r>
       <w:r>
         <w:rPr>
@@ -16301,7 +15766,7 @@
           <w:noProof/>
           <w:szCs w:val="24"/>
         </w:rPr>
-        <w:t>6,</w:t>
+        <w:t>13,</w:t>
       </w:r>
       <w:r>
         <w:rPr>
@@ -16309,7 +15774,7 @@
           <w:noProof/>
           <w:szCs w:val="24"/>
         </w:rPr>
-        <w:t xml:space="preserve"> (2017).</w:t>
+        <w:t xml:space="preserve"> e1006581 (2017).</w:t>
       </w:r>
     </w:p>
     <w:p>
@@ -16341,7 +15806,7 @@
           <w:szCs w:val="24"/>
         </w:rPr>
         <w:tab/>
-        <w:t xml:space="preserve">Aggarwala, V. &amp; Voight, B. F. An expanded sequence context model broadly explains variability in polymorphism levels across the human genome. </w:t>
+        <w:t xml:space="preserve">Harris, K. &amp; Pritchard, J. K. Rapid evolution of the human mutation spectrum. </w:t>
       </w:r>
       <w:r>
         <w:rPr>
@@ -16351,7 +15816,7 @@
           <w:noProof/>
           <w:szCs w:val="24"/>
         </w:rPr>
-        <w:t>Nat. Genet.</w:t>
+        <w:t>Elife</w:t>
       </w:r>
       <w:r>
         <w:rPr>
@@ -16369,7 +15834,7 @@
           <w:noProof/>
           <w:szCs w:val="24"/>
         </w:rPr>
-        <w:t>advance on,</w:t>
+        <w:t>6,</w:t>
       </w:r>
       <w:r>
         <w:rPr>
@@ -16377,7 +15842,7 @@
           <w:noProof/>
           <w:szCs w:val="24"/>
         </w:rPr>
-        <w:t xml:space="preserve"> (2016).</w:t>
+        <w:t xml:space="preserve"> (2017).</w:t>
       </w:r>
     </w:p>
     <w:p>
@@ -17234,7 +16699,6 @@
         </w:rPr>
         <w:t xml:space="preserve"> </w:t>
       </w:r>
-      <w:commentRangeStart w:id="22"/>
       <w:r>
         <w:rPr>
           <w:rFonts w:ascii="Cambria" w:hAnsi="Cambria"/>
@@ -17381,7 +16845,7 @@
           <w:sz w:val="20"/>
           <w:szCs w:val="20"/>
         </w:rPr>
-        <w:instrText>ADDIN CSL_CITATION { "citationItems" : [ { "id" : "ITEM-1", "itemData" : { "DOI" : "10.7554/eLife.24284", "ISSN" : "2050-084X", "PMID" : "28440220", "abstract" : "&lt;p&gt;DNA is a remarkably precise medium for copying and storing biological information. This high fidelity results from the action of hundreds of genes involved in replication, proofreading, and damage repair. Evolutionary theory suggests that in such a system, selection has limited ability to remove genetic variants that change mutation rates by small amounts or in specific sequence contexts. Consistent with this, using SNV variation as a proxy for mutational input, we report here that mutational spectra differ substantially among species, human continental groups and even some closely related populations. Close examination of one signal, an increased TCC?TTC mutation rate in Europeans, indicates a burst of mutations from about 15,000 to 2000 years ago, perhaps due to the appearance, drift, and ultimate elimination of a genetic modifier of mutation rate. Our results suggest that mutation rates can evolve markedly over short evolutionary timescales and suggest the possibility of mapping mutational modifiers.&lt;/p&gt;", "author" : [ { "dropping-particle" : "", "family" : "Harris", "given" : "Kelley", "non-dropping-particle" : "", "parse-names" : false, "suffix" : "" }, { "dropping-particle" : "", "family" : "Pritchard", "given" : "Jonathan K", "non-dropping-particle" : "", "parse-names" : false, "suffix" : "" } ], "container-title" : "eLife", "id" : "ITEM-1", "issued" : { "date-parts" : [ [ "2017", "4", "25" ] ] }, "title" : "Rapid evolution of the human mutation spectrum", "type" : "article-journal", "volume" : "6" }, "uris" : [ "http://www.mendeley.com/documents/?uuid=da87ea71-b541-380a-8b34-25f63265c4b9" ] } ], "mendeley" : { "formattedCitation" : "&lt;sup&gt;5&lt;/sup&gt;", "plainTextFormattedCitation" : "5", "previouslyFormattedCitation" : "&lt;sup&gt;5&lt;/sup&gt;" }, "properties" : { "noteIndex" : 0 }, "schema" : "https://github.com/citation-style-language/schema/raw/master/csl-citation.json" }</w:instrText>
+        <w:instrText>ADDIN CSL_CITATION { "citationItems" : [ { "id" : "ITEM-1", "itemData" : { "DOI" : "10.7554/eLife.24284", "ISSN" : "2050-084X", "PMID" : "28440220", "abstract" : "&lt;p&gt;DNA is a remarkably precise medium for copying and storing biological information. This high fidelity results from the action of hundreds of genes involved in replication, proofreading, and damage repair. Evolutionary theory suggests that in such a system, selection has limited ability to remove genetic variants that change mutation rates by small amounts or in specific sequence contexts. Consistent with this, using SNV variation as a proxy for mutational input, we report here that mutational spectra differ substantially among species, human continental groups and even some closely related populations. Close examination of one signal, an increased TCC?TTC mutation rate in Europeans, indicates a burst of mutations from about 15,000 to 2000 years ago, perhaps due to the appearance, drift, and ultimate elimination of a genetic modifier of mutation rate. Our results suggest that mutation rates can evolve markedly over short evolutionary timescales and suggest the possibility of mapping mutational modifiers.&lt;/p&gt;", "author" : [ { "dropping-particle" : "", "family" : "Harris", "given" : "Kelley", "non-dropping-particle" : "", "parse-names" : false, "suffix" : "" }, { "dropping-particle" : "", "family" : "Pritchard", "given" : "Jonathan K", "non-dropping-particle" : "", "parse-names" : false, "suffix" : "" } ], "container-title" : "eLife", "id" : "ITEM-1", "issued" : { "date-parts" : [ [ "2017", "4", "25" ] ] }, "title" : "Rapid evolution of the human mutation spectrum", "type" : "article-journal", "volume" : "6" }, "uris" : [ "http://www.mendeley.com/documents/?uuid=da87ea71-b541-380a-8b34-25f63265c4b9" ] } ], "mendeley" : { "formattedCitation" : "&lt;sup&gt;6&lt;/sup&gt;", "plainTextFormattedCitation" : "6", "previouslyFormattedCitation" : "&lt;sup&gt;5&lt;/sup&gt;" }, "properties" : { "noteIndex" : 0 }, "schema" : "https://github.com/citation-style-language/schema/raw/master/csl-citation.json" }</w:instrText>
       </w:r>
       <w:r>
         <w:rPr>
@@ -17399,7 +16863,7 @@
           <w:szCs w:val="20"/>
           <w:vertAlign w:val="superscript"/>
         </w:rPr>
-        <w:t>5</w:t>
+        <w:t>6</w:t>
       </w:r>
       <w:r>
         <w:rPr>
@@ -17415,22 +16879,7 @@
           <w:sz w:val="20"/>
           <w:szCs w:val="20"/>
         </w:rPr>
-        <w:t xml:space="preserve"> </w:t>
-      </w:r>
-      <w:commentRangeEnd w:id="22"/>
-      <w:r>
-        <w:rPr>
-          <w:rStyle w:val="CommentReference"/>
-        </w:rPr>
-        <w:commentReference w:id="22"/>
-      </w:r>
-      <w:r>
-        <w:rPr>
-          <w:rFonts w:ascii="Cambria" w:hAnsi="Cambria"/>
-          <w:sz w:val="20"/>
-          <w:szCs w:val="20"/>
-        </w:rPr>
-        <w:t>(</w:t>
+        <w:t xml:space="preserve"> (</w:t>
       </w:r>
       <w:r>
         <w:rPr>
@@ -18118,7 +17567,7 @@
                 <w:rFonts w:ascii="Cambria" w:hAnsi="Cambria" w:cs="Arial"/>
                 <w:sz w:val="18"/>
               </w:rPr>
-              <w:instrText>ADDIN CSL_CITATION { "citationItems" : [ { "id" : "ITEM-1", "itemData" : { "DOI" : "10.1073/pnas.1418652112", "ISSN" : "1091-6490", "PMID" : "25733855", "abstract" : "As humans dispersed out of Africa they adapted to new environmental challenges, including changes in exposure to mutagenic solar radiation. Humans in temperate latitudes have acquired light skin that is relatively transparent to UV light, and some evidence suggests that their DNA damage response pathways have also experienced local adaptation. This raises the possibility that different populations have experienced different selective pressures affecting genome integrity. Here, I present evidence that the rate of a particular mutation type has recently increased in the European population, rising in frequency by 50% during the 40,000-80,000 y since Europeans began diverging from Asians. A comparison of SNPs private to Africa, Asia, and Europe in the 1000 Genomes data reveals that private European variation is enriched for the transition 5'-TCC-3'\u2009\u2192\u20095'-TTC-3'. Although it is not clear whether UV played a causal role in changing the European mutational spectrum, 5'-TCC-3'\u2009\u2192\u20095'-TTC-3' is known to be the most common somatic mutation present in melanoma skin cancers, as well as the mutation most frequently induced in vitro by UV. Regardless of its causality, this change indicates that DNA replication fidelity has not remained stable even since the origin of modern humans and might have changed numerous times during our recent evolutionary history.", "author" : [ { "dropping-particle" : "", "family" : "Harris", "given" : "Kelley", "non-dropping-particle" : "", "parse-names" : false, "suffix" : "" } ], "container-title" : "Proceedings of the National Academy of Sciences of the United States of America", "id" : "ITEM-1", "issue" : "11", "issued" : { "date-parts" : [ [ "2015", "3", "17" ] ] }, "page" : "3439-44", "title" : "Evidence for recent, population-specific evolution of the human mutation rate.", "type" : "article-journal", "volume" : "112" }, "uris" : [ "http://www.mendeley.com/documents/?uuid=3983a47e-ab02-4b06-bb6d-95505b4804d0" ] }, { "id" : "ITEM-2", "itemData" : { "DOI" : "10.7554/eLife.24284", "ISSN" : "2050-084X", "PMID" : "28440220", "abstract" : "&lt;p&gt;DNA is a remarkably precise medium for copying and storing biological information. This high fidelity results from the action of hundreds of genes involved in replication, proofreading, and damage repair. Evolutionary theory suggests that in such a system, selection has limited ability to remove genetic variants that change mutation rates by small amounts or in specific sequence contexts. Consistent with this, using SNV variation as a proxy for mutational input, we report here that mutational spectra differ substantially among species, human continental groups and even some closely related populations. Close examination of one signal, an increased TCC?TTC mutation rate in Europeans, indicates a burst of mutations from about 15,000 to 2000 years ago, perhaps due to the appearance, drift, and ultimate elimination of a genetic modifier of mutation rate. Our results suggest that mutation rates can evolve markedly over short evolutionary timescales and suggest the possibility of mapping mutational modifiers.&lt;/p&gt;", "author" : [ { "dropping-particle" : "", "family" : "Harris", "given" : "Kelley", "non-dropping-particle" : "", "parse-names" : false, "suffix" : "" }, { "dropping-particle" : "", "family" : "Pritchard", "given" : "Jonathan K", "non-dropping-particle" : "", "parse-names" : false, "suffix" : "" } ], "container-title" : "eLife", "id" : "ITEM-2", "issued" : { "date-parts" : [ [ "2017", "4", "25" ] ] }, "title" : "Rapid evolution of the human mutation spectrum", "type" : "article-journal", "volume" : "6" }, "uris" : [ "http://www.mendeley.com/documents/?uuid=da87ea71-b541-380a-8b34-25f63265c4b9" ] }, { "id" : "ITEM-3", "itemData" : { "DOI" : "10.1371/journal.pgen.1006581", "ISSN" : "1553-7404", "author" : [ { "dropping-particle" : "", "family" : "Mathieson", "given" : "Iain", "non-dropping-particle" : "", "parse-names" : false, "suffix" : "" }, { "dropping-particle" : "", "family" : "Reich", "given" : "David", "non-dropping-particle" : "", "parse-names" : false, "suffix" : "" }, { "dropping-particle" : "", "family" : "Gansauge", "given" : "MT", "non-dropping-particle" : "", "parse-names" : false, "suffix" : "" }, { "dropping-particle" : "", "family" : "Li", "given" : "H", "non-dropping-particle" : "", "parse-names" : false, "suffix" : "" }, { "dropping-particle" : "", "family" : "Racimo", "given" : "F", "non-dropping-particle" : "", "parse-names" : false, "suffix" : "" }, { "dropping-particle" : "", "family" : "Mallick", "given" : "S", "non-dropping-particle" : "", "parse-names" : false, "suffix" : "" } ], "container-title" : "PLOS Genetics", "editor" : [ { "dropping-particle" : "", "family" : "Girirajan", "given" : "Santhosh", "non-dropping-particle" : "", "parse-names" : false, "suffix" : "" } ], "id" : "ITEM-3", "issue" : "2", "issued" : { "date-parts" : [ [ "2017", "2", "1" ] ] }, "page" : "e1006581", "publisher" : "Public Library of Science", "title" : "Differences in the rare variant spectrum among human populations", "type" : "article-journal", "volume" : "13" }, "uris" : [ "http://www.mendeley.com/documents/?uuid=d44a75c8-5533-3970-9b8b-9b93e4f15767" ] } ], "mendeley" : { "formattedCitation" : "&lt;sup&gt;3\u20135&lt;/sup&gt;", "plainTextFormattedCitation" : "3\u20135", "previouslyFormattedCitation" : "&lt;sup&gt;3\u20135&lt;/sup&gt;" }, "properties" : { "noteIndex" : 0 }, "schema" : "https://github.com/citation-style-language/schema/raw/master/csl-citation.json" }</w:instrText>
+              <w:instrText>ADDIN CSL_CITATION { "citationItems" : [ { "id" : "ITEM-1", "itemData" : { "DOI" : "10.1073/pnas.1418652112", "ISSN" : "1091-6490", "PMID" : "25733855", "abstract" : "As humans dispersed out of Africa they adapted to new environmental challenges, including changes in exposure to mutagenic solar radiation. Humans in temperate latitudes have acquired light skin that is relatively transparent to UV light, and some evidence suggests that their DNA damage response pathways have also experienced local adaptation. This raises the possibility that different populations have experienced different selective pressures affecting genome integrity. Here, I present evidence that the rate of a particular mutation type has recently increased in the European population, rising in frequency by 50% during the 40,000-80,000 y since Europeans began diverging from Asians. A comparison of SNPs private to Africa, Asia, and Europe in the 1000 Genomes data reveals that private European variation is enriched for the transition 5'-TCC-3'\u2009\u2192\u20095'-TTC-3'. Although it is not clear whether UV played a causal role in changing the European mutational spectrum, 5'-TCC-3'\u2009\u2192\u20095'-TTC-3' is known to be the most common somatic mutation present in melanoma skin cancers, as well as the mutation most frequently induced in vitro by UV. Regardless of its causality, this change indicates that DNA replication fidelity has not remained stable even since the origin of modern humans and might have changed numerous times during our recent evolutionary history.", "author" : [ { "dropping-particle" : "", "family" : "Harris", "given" : "Kelley", "non-dropping-particle" : "", "parse-names" : false, "suffix" : "" } ], "container-title" : "Proceedings of the National Academy of Sciences of the United States of America", "id" : "ITEM-1", "issue" : "11", "issued" : { "date-parts" : [ [ "2015", "3", "17" ] ] }, "page" : "3439-44", "title" : "Evidence for recent, population-specific evolution of the human mutation rate.", "type" : "article-journal", "volume" : "112" }, "uris" : [ "http://www.mendeley.com/documents/?uuid=3983a47e-ab02-4b06-bb6d-95505b4804d0" ] }, { "id" : "ITEM-2", "itemData" : { "DOI" : "10.7554/eLife.24284", "ISSN" : "2050-084X", "PMID" : "28440220", "abstract" : "&lt;p&gt;DNA is a remarkably precise medium for copying and storing biological information. This high fidelity results from the action of hundreds of genes involved in replication, proofreading, and damage repair. Evolutionary theory suggests that in such a system, selection has limited ability to remove genetic variants that change mutation rates by small amounts or in specific sequence contexts. Consistent with this, using SNV variation as a proxy for mutational input, we report here that mutational spectra differ substantially among species, human continental groups and even some closely related populations. Close examination of one signal, an increased TCC?TTC mutation rate in Europeans, indicates a burst of mutations from about 15,000 to 2000 years ago, perhaps due to the appearance, drift, and ultimate elimination of a genetic modifier of mutation rate. Our results suggest that mutation rates can evolve markedly over short evolutionary timescales and suggest the possibility of mapping mutational modifiers.&lt;/p&gt;", "author" : [ { "dropping-particle" : "", "family" : "Harris", "given" : "Kelley", "non-dropping-particle" : "", "parse-names" : false, "suffix" : "" }, { "dropping-particle" : "", "family" : "Pritchard", "given" : "Jonathan K", "non-dropping-particle" : "", "parse-names" : false, "suffix" : "" } ], "container-title" : "eLife", "id" : "ITEM-2", "issued" : { "date-parts" : [ [ "2017", "4", "25" ] ] }, "title" : "Rapid evolution of the human mutation spectrum", "type" : "article-journal", "volume" : "6" }, "uris" : [ "http://www.mendeley.com/documents/?uuid=da87ea71-b541-380a-8b34-25f63265c4b9" ] }, { "id" : "ITEM-3", "itemData" : { "DOI" : "10.1371/journal.pgen.1006581", "ISSN" : "1553-7404", "author" : [ { "dropping-particle" : "", "family" : "Mathieson", "given" : "Iain", "non-dropping-particle" : "", "parse-names" : false, "suffix" : "" }, { "dropping-particle" : "", "family" : "Reich", "given" : "David", "non-dropping-particle" : "", "parse-names" : false, "suffix" : "" }, { "dropping-particle" : "", "family" : "Gansauge", "given" : "MT", "non-dropping-particle" : "", "parse-names" : false, "suffix" : "" }, { "dropping-particle" : "", "family" : "Li", "given" : "H", "non-dropping-particle" : "", "parse-names" : false, "suffix" : "" }, { "dropping-particle" : "", "family" : "Racimo", "given" : "F", "non-dropping-particle" : "", "parse-names" : false, "suffix" : "" }, { "dropping-particle" : "", "family" : "Mallick", "given" : "S", "non-dropping-particle" : "", "parse-names" : false, "suffix" : "" } ], "container-title" : "PLOS Genetics", "editor" : [ { "dropping-particle" : "", "family" : "Girirajan", "given" : "Santhosh", "non-dropping-particle" : "", "parse-names" : false, "suffix" : "" } ], "id" : "ITEM-3", "issue" : "2", "issued" : { "date-parts" : [ [ "2017", "2", "1" ] ] }, "page" : "e1006581", "publisher" : "Public Library of Science", "title" : "Differences in the rare variant spectrum among human populations", "type" : "article-journal", "volume" : "13" }, "uris" : [ "http://www.mendeley.com/documents/?uuid=d44a75c8-5533-3970-9b8b-9b93e4f15767" ] } ], "mendeley" : { "formattedCitation" : "&lt;sup&gt;4\u20136&lt;/sup&gt;", "plainTextFormattedCitation" : "4\u20136", "previouslyFormattedCitation" : "&lt;sup&gt;3\u20135&lt;/sup&gt;" }, "properties" : { "noteIndex" : 0 }, "schema" : "https://github.com/citation-style-language/schema/raw/master/csl-citation.json" }</w:instrText>
             </w:r>
             <w:r>
               <w:rPr>
@@ -18134,7 +17583,7 @@
                 <w:sz w:val="18"/>
                 <w:vertAlign w:val="superscript"/>
               </w:rPr>
-              <w:t>3–5</w:t>
+              <w:t>4–6</w:t>
             </w:r>
             <w:r>
               <w:rPr>
@@ -18205,12 +17654,14 @@
               <w:jc w:val="center"/>
               <w:rPr>
                 <w:rFonts w:ascii="Cambria" w:hAnsi="Cambria" w:cs="Arial"/>
+                <w:b/>
                 <w:sz w:val="18"/>
               </w:rPr>
             </w:pPr>
             <w:r>
               <w:rPr>
                 <w:rFonts w:ascii="Cambria" w:hAnsi="Cambria" w:cs="Arial"/>
+                <w:b/>
                 <w:sz w:val="18"/>
               </w:rPr>
               <w:t>1.5</w:t>
@@ -18218,6 +17669,7 @@
             <w:r>
               <w:rPr>
                 <w:rFonts w:ascii="Cambria" w:hAnsi="Cambria" w:cs="Arial"/>
+                <w:b/>
                 <w:sz w:val="18"/>
               </w:rPr>
               <w:t>6</w:t>
@@ -18236,12 +17688,14 @@
               <w:jc w:val="center"/>
               <w:rPr>
                 <w:rFonts w:ascii="Cambria" w:hAnsi="Cambria" w:cs="Arial"/>
+                <w:b/>
                 <w:sz w:val="18"/>
               </w:rPr>
             </w:pPr>
             <w:r>
               <w:rPr>
                 <w:rFonts w:ascii="Cambria" w:hAnsi="Cambria" w:cs="Arial"/>
+                <w:b/>
                 <w:sz w:val="18"/>
               </w:rPr>
               <w:t>1.2</w:t>
@@ -18249,6 +17703,7 @@
             <w:r>
               <w:rPr>
                 <w:rFonts w:ascii="Cambria" w:hAnsi="Cambria" w:cs="Arial"/>
+                <w:b/>
                 <w:sz w:val="18"/>
               </w:rPr>
               <w:t>0</w:t>
@@ -18371,12 +17826,14 @@
               <w:jc w:val="center"/>
               <w:rPr>
                 <w:rFonts w:ascii="Cambria" w:hAnsi="Cambria" w:cs="Arial"/>
+                <w:b/>
                 <w:sz w:val="18"/>
               </w:rPr>
             </w:pPr>
             <w:r>
               <w:rPr>
                 <w:rFonts w:ascii="Cambria" w:hAnsi="Cambria" w:cs="Arial"/>
+                <w:b/>
                 <w:sz w:val="18"/>
               </w:rPr>
               <w:t>1.2</w:t>
@@ -18384,6 +17841,7 @@
             <w:r>
               <w:rPr>
                 <w:rFonts w:ascii="Cambria" w:hAnsi="Cambria" w:cs="Arial"/>
+                <w:b/>
                 <w:sz w:val="18"/>
               </w:rPr>
               <w:t>0</w:t>
@@ -18399,12 +17857,14 @@
               <w:jc w:val="center"/>
               <w:rPr>
                 <w:rFonts w:ascii="Cambria" w:hAnsi="Cambria" w:cs="Arial"/>
+                <w:b/>
                 <w:sz w:val="18"/>
               </w:rPr>
             </w:pPr>
             <w:r>
               <w:rPr>
                 <w:rFonts w:ascii="Cambria" w:hAnsi="Cambria" w:cs="Arial"/>
+                <w:b/>
                 <w:sz w:val="18"/>
               </w:rPr>
               <w:t>1.0</w:t>
@@ -18412,6 +17872,7 @@
             <w:r>
               <w:rPr>
                 <w:rFonts w:ascii="Cambria" w:hAnsi="Cambria" w:cs="Arial"/>
+                <w:b/>
                 <w:sz w:val="18"/>
               </w:rPr>
               <w:t>7</w:t>
@@ -18427,12 +17888,14 @@
               <w:jc w:val="center"/>
               <w:rPr>
                 <w:rFonts w:ascii="Cambria" w:hAnsi="Cambria" w:cs="Arial"/>
+                <w:b/>
                 <w:sz w:val="18"/>
               </w:rPr>
             </w:pPr>
             <w:r>
               <w:rPr>
                 <w:rFonts w:ascii="Cambria" w:hAnsi="Cambria" w:cs="Arial"/>
+                <w:b/>
                 <w:sz w:val="18"/>
               </w:rPr>
               <w:t>0.93</w:t>
@@ -18565,12 +18028,14 @@
               <w:jc w:val="center"/>
               <w:rPr>
                 <w:rFonts w:ascii="Cambria" w:hAnsi="Cambria" w:cs="Arial"/>
+                <w:b/>
                 <w:sz w:val="18"/>
               </w:rPr>
             </w:pPr>
             <w:r>
               <w:rPr>
                 <w:rFonts w:ascii="Cambria" w:hAnsi="Cambria" w:cs="Arial"/>
+                <w:b/>
                 <w:sz w:val="18"/>
               </w:rPr>
               <w:t>1.</w:t>
@@ -18578,6 +18043,7 @@
             <w:r>
               <w:rPr>
                 <w:rFonts w:ascii="Cambria" w:hAnsi="Cambria" w:cs="Arial"/>
+                <w:b/>
                 <w:sz w:val="18"/>
               </w:rPr>
               <w:t>17</w:t>
@@ -18593,12 +18059,14 @@
               <w:jc w:val="center"/>
               <w:rPr>
                 <w:rFonts w:ascii="Cambria" w:hAnsi="Cambria" w:cs="Arial"/>
+                <w:b/>
                 <w:sz w:val="18"/>
               </w:rPr>
             </w:pPr>
             <w:r>
               <w:rPr>
                 <w:rFonts w:ascii="Cambria" w:hAnsi="Cambria" w:cs="Arial"/>
+                <w:b/>
                 <w:sz w:val="18"/>
               </w:rPr>
               <w:t>1.0</w:t>
@@ -18606,6 +18074,7 @@
             <w:r>
               <w:rPr>
                 <w:rFonts w:ascii="Cambria" w:hAnsi="Cambria" w:cs="Arial"/>
+                <w:b/>
                 <w:sz w:val="18"/>
               </w:rPr>
               <w:t>6</w:t>
@@ -18779,6 +18248,7 @@
               <w:jc w:val="center"/>
               <w:rPr>
                 <w:rFonts w:ascii="Cambria" w:hAnsi="Cambria" w:cs="Arial"/>
+                <w:b/>
                 <w:color w:val="auto"/>
                 <w:sz w:val="18"/>
               </w:rPr>
@@ -18786,6 +18256,7 @@
             <w:r>
               <w:rPr>
                 <w:rFonts w:ascii="Cambria" w:hAnsi="Cambria" w:cs="Arial"/>
+                <w:b/>
                 <w:sz w:val="18"/>
               </w:rPr>
               <w:t>1.06</w:t>
@@ -18804,6 +18275,7 @@
               <w:jc w:val="center"/>
               <w:rPr>
                 <w:rFonts w:ascii="Cambria" w:hAnsi="Cambria" w:cs="Arial"/>
+                <w:b/>
                 <w:color w:val="auto"/>
                 <w:sz w:val="18"/>
               </w:rPr>
@@ -18811,6 +18283,7 @@
             <w:r>
               <w:rPr>
                 <w:rFonts w:ascii="Cambria" w:hAnsi="Cambria" w:cs="Arial"/>
+                <w:b/>
                 <w:sz w:val="18"/>
               </w:rPr>
               <w:t>1.03</w:t>
@@ -18829,6 +18302,7 @@
               <w:jc w:val="center"/>
               <w:rPr>
                 <w:rFonts w:ascii="Cambria" w:hAnsi="Cambria" w:cs="Arial"/>
+                <w:b/>
                 <w:color w:val="auto"/>
                 <w:sz w:val="18"/>
               </w:rPr>
@@ -18836,6 +18310,7 @@
             <w:r>
               <w:rPr>
                 <w:rFonts w:ascii="Cambria" w:hAnsi="Cambria" w:cs="Arial"/>
+                <w:b/>
                 <w:sz w:val="18"/>
               </w:rPr>
               <w:t>0.95</w:t>
@@ -19033,6 +18508,7 @@
               <w:jc w:val="center"/>
               <w:rPr>
                 <w:rFonts w:ascii="Cambria" w:hAnsi="Cambria" w:cs="Arial"/>
+                <w:b/>
                 <w:color w:val="auto"/>
                 <w:sz w:val="18"/>
               </w:rPr>
@@ -19040,6 +18516,7 @@
             <w:r>
               <w:rPr>
                 <w:rFonts w:ascii="Cambria" w:hAnsi="Cambria" w:cs="Arial"/>
+                <w:b/>
                 <w:sz w:val="18"/>
               </w:rPr>
               <w:t>1.06</w:t>
@@ -19061,6 +18538,7 @@
               <w:jc w:val="center"/>
               <w:rPr>
                 <w:rFonts w:ascii="Cambria" w:hAnsi="Cambria" w:cs="Arial"/>
+                <w:b/>
                 <w:color w:val="auto"/>
                 <w:sz w:val="18"/>
               </w:rPr>
@@ -19068,6 +18546,7 @@
             <w:r>
               <w:rPr>
                 <w:rFonts w:ascii="Cambria" w:hAnsi="Cambria" w:cs="Arial"/>
+                <w:b/>
                 <w:sz w:val="18"/>
               </w:rPr>
               <w:t>1.0</w:t>
@@ -19075,6 +18554,7 @@
             <w:r>
               <w:rPr>
                 <w:rFonts w:ascii="Cambria" w:hAnsi="Cambria" w:cs="Arial"/>
+                <w:b/>
                 <w:color w:val="auto"/>
                 <w:sz w:val="18"/>
               </w:rPr>
@@ -19244,6 +18724,7 @@
               <w:jc w:val="center"/>
               <w:rPr>
                 <w:rFonts w:ascii="Cambria" w:hAnsi="Cambria" w:cs="Arial"/>
+                <w:b/>
                 <w:color w:val="auto"/>
                 <w:sz w:val="18"/>
               </w:rPr>
@@ -19251,6 +18732,7 @@
             <w:r>
               <w:rPr>
                 <w:rFonts w:ascii="Cambria" w:hAnsi="Cambria" w:cs="Arial"/>
+                <w:b/>
                 <w:sz w:val="18"/>
               </w:rPr>
               <w:t>1.0</w:t>
@@ -19258,6 +18740,7 @@
             <w:r>
               <w:rPr>
                 <w:rFonts w:ascii="Cambria" w:hAnsi="Cambria" w:cs="Arial"/>
+                <w:b/>
                 <w:color w:val="auto"/>
                 <w:sz w:val="18"/>
               </w:rPr>
@@ -19277,6 +18760,7 @@
               <w:jc w:val="center"/>
               <w:rPr>
                 <w:rFonts w:ascii="Cambria" w:hAnsi="Cambria" w:cs="Arial"/>
+                <w:b/>
                 <w:color w:val="auto"/>
                 <w:sz w:val="18"/>
               </w:rPr>
@@ -19284,6 +18768,7 @@
             <w:r>
               <w:rPr>
                 <w:rFonts w:ascii="Cambria" w:hAnsi="Cambria" w:cs="Arial"/>
+                <w:b/>
                 <w:sz w:val="18"/>
               </w:rPr>
               <w:t>1.0</w:t>
@@ -19291,6 +18776,7 @@
             <w:r>
               <w:rPr>
                 <w:rFonts w:ascii="Cambria" w:hAnsi="Cambria" w:cs="Arial"/>
+                <w:b/>
                 <w:color w:val="auto"/>
                 <w:sz w:val="18"/>
               </w:rPr>
@@ -19461,6 +18947,7 @@
               <w:jc w:val="center"/>
               <w:rPr>
                 <w:rFonts w:ascii="Cambria" w:hAnsi="Cambria" w:cs="Arial"/>
+                <w:b/>
                 <w:color w:val="auto"/>
                 <w:sz w:val="18"/>
               </w:rPr>
@@ -19468,6 +18955,7 @@
             <w:r>
               <w:rPr>
                 <w:rFonts w:ascii="Cambria" w:hAnsi="Cambria" w:cs="Arial"/>
+                <w:b/>
                 <w:sz w:val="18"/>
               </w:rPr>
               <w:t>1.0</w:t>
@@ -19475,6 +18963,7 @@
             <w:r>
               <w:rPr>
                 <w:rFonts w:ascii="Cambria" w:hAnsi="Cambria" w:cs="Arial"/>
+                <w:b/>
                 <w:color w:val="auto"/>
                 <w:sz w:val="18"/>
               </w:rPr>
@@ -19491,6 +18980,7 @@
               <w:jc w:val="center"/>
               <w:rPr>
                 <w:rFonts w:ascii="Cambria" w:hAnsi="Cambria" w:cs="Arial"/>
+                <w:b/>
                 <w:color w:val="auto"/>
                 <w:sz w:val="18"/>
               </w:rPr>
@@ -19498,6 +18988,7 @@
             <w:r>
               <w:rPr>
                 <w:rFonts w:ascii="Cambria" w:hAnsi="Cambria" w:cs="Arial"/>
+                <w:b/>
                 <w:sz w:val="18"/>
               </w:rPr>
               <w:t>1.0</w:t>
@@ -19505,6 +18996,7 @@
             <w:r>
               <w:rPr>
                 <w:rFonts w:ascii="Cambria" w:hAnsi="Cambria" w:cs="Arial"/>
+                <w:b/>
                 <w:color w:val="auto"/>
                 <w:sz w:val="18"/>
               </w:rPr>
@@ -19605,7 +19097,6 @@
                 <w:sz w:val="18"/>
               </w:rPr>
             </w:pPr>
-            <w:commentRangeStart w:id="23"/>
             <w:r>
               <w:rPr>
                 <w:rFonts w:ascii="Cambria" w:hAnsi="Cambria" w:cs="Arial"/>
@@ -19626,14 +19117,6 @@
                 <w:sz w:val="18"/>
               </w:rPr>
               <w:t>T</w:t>
-            </w:r>
-            <w:commentRangeEnd w:id="23"/>
-            <w:r>
-              <w:rPr>
-                <w:rStyle w:val="CommentReference"/>
-                <w:color w:val="auto"/>
-              </w:rPr>
-              <w:commentReference w:id="23"/>
             </w:r>
           </w:p>
         </w:tc>
@@ -19676,6 +19159,7 @@
               <w:jc w:val="center"/>
               <w:rPr>
                 <w:rFonts w:ascii="Cambria" w:hAnsi="Cambria" w:cs="Arial"/>
+                <w:b/>
                 <w:color w:val="auto"/>
                 <w:sz w:val="18"/>
               </w:rPr>
@@ -19683,6 +19167,7 @@
             <w:r>
               <w:rPr>
                 <w:rFonts w:ascii="Cambria" w:hAnsi="Cambria" w:cs="Arial"/>
+                <w:b/>
                 <w:sz w:val="18"/>
               </w:rPr>
               <w:t>1.06</w:t>
@@ -19702,6 +19187,7 @@
               <w:jc w:val="center"/>
               <w:rPr>
                 <w:rFonts w:ascii="Cambria" w:hAnsi="Cambria" w:cs="Arial"/>
+                <w:b/>
                 <w:color w:val="auto"/>
                 <w:sz w:val="18"/>
               </w:rPr>
@@ -19709,6 +19195,7 @@
             <w:r>
               <w:rPr>
                 <w:rFonts w:ascii="Cambria" w:hAnsi="Cambria" w:cs="Arial"/>
+                <w:b/>
                 <w:sz w:val="18"/>
               </w:rPr>
               <w:t>1.13</w:t>
@@ -19728,6 +19215,7 @@
               <w:jc w:val="center"/>
               <w:rPr>
                 <w:rFonts w:ascii="Cambria" w:hAnsi="Cambria" w:cs="Arial"/>
+                <w:b/>
                 <w:color w:val="auto"/>
                 <w:sz w:val="18"/>
               </w:rPr>
@@ -19735,6 +19223,7 @@
             <w:r>
               <w:rPr>
                 <w:rFonts w:ascii="Cambria" w:hAnsi="Cambria" w:cs="Arial"/>
+                <w:b/>
                 <w:sz w:val="18"/>
               </w:rPr>
               <w:t>1.21</w:t>
@@ -19825,7 +19314,6 @@
                 <w:sz w:val="18"/>
               </w:rPr>
             </w:pPr>
-            <w:commentRangeStart w:id="24"/>
             <w:r>
               <w:rPr>
                 <w:rFonts w:ascii="Cambria" w:hAnsi="Cambria" w:cs="Arial"/>
@@ -19846,14 +19334,6 @@
                 <w:sz w:val="18"/>
               </w:rPr>
               <w:t>A</w:t>
-            </w:r>
-            <w:commentRangeEnd w:id="24"/>
-            <w:r>
-              <w:rPr>
-                <w:rStyle w:val="CommentReference"/>
-                <w:color w:val="auto"/>
-              </w:rPr>
-              <w:commentReference w:id="24"/>
             </w:r>
           </w:p>
         </w:tc>
@@ -19896,6 +19376,7 @@
               <w:jc w:val="center"/>
               <w:rPr>
                 <w:rFonts w:ascii="Cambria" w:hAnsi="Cambria" w:cs="Arial"/>
+                <w:b/>
                 <w:color w:val="auto"/>
                 <w:sz w:val="18"/>
               </w:rPr>
@@ -19903,6 +19384,7 @@
             <w:r>
               <w:rPr>
                 <w:rFonts w:ascii="Cambria" w:hAnsi="Cambria" w:cs="Arial"/>
+                <w:b/>
                 <w:sz w:val="18"/>
               </w:rPr>
               <w:t>1.04</w:t>
@@ -19922,6 +19404,7 @@
               <w:jc w:val="center"/>
               <w:rPr>
                 <w:rFonts w:ascii="Cambria" w:hAnsi="Cambria" w:cs="Arial"/>
+                <w:b/>
                 <w:color w:val="auto"/>
                 <w:sz w:val="18"/>
               </w:rPr>
@@ -19929,6 +19412,7 @@
             <w:r>
               <w:rPr>
                 <w:rFonts w:ascii="Cambria" w:hAnsi="Cambria" w:cs="Arial"/>
+                <w:b/>
                 <w:sz w:val="18"/>
               </w:rPr>
               <w:t>1.1</w:t>
@@ -19936,6 +19420,7 @@
             <w:r>
               <w:rPr>
                 <w:rFonts w:ascii="Cambria" w:hAnsi="Cambria" w:cs="Arial"/>
+                <w:b/>
                 <w:color w:val="auto"/>
                 <w:sz w:val="18"/>
               </w:rPr>
@@ -19956,6 +19441,7 @@
               <w:jc w:val="center"/>
               <w:rPr>
                 <w:rFonts w:ascii="Cambria" w:hAnsi="Cambria" w:cs="Arial"/>
+                <w:b/>
                 <w:color w:val="auto"/>
                 <w:sz w:val="18"/>
               </w:rPr>
@@ -19963,6 +19449,7 @@
             <w:r>
               <w:rPr>
                 <w:rFonts w:ascii="Cambria" w:hAnsi="Cambria" w:cs="Arial"/>
+                <w:b/>
                 <w:sz w:val="18"/>
               </w:rPr>
               <w:t>1.</w:t>
@@ -19970,6 +19457,7 @@
             <w:r>
               <w:rPr>
                 <w:rFonts w:ascii="Cambria" w:hAnsi="Cambria" w:cs="Arial"/>
+                <w:b/>
                 <w:color w:val="auto"/>
                 <w:sz w:val="18"/>
               </w:rPr>
@@ -20122,6 +19610,7 @@
               <w:jc w:val="center"/>
               <w:rPr>
                 <w:rFonts w:ascii="Cambria" w:hAnsi="Cambria" w:cs="Arial"/>
+                <w:b/>
                 <w:color w:val="auto"/>
                 <w:sz w:val="18"/>
               </w:rPr>
@@ -20129,6 +19618,7 @@
             <w:r>
               <w:rPr>
                 <w:rFonts w:ascii="Cambria" w:hAnsi="Cambria" w:cs="Arial"/>
+                <w:b/>
                 <w:sz w:val="18"/>
               </w:rPr>
               <w:t>0.95</w:t>
@@ -20174,6 +19664,7 @@
               <w:jc w:val="center"/>
               <w:rPr>
                 <w:rFonts w:ascii="Cambria" w:hAnsi="Cambria" w:cs="Arial"/>
+                <w:b/>
                 <w:color w:val="auto"/>
                 <w:sz w:val="18"/>
               </w:rPr>
@@ -20181,6 +19672,7 @@
             <w:r>
               <w:rPr>
                 <w:rFonts w:ascii="Cambria" w:hAnsi="Cambria" w:cs="Arial"/>
+                <w:b/>
                 <w:sz w:val="18"/>
               </w:rPr>
               <w:t>0.9</w:t>
@@ -20188,6 +19680,7 @@
             <w:r>
               <w:rPr>
                 <w:rFonts w:ascii="Cambria" w:hAnsi="Cambria" w:cs="Arial"/>
+                <w:b/>
                 <w:color w:val="auto"/>
                 <w:sz w:val="18"/>
               </w:rPr>
@@ -20279,21 +19772,12 @@
                 <w:sz w:val="18"/>
               </w:rPr>
             </w:pPr>
-            <w:commentRangeStart w:id="25"/>
             <w:r>
               <w:rPr>
                 <w:rFonts w:ascii="Cambria" w:hAnsi="Cambria" w:cs="Arial"/>
                 <w:sz w:val="18"/>
               </w:rPr>
               <w:t>TCA→T</w:t>
-            </w:r>
-            <w:commentRangeEnd w:id="25"/>
-            <w:r>
-              <w:rPr>
-                <w:rStyle w:val="CommentReference"/>
-                <w:color w:val="auto"/>
-              </w:rPr>
-              <w:commentReference w:id="25"/>
             </w:r>
           </w:p>
         </w:tc>
@@ -20334,6 +19818,7 @@
               <w:jc w:val="center"/>
               <w:rPr>
                 <w:rFonts w:ascii="Cambria" w:hAnsi="Cambria" w:cs="Arial"/>
+                <w:b/>
                 <w:color w:val="auto"/>
                 <w:sz w:val="18"/>
               </w:rPr>
@@ -20341,6 +19826,7 @@
             <w:r>
               <w:rPr>
                 <w:rFonts w:ascii="Cambria" w:hAnsi="Cambria" w:cs="Arial"/>
+                <w:b/>
                 <w:sz w:val="18"/>
               </w:rPr>
               <w:t>1.06</w:t>
@@ -20359,6 +19845,7 @@
               <w:jc w:val="center"/>
               <w:rPr>
                 <w:rFonts w:ascii="Cambria" w:hAnsi="Cambria" w:cs="Arial"/>
+                <w:b/>
                 <w:color w:val="auto"/>
                 <w:sz w:val="18"/>
               </w:rPr>
@@ -20366,6 +19853,7 @@
             <w:r>
               <w:rPr>
                 <w:rFonts w:ascii="Cambria" w:hAnsi="Cambria" w:cs="Arial"/>
+                <w:b/>
                 <w:sz w:val="18"/>
               </w:rPr>
               <w:t>1.03</w:t>
@@ -20477,21 +19965,12 @@
                 <w:sz w:val="18"/>
               </w:rPr>
             </w:pPr>
-            <w:commentRangeStart w:id="26"/>
             <w:r>
               <w:rPr>
                 <w:rFonts w:ascii="Cambria" w:hAnsi="Cambria" w:cs="Arial"/>
                 <w:sz w:val="18"/>
               </w:rPr>
               <w:t>ACT→T</w:t>
-            </w:r>
-            <w:commentRangeEnd w:id="26"/>
-            <w:r>
-              <w:rPr>
-                <w:rStyle w:val="CommentReference"/>
-                <w:color w:val="auto"/>
-              </w:rPr>
-              <w:commentReference w:id="26"/>
             </w:r>
           </w:p>
         </w:tc>
@@ -20570,6 +20049,7 @@
               <w:jc w:val="center"/>
               <w:rPr>
                 <w:rFonts w:ascii="Cambria" w:hAnsi="Cambria" w:cs="Arial"/>
+                <w:b/>
                 <w:color w:val="auto"/>
                 <w:sz w:val="18"/>
               </w:rPr>
@@ -20577,6 +20057,7 @@
             <w:r>
               <w:rPr>
                 <w:rFonts w:ascii="Cambria" w:hAnsi="Cambria" w:cs="Arial"/>
+                <w:b/>
                 <w:sz w:val="18"/>
               </w:rPr>
               <w:t>0.94</w:t>
@@ -20730,12 +20211,14 @@
               <w:jc w:val="center"/>
               <w:rPr>
                 <w:rFonts w:ascii="Cambria" w:hAnsi="Cambria" w:cs="Arial"/>
+                <w:b/>
                 <w:sz w:val="18"/>
               </w:rPr>
             </w:pPr>
             <w:r>
               <w:rPr>
                 <w:rFonts w:ascii="Cambria" w:hAnsi="Cambria" w:cs="Arial"/>
+                <w:b/>
                 <w:color w:val="auto"/>
                 <w:sz w:val="18"/>
               </w:rPr>
@@ -20752,12 +20235,14 @@
               <w:jc w:val="center"/>
               <w:rPr>
                 <w:rFonts w:ascii="Cambria" w:hAnsi="Cambria" w:cs="Arial"/>
+                <w:b/>
                 <w:sz w:val="18"/>
               </w:rPr>
             </w:pPr>
             <w:r>
               <w:rPr>
                 <w:rFonts w:ascii="Cambria" w:hAnsi="Cambria" w:cs="Arial"/>
+                <w:b/>
                 <w:sz w:val="18"/>
               </w:rPr>
               <w:t>1.06</w:t>
@@ -20824,7 +20309,6 @@
                 <w:sz w:val="18"/>
               </w:rPr>
             </w:pPr>
-            <w:commentRangeStart w:id="27"/>
             <w:r>
               <w:rPr>
                 <w:rFonts w:ascii="Cambria" w:hAnsi="Cambria" w:cs="Arial"/>
@@ -20845,14 +20329,6 @@
                 <w:sz w:val="18"/>
               </w:rPr>
               <w:t>T</w:t>
-            </w:r>
-            <w:commentRangeEnd w:id="27"/>
-            <w:r>
-              <w:rPr>
-                <w:rStyle w:val="CommentReference"/>
-                <w:color w:val="auto"/>
-              </w:rPr>
-              <w:commentReference w:id="27"/>
             </w:r>
           </w:p>
         </w:tc>
@@ -20908,12 +20384,14 @@
               <w:jc w:val="center"/>
               <w:rPr>
                 <w:rFonts w:ascii="Cambria" w:hAnsi="Cambria" w:cs="Arial"/>
+                <w:b/>
                 <w:sz w:val="18"/>
               </w:rPr>
             </w:pPr>
             <w:r>
               <w:rPr>
                 <w:rFonts w:ascii="Cambria" w:hAnsi="Cambria" w:cs="Arial"/>
+                <w:b/>
                 <w:sz w:val="18"/>
               </w:rPr>
               <w:t>1.0</w:t>
@@ -20921,6 +20399,7 @@
             <w:r>
               <w:rPr>
                 <w:rFonts w:ascii="Cambria" w:hAnsi="Cambria" w:cs="Arial"/>
+                <w:b/>
                 <w:color w:val="auto"/>
                 <w:sz w:val="18"/>
               </w:rPr>
@@ -20937,12 +20416,14 @@
               <w:jc w:val="center"/>
               <w:rPr>
                 <w:rFonts w:ascii="Cambria" w:hAnsi="Cambria" w:cs="Arial"/>
+                <w:b/>
                 <w:sz w:val="18"/>
               </w:rPr>
             </w:pPr>
             <w:r>
               <w:rPr>
                 <w:rFonts w:ascii="Cambria" w:hAnsi="Cambria" w:cs="Arial"/>
+                <w:b/>
                 <w:sz w:val="18"/>
               </w:rPr>
               <w:t>1.</w:t>
@@ -20950,6 +20431,7 @@
             <w:r>
               <w:rPr>
                 <w:rFonts w:ascii="Cambria" w:hAnsi="Cambria" w:cs="Arial"/>
+                <w:b/>
                 <w:color w:val="auto"/>
                 <w:sz w:val="18"/>
               </w:rPr>
@@ -21038,7 +20520,6 @@
                 <w:sz w:val="18"/>
               </w:rPr>
             </w:pPr>
-            <w:commentRangeStart w:id="28"/>
             <w:r>
               <w:rPr>
                 <w:rFonts w:ascii="Cambria" w:hAnsi="Cambria" w:cs="Arial"/>
@@ -21059,14 +20540,6 @@
                 <w:sz w:val="18"/>
               </w:rPr>
               <w:t>T</w:t>
-            </w:r>
-            <w:commentRangeEnd w:id="28"/>
-            <w:r>
-              <w:rPr>
-                <w:rStyle w:val="CommentReference"/>
-                <w:color w:val="auto"/>
-              </w:rPr>
-              <w:commentReference w:id="28"/>
             </w:r>
           </w:p>
         </w:tc>
@@ -22180,7 +21653,7 @@
         </w:rPr>
         <w:t xml:space="preserve">. </w:t>
       </w:r>
-      <w:commentRangeStart w:id="29"/>
+      <w:commentRangeStart w:id="24"/>
       <w:r>
         <w:rPr>
           <w:rFonts w:ascii="Cambria" w:hAnsi="Cambria"/>
@@ -22263,12 +21736,12 @@
         </w:rPr>
         <w:t xml:space="preserve">correction. </w:t>
       </w:r>
-      <w:commentRangeEnd w:id="29"/>
+      <w:commentRangeEnd w:id="24"/>
       <w:r>
         <w:rPr>
           <w:rStyle w:val="CommentReference"/>
         </w:rPr>
-        <w:commentReference w:id="29"/>
+        <w:commentReference w:id="24"/>
       </w:r>
       <w:r>
         <w:rPr>
@@ -22472,9 +21945,9 @@
         </w:rPr>
         <w:lastRenderedPageBreak/>
         <w:drawing>
-          <wp:inline distT="0" distB="0" distL="0" distR="0" wp14:anchorId="69DC2C00" wp14:editId="31620F15">
-            <wp:extent cx="5626045" cy="4336516"/>
-            <wp:effectExtent l="0" t="0" r="0" b="6985"/>
+          <wp:inline distT="0" distB="0" distL="0" distR="0" wp14:anchorId="69DC2C00" wp14:editId="77E2CA09">
+            <wp:extent cx="5742606" cy="4407243"/>
+            <wp:effectExtent l="0" t="0" r="0" b="0"/>
             <wp:docPr id="3" name="Picture 3"/>
             <wp:cNvGraphicFramePr>
               <a:graphicFrameLocks xmlns:a="http://schemas.openxmlformats.org/drawingml/2006/main" noChangeAspect="1"/>
@@ -22501,7 +21974,7 @@
                   <pic:spPr>
                     <a:xfrm>
                       <a:off x="0" y="0"/>
-                      <a:ext cx="5626045" cy="4336516"/>
+                      <a:ext cx="5744149" cy="4408427"/>
                     </a:xfrm>
                     <a:prstGeom prst="rect">
                       <a:avLst/>
@@ -22517,7 +21990,7 @@
         <w:rPr>
           <w:rStyle w:val="CommentReference"/>
         </w:rPr>
-        <w:commentReference w:id="30"/>
+        <w:commentReference w:id="25"/>
       </w:r>
     </w:p>
     <w:p>
@@ -22534,16 +22007,16 @@
           <w:b/>
         </w:rPr>
       </w:pPr>
-      <w:commentRangeStart w:id="31"/>
+      <w:commentRangeStart w:id="26"/>
       <w:r>
         <w:rPr>
           <w:rFonts w:ascii="Cambria" w:hAnsi="Cambria" w:cs="Arial"/>
           <w:noProof/>
         </w:rPr>
         <w:drawing>
-          <wp:inline distT="0" distB="0" distL="0" distR="0" wp14:anchorId="4B9F25EF" wp14:editId="109A6537">
-            <wp:extent cx="5907593" cy="1849271"/>
-            <wp:effectExtent l="0" t="0" r="0" b="0"/>
+          <wp:inline distT="0" distB="0" distL="0" distR="0" wp14:anchorId="4B9F25EF" wp14:editId="4B2B2E5E">
+            <wp:extent cx="5600141" cy="1983952"/>
+            <wp:effectExtent l="0" t="0" r="635" b="0"/>
             <wp:docPr id="8" name="Picture 8"/>
             <wp:cNvGraphicFramePr>
               <a:graphicFrameLocks xmlns:a="http://schemas.openxmlformats.org/drawingml/2006/main" noChangeAspect="1"/>
@@ -22572,7 +22045,7 @@
                   <pic:spPr bwMode="auto">
                     <a:xfrm>
                       <a:off x="0" y="0"/>
-                      <a:ext cx="5913207" cy="1851028"/>
+                      <a:ext cx="5607519" cy="1986566"/>
                     </a:xfrm>
                     <a:prstGeom prst="rect">
                       <a:avLst/>
@@ -22588,12 +22061,12 @@
           </wp:inline>
         </w:drawing>
       </w:r>
-      <w:commentRangeEnd w:id="31"/>
+      <w:commentRangeEnd w:id="26"/>
       <w:r>
         <w:rPr>
           <w:rStyle w:val="CommentReference"/>
         </w:rPr>
-        <w:commentReference w:id="31"/>
+        <w:commentReference w:id="26"/>
       </w:r>
     </w:p>
     <w:p>
@@ -22636,9 +22109,9 @@
         </w:rPr>
         <w:lastRenderedPageBreak/>
         <w:drawing>
-          <wp:inline distT="0" distB="0" distL="0" distR="0" wp14:anchorId="53A845F0" wp14:editId="2CE5D70A">
-            <wp:extent cx="4856105" cy="2223135"/>
-            <wp:effectExtent l="0" t="0" r="1905" b="5715"/>
+          <wp:inline distT="0" distB="0" distL="0" distR="0" wp14:anchorId="53A845F0" wp14:editId="7076F3B3">
+            <wp:extent cx="5201846" cy="2248930"/>
+            <wp:effectExtent l="0" t="0" r="0" b="0"/>
             <wp:docPr id="1" name="Picture 1"/>
             <wp:cNvGraphicFramePr>
               <a:graphicFrameLocks xmlns:a="http://schemas.openxmlformats.org/drawingml/2006/main" noChangeAspect="1"/>
@@ -22665,7 +22138,7 @@
                   <pic:spPr>
                     <a:xfrm>
                       <a:off x="0" y="0"/>
-                      <a:ext cx="4856105" cy="2223135"/>
+                      <a:ext cx="5198889" cy="2247652"/>
                     </a:xfrm>
                     <a:prstGeom prst="rect">
                       <a:avLst/>
@@ -23004,7 +22477,7 @@
               </w:rPr>
               <w:t>P</w:t>
             </w:r>
-            <w:commentRangeStart w:id="32"/>
+            <w:commentRangeStart w:id="27"/>
           </w:p>
           <w:p>
             <w:pPr>
@@ -23021,7 +22494,7 @@
               </w:rPr>
               <w:t>(X enrichment)</w:t>
             </w:r>
-            <w:commentRangeEnd w:id="32"/>
+            <w:commentRangeEnd w:id="27"/>
             <w:r>
               <w:rPr>
                 <w:rStyle w:val="CommentReference"/>
@@ -23029,7 +22502,7 @@
                 <w:bCs w:val="0"/>
                 <w:color w:val="auto"/>
               </w:rPr>
-              <w:commentReference w:id="32"/>
+              <w:commentReference w:id="27"/>
             </w:r>
           </w:p>
         </w:tc>
@@ -25705,7 +25178,6 @@
           <w:b/>
         </w:rPr>
       </w:pPr>
-      <w:bookmarkStart w:id="33" w:name="_GoBack"/>
       <w:r>
         <w:rPr>
           <w:noProof/>
@@ -25752,12 +25224,11 @@
           </wp:inline>
         </w:drawing>
       </w:r>
-      <w:bookmarkEnd w:id="33"/>
       <w:r>
         <w:rPr>
           <w:rStyle w:val="CommentReference"/>
         </w:rPr>
-        <w:commentReference w:id="34"/>
+        <w:commentReference w:id="28"/>
       </w:r>
     </w:p>
     <w:p>
@@ -27073,7 +26544,7 @@
           <w:b/>
         </w:rPr>
       </w:pPr>
-      <w:commentRangeStart w:id="35"/>
+      <w:commentRangeStart w:id="29"/>
       <w:r>
         <w:rPr>
           <w:noProof/>
@@ -27120,12 +26591,12 @@
           </wp:inline>
         </w:drawing>
       </w:r>
-      <w:commentRangeEnd w:id="35"/>
+      <w:commentRangeEnd w:id="29"/>
       <w:r>
         <w:rPr>
           <w:rStyle w:val="CommentReference"/>
         </w:rPr>
-        <w:commentReference w:id="35"/>
+        <w:commentReference w:id="29"/>
       </w:r>
     </w:p>
     <w:sectPr>
@@ -27257,10 +26728,7 @@
         <w:annotationRef/>
       </w:r>
       <w:r>
-        <w:t>Wordy</w:t>
-      </w:r>
-      <w:r>
-        <w:t>?</w:t>
+        <w:t>Wordy?</w:t>
       </w:r>
     </w:p>
   </w:comment>
@@ -27360,22 +26828,6 @@
       </w:r>
     </w:p>
   </w:comment>
-  <w:comment w:id="9" w:author="Ben Voight" w:date="2017-08-10T16:11:00Z" w:initials="BV">
-    <w:p>
-      <w:pPr>
-        <w:pStyle w:val="CommentText"/>
-      </w:pPr>
-      <w:r>
-        <w:rPr>
-          <w:rStyle w:val="CommentReference"/>
-        </w:rPr>
-        <w:annotationRef/>
-      </w:r>
-      <w:r>
-        <w:t>Probably want to work on this phrasing</w:t>
-      </w:r>
-    </w:p>
-  </w:comment>
   <w:comment w:id="10" w:author="Ben Voight" w:date="2017-08-10T16:11:00Z" w:initials="BV">
     <w:p>
       <w:pPr>
@@ -27388,15 +26840,7 @@
         <w:annotationRef/>
       </w:r>
       <w:r>
-        <w:t xml:space="preserve">Maybe a little more detail – repeat filtered, variant quality masked? </w:t>
-      </w:r>
-      <w:proofErr w:type="gramStart"/>
-      <w:r>
-        <w:t>autosomal</w:t>
-      </w:r>
-      <w:proofErr w:type="gramEnd"/>
-      <w:r>
-        <w:t>? How much territory?</w:t>
+        <w:t>Probably want to work on this phrasing</w:t>
       </w:r>
     </w:p>
   </w:comment>
@@ -27412,11 +26856,19 @@
         <w:annotationRef/>
       </w:r>
       <w:r>
-        <w:t>Figure on this point pending</w:t>
+        <w:t xml:space="preserve">Maybe a little more detail – repeat filtered, variant quality masked? </w:t>
+      </w:r>
+      <w:proofErr w:type="gramStart"/>
+      <w:r>
+        <w:t>autosomal</w:t>
+      </w:r>
+      <w:proofErr w:type="gramEnd"/>
+      <w:r>
+        <w:t>? How much territory?</w:t>
       </w:r>
     </w:p>
   </w:comment>
-  <w:comment w:id="12" w:author="Ben Voight" w:date="2017-09-14T14:08:00Z" w:initials="BV">
+  <w:comment w:id="12" w:author="VoightLab" w:date="2018-02-26T15:18:00Z" w:initials="V">
     <w:p>
       <w:pPr>
         <w:pStyle w:val="CommentText"/>
@@ -27428,7 +26880,7 @@
         <w:annotationRef/>
       </w:r>
       <w:r>
-        <w:t>Worth thinking about what FDR that corresponds to? A reviewer might ask that question, e.g., “Why 2E-37?”</w:t>
+        <w:t>Check numbers</w:t>
       </w:r>
     </w:p>
   </w:comment>
@@ -27444,19 +26896,11 @@
         <w:annotationRef/>
       </w:r>
       <w:r>
-        <w:t xml:space="preserve">The path to get to the </w:t>
-      </w:r>
-      <w:proofErr w:type="spellStart"/>
-      <w:r>
-        <w:t>bp</w:t>
-      </w:r>
-      <w:proofErr w:type="spellEnd"/>
-      <w:r>
-        <w:t xml:space="preserve"> rate per generation; did we take the methodology from Kong et al, or did normalize the rates to that inferred from Kong et al? </w:t>
+        <w:t>Figure on this point pending</w:t>
       </w:r>
     </w:p>
   </w:comment>
-  <w:comment w:id="15" w:author="VoightLab" w:date="2017-08-17T11:26:00Z" w:initials="V">
+  <w:comment w:id="14" w:author="Ben Voight" w:date="2017-09-14T14:08:00Z" w:initials="BV">
     <w:p>
       <w:pPr>
         <w:pStyle w:val="CommentText"/>
@@ -27468,11 +26912,11 @@
         <w:annotationRef/>
       </w:r>
       <w:r>
-        <w:t>Doesn’t feel like the right pronoun</w:t>
+        <w:t>Worth thinking about what FDR that corresponds to? A reviewer might ask that question, e.g., “Why 2E-37?”</w:t>
       </w:r>
     </w:p>
   </w:comment>
-  <w:comment w:id="17" w:author="Ben Voight" w:date="2017-08-10T16:11:00Z" w:initials="BV">
+  <w:comment w:id="15" w:author="Ben Voight" w:date="2017-08-10T16:11:00Z" w:initials="BV">
     <w:p>
       <w:pPr>
         <w:pStyle w:val="CommentText"/>
@@ -27484,11 +26928,19 @@
         <w:annotationRef/>
       </w:r>
       <w:r>
-        <w:t>Think you can collapse this substantially</w:t>
+        <w:t xml:space="preserve">The path to get to the </w:t>
+      </w:r>
+      <w:proofErr w:type="spellStart"/>
+      <w:r>
+        <w:t>bp</w:t>
+      </w:r>
+      <w:proofErr w:type="spellEnd"/>
+      <w:r>
+        <w:t xml:space="preserve"> rate per generation; did we take the methodology from Kong et al, or did normalize the rates to that inferred from Kong et al? </w:t>
       </w:r>
     </w:p>
   </w:comment>
-  <w:comment w:id="16" w:author="VoightLab" w:date="2017-08-10T16:11:00Z" w:initials="V">
+  <w:comment w:id="17" w:author="VoightLab" w:date="2017-08-17T11:26:00Z" w:initials="V">
     <w:p>
       <w:pPr>
         <w:pStyle w:val="CommentText"/>
@@ -27500,11 +26952,11 @@
         <w:annotationRef/>
       </w:r>
       <w:r>
-        <w:t>I did some collapsing, but might want to cut down more.</w:t>
+        <w:t>Doesn’t feel like the right pronoun</w:t>
       </w:r>
     </w:p>
   </w:comment>
-  <w:comment w:id="19" w:author="VoightLab" w:date="2017-08-10T16:11:00Z" w:initials="V">
+  <w:comment w:id="19" w:author="Ben Voight" w:date="2017-08-10T16:11:00Z" w:initials="BV">
     <w:p>
       <w:pPr>
         <w:pStyle w:val="CommentText"/>
@@ -27516,11 +26968,11 @@
         <w:annotationRef/>
       </w:r>
       <w:r>
-        <w:t>I feel like I need a concluding sentence here, but I don’t want to over-interpret.</w:t>
+        <w:t>Think you can collapse this substantially</w:t>
       </w:r>
     </w:p>
   </w:comment>
-  <w:comment w:id="20" w:author="VoightLab" w:date="2017-10-01T16:04:00Z" w:initials="V">
+  <w:comment w:id="18" w:author="VoightLab" w:date="2017-08-10T16:11:00Z" w:initials="V">
     <w:p>
       <w:pPr>
         <w:pStyle w:val="CommentText"/>
@@ -27532,11 +26984,11 @@
         <w:annotationRef/>
       </w:r>
       <w:r>
-        <w:t>May delete</w:t>
+        <w:t>I did some collapsing, but might want to cut down more.</w:t>
       </w:r>
     </w:p>
   </w:comment>
-  <w:comment w:id="21" w:author="VoightLab" w:date="2017-10-01T16:23:00Z" w:initials="V">
+  <w:comment w:id="21" w:author="VoightLab" w:date="2017-08-10T16:11:00Z" w:initials="V">
     <w:p>
       <w:pPr>
         <w:pStyle w:val="CommentText"/>
@@ -27548,11 +27000,11 @@
         <w:annotationRef/>
       </w:r>
       <w:r>
-        <w:t>May want to add a paragraph entertaining the possibility that some “mutation rate variation” signals are actually the result of sequencing artifacts which seem to be systematically enriched or depleted in certain populations, perhaps (for example) b/c 1kg is drawn from a mix of blood and cell lines.   The fact that KH/JP and IM/DR replicate some of these results in SGDP is somewhat encouraging, but even SGDP is drawn from a mix of cell lines and blood, and we also know that some polymorphism proportions (e.g. profile #5) don’t agree between 1kg and SGDP.</w:t>
+        <w:t>I feel like I need a concluding sentence here, but I don’t want to over-interpret.</w:t>
       </w:r>
     </w:p>
   </w:comment>
-  <w:comment w:id="22" w:author="VoightLab" w:date="2017-08-31T17:16:00Z" w:initials="V">
+  <w:comment w:id="22" w:author="VoightLab" w:date="2017-10-01T16:04:00Z" w:initials="V">
     <w:p>
       <w:pPr>
         <w:pStyle w:val="CommentText"/>
@@ -27564,11 +27016,11 @@
         <w:annotationRef/>
       </w:r>
       <w:r>
-        <w:t>Do this</w:t>
+        <w:t>May delete</w:t>
       </w:r>
     </w:p>
   </w:comment>
-  <w:comment w:id="23" w:author="VoightLab" w:date="2017-10-01T14:14:00Z" w:initials="V">
+  <w:comment w:id="23" w:author="VoightLab" w:date="2017-10-01T16:23:00Z" w:initials="V">
     <w:p>
       <w:pPr>
         <w:pStyle w:val="CommentText"/>
@@ -27580,11 +27032,11 @@
         <w:annotationRef/>
       </w:r>
       <w:r>
-        <w:t>Profile 2</w:t>
+        <w:t>May want to add a paragraph entertaining the possibility that some “mutation rate variation” signals are actually the result of sequencing artifacts which seem to be systematically enriched or depleted in certain populations, perhaps (for example) b/c 1kg is drawn from a mix of blood and cell lines.   The fact that KH/JP and IM/DR replicate some of these results in SGDP is somewhat encouraging, but even SGDP is drawn from a mix of cell lines and blood, and we also know that some polymorphism proportions (e.g. profile #5) don’t agree between 1kg and SGDP.</w:t>
       </w:r>
     </w:p>
   </w:comment>
-  <w:comment w:id="24" w:author="VoightLab" w:date="2017-10-01T14:14:00Z" w:initials="V">
+  <w:comment w:id="24" w:author="VoightLab" w:date="2017-08-31T17:16:00Z" w:initials="V">
     <w:p>
       <w:pPr>
         <w:pStyle w:val="CommentText"/>
@@ -27596,11 +27048,11 @@
         <w:annotationRef/>
       </w:r>
       <w:r>
-        <w:t>Profile 2</w:t>
+        <w:t>Do this</w:t>
       </w:r>
     </w:p>
   </w:comment>
-  <w:comment w:id="25" w:author="VoightLab" w:date="2017-10-01T14:15:00Z" w:initials="V">
+  <w:comment w:id="25" w:author="Ben Voight" w:date="2017-08-10T16:11:00Z" w:initials="BV">
     <w:p>
       <w:pPr>
         <w:pStyle w:val="CommentText"/>
@@ -27612,11 +27064,11 @@
         <w:annotationRef/>
       </w:r>
       <w:r>
-        <w:t>Profile 1</w:t>
+        <w:t>Let’s call them “profile”</w:t>
       </w:r>
     </w:p>
   </w:comment>
-  <w:comment w:id="26" w:author="VoightLab" w:date="2017-10-01T14:15:00Z" w:initials="V">
+  <w:comment w:id="26" w:author="Ben Voight" w:date="2017-08-10T16:11:00Z" w:initials="BV">
     <w:p>
       <w:pPr>
         <w:pStyle w:val="CommentText"/>
@@ -27628,11 +27080,11 @@
         <w:annotationRef/>
       </w:r>
       <w:r>
-        <w:t>Profile 1</w:t>
+        <w:t>Profile, instead of “signal” in y axis</w:t>
       </w:r>
     </w:p>
   </w:comment>
-  <w:comment w:id="27" w:author="VoightLab" w:date="2017-10-01T14:15:00Z" w:initials="V">
+  <w:comment w:id="27" w:author="VoightLab" w:date="2017-08-10T16:11:00Z" w:initials="V">
     <w:p>
       <w:pPr>
         <w:pStyle w:val="CommentText"/>
@@ -27644,11 +27096,11 @@
         <w:annotationRef/>
       </w:r>
       <w:r>
-        <w:t>Profile 2</w:t>
+        <w:t>One-sided binomial test</w:t>
       </w:r>
     </w:p>
   </w:comment>
-  <w:comment w:id="28" w:author="VoightLab" w:date="2017-10-01T14:15:00Z" w:initials="V">
+  <w:comment w:id="28" w:author="VoightLab" w:date="2017-10-01T16:32:00Z" w:initials="V">
     <w:p>
       <w:pPr>
         <w:pStyle w:val="CommentText"/>
@@ -27660,97 +27112,11 @@
         <w:annotationRef/>
       </w:r>
       <w:r>
-        <w:t>Profile 1</w:t>
+        <w:t>3C should be “profile 4.” Might want to come up with a better y axis title altogether</w:t>
       </w:r>
     </w:p>
   </w:comment>
-  <w:comment w:id="29" w:author="VoightLab" w:date="2017-08-31T17:16:00Z" w:initials="V">
-    <w:p>
-      <w:pPr>
-        <w:pStyle w:val="CommentText"/>
-      </w:pPr>
-      <w:r>
-        <w:rPr>
-          <w:rStyle w:val="CommentReference"/>
-        </w:rPr>
-        <w:annotationRef/>
-      </w:r>
-      <w:r>
-        <w:t>Do this</w:t>
-      </w:r>
-    </w:p>
-  </w:comment>
-  <w:comment w:id="30" w:author="Ben Voight" w:date="2017-08-10T16:11:00Z" w:initials="BV">
-    <w:p>
-      <w:pPr>
-        <w:pStyle w:val="CommentText"/>
-      </w:pPr>
-      <w:r>
-        <w:rPr>
-          <w:rStyle w:val="CommentReference"/>
-        </w:rPr>
-        <w:annotationRef/>
-      </w:r>
-      <w:r>
-        <w:t>Let’s call them “profile”</w:t>
-      </w:r>
-    </w:p>
-  </w:comment>
-  <w:comment w:id="31" w:author="Ben Voight" w:date="2017-08-10T16:11:00Z" w:initials="BV">
-    <w:p>
-      <w:pPr>
-        <w:pStyle w:val="CommentText"/>
-      </w:pPr>
-      <w:r>
-        <w:rPr>
-          <w:rStyle w:val="CommentReference"/>
-        </w:rPr>
-        <w:annotationRef/>
-      </w:r>
-      <w:r>
-        <w:t>Profile, instead of “signal” in y axis</w:t>
-      </w:r>
-    </w:p>
-  </w:comment>
-  <w:comment w:id="32" w:author="VoightLab" w:date="2017-08-10T16:11:00Z" w:initials="V">
-    <w:p>
-      <w:pPr>
-        <w:pStyle w:val="CommentText"/>
-      </w:pPr>
-      <w:r>
-        <w:rPr>
-          <w:rStyle w:val="CommentReference"/>
-        </w:rPr>
-        <w:annotationRef/>
-      </w:r>
-      <w:r>
-        <w:t>One-sided binomial test</w:t>
-      </w:r>
-    </w:p>
-  </w:comment>
-  <w:comment w:id="34" w:author="VoightLab" w:date="2017-10-01T16:32:00Z" w:initials="V">
-    <w:p>
-      <w:pPr>
-        <w:pStyle w:val="CommentText"/>
-      </w:pPr>
-      <w:r>
-        <w:rPr>
-          <w:rStyle w:val="CommentReference"/>
-        </w:rPr>
-        <w:annotationRef/>
-      </w:r>
-      <w:r>
-        <w:t xml:space="preserve">3C should be </w:t>
-      </w:r>
-      <w:r>
-        <w:t xml:space="preserve">“profile </w:t>
-      </w:r>
-      <w:r>
-        <w:t>4.” Might want to come up with a better y axis title altogether</w:t>
-      </w:r>
-    </w:p>
-  </w:comment>
-  <w:comment w:id="35" w:author="VoightLab" w:date="2017-10-01T15:06:00Z" w:initials="V">
+  <w:comment w:id="29" w:author="VoightLab" w:date="2017-10-01T15:06:00Z" w:initials="V">
     <w:p>
       <w:pPr>
         <w:pStyle w:val="CommentText"/>
@@ -30074,7 +29440,7 @@
   <a:extraClrSchemeLst/>
   <a:extLst>
     <a:ext uri="{05A4C25C-085E-4340-85A3-A5531E510DB2}">
-      <thm15:themeFamily xmlns="" xmlns:thm15="http://schemas.microsoft.com/office/thememl/2012/main" name="Office Theme" id="{62F939B6-93AF-4DB8-9C6B-D6C7DFDC589F}" vid="{4A3C46E8-61CC-4603-A589-7422A47A8E4A}"/>
+      <thm15:themeFamily xmlns:thm15="http://schemas.microsoft.com/office/thememl/2012/main" xmlns="" name="Office Theme" id="{62F939B6-93AF-4DB8-9C6B-D6C7DFDC589F}" vid="{4A3C46E8-61CC-4603-A589-7422A47A8E4A}"/>
     </a:ext>
   </a:extLst>
 </a:theme>
@@ -30085,7 +29451,7 @@
 </file>
 
 <file path=customXml/itemProps1.xml><?xml version="1.0" encoding="utf-8"?>
-<ds:datastoreItem xmlns:ds="http://schemas.openxmlformats.org/officeDocument/2006/customXml" ds:itemID="{EDA3484F-0E7A-4BA4-BED3-76FEDFB6FB69}">
+<ds:datastoreItem xmlns:ds="http://schemas.openxmlformats.org/officeDocument/2006/customXml" ds:itemID="{2975060D-C499-4132-914C-733045073189}">
   <ds:schemaRefs>
     <ds:schemaRef ds:uri="http://schemas.openxmlformats.org/officeDocument/2006/bibliography"/>
   </ds:schemaRefs>

</xml_diff>